<commit_message>
fix e aggiunte opzionali, in giallo cose in stallo
</commit_message>
<xml_diff>
--- a/Design Document for.docx
+++ b/Design Document for.docx
@@ -188,18 +188,24 @@
         <w:spacing w:after="0" w:line="240" w:lineRule="auto"/>
         <w:rPr>
           <w:rFonts w:ascii="Arial" w:eastAsia="Times New Roman" w:hAnsi="Arial" w:cs="Arial"/>
+          <w:b/>
+          <w:i/>
           <w:color w:val="5B9BD5" w:themeColor="accent1"/>
           <w:sz w:val="44"/>
           <w:szCs w:val="44"/>
+          <w:u w:val="single"/>
           <w:lang w:val="en-US" w:eastAsia="it-IT"/>
         </w:rPr>
       </w:pPr>
       <w:r>
         <w:rPr>
           <w:rFonts w:ascii="Arial" w:eastAsia="Times New Roman" w:hAnsi="Arial" w:cs="Arial"/>
+          <w:b/>
+          <w:i/>
           <w:color w:val="5B9BD5" w:themeColor="accent1"/>
           <w:sz w:val="44"/>
           <w:szCs w:val="44"/>
+          <w:u w:val="single"/>
           <w:lang w:val="en-US" w:eastAsia="it-IT"/>
         </w:rPr>
         <w:t>Table of Contents</w:t>
@@ -710,20 +716,8 @@
           <w:szCs w:val="40"/>
           <w:lang w:eastAsia="it-IT"/>
         </w:rPr>
-        <w:t>.</w:t>
-      </w:r>
-      <w:r>
-        <w:rPr>
-          <w:rFonts w:ascii="Arial" w:eastAsia="Times New Roman" w:hAnsi="Arial" w:cs="Arial"/>
-          <w:color w:val="C00000"/>
-          <w:sz w:val="40"/>
-          <w:szCs w:val="40"/>
-          <w:lang w:eastAsia="it-IT"/>
-        </w:rPr>
-        <w:t>……………………5</w:t>
-      </w:r>
-      <w:bookmarkStart w:id="0" w:name="_GoBack"/>
-      <w:bookmarkEnd w:id="0"/>
+        <w:t>.……………………5</w:t>
+      </w:r>
     </w:p>
     <w:p>
       <w:pPr>
@@ -951,7 +945,7 @@
           <w:szCs w:val="40"/>
           <w:lang w:eastAsia="it-IT"/>
         </w:rPr>
-        <w:t xml:space="preserve">   Modalità (non mi ricordo il nome, </w:t>
+        <w:t xml:space="preserve">   Modalità </w:t>
       </w:r>
       <w:proofErr w:type="spellStart"/>
       <w:r>
@@ -962,9 +956,19 @@
           <w:szCs w:val="40"/>
           <w:lang w:eastAsia="it-IT"/>
         </w:rPr>
-        <w:t>LoL</w:t>
+        <w:t>Dodgeball</w:t>
       </w:r>
       <w:proofErr w:type="spellEnd"/>
+      <w:r>
+        <w:rPr>
+          <w:rFonts w:ascii="Arial" w:eastAsia="Times New Roman" w:hAnsi="Arial" w:cs="Arial"/>
+          <w:color w:val="70AD47" w:themeColor="accent6"/>
+          <w:sz w:val="40"/>
+          <w:szCs w:val="40"/>
+          <w:lang w:eastAsia="it-IT"/>
+        </w:rPr>
+        <w:t>………………</w:t>
+      </w:r>
       <w:proofErr w:type="gramStart"/>
       <w:r>
         <w:rPr>
@@ -974,7 +978,7 @@
           <w:szCs w:val="40"/>
           <w:lang w:eastAsia="it-IT"/>
         </w:rPr>
-        <w:t>)….</w:t>
+        <w:t>…….</w:t>
       </w:r>
       <w:proofErr w:type="gramEnd"/>
       <w:r>
@@ -985,7 +989,7 @@
           <w:szCs w:val="40"/>
           <w:lang w:eastAsia="it-IT"/>
         </w:rPr>
-        <w:t>.</w:t>
+        <w:t>…..</w:t>
       </w:r>
       <w:r>
         <w:rPr>
@@ -1314,7 +1318,7 @@
           <w:szCs w:val="40"/>
           <w:lang w:eastAsia="it-IT"/>
         </w:rPr>
-        <w:t>10</w:t>
+        <w:t>11</w:t>
       </w:r>
     </w:p>
     <w:p>
@@ -1335,6 +1339,58 @@
           <w:lang w:eastAsia="it-IT"/>
         </w:rPr>
         <w:t xml:space="preserve">    </w:t>
+      </w:r>
+      <w:r>
+        <w:rPr>
+          <w:rFonts w:ascii="Arial" w:eastAsia="Times New Roman" w:hAnsi="Arial" w:cs="Arial"/>
+          <w:color w:val="7030A0"/>
+          <w:sz w:val="40"/>
+          <w:szCs w:val="40"/>
+          <w:lang w:eastAsia="it-IT"/>
+        </w:rPr>
+        <w:t>Eventi\Azi</w:t>
+      </w:r>
+      <w:r>
+        <w:rPr>
+          <w:rFonts w:ascii="Arial" w:eastAsia="Times New Roman" w:hAnsi="Arial" w:cs="Arial"/>
+          <w:color w:val="7030A0"/>
+          <w:sz w:val="40"/>
+          <w:szCs w:val="40"/>
+          <w:lang w:eastAsia="it-IT"/>
+        </w:rPr>
+        <w:t>o</w:t>
+      </w:r>
+      <w:r>
+        <w:rPr>
+          <w:rFonts w:ascii="Arial" w:eastAsia="Times New Roman" w:hAnsi="Arial" w:cs="Arial"/>
+          <w:color w:val="7030A0"/>
+          <w:sz w:val="40"/>
+          <w:szCs w:val="40"/>
+          <w:lang w:eastAsia="it-IT"/>
+        </w:rPr>
+        <w:t>ni…………………………</w:t>
+      </w:r>
+      <w:proofErr w:type="gramStart"/>
+      <w:r>
+        <w:rPr>
+          <w:rFonts w:ascii="Arial" w:eastAsia="Times New Roman" w:hAnsi="Arial" w:cs="Arial"/>
+          <w:color w:val="7030A0"/>
+          <w:sz w:val="40"/>
+          <w:szCs w:val="40"/>
+          <w:lang w:eastAsia="it-IT"/>
+        </w:rPr>
+        <w:t>…….</w:t>
+      </w:r>
+      <w:proofErr w:type="gramEnd"/>
+      <w:r>
+        <w:rPr>
+          <w:rFonts w:ascii="Arial" w:eastAsia="Times New Roman" w:hAnsi="Arial" w:cs="Arial"/>
+          <w:color w:val="7030A0"/>
+          <w:sz w:val="40"/>
+          <w:szCs w:val="40"/>
+          <w:lang w:eastAsia="it-IT"/>
+        </w:rPr>
+        <w:t>11</w:t>
       </w:r>
     </w:p>
     <w:p>
@@ -1549,7 +1605,25 @@
           <w:szCs w:val="32"/>
           <w:lang w:eastAsia="it-IT"/>
         </w:rPr>
-        <w:t>Il gioco è ambientato in un campo di forma rettangolare ma di mood visivo variabile dove 2 player utilizzando 2 diverse barre</w:t>
+        <w:t xml:space="preserve">Il gioco è ambientato in un campo di forma rettangolare ma di mood visivo </w:t>
+      </w:r>
+      <w:r>
+        <w:rPr>
+          <w:rFonts w:ascii="Arial" w:eastAsia="Times New Roman" w:hAnsi="Arial" w:cs="Arial"/>
+          <w:sz w:val="32"/>
+          <w:szCs w:val="32"/>
+          <w:lang w:eastAsia="it-IT"/>
+        </w:rPr>
+        <w:t>e modalità di vittoria variabili</w:t>
+      </w:r>
+      <w:r>
+        <w:rPr>
+          <w:rFonts w:ascii="Arial" w:eastAsia="Times New Roman" w:hAnsi="Arial" w:cs="Arial"/>
+          <w:sz w:val="32"/>
+          <w:szCs w:val="32"/>
+          <w:lang w:eastAsia="it-IT"/>
+        </w:rPr>
+        <w:t xml:space="preserve"> dove 2 player utilizzando 2 diverse barre</w:t>
       </w:r>
       <w:r>
         <w:rPr>
@@ -1631,16 +1705,16 @@
           <w:szCs w:val="32"/>
           <w:lang w:eastAsia="it-IT"/>
         </w:rPr>
-        <w:t xml:space="preserve"> lanciato da 1 </w:t>
-      </w:r>
-      <w:r>
-        <w:rPr>
-          <w:rFonts w:ascii="Arial" w:eastAsia="Times New Roman" w:hAnsi="Arial" w:cs="Arial"/>
-          <w:sz w:val="32"/>
-          <w:szCs w:val="32"/>
-          <w:lang w:eastAsia="it-IT"/>
-        </w:rPr>
-        <w:t>dei player</w:t>
+        <w:t xml:space="preserve"> con lo scopo di </w:t>
+      </w:r>
+      <w:r>
+        <w:rPr>
+          <w:rFonts w:ascii="Arial" w:eastAsia="Times New Roman" w:hAnsi="Arial" w:cs="Arial"/>
+          <w:sz w:val="32"/>
+          <w:szCs w:val="32"/>
+          <w:lang w:eastAsia="it-IT"/>
+        </w:rPr>
+        <w:t>fare il punteggio più alto</w:t>
       </w:r>
       <w:r>
         <w:rPr>
@@ -1680,7 +1754,16 @@
           <w:szCs w:val="32"/>
           <w:lang w:eastAsia="it-IT"/>
         </w:rPr>
-        <w:t>Lo scopo del gioco è di far passare la palla oltre la linea di goal,</w:t>
+        <w:t>Lo scopo del gioco è di vincere per primo 2 round</w:t>
+      </w:r>
+      <w:r>
+        <w:rPr>
+          <w:rFonts w:ascii="Arial" w:eastAsia="Times New Roman" w:hAnsi="Arial" w:cs="Arial"/>
+          <w:sz w:val="32"/>
+          <w:szCs w:val="32"/>
+          <w:lang w:eastAsia="it-IT"/>
+        </w:rPr>
+        <w:t>.</w:t>
       </w:r>
     </w:p>
     <w:p>
@@ -1691,53 +1774,6 @@
           <w:sz w:val="32"/>
           <w:szCs w:val="32"/>
           <w:lang w:eastAsia="it-IT"/>
-        </w:rPr>
-      </w:pPr>
-      <w:r>
-        <w:rPr>
-          <w:rFonts w:ascii="Arial" w:eastAsia="Times New Roman" w:hAnsi="Arial" w:cs="Arial"/>
-          <w:sz w:val="32"/>
-          <w:szCs w:val="32"/>
-          <w:lang w:eastAsia="it-IT"/>
-        </w:rPr>
-        <w:t xml:space="preserve">suddivisa in 5 parti di qui </w:t>
-      </w:r>
-      <w:r>
-        <w:rPr>
-          <w:rFonts w:ascii="Arial" w:eastAsia="Times New Roman" w:hAnsi="Arial" w:cs="Arial"/>
-          <w:sz w:val="32"/>
-          <w:szCs w:val="32"/>
-          <w:lang w:eastAsia="it-IT"/>
-        </w:rPr>
-        <w:t>si avrà un punteggio diverso a seconda di</w:t>
-      </w:r>
-    </w:p>
-    <w:p>
-      <w:pPr>
-        <w:spacing w:after="0" w:line="240" w:lineRule="auto"/>
-        <w:rPr>
-          <w:rFonts w:ascii="Arial" w:eastAsia="Times New Roman" w:hAnsi="Arial" w:cs="Arial"/>
-          <w:sz w:val="32"/>
-          <w:szCs w:val="32"/>
-          <w:lang w:eastAsia="it-IT"/>
-        </w:rPr>
-      </w:pPr>
-      <w:r>
-        <w:rPr>
-          <w:rFonts w:ascii="Arial" w:eastAsia="Times New Roman" w:hAnsi="Arial" w:cs="Arial"/>
-          <w:sz w:val="32"/>
-          <w:szCs w:val="32"/>
-          <w:lang w:eastAsia="it-IT"/>
-        </w:rPr>
-        <w:t>quale parte la palla colpisca.</w:t>
-      </w:r>
-    </w:p>
-    <w:p>
-      <w:pPr>
-        <w:rPr>
-          <w:color w:val="AEAAAA" w:themeColor="background2" w:themeShade="BF"/>
-          <w:sz w:val="72"/>
-          <w:szCs w:val="72"/>
         </w:rPr>
       </w:pPr>
       <w:r>
@@ -2020,6 +2056,7 @@
           <w:sz w:val="36"/>
           <w:szCs w:val="36"/>
         </w:rPr>
+        <w:lastRenderedPageBreak/>
         <w:t>player 2</w:t>
       </w:r>
       <w:r>
@@ -2303,7 +2340,21 @@
           <w:sz w:val="32"/>
           <w:szCs w:val="32"/>
         </w:rPr>
-        <w:t>Il menù iniziale dà la possibilità di imparare i comandi e di selezionare il livello in qui giocare.</w:t>
+        <w:t>Il menù iniziale dà la possibilità di imparare i comandi e di selezionare il livello</w:t>
+      </w:r>
+      <w:r>
+        <w:rPr>
+          <w:sz w:val="32"/>
+          <w:szCs w:val="32"/>
+        </w:rPr>
+        <w:t xml:space="preserve"> (modalità)</w:t>
+      </w:r>
+      <w:r>
+        <w:rPr>
+          <w:sz w:val="32"/>
+          <w:szCs w:val="32"/>
+        </w:rPr>
+        <w:t xml:space="preserve"> in qui giocare.</w:t>
       </w:r>
     </w:p>
     <w:p>
@@ -2349,30 +2400,43 @@
           <w:sz w:val="32"/>
           <w:szCs w:val="32"/>
         </w:rPr>
-        <w:t xml:space="preserve">Il gioco è composto di più livelli selezionabili nel </w:t>
-      </w:r>
-      <w:proofErr w:type="spellStart"/>
-      <w:r>
-        <w:rPr>
-          <w:sz w:val="32"/>
-          <w:szCs w:val="32"/>
-        </w:rPr>
-        <w:t>menù</w:t>
-      </w:r>
-      <w:proofErr w:type="spellEnd"/>
-      <w:r>
-        <w:rPr>
-          <w:sz w:val="32"/>
-          <w:szCs w:val="32"/>
-        </w:rPr>
-        <w:t xml:space="preserve"> principale</w:t>
-      </w:r>
-      <w:r>
-        <w:rPr>
-          <w:sz w:val="32"/>
-          <w:szCs w:val="32"/>
-        </w:rPr>
-        <w:t xml:space="preserve"> ed in quello finale. I live</w:t>
+        <w:t xml:space="preserve">Il </w:t>
+      </w:r>
+      <w:r>
+        <w:rPr>
+          <w:sz w:val="32"/>
+          <w:szCs w:val="32"/>
+        </w:rPr>
+        <w:t xml:space="preserve">gioco è composto di </w:t>
+      </w:r>
+      <w:r>
+        <w:rPr>
+          <w:sz w:val="32"/>
+          <w:szCs w:val="32"/>
+          <w:highlight w:val="yellow"/>
+        </w:rPr>
+        <w:t>3</w:t>
+      </w:r>
+      <w:r>
+        <w:rPr>
+          <w:sz w:val="32"/>
+          <w:szCs w:val="32"/>
+        </w:rPr>
+        <w:t xml:space="preserve"> </w:t>
+      </w:r>
+      <w:r>
+        <w:rPr>
+          <w:sz w:val="32"/>
+          <w:szCs w:val="32"/>
+        </w:rPr>
+        <w:t>livelli ispirati a sport realmente esistenti</w:t>
+      </w:r>
+      <w:r>
+        <w:rPr>
+          <w:sz w:val="32"/>
+          <w:szCs w:val="32"/>
+        </w:rPr>
+        <w:t>. I live</w:t>
       </w:r>
       <w:r>
         <w:rPr>
@@ -2386,13 +2450,22 @@
           <w:sz w:val="32"/>
           <w:szCs w:val="32"/>
         </w:rPr>
-        <w:t xml:space="preserve"> ritmo di </w:t>
+        <w:t xml:space="preserve"> </w:t>
+      </w:r>
+      <w:r>
+        <w:rPr>
+          <w:sz w:val="32"/>
+          <w:szCs w:val="32"/>
+          <w:highlight w:val="yellow"/>
+        </w:rPr>
+        <w:t xml:space="preserve">ritmo di </w:t>
       </w:r>
       <w:r>
         <w:rPr>
           <w:i/>
           <w:sz w:val="32"/>
           <w:szCs w:val="32"/>
+          <w:highlight w:val="yellow"/>
         </w:rPr>
         <w:t>m</w:t>
       </w:r>
@@ -2401,6 +2474,7 @@
           <w:i/>
           <w:sz w:val="32"/>
           <w:szCs w:val="32"/>
+          <w:highlight w:val="yellow"/>
         </w:rPr>
         <w:t xml:space="preserve">odificatori </w:t>
       </w:r>
@@ -2408,39 +2482,104 @@
         <w:rPr>
           <w:sz w:val="32"/>
           <w:szCs w:val="32"/>
-        </w:rPr>
-        <w:t>prodotti e modalità di gioco.</w:t>
-      </w:r>
-    </w:p>
-    <w:p>
-      <w:pPr>
-        <w:rPr>
-          <w:rFonts w:ascii="Arial" w:eastAsia="Times New Roman" w:hAnsi="Arial" w:cs="Arial"/>
-          <w:sz w:val="45"/>
-          <w:szCs w:val="45"/>
-          <w:lang w:eastAsia="it-IT"/>
-        </w:rPr>
-      </w:pPr>
-    </w:p>
-    <w:p>
-      <w:pPr>
-        <w:rPr>
-          <w:rFonts w:ascii="Arial" w:eastAsia="Times New Roman" w:hAnsi="Arial" w:cs="Arial"/>
-          <w:sz w:val="45"/>
-          <w:szCs w:val="45"/>
-          <w:lang w:eastAsia="it-IT"/>
-        </w:rPr>
-      </w:pPr>
-    </w:p>
-    <w:p>
-      <w:pPr>
-        <w:rPr>
-          <w:rFonts w:ascii="Arial" w:eastAsia="Times New Roman" w:hAnsi="Arial" w:cs="Arial"/>
-          <w:sz w:val="45"/>
-          <w:szCs w:val="45"/>
-          <w:lang w:eastAsia="it-IT"/>
-        </w:rPr>
-      </w:pPr>
+          <w:highlight w:val="yellow"/>
+        </w:rPr>
+        <w:t>prodotti</w:t>
+      </w:r>
+      <w:r>
+        <w:rPr>
+          <w:sz w:val="32"/>
+          <w:szCs w:val="32"/>
+        </w:rPr>
+        <w:t xml:space="preserve"> e modalità di gioco.</w:t>
+      </w:r>
+    </w:p>
+    <w:p>
+      <w:pPr>
+        <w:rPr>
+          <w:b/>
+          <w:sz w:val="32"/>
+          <w:szCs w:val="32"/>
+        </w:rPr>
+      </w:pPr>
+      <w:r>
+        <w:rPr>
+          <w:b/>
+          <w:sz w:val="32"/>
+          <w:szCs w:val="32"/>
+        </w:rPr>
+        <w:t>I livelli sono:</w:t>
+      </w:r>
+    </w:p>
+    <w:p>
+      <w:pPr>
+        <w:rPr>
+          <w:sz w:val="32"/>
+          <w:szCs w:val="32"/>
+        </w:rPr>
+      </w:pPr>
+      <w:r>
+        <w:rPr>
+          <w:b/>
+          <w:sz w:val="32"/>
+          <w:szCs w:val="32"/>
+        </w:rPr>
+        <w:t>1#</w:t>
+      </w:r>
+      <w:r>
+        <w:rPr>
+          <w:sz w:val="32"/>
+          <w:szCs w:val="32"/>
+        </w:rPr>
+        <w:t>Football Americano</w:t>
+      </w:r>
+    </w:p>
+    <w:p>
+      <w:pPr>
+        <w:rPr>
+          <w:sz w:val="32"/>
+          <w:szCs w:val="32"/>
+        </w:rPr>
+      </w:pPr>
+      <w:r>
+        <w:rPr>
+          <w:b/>
+          <w:sz w:val="32"/>
+          <w:szCs w:val="32"/>
+        </w:rPr>
+        <w:t>2#</w:t>
+      </w:r>
+      <w:r>
+        <w:rPr>
+          <w:sz w:val="32"/>
+          <w:szCs w:val="32"/>
+        </w:rPr>
+        <w:t>Hockey su ghiaccio</w:t>
+      </w:r>
+    </w:p>
+    <w:p>
+      <w:pPr>
+        <w:rPr>
+          <w:b/>
+          <w:sz w:val="32"/>
+          <w:szCs w:val="32"/>
+        </w:rPr>
+      </w:pPr>
+      <w:r>
+        <w:rPr>
+          <w:b/>
+          <w:sz w:val="32"/>
+          <w:szCs w:val="32"/>
+        </w:rPr>
+        <w:t>3#</w:t>
+      </w:r>
+      <w:r>
+        <w:rPr>
+          <w:sz w:val="32"/>
+          <w:szCs w:val="32"/>
+        </w:rPr>
+        <w:t>Dodgeball</w:t>
+      </w:r>
     </w:p>
     <w:p>
       <w:pPr>
@@ -2691,22 +2830,49 @@
           <w:szCs w:val="72"/>
         </w:rPr>
       </w:pPr>
-      <w:proofErr w:type="spellStart"/>
-      <w:r>
+    </w:p>
+    <w:p>
+      <w:pPr>
         <w:rPr>
           <w:color w:val="538135" w:themeColor="accent6" w:themeShade="BF"/>
           <w:sz w:val="72"/>
           <w:szCs w:val="72"/>
         </w:rPr>
-        <w:t>Scoring</w:t>
-      </w:r>
-      <w:proofErr w:type="spellEnd"/>
-      <w:r>
+      </w:pPr>
+    </w:p>
+    <w:p>
+      <w:pPr>
         <w:rPr>
           <w:color w:val="538135" w:themeColor="accent6" w:themeShade="BF"/>
           <w:sz w:val="72"/>
           <w:szCs w:val="72"/>
         </w:rPr>
+      </w:pPr>
+    </w:p>
+    <w:p>
+      <w:pPr>
+        <w:rPr>
+          <w:color w:val="538135" w:themeColor="accent6" w:themeShade="BF"/>
+          <w:sz w:val="72"/>
+          <w:szCs w:val="72"/>
+        </w:rPr>
+      </w:pPr>
+      <w:proofErr w:type="spellStart"/>
+      <w:r>
+        <w:rPr>
+          <w:color w:val="538135" w:themeColor="accent6" w:themeShade="BF"/>
+          <w:sz w:val="72"/>
+          <w:szCs w:val="72"/>
+        </w:rPr>
+        <w:t>Scoring</w:t>
+      </w:r>
+      <w:proofErr w:type="spellEnd"/>
+      <w:r>
+        <w:rPr>
+          <w:color w:val="538135" w:themeColor="accent6" w:themeShade="BF"/>
+          <w:sz w:val="72"/>
+          <w:szCs w:val="72"/>
+        </w:rPr>
         <w:t xml:space="preserve"> </w:t>
       </w:r>
     </w:p>
@@ -2719,6 +2885,15 @@
           <w:highlight w:val="green"/>
         </w:rPr>
       </w:pPr>
+      <w:r>
+        <w:rPr>
+          <w:color w:val="000000" w:themeColor="text1"/>
+          <w:sz w:val="32"/>
+          <w:szCs w:val="32"/>
+          <w:highlight w:val="green"/>
+        </w:rPr>
+        <w:t>#</w:t>
+      </w:r>
       <w:r>
         <w:rPr>
           <w:color w:val="000000" w:themeColor="text1"/>
@@ -2761,42 +2936,7 @@
           <w:sz w:val="32"/>
           <w:szCs w:val="32"/>
         </w:rPr>
-        <w:t>Una partita è suddivisa in 2round, 3 in caso di parità.</w:t>
-      </w:r>
-      <w:r>
-        <w:rPr>
-          <w:sz w:val="32"/>
-          <w:szCs w:val="32"/>
-        </w:rPr>
-        <w:t xml:space="preserve">                                 </w:t>
-      </w:r>
-      <w:r>
-        <w:rPr>
-          <w:sz w:val="32"/>
-          <w:szCs w:val="32"/>
-        </w:rPr>
-        <w:t xml:space="preserve">Ogni volta che </w:t>
-      </w:r>
-      <w:r>
-        <w:rPr>
-          <w:sz w:val="32"/>
-          <w:szCs w:val="32"/>
-        </w:rPr>
-        <w:t>la palla viene respinta da un p</w:t>
-      </w:r>
-      <w:r>
-        <w:rPr>
-          <w:sz w:val="32"/>
-          <w:szCs w:val="32"/>
-        </w:rPr>
-        <w:t xml:space="preserve">layer il contatore ritmo aumenta di 1 fino a quando un player non fa goal, fatto quest’ultimo </w:t>
-      </w:r>
-      <w:r>
-        <w:rPr>
-          <w:sz w:val="32"/>
-          <w:szCs w:val="32"/>
-        </w:rPr>
-        <w:t xml:space="preserve">         </w:t>
+        <w:t xml:space="preserve">Una partita è suddivisa in 2round, 3 in caso di parità.                                 Ogni volta che la palla viene respinta da un player il contatore ritmo aumenta di 1 fino a quando un player non fa goal, fatto quest’ultimo          </w:t>
       </w:r>
       <w:r>
         <w:rPr>
@@ -2845,6 +2985,7 @@
       </w:r>
       <w:r>
         <w:rPr>
+          <w:b/>
           <w:i/>
           <w:sz w:val="32"/>
           <w:szCs w:val="32"/>
@@ -2871,7 +3012,22 @@
           <w:sz w:val="32"/>
           <w:szCs w:val="32"/>
         </w:rPr>
-        <w:t xml:space="preserve"> più alto, resettato quest’ultimo si continua con un altro round, fino al secondo, terzo se si è in parità.  </w:t>
+        <w:t xml:space="preserve"> più alto, </w:t>
+      </w:r>
+      <w:r>
+        <w:rPr>
+          <w:i/>
+          <w:sz w:val="32"/>
+          <w:szCs w:val="32"/>
+        </w:rPr>
+        <w:t>resettato</w:t>
+      </w:r>
+      <w:r>
+        <w:rPr>
+          <w:sz w:val="32"/>
+          <w:szCs w:val="32"/>
+        </w:rPr>
+        <w:t xml:space="preserve"> quest’ultimo si continua con un altro round, fino al secondo, terzo se si è in parità.  </w:t>
       </w:r>
     </w:p>
     <w:p>
@@ -2903,16 +3059,16 @@
           <w:highlight w:val="green"/>
         </w:rPr>
       </w:pPr>
-    </w:p>
-    <w:p>
-      <w:pPr>
+      <w:r>
         <w:rPr>
           <w:color w:val="000000" w:themeColor="text1"/>
           <w:sz w:val="32"/>
           <w:szCs w:val="32"/>
           <w:highlight w:val="green"/>
         </w:rPr>
-      </w:pPr>
+        <w:lastRenderedPageBreak/>
+        <w:t>#Livello 1</w:t>
+      </w:r>
     </w:p>
     <w:p>
       <w:pPr>
@@ -2920,75 +3076,15 @@
           <w:color w:val="000000" w:themeColor="text1"/>
           <w:sz w:val="32"/>
           <w:szCs w:val="32"/>
+        </w:rPr>
+      </w:pPr>
+      <w:r>
+        <w:rPr>
+          <w:color w:val="000000" w:themeColor="text1"/>
+          <w:sz w:val="32"/>
+          <w:szCs w:val="32"/>
           <w:highlight w:val="green"/>
         </w:rPr>
-      </w:pPr>
-    </w:p>
-    <w:p>
-      <w:pPr>
-        <w:rPr>
-          <w:color w:val="000000" w:themeColor="text1"/>
-          <w:sz w:val="32"/>
-          <w:szCs w:val="32"/>
-          <w:highlight w:val="green"/>
-        </w:rPr>
-      </w:pPr>
-    </w:p>
-    <w:p>
-      <w:pPr>
-        <w:rPr>
-          <w:color w:val="000000" w:themeColor="text1"/>
-          <w:sz w:val="32"/>
-          <w:szCs w:val="32"/>
-          <w:highlight w:val="green"/>
-        </w:rPr>
-      </w:pPr>
-    </w:p>
-    <w:p>
-      <w:pPr>
-        <w:rPr>
-          <w:color w:val="000000" w:themeColor="text1"/>
-          <w:sz w:val="32"/>
-          <w:szCs w:val="32"/>
-          <w:highlight w:val="green"/>
-        </w:rPr>
-      </w:pPr>
-    </w:p>
-    <w:p>
-      <w:pPr>
-        <w:rPr>
-          <w:color w:val="000000" w:themeColor="text1"/>
-          <w:sz w:val="32"/>
-          <w:szCs w:val="32"/>
-          <w:highlight w:val="green"/>
-        </w:rPr>
-      </w:pPr>
-    </w:p>
-    <w:p>
-      <w:pPr>
-        <w:rPr>
-          <w:color w:val="000000" w:themeColor="text1"/>
-          <w:sz w:val="32"/>
-          <w:szCs w:val="32"/>
-          <w:highlight w:val="green"/>
-        </w:rPr>
-      </w:pPr>
-    </w:p>
-    <w:p>
-      <w:pPr>
-        <w:rPr>
-          <w:color w:val="000000" w:themeColor="text1"/>
-          <w:sz w:val="32"/>
-          <w:szCs w:val="32"/>
-        </w:rPr>
-      </w:pPr>
-      <w:r>
-        <w:rPr>
-          <w:color w:val="000000" w:themeColor="text1"/>
-          <w:sz w:val="32"/>
-          <w:szCs w:val="32"/>
-          <w:highlight w:val="green"/>
-        </w:rPr>
         <w:t>Modalità football americano:</w:t>
       </w:r>
     </w:p>
@@ -3008,9 +3104,10 @@
       </w:r>
       <w:r>
         <w:rPr>
-          <w:sz w:val="32"/>
-          <w:szCs w:val="32"/>
-          <w:highlight w:val="red"/>
+          <w:b/>
+          <w:i/>
+          <w:sz w:val="32"/>
+          <w:szCs w:val="32"/>
         </w:rPr>
         <w:t>da quale parte</w:t>
       </w:r>
@@ -3160,6 +3257,7 @@
           <w:noProof/>
           <w:sz w:val="32"/>
           <w:szCs w:val="32"/>
+          <w:highlight w:val="green"/>
           <w:lang w:eastAsia="it-IT"/>
         </w:rPr>
       </w:pPr>
@@ -3170,6 +3268,7 @@
           <w:noProof/>
           <w:sz w:val="32"/>
           <w:szCs w:val="32"/>
+          <w:highlight w:val="green"/>
           <w:lang w:eastAsia="it-IT"/>
         </w:rPr>
       </w:pPr>
@@ -3180,6 +3279,7 @@
           <w:noProof/>
           <w:sz w:val="32"/>
           <w:szCs w:val="32"/>
+          <w:highlight w:val="green"/>
           <w:lang w:eastAsia="it-IT"/>
         </w:rPr>
       </w:pPr>
@@ -3190,6 +3290,7 @@
           <w:noProof/>
           <w:sz w:val="32"/>
           <w:szCs w:val="32"/>
+          <w:highlight w:val="green"/>
           <w:lang w:eastAsia="it-IT"/>
         </w:rPr>
       </w:pPr>
@@ -3200,6 +3301,7 @@
           <w:noProof/>
           <w:sz w:val="32"/>
           <w:szCs w:val="32"/>
+          <w:highlight w:val="green"/>
           <w:lang w:eastAsia="it-IT"/>
         </w:rPr>
       </w:pPr>
@@ -3213,6 +3315,17 @@
           <w:lang w:eastAsia="it-IT"/>
         </w:rPr>
       </w:pPr>
+      <w:r>
+        <w:rPr>
+          <w:noProof/>
+          <w:sz w:val="32"/>
+          <w:szCs w:val="32"/>
+          <w:highlight w:val="green"/>
+          <w:lang w:eastAsia="it-IT"/>
+        </w:rPr>
+        <w:lastRenderedPageBreak/>
+        <w:t>#Livello 2</w:t>
+      </w:r>
     </w:p>
     <w:p>
       <w:pPr>
@@ -3261,22 +3374,39 @@
           <w:sz w:val="32"/>
           <w:szCs w:val="32"/>
         </w:rPr>
-        <w:t xml:space="preserve">Il punteggio è stabilito da quante volte la palla entra in collisione </w:t>
-      </w:r>
-      <w:r>
-        <w:rPr>
-          <w:sz w:val="32"/>
-          <w:szCs w:val="32"/>
-          <w:highlight w:val="red"/>
-        </w:rPr>
-        <w:t>frontale</w:t>
-      </w:r>
-      <w:r>
-        <w:rPr>
-          <w:sz w:val="32"/>
-          <w:szCs w:val="32"/>
-        </w:rPr>
-        <w:t xml:space="preserve"> con lo </w:t>
+        <w:t xml:space="preserve">Il punteggio è stabilito da quante volte la palla entra in </w:t>
+      </w:r>
+      <w:r>
+        <w:rPr>
+          <w:b/>
+          <w:i/>
+          <w:sz w:val="32"/>
+          <w:szCs w:val="32"/>
+        </w:rPr>
+        <w:t>collisione</w:t>
+      </w:r>
+      <w:r>
+        <w:rPr>
+          <w:sz w:val="32"/>
+          <w:szCs w:val="32"/>
+        </w:rPr>
+        <w:t xml:space="preserve"> </w:t>
+      </w:r>
+      <w:r>
+        <w:rPr>
+          <w:b/>
+          <w:i/>
+          <w:sz w:val="32"/>
+          <w:szCs w:val="32"/>
+        </w:rPr>
+        <w:t xml:space="preserve">frontale </w:t>
+      </w:r>
+      <w:r>
+        <w:rPr>
+          <w:sz w:val="32"/>
+          <w:szCs w:val="32"/>
+        </w:rPr>
+        <w:t xml:space="preserve">con lo </w:t>
       </w:r>
       <w:proofErr w:type="spellStart"/>
       <w:r>
@@ -3313,7 +3443,7 @@
           <wp:inline distT="0" distB="0" distL="0" distR="0">
             <wp:extent cx="6120130" cy="3442335"/>
             <wp:effectExtent l="0" t="0" r="0" b="5715"/>
-            <wp:docPr id="9" name="Immagine 9"/>
+            <wp:docPr id="3" name="Immagine 3"/>
             <wp:cNvGraphicFramePr>
               <a:graphicFrameLocks xmlns:a="http://schemas.openxmlformats.org/drawingml/2006/main" noChangeAspect="1"/>
             </wp:cNvGraphicFramePr>
@@ -3321,7 +3451,7 @@
               <a:graphicData uri="http://schemas.openxmlformats.org/drawingml/2006/picture">
                 <pic:pic xmlns:pic="http://schemas.openxmlformats.org/drawingml/2006/picture">
                   <pic:nvPicPr>
-                    <pic:cNvPr id="9" name="hokey.png"/>
+                    <pic:cNvPr id="3" name="hokey.png"/>
                     <pic:cNvPicPr/>
                   </pic:nvPicPr>
                   <pic:blipFill>
@@ -3459,21 +3589,32 @@
           <w:highlight w:val="green"/>
         </w:rPr>
       </w:pPr>
-    </w:p>
-    <w:p>
-      <w:pPr>
-        <w:rPr>
-          <w:sz w:val="32"/>
-          <w:szCs w:val="32"/>
-        </w:rPr>
-      </w:pPr>
+      <w:bookmarkStart w:id="0" w:name="_GoBack"/>
+      <w:bookmarkEnd w:id="0"/>
       <w:r>
         <w:rPr>
           <w:sz w:val="32"/>
           <w:szCs w:val="32"/>
           <w:highlight w:val="green"/>
         </w:rPr>
-        <w:t xml:space="preserve">Modalità (non mi ricordo il nome, </w:t>
+        <w:lastRenderedPageBreak/>
+        <w:t>#livello 3</w:t>
+      </w:r>
+    </w:p>
+    <w:p>
+      <w:pPr>
+        <w:rPr>
+          <w:sz w:val="32"/>
+          <w:szCs w:val="32"/>
+        </w:rPr>
+      </w:pPr>
+      <w:r>
+        <w:rPr>
+          <w:sz w:val="32"/>
+          <w:szCs w:val="32"/>
+          <w:highlight w:val="green"/>
+        </w:rPr>
+        <w:t xml:space="preserve">Modalità </w:t>
       </w:r>
       <w:proofErr w:type="spellStart"/>
       <w:r>
@@ -3482,7 +3623,7 @@
           <w:szCs w:val="32"/>
           <w:highlight w:val="green"/>
         </w:rPr>
-        <w:t>LoL</w:t>
+        <w:t>Dodgeball</w:t>
       </w:r>
       <w:proofErr w:type="spellEnd"/>
       <w:r>
@@ -3491,7 +3632,7 @@
           <w:szCs w:val="32"/>
           <w:highlight w:val="green"/>
         </w:rPr>
-        <w:t>):</w:t>
+        <w:t>:</w:t>
       </w:r>
     </w:p>
     <w:p>
@@ -3568,38 +3709,14 @@
           <w:sz w:val="32"/>
           <w:szCs w:val="32"/>
         </w:rPr>
-        <w:t xml:space="preserve"> colpito distruggendosi </w:t>
-      </w:r>
-      <w:proofErr w:type="spellStart"/>
-      <w:r>
-        <w:rPr>
-          <w:sz w:val="32"/>
-          <w:szCs w:val="32"/>
-        </w:rPr>
-        <w:t>spowna</w:t>
-      </w:r>
-      <w:proofErr w:type="spellEnd"/>
-      <w:r>
-        <w:rPr>
-          <w:sz w:val="32"/>
-          <w:szCs w:val="32"/>
-        </w:rPr>
-        <w:t xml:space="preserve"> un altro </w:t>
-      </w:r>
-      <w:r>
-        <w:rPr>
-          <w:i/>
-          <w:sz w:val="32"/>
-          <w:szCs w:val="32"/>
-        </w:rPr>
-        <w:t>birillo</w:t>
-      </w:r>
-      <w:r>
-        <w:rPr>
-          <w:sz w:val="32"/>
-          <w:szCs w:val="32"/>
-        </w:rPr>
-        <w:t xml:space="preserve"> di diverso colore.</w:t>
+        <w:t xml:space="preserve"> cambia colore una volta colpito</w:t>
+      </w:r>
+      <w:r>
+        <w:rPr>
+          <w:sz w:val="32"/>
+          <w:szCs w:val="32"/>
+        </w:rPr>
+        <w:t>.</w:t>
       </w:r>
     </w:p>
     <w:p>
@@ -3722,25 +3839,17 @@
     <w:p>
       <w:pPr>
         <w:rPr>
-          <w:color w:val="C00000"/>
           <w:sz w:val="72"/>
           <w:szCs w:val="72"/>
         </w:rPr>
       </w:pPr>
-    </w:p>
-    <w:p>
-      <w:pPr>
+      <w:proofErr w:type="spellStart"/>
+      <w:r>
         <w:rPr>
           <w:sz w:val="72"/>
           <w:szCs w:val="72"/>
         </w:rPr>
-      </w:pPr>
-      <w:proofErr w:type="spellStart"/>
-      <w:r>
-        <w:rPr>
-          <w:sz w:val="72"/>
-          <w:szCs w:val="72"/>
-        </w:rPr>
+        <w:lastRenderedPageBreak/>
         <w:t>U.i.</w:t>
       </w:r>
       <w:proofErr w:type="spellEnd"/>
@@ -4095,6 +4204,7 @@
           <w:sz w:val="72"/>
           <w:szCs w:val="72"/>
         </w:rPr>
+        <w:lastRenderedPageBreak/>
         <w:t>Optional features</w:t>
       </w:r>
     </w:p>
@@ -4147,46 +4257,385 @@
           <w:sz w:val="32"/>
           <w:szCs w:val="32"/>
         </w:rPr>
-        <w:t xml:space="preserve">°°°°Livello bonus raggiungibile dalla modalità sfida </w:t>
-      </w:r>
-    </w:p>
-    <w:p>
-      <w:pPr>
-        <w:rPr>
-          <w:color w:val="7030A0"/>
-          <w:sz w:val="32"/>
-          <w:szCs w:val="32"/>
-        </w:rPr>
-      </w:pPr>
-    </w:p>
-    <w:p>
-      <w:pPr>
+        <w:t>ELIMINAZIONE:</w:t>
+      </w:r>
+    </w:p>
+    <w:p>
+      <w:pPr>
+        <w:rPr>
+          <w:color w:val="7030A0"/>
+          <w:sz w:val="32"/>
+          <w:szCs w:val="32"/>
+        </w:rPr>
+      </w:pPr>
+      <w:r>
+        <w:rPr>
+          <w:color w:val="7030A0"/>
+          <w:sz w:val="32"/>
+          <w:szCs w:val="32"/>
+        </w:rPr>
+        <w:t xml:space="preserve">Modalità in cui la palla, </w:t>
+      </w:r>
+      <w:r>
+        <w:rPr>
+          <w:color w:val="7030A0"/>
+          <w:sz w:val="32"/>
+          <w:szCs w:val="32"/>
+        </w:rPr>
+        <w:t xml:space="preserve">tenuta, e poi </w:t>
+      </w:r>
+      <w:r>
+        <w:rPr>
+          <w:color w:val="7030A0"/>
+          <w:sz w:val="32"/>
+          <w:szCs w:val="32"/>
+        </w:rPr>
+        <w:t xml:space="preserve">lanciata dai player con una </w:t>
+      </w:r>
+      <w:r>
+        <w:rPr>
+          <w:i/>
+          <w:color w:val="7030A0"/>
+          <w:sz w:val="32"/>
+          <w:szCs w:val="32"/>
+        </w:rPr>
+        <w:t>velocità scelta</w:t>
+      </w:r>
+      <w:r>
+        <w:rPr>
+          <w:color w:val="7030A0"/>
+          <w:sz w:val="32"/>
+          <w:szCs w:val="32"/>
+        </w:rPr>
+        <w:t xml:space="preserve"> e rappresentata dalla </w:t>
+      </w:r>
+      <w:r>
         <w:rPr>
           <w:b/>
+          <w:i/>
+          <w:color w:val="7030A0"/>
+          <w:sz w:val="32"/>
+          <w:szCs w:val="32"/>
+        </w:rPr>
+        <w:t>Barra Lancio</w:t>
+      </w:r>
+      <w:r>
+        <w:rPr>
+          <w:color w:val="7030A0"/>
+          <w:sz w:val="32"/>
+          <w:szCs w:val="32"/>
+        </w:rPr>
+        <w:t xml:space="preserve"> da questi ultimi deve colpire il player avversario togliendogli conseguentemente </w:t>
+      </w:r>
+      <w:proofErr w:type="spellStart"/>
+      <w:r>
+        <w:rPr>
+          <w:color w:val="7030A0"/>
+          <w:sz w:val="32"/>
+          <w:szCs w:val="32"/>
+        </w:rPr>
+        <w:t>Hp</w:t>
+      </w:r>
+      <w:proofErr w:type="spellEnd"/>
+      <w:r>
+        <w:rPr>
+          <w:color w:val="7030A0"/>
+          <w:sz w:val="32"/>
+          <w:szCs w:val="32"/>
+        </w:rPr>
+        <w:t>. Il player può recuperare la palla solo se preme il tasto giuso nel momento esatto, segnalato con un effetto grafico.</w:t>
+      </w:r>
+    </w:p>
+    <w:p>
+      <w:pPr>
+        <w:rPr>
+          <w:color w:val="7030A0"/>
+          <w:sz w:val="32"/>
+          <w:szCs w:val="32"/>
+        </w:rPr>
+      </w:pPr>
+      <w:r>
+        <w:rPr>
+          <w:color w:val="7030A0"/>
+          <w:sz w:val="32"/>
+          <w:szCs w:val="32"/>
+        </w:rPr>
+        <w:t xml:space="preserve">Vince il round chi distrugge per primo l’avversario   </w:t>
+      </w:r>
+    </w:p>
+    <w:p>
+      <w:pPr>
+        <w:rPr>
+          <w:color w:val="7030A0"/>
+          <w:sz w:val="32"/>
+          <w:szCs w:val="32"/>
+        </w:rPr>
+      </w:pPr>
+      <w:r>
+        <w:rPr>
+          <w:noProof/>
+          <w:color w:val="7030A0"/>
+          <w:sz w:val="32"/>
+          <w:szCs w:val="32"/>
+          <w:lang w:eastAsia="it-IT"/>
+        </w:rPr>
+        <w:drawing>
+          <wp:inline distT="0" distB="0" distL="0" distR="0">
+            <wp:extent cx="4123173" cy="4915894"/>
+            <wp:effectExtent l="0" t="0" r="0" b="0"/>
+            <wp:docPr id="5" name="Immagine 5"/>
+            <wp:cNvGraphicFramePr>
+              <a:graphicFrameLocks xmlns:a="http://schemas.openxmlformats.org/drawingml/2006/main" noChangeAspect="1"/>
+            </wp:cNvGraphicFramePr>
+            <a:graphic xmlns:a="http://schemas.openxmlformats.org/drawingml/2006/main">
+              <a:graphicData uri="http://schemas.openxmlformats.org/drawingml/2006/picture">
+                <pic:pic xmlns:pic="http://schemas.openxmlformats.org/drawingml/2006/picture">
+                  <pic:nvPicPr>
+                    <pic:cNvPr id="5" name="eliminazione.png"/>
+                    <pic:cNvPicPr/>
+                  </pic:nvPicPr>
+                  <pic:blipFill>
+                    <a:blip r:embed="rId11">
+                      <a:extLst>
+                        <a:ext uri="{28A0092B-C50C-407E-A947-70E740481C1C}">
+                          <a14:useLocalDpi xmlns:a14="http://schemas.microsoft.com/office/drawing/2010/main" val="0"/>
+                        </a:ext>
+                      </a:extLst>
+                    </a:blip>
+                    <a:stretch>
+                      <a:fillRect/>
+                    </a:stretch>
+                  </pic:blipFill>
+                  <pic:spPr>
+                    <a:xfrm>
+                      <a:off x="0" y="0"/>
+                      <a:ext cx="4132187" cy="4926641"/>
+                    </a:xfrm>
+                    <a:prstGeom prst="rect">
+                      <a:avLst/>
+                    </a:prstGeom>
+                  </pic:spPr>
+                </pic:pic>
+              </a:graphicData>
+            </a:graphic>
+          </wp:inline>
+        </w:drawing>
+      </w:r>
+    </w:p>
+    <w:p>
+      <w:pPr>
+        <w:rPr>
+          <w:color w:val="7030A0"/>
+          <w:sz w:val="32"/>
+          <w:szCs w:val="32"/>
+        </w:rPr>
+      </w:pPr>
+    </w:p>
+    <w:p>
+      <w:pPr>
+        <w:rPr>
           <w:color w:val="7030A0"/>
           <w:sz w:val="44"/>
           <w:szCs w:val="44"/>
         </w:rPr>
       </w:pPr>
-    </w:p>
-    <w:p>
-      <w:pPr>
+      <w:r>
         <w:rPr>
           <w:b/>
           <w:color w:val="7030A0"/>
           <w:sz w:val="44"/>
           <w:szCs w:val="44"/>
         </w:rPr>
-      </w:pPr>
-    </w:p>
-    <w:p>
-      <w:pPr>
-        <w:rPr>
-          <w:b/>
+        <w:lastRenderedPageBreak/>
+        <w:t>#Modificatori</w:t>
+      </w:r>
+      <w:r>
+        <w:rPr>
           <w:color w:val="7030A0"/>
           <w:sz w:val="44"/>
           <w:szCs w:val="44"/>
         </w:rPr>
+        <w:t>:</w:t>
+      </w:r>
+    </w:p>
+    <w:p>
+      <w:pPr>
+        <w:rPr>
+          <w:color w:val="7030A0"/>
+          <w:sz w:val="32"/>
+          <w:szCs w:val="32"/>
+        </w:rPr>
+      </w:pPr>
+      <w:r>
+        <w:rPr>
+          <w:color w:val="7030A0"/>
+          <w:sz w:val="32"/>
+          <w:szCs w:val="32"/>
+        </w:rPr>
+        <w:t xml:space="preserve">I </w:t>
+      </w:r>
+      <w:r>
+        <w:rPr>
+          <w:i/>
+          <w:color w:val="7030A0"/>
+          <w:sz w:val="32"/>
+          <w:szCs w:val="32"/>
+        </w:rPr>
+        <w:t>modifi</w:t>
+      </w:r>
+      <w:r>
+        <w:rPr>
+          <w:i/>
+          <w:color w:val="7030A0"/>
+          <w:sz w:val="32"/>
+          <w:szCs w:val="32"/>
+        </w:rPr>
+        <w:t>catori</w:t>
+      </w:r>
+      <w:r>
+        <w:rPr>
+          <w:color w:val="7030A0"/>
+          <w:sz w:val="32"/>
+          <w:szCs w:val="32"/>
+        </w:rPr>
+        <w:t xml:space="preserve"> sono </w:t>
+      </w:r>
+      <w:proofErr w:type="spellStart"/>
+      <w:r>
+        <w:rPr>
+          <w:color w:val="7030A0"/>
+          <w:sz w:val="32"/>
+          <w:szCs w:val="32"/>
+        </w:rPr>
+        <w:t>sprite</w:t>
+      </w:r>
+      <w:proofErr w:type="spellEnd"/>
+      <w:r>
+        <w:rPr>
+          <w:color w:val="7030A0"/>
+          <w:sz w:val="32"/>
+          <w:szCs w:val="32"/>
+        </w:rPr>
+        <w:t xml:space="preserve"> generati casual</w:t>
+      </w:r>
+      <w:r>
+        <w:rPr>
+          <w:color w:val="7030A0"/>
+          <w:sz w:val="32"/>
+          <w:szCs w:val="32"/>
+        </w:rPr>
+        <w:t>mente nel campo,</w:t>
+      </w:r>
+    </w:p>
+    <w:p>
+      <w:pPr>
+        <w:rPr>
+          <w:color w:val="7030A0"/>
+          <w:sz w:val="32"/>
+          <w:szCs w:val="32"/>
+        </w:rPr>
+      </w:pPr>
+      <w:r>
+        <w:rPr>
+          <w:color w:val="7030A0"/>
+          <w:sz w:val="32"/>
+          <w:szCs w:val="32"/>
+        </w:rPr>
+        <w:t>quando collidono con i player</w:t>
+      </w:r>
+      <w:r>
+        <w:rPr>
+          <w:color w:val="7030A0"/>
+          <w:sz w:val="32"/>
+          <w:szCs w:val="32"/>
+        </w:rPr>
+        <w:t xml:space="preserve"> vengono distrutti e danno un effetto </w:t>
+      </w:r>
+    </w:p>
+    <w:p>
+      <w:pPr>
+        <w:rPr>
+          <w:color w:val="7030A0"/>
+          <w:sz w:val="32"/>
+          <w:szCs w:val="32"/>
+        </w:rPr>
+      </w:pPr>
+      <w:r>
+        <w:rPr>
+          <w:color w:val="7030A0"/>
+          <w:sz w:val="32"/>
+          <w:szCs w:val="32"/>
+        </w:rPr>
+        <w:t xml:space="preserve">bonus o </w:t>
+      </w:r>
+      <w:proofErr w:type="spellStart"/>
+      <w:r>
+        <w:rPr>
+          <w:color w:val="7030A0"/>
+          <w:sz w:val="32"/>
+          <w:szCs w:val="32"/>
+        </w:rPr>
+        <w:t>malus</w:t>
+      </w:r>
+      <w:proofErr w:type="spellEnd"/>
+      <w:r>
+        <w:rPr>
+          <w:color w:val="7030A0"/>
+          <w:sz w:val="32"/>
+          <w:szCs w:val="32"/>
+        </w:rPr>
+        <w:t xml:space="preserve"> ad uno dei player.</w:t>
+      </w:r>
+    </w:p>
+    <w:p>
+      <w:pPr>
+        <w:rPr>
+          <w:color w:val="7030A0"/>
+          <w:sz w:val="32"/>
+          <w:szCs w:val="32"/>
+        </w:rPr>
+      </w:pPr>
+      <w:r>
+        <w:rPr>
+          <w:color w:val="7030A0"/>
+          <w:sz w:val="32"/>
+          <w:szCs w:val="32"/>
+        </w:rPr>
+        <w:t xml:space="preserve">Vengono di seguito elencati tutti i </w:t>
+      </w:r>
+      <w:r>
+        <w:rPr>
+          <w:i/>
+          <w:color w:val="7030A0"/>
+          <w:sz w:val="32"/>
+          <w:szCs w:val="32"/>
+        </w:rPr>
+        <w:t>modificatori</w:t>
+      </w:r>
+      <w:r>
+        <w:rPr>
+          <w:color w:val="7030A0"/>
+          <w:sz w:val="32"/>
+          <w:szCs w:val="32"/>
+        </w:rPr>
+        <w:t xml:space="preserve"> con il loro relativo effetto: </w:t>
+      </w:r>
+      <w:r>
+        <w:rPr>
+          <w:color w:val="7030A0"/>
+          <w:sz w:val="32"/>
+          <w:szCs w:val="32"/>
+        </w:rPr>
+        <w:t xml:space="preserve"> </w:t>
+      </w:r>
+    </w:p>
+    <w:p>
+      <w:pPr>
+        <w:rPr>
+          <w:color w:val="7030A0"/>
+          <w:sz w:val="32"/>
+          <w:szCs w:val="32"/>
+        </w:rPr>
       </w:pPr>
     </w:p>
     <w:p>
@@ -4198,50 +4647,31 @@
           <w:szCs w:val="44"/>
         </w:rPr>
       </w:pPr>
-    </w:p>
-    <w:p>
-      <w:pPr>
+      <w:r>
         <w:rPr>
           <w:b/>
           <w:color w:val="7030A0"/>
           <w:sz w:val="44"/>
           <w:szCs w:val="44"/>
         </w:rPr>
-      </w:pPr>
-    </w:p>
-    <w:p>
-      <w:pPr>
+        <w:t>#Eventi</w:t>
+      </w:r>
+      <w:r>
         <w:rPr>
           <w:b/>
           <w:color w:val="7030A0"/>
           <w:sz w:val="44"/>
           <w:szCs w:val="44"/>
         </w:rPr>
-      </w:pPr>
-    </w:p>
-    <w:p>
-      <w:pPr>
-        <w:rPr>
+        <w:t>\Azioni</w:t>
+      </w:r>
+      <w:r>
+        <w:rPr>
+          <w:b/>
           <w:color w:val="7030A0"/>
           <w:sz w:val="44"/>
           <w:szCs w:val="44"/>
         </w:rPr>
-      </w:pPr>
-      <w:r>
-        <w:rPr>
-          <w:b/>
-          <w:color w:val="7030A0"/>
-          <w:sz w:val="44"/>
-          <w:szCs w:val="44"/>
-        </w:rPr>
-        <w:t>#Modificatori</w:t>
-      </w:r>
-      <w:r>
-        <w:rPr>
-          <w:color w:val="7030A0"/>
-          <w:sz w:val="44"/>
-          <w:szCs w:val="44"/>
-        </w:rPr>
         <w:t>:</w:t>
       </w:r>
     </w:p>
@@ -4259,165 +4689,28 @@
           <w:sz w:val="32"/>
           <w:szCs w:val="32"/>
         </w:rPr>
-        <w:t xml:space="preserve">I </w:t>
-      </w:r>
-      <w:r>
-        <w:rPr>
-          <w:i/>
-          <w:color w:val="7030A0"/>
-          <w:sz w:val="32"/>
-          <w:szCs w:val="32"/>
-        </w:rPr>
-        <w:t>modifi</w:t>
-      </w:r>
-      <w:r>
-        <w:rPr>
-          <w:i/>
-          <w:color w:val="7030A0"/>
-          <w:sz w:val="32"/>
-          <w:szCs w:val="32"/>
-        </w:rPr>
-        <w:t>catori</w:t>
-      </w:r>
-      <w:r>
-        <w:rPr>
-          <w:color w:val="7030A0"/>
-          <w:sz w:val="32"/>
-          <w:szCs w:val="32"/>
-        </w:rPr>
-        <w:t xml:space="preserve"> sono </w:t>
-      </w:r>
-      <w:proofErr w:type="spellStart"/>
-      <w:r>
-        <w:rPr>
-          <w:color w:val="7030A0"/>
-          <w:sz w:val="32"/>
-          <w:szCs w:val="32"/>
-        </w:rPr>
-        <w:t>sprite</w:t>
-      </w:r>
-      <w:proofErr w:type="spellEnd"/>
-      <w:r>
-        <w:rPr>
-          <w:color w:val="7030A0"/>
-          <w:sz w:val="32"/>
-          <w:szCs w:val="32"/>
-        </w:rPr>
-        <w:t xml:space="preserve"> generati casual</w:t>
-      </w:r>
-      <w:r>
-        <w:rPr>
-          <w:color w:val="7030A0"/>
-          <w:sz w:val="32"/>
-          <w:szCs w:val="32"/>
-        </w:rPr>
-        <w:t>mente nel campo,</w:t>
-      </w:r>
-    </w:p>
-    <w:p>
-      <w:pPr>
-        <w:rPr>
-          <w:color w:val="7030A0"/>
-          <w:sz w:val="32"/>
-          <w:szCs w:val="32"/>
-        </w:rPr>
-      </w:pPr>
-      <w:r>
-        <w:rPr>
-          <w:color w:val="7030A0"/>
-          <w:sz w:val="32"/>
-          <w:szCs w:val="32"/>
-        </w:rPr>
-        <w:t>quando collidono con i player</w:t>
-      </w:r>
-      <w:r>
-        <w:rPr>
-          <w:color w:val="7030A0"/>
-          <w:sz w:val="32"/>
-          <w:szCs w:val="32"/>
-        </w:rPr>
-        <w:t xml:space="preserve"> vengono distrutti e danno un effetto </w:t>
-      </w:r>
-    </w:p>
-    <w:p>
-      <w:pPr>
-        <w:rPr>
-          <w:color w:val="7030A0"/>
-          <w:sz w:val="32"/>
-          <w:szCs w:val="32"/>
-        </w:rPr>
-      </w:pPr>
-      <w:r>
-        <w:rPr>
-          <w:color w:val="7030A0"/>
-          <w:sz w:val="32"/>
-          <w:szCs w:val="32"/>
-        </w:rPr>
-        <w:t xml:space="preserve">bonus o </w:t>
-      </w:r>
-      <w:proofErr w:type="spellStart"/>
-      <w:r>
-        <w:rPr>
-          <w:color w:val="7030A0"/>
-          <w:sz w:val="32"/>
-          <w:szCs w:val="32"/>
-        </w:rPr>
-        <w:t>malus</w:t>
-      </w:r>
-      <w:proofErr w:type="spellEnd"/>
-      <w:r>
-        <w:rPr>
-          <w:color w:val="7030A0"/>
-          <w:sz w:val="32"/>
-          <w:szCs w:val="32"/>
-        </w:rPr>
-        <w:t xml:space="preserve"> ad uno dei player.</w:t>
-      </w:r>
-    </w:p>
-    <w:p>
-      <w:pPr>
-        <w:rPr>
-          <w:color w:val="7030A0"/>
-          <w:sz w:val="32"/>
-          <w:szCs w:val="32"/>
-        </w:rPr>
-      </w:pPr>
-      <w:r>
-        <w:rPr>
-          <w:color w:val="7030A0"/>
-          <w:sz w:val="32"/>
-          <w:szCs w:val="32"/>
-        </w:rPr>
-        <w:t xml:space="preserve">Vengono di seguito elencati tutti i </w:t>
-      </w:r>
-      <w:r>
-        <w:rPr>
-          <w:i/>
-          <w:color w:val="7030A0"/>
-          <w:sz w:val="32"/>
-          <w:szCs w:val="32"/>
-        </w:rPr>
-        <w:t>modificatori</w:t>
-      </w:r>
-      <w:r>
-        <w:rPr>
-          <w:color w:val="7030A0"/>
-          <w:sz w:val="32"/>
-          <w:szCs w:val="32"/>
-        </w:rPr>
-        <w:t xml:space="preserve"> con il loro relativo effetto: </w:t>
-      </w:r>
-      <w:r>
-        <w:rPr>
-          <w:color w:val="7030A0"/>
-          <w:sz w:val="32"/>
-          <w:szCs w:val="32"/>
-        </w:rPr>
-        <w:t xml:space="preserve"> </w:t>
+        <w:t>°alla vittoria del round il player avversario si distrugge con una esplosione di cubi</w:t>
+      </w:r>
+    </w:p>
+    <w:p>
+      <w:pPr>
+        <w:rPr>
+          <w:color w:val="7030A0"/>
+          <w:sz w:val="32"/>
+          <w:szCs w:val="32"/>
+        </w:rPr>
+      </w:pPr>
+      <w:r>
+        <w:rPr>
+          <w:color w:val="7030A0"/>
+          <w:sz w:val="32"/>
+          <w:szCs w:val="32"/>
+        </w:rPr>
+        <w:t>°feedback del menù</w:t>
       </w:r>
     </w:p>
     <w:sectPr>
-      <w:footerReference w:type="default" r:id="rId11"/>
+      <w:footerReference w:type="default" r:id="rId12"/>
       <w:pgSz w:w="11906" w:h="16838"/>
       <w:pgMar w:top="1417" w:right="1134" w:bottom="1134" w:left="1134" w:header="708" w:footer="708" w:gutter="0"/>
       <w:cols w:space="708"/>
@@ -4482,7 +4775,7 @@
           <w:rPr>
             <w:noProof/>
           </w:rPr>
-          <w:t>10</w:t>
+          <w:t>8</w:t>
         </w:r>
         <w:r>
           <w:fldChar w:fldCharType="end"/>
@@ -4924,6 +5217,7 @@
   <w:style w:type="character" w:default="1" w:styleId="Carpredefinitoparagrafo">
     <w:name w:val="Default Paragraph Font"/>
     <w:uiPriority w:val="1"/>
+    <w:semiHidden/>
     <w:unhideWhenUsed/>
   </w:style>
   <w:style w:type="table" w:default="1" w:styleId="Tabellanormale">
@@ -5294,7 +5588,7 @@
 </file>
 
 <file path=customXml/itemProps1.xml><?xml version="1.0" encoding="utf-8"?>
-<ds:datastoreItem xmlns:ds="http://schemas.openxmlformats.org/officeDocument/2006/customXml" ds:itemID="{7F34FB78-8E67-4416-9E61-A86731E66F79}">
+<ds:datastoreItem xmlns:ds="http://schemas.openxmlformats.org/officeDocument/2006/customXml" ds:itemID="{B32B32B3-D69E-469F-8620-E6785044C074}">
   <ds:schemaRefs>
     <ds:schemaRef ds:uri="http://schemas.openxmlformats.org/officeDocument/2006/bibliography"/>
   </ds:schemaRefs>

</xml_diff>

<commit_message>
Aggiornato poche cose che sai già (evidenziate in viola)
</commit_message>
<xml_diff>
--- a/Design Document for.docx
+++ b/Design Document for.docx
@@ -1,6 +1,6 @@
 
 <file path=word/document.xml><?xml version="1.0" encoding="utf-8"?>
-<w:document xmlns:wpc="http://schemas.microsoft.com/office/word/2010/wordprocessingCanvas" xmlns:cx="http://schemas.microsoft.com/office/drawing/2014/chartex" xmlns:cx1="http://schemas.microsoft.com/office/drawing/2015/9/8/chartex" xmlns:cx2="http://schemas.microsoft.com/office/drawing/2015/10/21/chartex" xmlns:cx3="http://schemas.microsoft.com/office/drawing/2016/5/9/chartex" xmlns:cx4="http://schemas.microsoft.com/office/drawing/2016/5/10/chartex" xmlns:cx5="http://schemas.microsoft.com/office/drawing/2016/5/11/chartex" xmlns:mc="http://schemas.openxmlformats.org/markup-compatibility/2006" xmlns:o="urn:schemas-microsoft-com:office:office" xmlns:r="http://schemas.openxmlformats.org/officeDocument/2006/relationships" xmlns:m="http://schemas.openxmlformats.org/officeDocument/2006/math" xmlns:v="urn:schemas-microsoft-com:vml" xmlns:wp14="http://schemas.microsoft.com/office/word/2010/wordprocessingDrawing" xmlns:wp="http://schemas.openxmlformats.org/drawingml/2006/wordprocessingDrawing" xmlns:w10="urn:schemas-microsoft-com:office:word" xmlns:w="http://schemas.openxmlformats.org/wordprocessingml/2006/main" xmlns:w14="http://schemas.microsoft.com/office/word/2010/wordml" xmlns:w15="http://schemas.microsoft.com/office/word/2012/wordml" xmlns:w16se="http://schemas.microsoft.com/office/word/2015/wordml/symex" xmlns:wpg="http://schemas.microsoft.com/office/word/2010/wordprocessingGroup" xmlns:wpi="http://schemas.microsoft.com/office/word/2010/wordprocessingInk" xmlns:wne="http://schemas.microsoft.com/office/word/2006/wordml" xmlns:wps="http://schemas.microsoft.com/office/word/2010/wordprocessingShape" mc:Ignorable="w14 w15 w16se wp14">
+<w:document xmlns:wpc="http://schemas.microsoft.com/office/word/2010/wordprocessingCanvas" xmlns:cx="http://schemas.microsoft.com/office/drawing/2014/chartex" xmlns:mc="http://schemas.openxmlformats.org/markup-compatibility/2006" xmlns:o="urn:schemas-microsoft-com:office:office" xmlns:r="http://schemas.openxmlformats.org/officeDocument/2006/relationships" xmlns:m="http://schemas.openxmlformats.org/officeDocument/2006/math" xmlns:v="urn:schemas-microsoft-com:vml" xmlns:wp14="http://schemas.microsoft.com/office/word/2010/wordprocessingDrawing" xmlns:wp="http://schemas.openxmlformats.org/drawingml/2006/wordprocessingDrawing" xmlns:w10="urn:schemas-microsoft-com:office:word" xmlns:w="http://schemas.openxmlformats.org/wordprocessingml/2006/main" xmlns:w14="http://schemas.microsoft.com/office/word/2010/wordml" xmlns:w15="http://schemas.microsoft.com/office/word/2012/wordml" xmlns:w16se="http://schemas.microsoft.com/office/word/2015/wordml/symex" xmlns:wpg="http://schemas.microsoft.com/office/word/2010/wordprocessingGroup" xmlns:wpi="http://schemas.microsoft.com/office/word/2010/wordprocessingInk" xmlns:wne="http://schemas.microsoft.com/office/word/2006/wordml" xmlns:wps="http://schemas.microsoft.com/office/word/2010/wordprocessingShape" mc:Ignorable="w14 w15 w16se wp14">
   <w:body>
     <w:p>
       <w:pPr>
@@ -65,7 +65,6 @@
           <w:lang w:val="en-US"/>
         </w:rPr>
       </w:pPr>
-      <w:proofErr w:type="spellStart"/>
       <w:r>
         <w:rPr>
           <w:color w:val="538135" w:themeColor="accent6" w:themeShade="BF"/>
@@ -82,17 +81,7 @@
           <w:szCs w:val="72"/>
           <w:lang w:val="en-US"/>
         </w:rPr>
-        <w:t>rogetto</w:t>
-      </w:r>
-      <w:proofErr w:type="spellEnd"/>
-      <w:r>
-        <w:rPr>
-          <w:color w:val="538135" w:themeColor="accent6" w:themeShade="BF"/>
-          <w:sz w:val="72"/>
-          <w:szCs w:val="72"/>
-          <w:lang w:val="en-US"/>
-        </w:rPr>
-        <w:t xml:space="preserve"> pong</w:t>
+        <w:t>rogetto pong</w:t>
       </w:r>
     </w:p>
     <w:p>
@@ -252,9 +241,8 @@
           <w:szCs w:val="40"/>
           <w:lang w:eastAsia="it-IT"/>
         </w:rPr>
-        <w:t xml:space="preserve">Game </w:t>
-      </w:r>
-      <w:proofErr w:type="spellStart"/>
+        <w:t>Game Overview……</w:t>
+      </w:r>
       <w:r>
         <w:rPr>
           <w:rFonts w:ascii="Arial" w:eastAsia="Times New Roman" w:hAnsi="Arial" w:cs="Arial"/>
@@ -263,9 +251,8 @@
           <w:szCs w:val="40"/>
           <w:lang w:eastAsia="it-IT"/>
         </w:rPr>
-        <w:t>Overview</w:t>
-      </w:r>
-      <w:proofErr w:type="spellEnd"/>
+        <w:t>….</w:t>
+      </w:r>
       <w:r>
         <w:rPr>
           <w:rFonts w:ascii="Arial" w:eastAsia="Times New Roman" w:hAnsi="Arial" w:cs="Arial"/>
@@ -274,39 +261,155 @@
           <w:szCs w:val="40"/>
           <w:lang w:eastAsia="it-IT"/>
         </w:rPr>
+        <w:t>………………………3</w:t>
+      </w:r>
+    </w:p>
+    <w:p>
+      <w:pPr>
+        <w:spacing w:after="0" w:line="240" w:lineRule="auto"/>
+        <w:rPr>
+          <w:rFonts w:ascii="Arial" w:eastAsia="Times New Roman" w:hAnsi="Arial" w:cs="Arial"/>
+          <w:color w:val="FFC000" w:themeColor="accent4"/>
+          <w:sz w:val="40"/>
+          <w:szCs w:val="40"/>
+          <w:lang w:eastAsia="it-IT"/>
+        </w:rPr>
+      </w:pPr>
+      <w:r>
+        <w:rPr>
+          <w:rFonts w:ascii="Arial" w:eastAsia="Times New Roman" w:hAnsi="Arial" w:cs="Arial"/>
+          <w:color w:val="FFC000" w:themeColor="accent4"/>
+          <w:sz w:val="40"/>
+          <w:szCs w:val="40"/>
+          <w:lang w:eastAsia="it-IT"/>
+        </w:rPr>
+        <w:t xml:space="preserve">   Introduzione…………</w:t>
+      </w:r>
+      <w:r>
+        <w:rPr>
+          <w:rFonts w:ascii="Arial" w:eastAsia="Times New Roman" w:hAnsi="Arial" w:cs="Arial"/>
+          <w:color w:val="FFC000" w:themeColor="accent4"/>
+          <w:sz w:val="40"/>
+          <w:szCs w:val="40"/>
+          <w:lang w:eastAsia="it-IT"/>
+        </w:rPr>
+        <w:t>...</w:t>
+      </w:r>
+      <w:r>
+        <w:rPr>
+          <w:rFonts w:ascii="Arial" w:eastAsia="Times New Roman" w:hAnsi="Arial" w:cs="Arial"/>
+          <w:color w:val="FFC000" w:themeColor="accent4"/>
+          <w:sz w:val="40"/>
+          <w:szCs w:val="40"/>
+          <w:lang w:eastAsia="it-IT"/>
+        </w:rPr>
+        <w:t>……………………...3</w:t>
+      </w:r>
+    </w:p>
+    <w:p>
+      <w:pPr>
+        <w:spacing w:after="0" w:line="240" w:lineRule="auto"/>
+        <w:rPr>
+          <w:rFonts w:ascii="Arial" w:eastAsia="Times New Roman" w:hAnsi="Arial" w:cs="Arial"/>
+          <w:color w:val="FFC000" w:themeColor="accent4"/>
+          <w:sz w:val="40"/>
+          <w:szCs w:val="40"/>
+          <w:lang w:eastAsia="it-IT"/>
+        </w:rPr>
+      </w:pPr>
+      <w:r>
+        <w:rPr>
+          <w:rFonts w:ascii="Arial" w:eastAsia="Times New Roman" w:hAnsi="Arial" w:cs="Arial"/>
+          <w:color w:val="FFC000" w:themeColor="accent4"/>
+          <w:sz w:val="40"/>
+          <w:szCs w:val="40"/>
+          <w:lang w:eastAsia="it-IT"/>
+        </w:rPr>
+        <w:t xml:space="preserve">   </w:t>
+      </w:r>
+    </w:p>
+    <w:p>
+      <w:pPr>
+        <w:spacing w:after="0" w:line="240" w:lineRule="auto"/>
+        <w:rPr>
+          <w:rFonts w:ascii="Arial" w:eastAsia="Times New Roman" w:hAnsi="Arial" w:cs="Arial"/>
+          <w:color w:val="A5A5A5" w:themeColor="accent3"/>
+          <w:sz w:val="40"/>
+          <w:szCs w:val="40"/>
+          <w:lang w:eastAsia="it-IT"/>
+        </w:rPr>
+      </w:pPr>
+      <w:r>
+        <w:rPr>
+          <w:rFonts w:ascii="Arial" w:eastAsia="Times New Roman" w:hAnsi="Arial" w:cs="Arial"/>
+          <w:color w:val="A5A5A5" w:themeColor="accent3"/>
+          <w:sz w:val="40"/>
+          <w:szCs w:val="40"/>
+          <w:lang w:eastAsia="it-IT"/>
+        </w:rPr>
+        <w:t>#</w:t>
+      </w:r>
+      <w:r>
+        <w:rPr>
+          <w:rFonts w:ascii="Arial" w:eastAsia="Times New Roman" w:hAnsi="Arial" w:cs="Arial"/>
+          <w:color w:val="A5A5A5" w:themeColor="accent3"/>
+          <w:sz w:val="40"/>
+          <w:szCs w:val="40"/>
+          <w:lang w:eastAsia="it-IT"/>
+        </w:rPr>
+        <w:t>Game Structure.……………………………...</w:t>
+      </w:r>
+      <w:r>
+        <w:rPr>
+          <w:rFonts w:ascii="Arial" w:eastAsia="Times New Roman" w:hAnsi="Arial" w:cs="Arial"/>
+          <w:color w:val="A5A5A5" w:themeColor="accent3"/>
+          <w:sz w:val="40"/>
+          <w:szCs w:val="40"/>
+          <w:lang w:eastAsia="it-IT"/>
+        </w:rPr>
+        <w:t>3</w:t>
+      </w:r>
+    </w:p>
+    <w:p>
+      <w:pPr>
+        <w:spacing w:after="0" w:line="240" w:lineRule="auto"/>
+        <w:rPr>
+          <w:rFonts w:ascii="Arial" w:eastAsia="Times New Roman" w:hAnsi="Arial" w:cs="Arial"/>
+          <w:color w:val="A5A5A5" w:themeColor="accent3"/>
+          <w:sz w:val="40"/>
+          <w:szCs w:val="40"/>
+          <w:lang w:eastAsia="it-IT"/>
+        </w:rPr>
+      </w:pPr>
+      <w:r>
+        <w:rPr>
+          <w:rFonts w:ascii="Arial" w:eastAsia="Times New Roman" w:hAnsi="Arial" w:cs="Arial"/>
+          <w:color w:val="A5A5A5" w:themeColor="accent3"/>
+          <w:sz w:val="40"/>
+          <w:szCs w:val="40"/>
+          <w:lang w:eastAsia="it-IT"/>
+        </w:rPr>
+        <w:t xml:space="preserve">   Controlli……………………………………</w:t>
+      </w:r>
+      <w:r>
+        <w:rPr>
+          <w:rFonts w:ascii="Arial" w:eastAsia="Times New Roman" w:hAnsi="Arial" w:cs="Arial"/>
+          <w:color w:val="A5A5A5" w:themeColor="accent3"/>
+          <w:sz w:val="40"/>
+          <w:szCs w:val="40"/>
+          <w:lang w:eastAsia="it-IT"/>
+        </w:rPr>
         <w:t>…</w:t>
       </w:r>
-      <w:proofErr w:type="gramStart"/>
-      <w:r>
-        <w:rPr>
-          <w:rFonts w:ascii="Arial" w:eastAsia="Times New Roman" w:hAnsi="Arial" w:cs="Arial"/>
-          <w:color w:val="FFC000" w:themeColor="accent4"/>
-          <w:sz w:val="40"/>
-          <w:szCs w:val="40"/>
-          <w:lang w:eastAsia="it-IT"/>
-        </w:rPr>
-        <w:t>…</w:t>
-      </w:r>
-      <w:r>
-        <w:rPr>
-          <w:rFonts w:ascii="Arial" w:eastAsia="Times New Roman" w:hAnsi="Arial" w:cs="Arial"/>
-          <w:color w:val="FFC000" w:themeColor="accent4"/>
-          <w:sz w:val="40"/>
-          <w:szCs w:val="40"/>
-          <w:lang w:eastAsia="it-IT"/>
-        </w:rPr>
-        <w:t>….</w:t>
-      </w:r>
-      <w:proofErr w:type="gramEnd"/>
-      <w:r>
-        <w:rPr>
-          <w:rFonts w:ascii="Arial" w:eastAsia="Times New Roman" w:hAnsi="Arial" w:cs="Arial"/>
-          <w:color w:val="FFC000" w:themeColor="accent4"/>
-          <w:sz w:val="40"/>
-          <w:szCs w:val="40"/>
-          <w:lang w:eastAsia="it-IT"/>
-        </w:rPr>
-        <w:t>………………………3</w:t>
+      <w:r>
+        <w:rPr>
+          <w:rFonts w:ascii="Arial" w:eastAsia="Times New Roman" w:hAnsi="Arial" w:cs="Arial"/>
+          <w:color w:val="A5A5A5" w:themeColor="accent3"/>
+          <w:sz w:val="40"/>
+          <w:szCs w:val="40"/>
+          <w:lang w:eastAsia="it-IT"/>
+        </w:rPr>
+        <w:t>.3</w:t>
       </w:r>
     </w:p>
     <w:p>
@@ -314,41 +417,61 @@
         <w:spacing w:after="0" w:line="240" w:lineRule="auto"/>
         <w:rPr>
           <w:rFonts w:ascii="Arial" w:eastAsia="Times New Roman" w:hAnsi="Arial" w:cs="Arial"/>
-          <w:color w:val="FFC000" w:themeColor="accent4"/>
-          <w:sz w:val="40"/>
-          <w:szCs w:val="40"/>
-          <w:lang w:eastAsia="it-IT"/>
-        </w:rPr>
-      </w:pPr>
-      <w:r>
-        <w:rPr>
-          <w:rFonts w:ascii="Arial" w:eastAsia="Times New Roman" w:hAnsi="Arial" w:cs="Arial"/>
-          <w:color w:val="FFC000" w:themeColor="accent4"/>
-          <w:sz w:val="40"/>
-          <w:szCs w:val="40"/>
-          <w:lang w:eastAsia="it-IT"/>
-        </w:rPr>
-        <w:t xml:space="preserve">   Introduzione…………</w:t>
-      </w:r>
-      <w:r>
-        <w:rPr>
-          <w:rFonts w:ascii="Arial" w:eastAsia="Times New Roman" w:hAnsi="Arial" w:cs="Arial"/>
-          <w:color w:val="FFC000" w:themeColor="accent4"/>
-          <w:sz w:val="40"/>
-          <w:szCs w:val="40"/>
-          <w:lang w:eastAsia="it-IT"/>
-        </w:rPr>
-        <w:t>...</w:t>
-      </w:r>
-      <w:r>
-        <w:rPr>
-          <w:rFonts w:ascii="Arial" w:eastAsia="Times New Roman" w:hAnsi="Arial" w:cs="Arial"/>
-          <w:color w:val="FFC000" w:themeColor="accent4"/>
-          <w:sz w:val="40"/>
-          <w:szCs w:val="40"/>
-          <w:lang w:eastAsia="it-IT"/>
-        </w:rPr>
-        <w:t>……………………...3</w:t>
+          <w:color w:val="A5A5A5" w:themeColor="accent3"/>
+          <w:sz w:val="40"/>
+          <w:szCs w:val="40"/>
+          <w:lang w:eastAsia="it-IT"/>
+        </w:rPr>
+      </w:pPr>
+      <w:r>
+        <w:rPr>
+          <w:rFonts w:ascii="Arial" w:eastAsia="Times New Roman" w:hAnsi="Arial" w:cs="Arial"/>
+          <w:color w:val="A5A5A5" w:themeColor="accent3"/>
+          <w:sz w:val="40"/>
+          <w:szCs w:val="40"/>
+          <w:lang w:eastAsia="it-IT"/>
+        </w:rPr>
+        <w:t xml:space="preserve">   Menù e livelli…</w:t>
+      </w:r>
+      <w:r>
+        <w:rPr>
+          <w:rFonts w:ascii="Arial" w:eastAsia="Times New Roman" w:hAnsi="Arial" w:cs="Arial"/>
+          <w:color w:val="A5A5A5" w:themeColor="accent3"/>
+          <w:sz w:val="40"/>
+          <w:szCs w:val="40"/>
+          <w:lang w:eastAsia="it-IT"/>
+        </w:rPr>
+        <w:t>.</w:t>
+      </w:r>
+      <w:r>
+        <w:rPr>
+          <w:rFonts w:ascii="Arial" w:eastAsia="Times New Roman" w:hAnsi="Arial" w:cs="Arial"/>
+          <w:color w:val="A5A5A5" w:themeColor="accent3"/>
+          <w:sz w:val="40"/>
+          <w:szCs w:val="40"/>
+          <w:lang w:eastAsia="it-IT"/>
+        </w:rPr>
+        <w:t>…………………………….</w:t>
+      </w:r>
+      <w:r>
+        <w:rPr>
+          <w:rFonts w:ascii="Arial" w:eastAsia="Times New Roman" w:hAnsi="Arial" w:cs="Arial"/>
+          <w:color w:val="A5A5A5" w:themeColor="accent3"/>
+          <w:sz w:val="40"/>
+          <w:szCs w:val="40"/>
+          <w:lang w:eastAsia="it-IT"/>
+        </w:rPr>
+        <w:t>..</w:t>
+      </w:r>
+      <w:r>
+        <w:rPr>
+          <w:rFonts w:ascii="Arial" w:eastAsia="Times New Roman" w:hAnsi="Arial" w:cs="Arial"/>
+          <w:color w:val="A5A5A5" w:themeColor="accent3"/>
+          <w:sz w:val="40"/>
+          <w:szCs w:val="40"/>
+          <w:lang w:eastAsia="it-IT"/>
+        </w:rPr>
+        <w:t>4</w:t>
       </w:r>
     </w:p>
     <w:p>
@@ -356,97 +479,33 @@
         <w:spacing w:after="0" w:line="240" w:lineRule="auto"/>
         <w:rPr>
           <w:rFonts w:ascii="Arial" w:eastAsia="Times New Roman" w:hAnsi="Arial" w:cs="Arial"/>
-          <w:color w:val="FFC000" w:themeColor="accent4"/>
-          <w:sz w:val="40"/>
-          <w:szCs w:val="40"/>
-          <w:lang w:eastAsia="it-IT"/>
-        </w:rPr>
-      </w:pPr>
-      <w:r>
-        <w:rPr>
-          <w:rFonts w:ascii="Arial" w:eastAsia="Times New Roman" w:hAnsi="Arial" w:cs="Arial"/>
-          <w:color w:val="FFC000" w:themeColor="accent4"/>
-          <w:sz w:val="40"/>
-          <w:szCs w:val="40"/>
-          <w:lang w:eastAsia="it-IT"/>
-        </w:rPr>
-        <w:t xml:space="preserve">   </w:t>
-      </w:r>
+          <w:color w:val="C00000"/>
+          <w:sz w:val="40"/>
+          <w:szCs w:val="40"/>
+          <w:lang w:eastAsia="it-IT"/>
+        </w:rPr>
+      </w:pPr>
     </w:p>
     <w:p>
       <w:pPr>
         <w:spacing w:after="0" w:line="240" w:lineRule="auto"/>
         <w:rPr>
           <w:rFonts w:ascii="Arial" w:eastAsia="Times New Roman" w:hAnsi="Arial" w:cs="Arial"/>
-          <w:color w:val="A5A5A5" w:themeColor="accent3"/>
-          <w:sz w:val="40"/>
-          <w:szCs w:val="40"/>
-          <w:lang w:eastAsia="it-IT"/>
-        </w:rPr>
-      </w:pPr>
-      <w:r>
-        <w:rPr>
-          <w:rFonts w:ascii="Arial" w:eastAsia="Times New Roman" w:hAnsi="Arial" w:cs="Arial"/>
-          <w:color w:val="A5A5A5" w:themeColor="accent3"/>
-          <w:sz w:val="40"/>
-          <w:szCs w:val="40"/>
-          <w:lang w:eastAsia="it-IT"/>
-        </w:rPr>
-        <w:t>#</w:t>
-      </w:r>
-      <w:r>
-        <w:rPr>
-          <w:rFonts w:ascii="Arial" w:eastAsia="Times New Roman" w:hAnsi="Arial" w:cs="Arial"/>
-          <w:color w:val="A5A5A5" w:themeColor="accent3"/>
-          <w:sz w:val="40"/>
-          <w:szCs w:val="40"/>
-          <w:lang w:eastAsia="it-IT"/>
-        </w:rPr>
-        <w:t xml:space="preserve">Game </w:t>
-      </w:r>
-      <w:proofErr w:type="spellStart"/>
-      <w:proofErr w:type="gramStart"/>
-      <w:r>
-        <w:rPr>
-          <w:rFonts w:ascii="Arial" w:eastAsia="Times New Roman" w:hAnsi="Arial" w:cs="Arial"/>
-          <w:color w:val="A5A5A5" w:themeColor="accent3"/>
-          <w:sz w:val="40"/>
-          <w:szCs w:val="40"/>
-          <w:lang w:eastAsia="it-IT"/>
-        </w:rPr>
-        <w:t>Structure</w:t>
-      </w:r>
-      <w:proofErr w:type="spellEnd"/>
-      <w:r>
-        <w:rPr>
-          <w:rFonts w:ascii="Arial" w:eastAsia="Times New Roman" w:hAnsi="Arial" w:cs="Arial"/>
-          <w:color w:val="A5A5A5" w:themeColor="accent3"/>
-          <w:sz w:val="40"/>
-          <w:szCs w:val="40"/>
-          <w:lang w:eastAsia="it-IT"/>
-        </w:rPr>
-        <w:t>.…</w:t>
-      </w:r>
-      <w:proofErr w:type="gramEnd"/>
-      <w:r>
-        <w:rPr>
-          <w:rFonts w:ascii="Arial" w:eastAsia="Times New Roman" w:hAnsi="Arial" w:cs="Arial"/>
-          <w:color w:val="A5A5A5" w:themeColor="accent3"/>
-          <w:sz w:val="40"/>
-          <w:szCs w:val="40"/>
-          <w:lang w:eastAsia="it-IT"/>
-        </w:rPr>
-        <w:t>…………………………...</w:t>
-      </w:r>
-      <w:r>
-        <w:rPr>
-          <w:rFonts w:ascii="Arial" w:eastAsia="Times New Roman" w:hAnsi="Arial" w:cs="Arial"/>
-          <w:color w:val="A5A5A5" w:themeColor="accent3"/>
-          <w:sz w:val="40"/>
-          <w:szCs w:val="40"/>
-          <w:lang w:eastAsia="it-IT"/>
-        </w:rPr>
-        <w:t>3</w:t>
+          <w:color w:val="C00000"/>
+          <w:sz w:val="40"/>
+          <w:szCs w:val="40"/>
+          <w:lang w:eastAsia="it-IT"/>
+        </w:rPr>
+      </w:pPr>
+      <w:r>
+        <w:rPr>
+          <w:rFonts w:ascii="Arial" w:eastAsia="Times New Roman" w:hAnsi="Arial" w:cs="Arial"/>
+          <w:color w:val="C00000"/>
+          <w:sz w:val="40"/>
+          <w:szCs w:val="40"/>
+          <w:lang w:eastAsia="it-IT"/>
+        </w:rPr>
+        <w:t>#Actions………………………………………..5</w:t>
       </w:r>
     </w:p>
     <w:p>
@@ -454,154 +513,13 @@
         <w:spacing w:after="0" w:line="240" w:lineRule="auto"/>
         <w:rPr>
           <w:rFonts w:ascii="Arial" w:eastAsia="Times New Roman" w:hAnsi="Arial" w:cs="Arial"/>
-          <w:color w:val="A5A5A5" w:themeColor="accent3"/>
-          <w:sz w:val="40"/>
-          <w:szCs w:val="40"/>
-          <w:lang w:eastAsia="it-IT"/>
-        </w:rPr>
-      </w:pPr>
-      <w:r>
-        <w:rPr>
-          <w:rFonts w:ascii="Arial" w:eastAsia="Times New Roman" w:hAnsi="Arial" w:cs="Arial"/>
-          <w:color w:val="A5A5A5" w:themeColor="accent3"/>
-          <w:sz w:val="40"/>
-          <w:szCs w:val="40"/>
-          <w:lang w:eastAsia="it-IT"/>
-        </w:rPr>
-        <w:t xml:space="preserve">   Controlli…………………………………</w:t>
-      </w:r>
-      <w:proofErr w:type="gramStart"/>
-      <w:r>
-        <w:rPr>
-          <w:rFonts w:ascii="Arial" w:eastAsia="Times New Roman" w:hAnsi="Arial" w:cs="Arial"/>
-          <w:color w:val="A5A5A5" w:themeColor="accent3"/>
-          <w:sz w:val="40"/>
-          <w:szCs w:val="40"/>
-          <w:lang w:eastAsia="it-IT"/>
-        </w:rPr>
-        <w:t>…</w:t>
-      </w:r>
-      <w:r>
-        <w:rPr>
-          <w:rFonts w:ascii="Arial" w:eastAsia="Times New Roman" w:hAnsi="Arial" w:cs="Arial"/>
-          <w:color w:val="A5A5A5" w:themeColor="accent3"/>
-          <w:sz w:val="40"/>
-          <w:szCs w:val="40"/>
-          <w:lang w:eastAsia="it-IT"/>
-        </w:rPr>
-        <w:t>…</w:t>
-      </w:r>
-      <w:r>
-        <w:rPr>
-          <w:rFonts w:ascii="Arial" w:eastAsia="Times New Roman" w:hAnsi="Arial" w:cs="Arial"/>
-          <w:color w:val="A5A5A5" w:themeColor="accent3"/>
-          <w:sz w:val="40"/>
-          <w:szCs w:val="40"/>
-          <w:lang w:eastAsia="it-IT"/>
-        </w:rPr>
-        <w:t>.</w:t>
-      </w:r>
-      <w:proofErr w:type="gramEnd"/>
-      <w:r>
-        <w:rPr>
-          <w:rFonts w:ascii="Arial" w:eastAsia="Times New Roman" w:hAnsi="Arial" w:cs="Arial"/>
-          <w:color w:val="A5A5A5" w:themeColor="accent3"/>
-          <w:sz w:val="40"/>
-          <w:szCs w:val="40"/>
-          <w:lang w:eastAsia="it-IT"/>
-        </w:rPr>
-        <w:t>3</w:t>
-      </w:r>
-    </w:p>
-    <w:p>
-      <w:pPr>
-        <w:spacing w:after="0" w:line="240" w:lineRule="auto"/>
-        <w:rPr>
-          <w:rFonts w:ascii="Arial" w:eastAsia="Times New Roman" w:hAnsi="Arial" w:cs="Arial"/>
-          <w:color w:val="A5A5A5" w:themeColor="accent3"/>
-          <w:sz w:val="40"/>
-          <w:szCs w:val="40"/>
-          <w:lang w:eastAsia="it-IT"/>
-        </w:rPr>
-      </w:pPr>
-      <w:r>
-        <w:rPr>
-          <w:rFonts w:ascii="Arial" w:eastAsia="Times New Roman" w:hAnsi="Arial" w:cs="Arial"/>
-          <w:color w:val="A5A5A5" w:themeColor="accent3"/>
-          <w:sz w:val="40"/>
-          <w:szCs w:val="40"/>
-          <w:lang w:eastAsia="it-IT"/>
-        </w:rPr>
-        <w:t xml:space="preserve">   Menù e </w:t>
-      </w:r>
-      <w:proofErr w:type="gramStart"/>
-      <w:r>
-        <w:rPr>
-          <w:rFonts w:ascii="Arial" w:eastAsia="Times New Roman" w:hAnsi="Arial" w:cs="Arial"/>
-          <w:color w:val="A5A5A5" w:themeColor="accent3"/>
-          <w:sz w:val="40"/>
-          <w:szCs w:val="40"/>
-          <w:lang w:eastAsia="it-IT"/>
-        </w:rPr>
-        <w:t>livelli…</w:t>
-      </w:r>
-      <w:r>
-        <w:rPr>
-          <w:rFonts w:ascii="Arial" w:eastAsia="Times New Roman" w:hAnsi="Arial" w:cs="Arial"/>
-          <w:color w:val="A5A5A5" w:themeColor="accent3"/>
-          <w:sz w:val="40"/>
-          <w:szCs w:val="40"/>
-          <w:lang w:eastAsia="it-IT"/>
-        </w:rPr>
-        <w:t>.</w:t>
-      </w:r>
-      <w:proofErr w:type="gramEnd"/>
-      <w:r>
-        <w:rPr>
-          <w:rFonts w:ascii="Arial" w:eastAsia="Times New Roman" w:hAnsi="Arial" w:cs="Arial"/>
-          <w:color w:val="A5A5A5" w:themeColor="accent3"/>
-          <w:sz w:val="40"/>
-          <w:szCs w:val="40"/>
-          <w:lang w:eastAsia="it-IT"/>
-        </w:rPr>
-        <w:t>…………………………….</w:t>
-      </w:r>
-      <w:r>
-        <w:rPr>
-          <w:rFonts w:ascii="Arial" w:eastAsia="Times New Roman" w:hAnsi="Arial" w:cs="Arial"/>
-          <w:color w:val="A5A5A5" w:themeColor="accent3"/>
-          <w:sz w:val="40"/>
-          <w:szCs w:val="40"/>
-          <w:lang w:eastAsia="it-IT"/>
-        </w:rPr>
-        <w:t>..</w:t>
-      </w:r>
-      <w:r>
-        <w:rPr>
-          <w:rFonts w:ascii="Arial" w:eastAsia="Times New Roman" w:hAnsi="Arial" w:cs="Arial"/>
-          <w:color w:val="A5A5A5" w:themeColor="accent3"/>
-          <w:sz w:val="40"/>
-          <w:szCs w:val="40"/>
-          <w:lang w:eastAsia="it-IT"/>
-        </w:rPr>
-        <w:t>4</w:t>
-      </w:r>
-    </w:p>
-    <w:p>
-      <w:pPr>
-        <w:spacing w:after="0" w:line="240" w:lineRule="auto"/>
-        <w:rPr>
-          <w:rFonts w:ascii="Arial" w:eastAsia="Times New Roman" w:hAnsi="Arial" w:cs="Arial"/>
           <w:color w:val="C00000"/>
           <w:sz w:val="40"/>
           <w:szCs w:val="40"/>
           <w:lang w:eastAsia="it-IT"/>
         </w:rPr>
       </w:pPr>
-    </w:p>
-    <w:p>
-      <w:pPr>
-        <w:spacing w:after="0" w:line="240" w:lineRule="auto"/>
+      <w:r>
         <w:rPr>
           <w:rFonts w:ascii="Arial" w:eastAsia="Times New Roman" w:hAnsi="Arial" w:cs="Arial"/>
           <w:color w:val="C00000"/>
@@ -609,7 +527,8 @@
           <w:szCs w:val="40"/>
           <w:lang w:eastAsia="it-IT"/>
         </w:rPr>
-      </w:pPr>
+        <w:t xml:space="preserve">   Movimento……………</w:t>
+      </w:r>
       <w:r>
         <w:rPr>
           <w:rFonts w:ascii="Arial" w:eastAsia="Times New Roman" w:hAnsi="Arial" w:cs="Arial"/>
@@ -618,105 +537,7 @@
           <w:szCs w:val="40"/>
           <w:lang w:eastAsia="it-IT"/>
         </w:rPr>
-        <w:t>#</w:t>
-      </w:r>
-      <w:proofErr w:type="spellStart"/>
-      <w:r>
-        <w:rPr>
-          <w:rFonts w:ascii="Arial" w:eastAsia="Times New Roman" w:hAnsi="Arial" w:cs="Arial"/>
-          <w:color w:val="C00000"/>
-          <w:sz w:val="40"/>
-          <w:szCs w:val="40"/>
-          <w:lang w:eastAsia="it-IT"/>
-        </w:rPr>
-        <w:t>Actions</w:t>
-      </w:r>
-      <w:proofErr w:type="spellEnd"/>
-      <w:r>
-        <w:rPr>
-          <w:rFonts w:ascii="Arial" w:eastAsia="Times New Roman" w:hAnsi="Arial" w:cs="Arial"/>
-          <w:color w:val="C00000"/>
-          <w:sz w:val="40"/>
-          <w:szCs w:val="40"/>
-          <w:lang w:eastAsia="it-IT"/>
-        </w:rPr>
-        <w:t>…………………………………</w:t>
-      </w:r>
-      <w:proofErr w:type="gramStart"/>
-      <w:r>
-        <w:rPr>
-          <w:rFonts w:ascii="Arial" w:eastAsia="Times New Roman" w:hAnsi="Arial" w:cs="Arial"/>
-          <w:color w:val="C00000"/>
-          <w:sz w:val="40"/>
-          <w:szCs w:val="40"/>
-          <w:lang w:eastAsia="it-IT"/>
-        </w:rPr>
-        <w:t>…….</w:t>
-      </w:r>
-      <w:proofErr w:type="gramEnd"/>
-      <w:r>
-        <w:rPr>
-          <w:rFonts w:ascii="Arial" w:eastAsia="Times New Roman" w:hAnsi="Arial" w:cs="Arial"/>
-          <w:color w:val="C00000"/>
-          <w:sz w:val="40"/>
-          <w:szCs w:val="40"/>
-          <w:lang w:eastAsia="it-IT"/>
-        </w:rPr>
-        <w:t>.5</w:t>
-      </w:r>
-    </w:p>
-    <w:p>
-      <w:pPr>
-        <w:spacing w:after="0" w:line="240" w:lineRule="auto"/>
-        <w:rPr>
-          <w:rFonts w:ascii="Arial" w:eastAsia="Times New Roman" w:hAnsi="Arial" w:cs="Arial"/>
-          <w:color w:val="C00000"/>
-          <w:sz w:val="40"/>
-          <w:szCs w:val="40"/>
-          <w:lang w:eastAsia="it-IT"/>
-        </w:rPr>
-      </w:pPr>
-      <w:r>
-        <w:rPr>
-          <w:rFonts w:ascii="Arial" w:eastAsia="Times New Roman" w:hAnsi="Arial" w:cs="Arial"/>
-          <w:color w:val="C00000"/>
-          <w:sz w:val="40"/>
-          <w:szCs w:val="40"/>
-          <w:lang w:eastAsia="it-IT"/>
-        </w:rPr>
-        <w:t xml:space="preserve">   Movimento………</w:t>
-      </w:r>
-      <w:proofErr w:type="gramStart"/>
-      <w:r>
-        <w:rPr>
-          <w:rFonts w:ascii="Arial" w:eastAsia="Times New Roman" w:hAnsi="Arial" w:cs="Arial"/>
-          <w:color w:val="C00000"/>
-          <w:sz w:val="40"/>
-          <w:szCs w:val="40"/>
-          <w:lang w:eastAsia="it-IT"/>
-        </w:rPr>
-        <w:t>……</w:t>
-      </w:r>
-      <w:r>
-        <w:rPr>
-          <w:rFonts w:ascii="Arial" w:eastAsia="Times New Roman" w:hAnsi="Arial" w:cs="Arial"/>
-          <w:color w:val="C00000"/>
-          <w:sz w:val="40"/>
-          <w:szCs w:val="40"/>
-          <w:lang w:eastAsia="it-IT"/>
-        </w:rPr>
-        <w:t>.</w:t>
-      </w:r>
-      <w:proofErr w:type="gramEnd"/>
-      <w:r>
-        <w:rPr>
-          <w:rFonts w:ascii="Arial" w:eastAsia="Times New Roman" w:hAnsi="Arial" w:cs="Arial"/>
-          <w:color w:val="C00000"/>
-          <w:sz w:val="40"/>
-          <w:szCs w:val="40"/>
-          <w:lang w:eastAsia="it-IT"/>
-        </w:rPr>
-        <w:t>.……………………5</w:t>
+        <w:t>..……………………5</w:t>
       </w:r>
     </w:p>
     <w:p>
@@ -751,7 +572,6 @@
         </w:rPr>
         <w:t>#</w:t>
       </w:r>
-      <w:proofErr w:type="spellStart"/>
       <w:r>
         <w:rPr>
           <w:rFonts w:ascii="Arial" w:eastAsia="Times New Roman" w:hAnsi="Arial" w:cs="Arial"/>
@@ -760,40 +580,7 @@
           <w:szCs w:val="40"/>
           <w:lang w:eastAsia="it-IT"/>
         </w:rPr>
-        <w:t>Scoring</w:t>
-      </w:r>
-      <w:proofErr w:type="spellEnd"/>
-      <w:r>
-        <w:rPr>
-          <w:rFonts w:ascii="Arial" w:eastAsia="Times New Roman" w:hAnsi="Arial" w:cs="Arial"/>
-          <w:color w:val="70AD47" w:themeColor="accent6"/>
-          <w:sz w:val="40"/>
-          <w:szCs w:val="40"/>
-          <w:lang w:eastAsia="it-IT"/>
-        </w:rPr>
-        <w:t>…………………………………</w:t>
-      </w:r>
-      <w:proofErr w:type="gramStart"/>
-      <w:r>
-        <w:rPr>
-          <w:rFonts w:ascii="Arial" w:eastAsia="Times New Roman" w:hAnsi="Arial" w:cs="Arial"/>
-          <w:color w:val="70AD47" w:themeColor="accent6"/>
-          <w:sz w:val="40"/>
-          <w:szCs w:val="40"/>
-          <w:lang w:eastAsia="it-IT"/>
-        </w:rPr>
-        <w:t>…….</w:t>
-      </w:r>
-      <w:proofErr w:type="gramEnd"/>
-      <w:r>
-        <w:rPr>
-          <w:rFonts w:ascii="Arial" w:eastAsia="Times New Roman" w:hAnsi="Arial" w:cs="Arial"/>
-          <w:color w:val="70AD47" w:themeColor="accent6"/>
-          <w:sz w:val="40"/>
-          <w:szCs w:val="40"/>
-          <w:lang w:eastAsia="it-IT"/>
-        </w:rPr>
-        <w:t>.5</w:t>
+        <w:t>Scoring………………………………………..5</w:t>
       </w:r>
     </w:p>
     <w:p>
@@ -869,9 +656,8 @@
           <w:szCs w:val="40"/>
           <w:lang w:eastAsia="it-IT"/>
         </w:rPr>
-        <w:t xml:space="preserve">   Modalità football americano…………</w:t>
-      </w:r>
-      <w:proofErr w:type="gramStart"/>
+        <w:t xml:space="preserve">   Modalità football americano……………….</w:t>
+      </w:r>
       <w:r>
         <w:rPr>
           <w:rFonts w:ascii="Arial" w:eastAsia="Times New Roman" w:hAnsi="Arial" w:cs="Arial"/>
@@ -880,10 +666,12 @@
           <w:szCs w:val="40"/>
           <w:lang w:eastAsia="it-IT"/>
         </w:rPr>
-        <w:t>…….</w:t>
-      </w:r>
-      <w:proofErr w:type="gramEnd"/>
-      <w:r>
+        <w:t>6</w:t>
+      </w:r>
+    </w:p>
+    <w:p>
+      <w:pPr>
+        <w:spacing w:after="0" w:line="240" w:lineRule="auto"/>
         <w:rPr>
           <w:rFonts w:ascii="Arial" w:eastAsia="Times New Roman" w:hAnsi="Arial" w:cs="Arial"/>
           <w:color w:val="70AD47" w:themeColor="accent6"/>
@@ -891,7 +679,26 @@
           <w:szCs w:val="40"/>
           <w:lang w:eastAsia="it-IT"/>
         </w:rPr>
-        <w:t>6</w:t>
+      </w:pPr>
+      <w:r>
+        <w:rPr>
+          <w:rFonts w:ascii="Arial" w:eastAsia="Times New Roman" w:hAnsi="Arial" w:cs="Arial"/>
+          <w:color w:val="70AD47" w:themeColor="accent6"/>
+          <w:sz w:val="40"/>
+          <w:szCs w:val="40"/>
+          <w:lang w:eastAsia="it-IT"/>
+        </w:rPr>
+        <w:t xml:space="preserve">   Modalità Hockey su ghiaccio……………</w:t>
+      </w:r>
+      <w:r>
+        <w:rPr>
+          <w:rFonts w:ascii="Arial" w:eastAsia="Times New Roman" w:hAnsi="Arial" w:cs="Arial"/>
+          <w:color w:val="70AD47" w:themeColor="accent6"/>
+          <w:sz w:val="40"/>
+          <w:szCs w:val="40"/>
+          <w:lang w:eastAsia="it-IT"/>
+        </w:rPr>
+        <w:t>...7</w:t>
       </w:r>
     </w:p>
     <w:p>
@@ -913,7 +720,7 @@
           <w:szCs w:val="40"/>
           <w:lang w:eastAsia="it-IT"/>
         </w:rPr>
-        <w:t xml:space="preserve">   Modalità Hockey su ghiaccio……………</w:t>
+        <w:t xml:space="preserve">   Modalità </w:t>
       </w:r>
       <w:r>
         <w:rPr>
@@ -923,7 +730,27 @@
           <w:szCs w:val="40"/>
           <w:lang w:eastAsia="it-IT"/>
         </w:rPr>
-        <w:t>...7</w:t>
+        <w:t>Dodgeball…………………….</w:t>
+      </w:r>
+      <w:r>
+        <w:rPr>
+          <w:rFonts w:ascii="Arial" w:eastAsia="Times New Roman" w:hAnsi="Arial" w:cs="Arial"/>
+          <w:color w:val="70AD47" w:themeColor="accent6"/>
+          <w:sz w:val="40"/>
+          <w:szCs w:val="40"/>
+          <w:lang w:eastAsia="it-IT"/>
+        </w:rPr>
+        <w:t>…..</w:t>
+      </w:r>
+      <w:r>
+        <w:rPr>
+          <w:rFonts w:ascii="Arial" w:eastAsia="Times New Roman" w:hAnsi="Arial" w:cs="Arial"/>
+          <w:color w:val="70AD47" w:themeColor="accent6"/>
+          <w:sz w:val="40"/>
+          <w:szCs w:val="40"/>
+          <w:lang w:eastAsia="it-IT"/>
+        </w:rPr>
+        <w:t>8</w:t>
       </w:r>
     </w:p>
     <w:p>
@@ -931,76 +758,12 @@
         <w:spacing w:after="0" w:line="240" w:lineRule="auto"/>
         <w:rPr>
           <w:rFonts w:ascii="Arial" w:eastAsia="Times New Roman" w:hAnsi="Arial" w:cs="Arial"/>
-          <w:color w:val="70AD47" w:themeColor="accent6"/>
-          <w:sz w:val="40"/>
-          <w:szCs w:val="40"/>
-          <w:lang w:eastAsia="it-IT"/>
-        </w:rPr>
-      </w:pPr>
-      <w:r>
-        <w:rPr>
-          <w:rFonts w:ascii="Arial" w:eastAsia="Times New Roman" w:hAnsi="Arial" w:cs="Arial"/>
-          <w:color w:val="70AD47" w:themeColor="accent6"/>
-          <w:sz w:val="40"/>
-          <w:szCs w:val="40"/>
-          <w:lang w:eastAsia="it-IT"/>
-        </w:rPr>
-        <w:t xml:space="preserve">   Modalità </w:t>
-      </w:r>
-      <w:proofErr w:type="spellStart"/>
-      <w:r>
-        <w:rPr>
-          <w:rFonts w:ascii="Arial" w:eastAsia="Times New Roman" w:hAnsi="Arial" w:cs="Arial"/>
-          <w:color w:val="70AD47" w:themeColor="accent6"/>
-          <w:sz w:val="40"/>
-          <w:szCs w:val="40"/>
-          <w:lang w:eastAsia="it-IT"/>
-        </w:rPr>
-        <w:t>Dodgeball</w:t>
-      </w:r>
-      <w:proofErr w:type="spellEnd"/>
-      <w:r>
-        <w:rPr>
-          <w:rFonts w:ascii="Arial" w:eastAsia="Times New Roman" w:hAnsi="Arial" w:cs="Arial"/>
-          <w:color w:val="70AD47" w:themeColor="accent6"/>
-          <w:sz w:val="40"/>
-          <w:szCs w:val="40"/>
-          <w:lang w:eastAsia="it-IT"/>
-        </w:rPr>
-        <w:t>………………</w:t>
-      </w:r>
-      <w:proofErr w:type="gramStart"/>
-      <w:r>
-        <w:rPr>
-          <w:rFonts w:ascii="Arial" w:eastAsia="Times New Roman" w:hAnsi="Arial" w:cs="Arial"/>
-          <w:color w:val="70AD47" w:themeColor="accent6"/>
-          <w:sz w:val="40"/>
-          <w:szCs w:val="40"/>
-          <w:lang w:eastAsia="it-IT"/>
-        </w:rPr>
-        <w:t>…….</w:t>
-      </w:r>
-      <w:proofErr w:type="gramEnd"/>
-      <w:r>
-        <w:rPr>
-          <w:rFonts w:ascii="Arial" w:eastAsia="Times New Roman" w:hAnsi="Arial" w:cs="Arial"/>
-          <w:color w:val="70AD47" w:themeColor="accent6"/>
-          <w:sz w:val="40"/>
-          <w:szCs w:val="40"/>
-          <w:lang w:eastAsia="it-IT"/>
-        </w:rPr>
-        <w:t>…..</w:t>
-      </w:r>
-      <w:r>
-        <w:rPr>
-          <w:rFonts w:ascii="Arial" w:eastAsia="Times New Roman" w:hAnsi="Arial" w:cs="Arial"/>
-          <w:color w:val="70AD47" w:themeColor="accent6"/>
-          <w:sz w:val="40"/>
-          <w:szCs w:val="40"/>
-          <w:lang w:eastAsia="it-IT"/>
-        </w:rPr>
-        <w:t>8</w:t>
-      </w:r>
+          <w:color w:val="0D0D0D" w:themeColor="text1" w:themeTint="F2"/>
+          <w:sz w:val="40"/>
+          <w:szCs w:val="40"/>
+          <w:lang w:eastAsia="it-IT"/>
+        </w:rPr>
+      </w:pPr>
     </w:p>
     <w:p>
       <w:pPr>
@@ -1013,59 +776,25 @@
           <w:lang w:eastAsia="it-IT"/>
         </w:rPr>
       </w:pPr>
-    </w:p>
-    <w:p>
-      <w:pPr>
-        <w:spacing w:after="0" w:line="240" w:lineRule="auto"/>
+      <w:r>
         <w:rPr>
           <w:rFonts w:ascii="Arial" w:eastAsia="Times New Roman" w:hAnsi="Arial" w:cs="Arial"/>
           <w:color w:val="0D0D0D" w:themeColor="text1" w:themeTint="F2"/>
           <w:sz w:val="40"/>
           <w:szCs w:val="40"/>
-          <w:lang w:val="en-US" w:eastAsia="it-IT"/>
-        </w:rPr>
-      </w:pPr>
+          <w:lang w:eastAsia="it-IT"/>
+        </w:rPr>
+        <w:t>#</w:t>
+      </w:r>
       <w:r>
         <w:rPr>
           <w:rFonts w:ascii="Arial" w:eastAsia="Times New Roman" w:hAnsi="Arial" w:cs="Arial"/>
           <w:color w:val="0D0D0D" w:themeColor="text1" w:themeTint="F2"/>
           <w:sz w:val="40"/>
           <w:szCs w:val="40"/>
-          <w:lang w:val="en-US" w:eastAsia="it-IT"/>
-        </w:rPr>
-        <w:t>#</w:t>
-      </w:r>
-      <w:r>
-        <w:rPr>
-          <w:rFonts w:ascii="Arial" w:eastAsia="Times New Roman" w:hAnsi="Arial" w:cs="Arial"/>
-          <w:color w:val="0D0D0D" w:themeColor="text1" w:themeTint="F2"/>
-          <w:sz w:val="40"/>
-          <w:szCs w:val="40"/>
-          <w:lang w:val="en-US" w:eastAsia="it-IT"/>
-        </w:rPr>
-        <w:t xml:space="preserve">U.I. (User </w:t>
-      </w:r>
-      <w:proofErr w:type="gramStart"/>
-      <w:r>
-        <w:rPr>
-          <w:rFonts w:ascii="Arial" w:eastAsia="Times New Roman" w:hAnsi="Arial" w:cs="Arial"/>
-          <w:color w:val="0D0D0D" w:themeColor="text1" w:themeTint="F2"/>
-          <w:sz w:val="40"/>
-          <w:szCs w:val="40"/>
-          <w:lang w:val="en-US" w:eastAsia="it-IT"/>
-        </w:rPr>
-        <w:t>Interface)…</w:t>
-      </w:r>
-      <w:proofErr w:type="gramEnd"/>
-      <w:r>
-        <w:rPr>
-          <w:rFonts w:ascii="Arial" w:eastAsia="Times New Roman" w:hAnsi="Arial" w:cs="Arial"/>
-          <w:color w:val="0D0D0D" w:themeColor="text1" w:themeTint="F2"/>
-          <w:sz w:val="40"/>
-          <w:szCs w:val="40"/>
-          <w:lang w:val="en-US" w:eastAsia="it-IT"/>
-        </w:rPr>
-        <w:t>………………………9</w:t>
+          <w:lang w:eastAsia="it-IT"/>
+        </w:rPr>
+        <w:t>U.I. (User Interface)…………………………9</w:t>
       </w:r>
     </w:p>
     <w:p>
@@ -1075,7 +804,7 @@
           <w:rFonts w:ascii="Arial" w:eastAsia="Times New Roman" w:hAnsi="Arial" w:cs="Arial"/>
           <w:sz w:val="60"/>
           <w:szCs w:val="60"/>
-          <w:lang w:val="en-US" w:eastAsia="it-IT"/>
+          <w:lang w:eastAsia="it-IT"/>
         </w:rPr>
       </w:pPr>
     </w:p>
@@ -1087,27 +816,98 @@
           <w:color w:val="7030A0"/>
           <w:sz w:val="40"/>
           <w:szCs w:val="40"/>
-          <w:lang w:val="en-US" w:eastAsia="it-IT"/>
-        </w:rPr>
-      </w:pPr>
-      <w:r>
-        <w:rPr>
-          <w:rFonts w:ascii="Arial" w:eastAsia="Times New Roman" w:hAnsi="Arial" w:cs="Arial"/>
-          <w:color w:val="7030A0"/>
-          <w:sz w:val="40"/>
-          <w:szCs w:val="40"/>
-          <w:lang w:val="en-US" w:eastAsia="it-IT"/>
-        </w:rPr>
-        <w:t>#Optional features……</w:t>
-      </w:r>
-      <w:proofErr w:type="gramStart"/>
-      <w:r>
-        <w:rPr>
-          <w:rFonts w:ascii="Arial" w:eastAsia="Times New Roman" w:hAnsi="Arial" w:cs="Arial"/>
-          <w:color w:val="7030A0"/>
-          <w:sz w:val="40"/>
-          <w:szCs w:val="40"/>
-          <w:lang w:val="en-US" w:eastAsia="it-IT"/>
+          <w:lang w:eastAsia="it-IT"/>
+        </w:rPr>
+      </w:pPr>
+      <w:r>
+        <w:rPr>
+          <w:rFonts w:ascii="Arial" w:eastAsia="Times New Roman" w:hAnsi="Arial" w:cs="Arial"/>
+          <w:color w:val="7030A0"/>
+          <w:sz w:val="40"/>
+          <w:szCs w:val="40"/>
+          <w:lang w:eastAsia="it-IT"/>
+        </w:rPr>
+        <w:t>#Optional features………</w:t>
+      </w:r>
+      <w:r>
+        <w:rPr>
+          <w:rFonts w:ascii="Arial" w:eastAsia="Times New Roman" w:hAnsi="Arial" w:cs="Arial"/>
+          <w:color w:val="7030A0"/>
+          <w:sz w:val="40"/>
+          <w:szCs w:val="40"/>
+          <w:lang w:eastAsia="it-IT"/>
+        </w:rPr>
+        <w:t>..</w:t>
+      </w:r>
+      <w:r>
+        <w:rPr>
+          <w:rFonts w:ascii="Arial" w:eastAsia="Times New Roman" w:hAnsi="Arial" w:cs="Arial"/>
+          <w:color w:val="7030A0"/>
+          <w:sz w:val="40"/>
+          <w:szCs w:val="40"/>
+          <w:lang w:eastAsia="it-IT"/>
+        </w:rPr>
+        <w:t>………………....</w:t>
+      </w:r>
+      <w:r>
+        <w:rPr>
+          <w:rFonts w:ascii="Arial" w:eastAsia="Times New Roman" w:hAnsi="Arial" w:cs="Arial"/>
+          <w:color w:val="7030A0"/>
+          <w:sz w:val="40"/>
+          <w:szCs w:val="40"/>
+          <w:lang w:eastAsia="it-IT"/>
+        </w:rPr>
+        <w:t>10</w:t>
+      </w:r>
+    </w:p>
+    <w:p>
+      <w:pPr>
+        <w:spacing w:after="0" w:line="240" w:lineRule="auto"/>
+        <w:rPr>
+          <w:rFonts w:ascii="Arial" w:eastAsia="Times New Roman" w:hAnsi="Arial" w:cs="Arial"/>
+          <w:color w:val="7030A0"/>
+          <w:sz w:val="40"/>
+          <w:szCs w:val="40"/>
+          <w:lang w:eastAsia="it-IT"/>
+        </w:rPr>
+      </w:pPr>
+      <w:r>
+        <w:rPr>
+          <w:rFonts w:ascii="Arial" w:eastAsia="Times New Roman" w:hAnsi="Arial" w:cs="Arial"/>
+          <w:color w:val="7030A0"/>
+          <w:sz w:val="40"/>
+          <w:szCs w:val="40"/>
+          <w:lang w:eastAsia="it-IT"/>
+        </w:rPr>
+        <w:t xml:space="preserve">    </w:t>
+      </w:r>
+      <w:r>
+        <w:rPr>
+          <w:rFonts w:ascii="Arial" w:eastAsia="Times New Roman" w:hAnsi="Arial" w:cs="Arial"/>
+          <w:color w:val="7030A0"/>
+          <w:sz w:val="40"/>
+          <w:szCs w:val="40"/>
+          <w:lang w:eastAsia="it-IT"/>
+        </w:rPr>
+        <w:t>Livelli…………………</w:t>
+      </w:r>
+      <w:r>
+        <w:rPr>
+          <w:rFonts w:ascii="Arial" w:eastAsia="Times New Roman" w:hAnsi="Arial" w:cs="Arial"/>
+          <w:color w:val="7030A0"/>
+          <w:sz w:val="40"/>
+          <w:szCs w:val="40"/>
+          <w:lang w:eastAsia="it-IT"/>
+        </w:rPr>
+        <w:t>....</w:t>
+      </w:r>
+      <w:r>
+        <w:rPr>
+          <w:rFonts w:ascii="Arial" w:eastAsia="Times New Roman" w:hAnsi="Arial" w:cs="Arial"/>
+          <w:color w:val="7030A0"/>
+          <w:sz w:val="40"/>
+          <w:szCs w:val="40"/>
+          <w:lang w:eastAsia="it-IT"/>
         </w:rPr>
         <w:t>…</w:t>
       </w:r>
@@ -1117,28 +917,37 @@
           <w:color w:val="7030A0"/>
           <w:sz w:val="40"/>
           <w:szCs w:val="40"/>
-          <w:lang w:val="en-US" w:eastAsia="it-IT"/>
-        </w:rPr>
-        <w:t>..</w:t>
-      </w:r>
-      <w:proofErr w:type="gramEnd"/>
-      <w:r>
-        <w:rPr>
-          <w:rFonts w:ascii="Arial" w:eastAsia="Times New Roman" w:hAnsi="Arial" w:cs="Arial"/>
-          <w:color w:val="7030A0"/>
-          <w:sz w:val="40"/>
-          <w:szCs w:val="40"/>
-          <w:lang w:val="en-US" w:eastAsia="it-IT"/>
-        </w:rPr>
-        <w:t>………………....</w:t>
-      </w:r>
-      <w:r>
-        <w:rPr>
-          <w:rFonts w:ascii="Arial" w:eastAsia="Times New Roman" w:hAnsi="Arial" w:cs="Arial"/>
-          <w:color w:val="7030A0"/>
-          <w:sz w:val="40"/>
-          <w:szCs w:val="40"/>
-          <w:lang w:val="en-US" w:eastAsia="it-IT"/>
+          <w:lang w:eastAsia="it-IT"/>
+        </w:rPr>
+        <w:t>.</w:t>
+      </w:r>
+      <w:r>
+        <w:rPr>
+          <w:rFonts w:ascii="Arial" w:eastAsia="Times New Roman" w:hAnsi="Arial" w:cs="Arial"/>
+          <w:color w:val="7030A0"/>
+          <w:sz w:val="40"/>
+          <w:szCs w:val="40"/>
+          <w:lang w:eastAsia="it-IT"/>
+        </w:rPr>
+        <w:t>……………</w:t>
+      </w:r>
+      <w:r>
+        <w:rPr>
+          <w:rFonts w:ascii="Arial" w:eastAsia="Times New Roman" w:hAnsi="Arial" w:cs="Arial"/>
+          <w:color w:val="7030A0"/>
+          <w:sz w:val="40"/>
+          <w:szCs w:val="40"/>
+          <w:lang w:eastAsia="it-IT"/>
+        </w:rPr>
+        <w:t>…</w:t>
+      </w:r>
+      <w:r>
+        <w:rPr>
+          <w:rFonts w:ascii="Arial" w:eastAsia="Times New Roman" w:hAnsi="Arial" w:cs="Arial"/>
+          <w:color w:val="7030A0"/>
+          <w:sz w:val="40"/>
+          <w:szCs w:val="40"/>
+          <w:lang w:eastAsia="it-IT"/>
         </w:rPr>
         <w:t>10</w:t>
       </w:r>
@@ -1160,7 +969,57 @@
           <w:color w:val="7030A0"/>
           <w:sz w:val="40"/>
           <w:szCs w:val="40"/>
-          <w:lang w:val="en-US" w:eastAsia="it-IT"/>
+          <w:lang w:eastAsia="it-IT"/>
+        </w:rPr>
+        <w:t xml:space="preserve">    Modificatori…………</w:t>
+      </w:r>
+      <w:r>
+        <w:rPr>
+          <w:rFonts w:ascii="Arial" w:eastAsia="Times New Roman" w:hAnsi="Arial" w:cs="Arial"/>
+          <w:color w:val="7030A0"/>
+          <w:sz w:val="40"/>
+          <w:szCs w:val="40"/>
+          <w:lang w:eastAsia="it-IT"/>
+        </w:rPr>
+        <w:t>.....</w:t>
+      </w:r>
+      <w:r>
+        <w:rPr>
+          <w:rFonts w:ascii="Arial" w:eastAsia="Times New Roman" w:hAnsi="Arial" w:cs="Arial"/>
+          <w:color w:val="7030A0"/>
+          <w:sz w:val="40"/>
+          <w:szCs w:val="40"/>
+          <w:lang w:eastAsia="it-IT"/>
+        </w:rPr>
+        <w:t>………………….</w:t>
+      </w:r>
+      <w:r>
+        <w:rPr>
+          <w:rFonts w:ascii="Arial" w:eastAsia="Times New Roman" w:hAnsi="Arial" w:cs="Arial"/>
+          <w:color w:val="7030A0"/>
+          <w:sz w:val="40"/>
+          <w:szCs w:val="40"/>
+          <w:lang w:eastAsia="it-IT"/>
+        </w:rPr>
+        <w:t>11</w:t>
+      </w:r>
+    </w:p>
+    <w:p>
+      <w:pPr>
+        <w:spacing w:after="0" w:line="240" w:lineRule="auto"/>
+        <w:rPr>
+          <w:rFonts w:ascii="Arial" w:eastAsia="Times New Roman" w:hAnsi="Arial" w:cs="Arial"/>
+          <w:sz w:val="40"/>
+          <w:szCs w:val="40"/>
+          <w:lang w:eastAsia="it-IT"/>
+        </w:rPr>
+      </w:pPr>
+      <w:r>
+        <w:rPr>
+          <w:rFonts w:ascii="Arial" w:eastAsia="Times New Roman" w:hAnsi="Arial" w:cs="Arial"/>
+          <w:sz w:val="40"/>
+          <w:szCs w:val="40"/>
+          <w:lang w:eastAsia="it-IT"/>
         </w:rPr>
         <w:t xml:space="preserve">    </w:t>
       </w:r>
@@ -1172,182 +1031,6 @@
           <w:szCs w:val="40"/>
           <w:lang w:eastAsia="it-IT"/>
         </w:rPr>
-        <w:t>Livelli………………</w:t>
-      </w:r>
-      <w:proofErr w:type="gramStart"/>
-      <w:r>
-        <w:rPr>
-          <w:rFonts w:ascii="Arial" w:eastAsia="Times New Roman" w:hAnsi="Arial" w:cs="Arial"/>
-          <w:color w:val="7030A0"/>
-          <w:sz w:val="40"/>
-          <w:szCs w:val="40"/>
-          <w:lang w:eastAsia="it-IT"/>
-        </w:rPr>
-        <w:t>…</w:t>
-      </w:r>
-      <w:r>
-        <w:rPr>
-          <w:rFonts w:ascii="Arial" w:eastAsia="Times New Roman" w:hAnsi="Arial" w:cs="Arial"/>
-          <w:color w:val="7030A0"/>
-          <w:sz w:val="40"/>
-          <w:szCs w:val="40"/>
-          <w:lang w:eastAsia="it-IT"/>
-        </w:rPr>
-        <w:t>....</w:t>
-      </w:r>
-      <w:proofErr w:type="gramEnd"/>
-      <w:r>
-        <w:rPr>
-          <w:rFonts w:ascii="Arial" w:eastAsia="Times New Roman" w:hAnsi="Arial" w:cs="Arial"/>
-          <w:color w:val="7030A0"/>
-          <w:sz w:val="40"/>
-          <w:szCs w:val="40"/>
-          <w:lang w:eastAsia="it-IT"/>
-        </w:rPr>
-        <w:t>…</w:t>
-      </w:r>
-      <w:r>
-        <w:rPr>
-          <w:rFonts w:ascii="Arial" w:eastAsia="Times New Roman" w:hAnsi="Arial" w:cs="Arial"/>
-          <w:color w:val="7030A0"/>
-          <w:sz w:val="40"/>
-          <w:szCs w:val="40"/>
-          <w:lang w:eastAsia="it-IT"/>
-        </w:rPr>
-        <w:t>.</w:t>
-      </w:r>
-      <w:r>
-        <w:rPr>
-          <w:rFonts w:ascii="Arial" w:eastAsia="Times New Roman" w:hAnsi="Arial" w:cs="Arial"/>
-          <w:color w:val="7030A0"/>
-          <w:sz w:val="40"/>
-          <w:szCs w:val="40"/>
-          <w:lang w:eastAsia="it-IT"/>
-        </w:rPr>
-        <w:t>……………</w:t>
-      </w:r>
-      <w:r>
-        <w:rPr>
-          <w:rFonts w:ascii="Arial" w:eastAsia="Times New Roman" w:hAnsi="Arial" w:cs="Arial"/>
-          <w:color w:val="7030A0"/>
-          <w:sz w:val="40"/>
-          <w:szCs w:val="40"/>
-          <w:lang w:eastAsia="it-IT"/>
-        </w:rPr>
-        <w:t>…</w:t>
-      </w:r>
-      <w:r>
-        <w:rPr>
-          <w:rFonts w:ascii="Arial" w:eastAsia="Times New Roman" w:hAnsi="Arial" w:cs="Arial"/>
-          <w:color w:val="7030A0"/>
-          <w:sz w:val="40"/>
-          <w:szCs w:val="40"/>
-          <w:lang w:eastAsia="it-IT"/>
-        </w:rPr>
-        <w:t>10</w:t>
-      </w:r>
-    </w:p>
-    <w:p>
-      <w:pPr>
-        <w:spacing w:after="0" w:line="240" w:lineRule="auto"/>
-        <w:rPr>
-          <w:rFonts w:ascii="Arial" w:eastAsia="Times New Roman" w:hAnsi="Arial" w:cs="Arial"/>
-          <w:color w:val="7030A0"/>
-          <w:sz w:val="40"/>
-          <w:szCs w:val="40"/>
-          <w:lang w:eastAsia="it-IT"/>
-        </w:rPr>
-      </w:pPr>
-      <w:r>
-        <w:rPr>
-          <w:rFonts w:ascii="Arial" w:eastAsia="Times New Roman" w:hAnsi="Arial" w:cs="Arial"/>
-          <w:color w:val="7030A0"/>
-          <w:sz w:val="40"/>
-          <w:szCs w:val="40"/>
-          <w:lang w:eastAsia="it-IT"/>
-        </w:rPr>
-        <w:t xml:space="preserve">    Modificatori………</w:t>
-      </w:r>
-      <w:proofErr w:type="gramStart"/>
-      <w:r>
-        <w:rPr>
-          <w:rFonts w:ascii="Arial" w:eastAsia="Times New Roman" w:hAnsi="Arial" w:cs="Arial"/>
-          <w:color w:val="7030A0"/>
-          <w:sz w:val="40"/>
-          <w:szCs w:val="40"/>
-          <w:lang w:eastAsia="it-IT"/>
-        </w:rPr>
-        <w:t>…</w:t>
-      </w:r>
-      <w:r>
-        <w:rPr>
-          <w:rFonts w:ascii="Arial" w:eastAsia="Times New Roman" w:hAnsi="Arial" w:cs="Arial"/>
-          <w:color w:val="7030A0"/>
-          <w:sz w:val="40"/>
-          <w:szCs w:val="40"/>
-          <w:lang w:eastAsia="it-IT"/>
-        </w:rPr>
-        <w:t>....</w:t>
-      </w:r>
-      <w:proofErr w:type="gramEnd"/>
-      <w:r>
-        <w:rPr>
-          <w:rFonts w:ascii="Arial" w:eastAsia="Times New Roman" w:hAnsi="Arial" w:cs="Arial"/>
-          <w:color w:val="7030A0"/>
-          <w:sz w:val="40"/>
-          <w:szCs w:val="40"/>
-          <w:lang w:eastAsia="it-IT"/>
-        </w:rPr>
-        <w:t>.</w:t>
-      </w:r>
-      <w:r>
-        <w:rPr>
-          <w:rFonts w:ascii="Arial" w:eastAsia="Times New Roman" w:hAnsi="Arial" w:cs="Arial"/>
-          <w:color w:val="7030A0"/>
-          <w:sz w:val="40"/>
-          <w:szCs w:val="40"/>
-          <w:lang w:eastAsia="it-IT"/>
-        </w:rPr>
-        <w:t>………………….</w:t>
-      </w:r>
-      <w:r>
-        <w:rPr>
-          <w:rFonts w:ascii="Arial" w:eastAsia="Times New Roman" w:hAnsi="Arial" w:cs="Arial"/>
-          <w:color w:val="7030A0"/>
-          <w:sz w:val="40"/>
-          <w:szCs w:val="40"/>
-          <w:lang w:eastAsia="it-IT"/>
-        </w:rPr>
-        <w:t>11</w:t>
-      </w:r>
-    </w:p>
-    <w:p>
-      <w:pPr>
-        <w:spacing w:after="0" w:line="240" w:lineRule="auto"/>
-        <w:rPr>
-          <w:rFonts w:ascii="Arial" w:eastAsia="Times New Roman" w:hAnsi="Arial" w:cs="Arial"/>
-          <w:sz w:val="40"/>
-          <w:szCs w:val="40"/>
-          <w:lang w:eastAsia="it-IT"/>
-        </w:rPr>
-      </w:pPr>
-      <w:r>
-        <w:rPr>
-          <w:rFonts w:ascii="Arial" w:eastAsia="Times New Roman" w:hAnsi="Arial" w:cs="Arial"/>
-          <w:sz w:val="40"/>
-          <w:szCs w:val="40"/>
-          <w:lang w:eastAsia="it-IT"/>
-        </w:rPr>
-        <w:t xml:space="preserve">    </w:t>
-      </w:r>
-      <w:r>
-        <w:rPr>
-          <w:rFonts w:ascii="Arial" w:eastAsia="Times New Roman" w:hAnsi="Arial" w:cs="Arial"/>
-          <w:color w:val="7030A0"/>
-          <w:sz w:val="40"/>
-          <w:szCs w:val="40"/>
-          <w:lang w:eastAsia="it-IT"/>
-        </w:rPr>
         <w:t>Eventi\Azi</w:t>
       </w:r>
       <w:r>
@@ -1368,29 +1051,7 @@
           <w:szCs w:val="40"/>
           <w:lang w:eastAsia="it-IT"/>
         </w:rPr>
-        <w:t>ni…………………………</w:t>
-      </w:r>
-      <w:proofErr w:type="gramStart"/>
-      <w:r>
-        <w:rPr>
-          <w:rFonts w:ascii="Arial" w:eastAsia="Times New Roman" w:hAnsi="Arial" w:cs="Arial"/>
-          <w:color w:val="7030A0"/>
-          <w:sz w:val="40"/>
-          <w:szCs w:val="40"/>
-          <w:lang w:eastAsia="it-IT"/>
-        </w:rPr>
-        <w:t>…….</w:t>
-      </w:r>
-      <w:proofErr w:type="gramEnd"/>
-      <w:r>
-        <w:rPr>
-          <w:rFonts w:ascii="Arial" w:eastAsia="Times New Roman" w:hAnsi="Arial" w:cs="Arial"/>
-          <w:color w:val="7030A0"/>
-          <w:sz w:val="40"/>
-          <w:szCs w:val="40"/>
-          <w:lang w:eastAsia="it-IT"/>
-        </w:rPr>
-        <w:t>11</w:t>
+        <w:t>ni……………………………….11</w:t>
       </w:r>
     </w:p>
     <w:p>
@@ -1448,7 +1109,6 @@
         </w:rPr>
         <w:t xml:space="preserve">me </w:t>
       </w:r>
-      <w:proofErr w:type="spellStart"/>
       <w:r>
         <w:rPr>
           <w:rFonts w:ascii="Arial" w:eastAsia="Times New Roman" w:hAnsi="Arial" w:cs="Arial"/>
@@ -1459,7 +1119,6 @@
         </w:rPr>
         <w:t>Overview</w:t>
       </w:r>
-      <w:proofErr w:type="spellEnd"/>
     </w:p>
     <w:p>
       <w:pPr>
@@ -1554,27 +1213,27 @@
           <w:szCs w:val="32"/>
           <w:lang w:eastAsia="it-IT"/>
         </w:rPr>
-        <w:t xml:space="preserve"> ispirato al famoso </w:t>
-      </w:r>
-      <w:proofErr w:type="spellStart"/>
-      <w:r>
-        <w:rPr>
-          <w:rFonts w:ascii="Arial" w:eastAsia="Times New Roman" w:hAnsi="Arial" w:cs="Arial"/>
-          <w:sz w:val="32"/>
-          <w:szCs w:val="32"/>
-          <w:lang w:eastAsia="it-IT"/>
-        </w:rPr>
-        <w:t>pong</w:t>
-      </w:r>
-      <w:proofErr w:type="spellEnd"/>
-      <w:r>
-        <w:rPr>
-          <w:rFonts w:ascii="Arial" w:eastAsia="Times New Roman" w:hAnsi="Arial" w:cs="Arial"/>
-          <w:sz w:val="32"/>
-          <w:szCs w:val="32"/>
-          <w:lang w:eastAsia="it-IT"/>
-        </w:rPr>
-        <w:t>.</w:t>
+        <w:t xml:space="preserve"> ispirato al famoso P</w:t>
+      </w:r>
+      <w:r>
+        <w:rPr>
+          <w:rFonts w:ascii="Arial" w:eastAsia="Times New Roman" w:hAnsi="Arial" w:cs="Arial"/>
+          <w:sz w:val="32"/>
+          <w:szCs w:val="32"/>
+          <w:lang w:eastAsia="it-IT"/>
+        </w:rPr>
+        <w:t>o</w:t>
+      </w:r>
+      <w:bookmarkStart w:id="0" w:name="_GoBack"/>
+      <w:bookmarkEnd w:id="0"/>
+      <w:r>
+        <w:rPr>
+          <w:rFonts w:ascii="Arial" w:eastAsia="Times New Roman" w:hAnsi="Arial" w:cs="Arial"/>
+          <w:sz w:val="32"/>
+          <w:szCs w:val="32"/>
+          <w:lang w:eastAsia="it-IT"/>
+        </w:rPr>
+        <w:t>ng.</w:t>
       </w:r>
     </w:p>
     <w:p>
@@ -1782,18 +1441,8 @@
           <w:sz w:val="72"/>
           <w:szCs w:val="72"/>
         </w:rPr>
-        <w:t xml:space="preserve">Game </w:t>
-      </w:r>
-      <w:proofErr w:type="spellStart"/>
-      <w:r>
-        <w:rPr>
-          <w:color w:val="AEAAAA" w:themeColor="background2" w:themeShade="BF"/>
-          <w:sz w:val="72"/>
-          <w:szCs w:val="72"/>
-        </w:rPr>
-        <w:t>Structure</w:t>
-      </w:r>
-      <w:proofErr w:type="spellEnd"/>
+        <w:t>Game Structure</w:t>
+      </w:r>
     </w:p>
     <w:p>
       <w:pPr>
@@ -1858,23 +1507,7 @@
           <w:sz w:val="32"/>
           <w:szCs w:val="32"/>
         </w:rPr>
-        <w:t xml:space="preserve">utilizza uno </w:t>
-      </w:r>
-      <w:proofErr w:type="spellStart"/>
-      <w:r>
-        <w:rPr>
-          <w:sz w:val="32"/>
-          <w:szCs w:val="32"/>
-        </w:rPr>
-        <w:t>sprite</w:t>
-      </w:r>
-      <w:proofErr w:type="spellEnd"/>
-      <w:r>
-        <w:rPr>
-          <w:sz w:val="32"/>
-          <w:szCs w:val="32"/>
-        </w:rPr>
-        <w:t xml:space="preserve"> ad 8 direzioni e le gestisce con:</w:t>
+        <w:t>utilizza uno sprite ad 8 direzioni e le gestisce con:</w:t>
       </w:r>
     </w:p>
     <w:p>
@@ -2080,23 +1713,7 @@
           <w:sz w:val="32"/>
           <w:szCs w:val="32"/>
         </w:rPr>
-        <w:t xml:space="preserve">utilizza uno </w:t>
-      </w:r>
-      <w:proofErr w:type="spellStart"/>
-      <w:r>
-        <w:rPr>
-          <w:sz w:val="32"/>
-          <w:szCs w:val="32"/>
-        </w:rPr>
-        <w:t>sprite</w:t>
-      </w:r>
-      <w:proofErr w:type="spellEnd"/>
-      <w:r>
-        <w:rPr>
-          <w:sz w:val="32"/>
-          <w:szCs w:val="32"/>
-        </w:rPr>
-        <w:t xml:space="preserve"> ad 8 direzioni e le gestisce con:</w:t>
+        <w:t>utilizza uno sprite ad 8 direzioni e le gestisce con:</w:t>
       </w:r>
     </w:p>
     <w:p>
@@ -2148,80 +1765,60 @@
           <w:szCs w:val="32"/>
           <w:lang w:val="en-US"/>
         </w:rPr>
-        <w:t xml:space="preserve">: </w:t>
-      </w:r>
-      <w:proofErr w:type="spellStart"/>
-      <w:r>
+        <w:t>: sinistra</w:t>
+      </w:r>
+    </w:p>
+    <w:p>
+      <w:pPr>
         <w:rPr>
           <w:sz w:val="32"/>
           <w:szCs w:val="32"/>
           <w:lang w:val="en-US"/>
         </w:rPr>
-        <w:t>sinistra</w:t>
-      </w:r>
-      <w:proofErr w:type="spellEnd"/>
-    </w:p>
-    <w:p>
-      <w:pPr>
-        <w:rPr>
+      </w:pPr>
+      <w:r>
+        <w:rPr>
+          <w:b/>
           <w:sz w:val="32"/>
           <w:szCs w:val="32"/>
           <w:lang w:val="en-US"/>
         </w:rPr>
-      </w:pPr>
-      <w:r>
-        <w:rPr>
-          <w:b/>
+        <w:t>down arrow</w:t>
+      </w:r>
+      <w:r>
+        <w:rPr>
           <w:sz w:val="32"/>
           <w:szCs w:val="32"/>
           <w:lang w:val="en-US"/>
         </w:rPr>
-        <w:t>down arrow</w:t>
-      </w:r>
-      <w:r>
+        <w:t>: basso</w:t>
+      </w:r>
+    </w:p>
+    <w:p>
+      <w:pPr>
         <w:rPr>
           <w:sz w:val="32"/>
           <w:szCs w:val="32"/>
           <w:lang w:val="en-US"/>
         </w:rPr>
-        <w:t>: basso</w:t>
-      </w:r>
-    </w:p>
-    <w:p>
-      <w:pPr>
-        <w:rPr>
+      </w:pPr>
+      <w:r>
+        <w:rPr>
+          <w:b/>
           <w:sz w:val="32"/>
           <w:szCs w:val="32"/>
           <w:lang w:val="en-US"/>
         </w:rPr>
-      </w:pPr>
-      <w:r>
-        <w:rPr>
-          <w:b/>
+        <w:t>right arrow</w:t>
+      </w:r>
+      <w:r>
+        <w:rPr>
           <w:sz w:val="32"/>
           <w:szCs w:val="32"/>
           <w:lang w:val="en-US"/>
         </w:rPr>
-        <w:t>right arrow</w:t>
-      </w:r>
-      <w:r>
-        <w:rPr>
-          <w:sz w:val="32"/>
-          <w:szCs w:val="32"/>
-          <w:lang w:val="en-US"/>
-        </w:rPr>
-        <w:t xml:space="preserve">: </w:t>
-      </w:r>
-      <w:proofErr w:type="spellStart"/>
-      <w:r>
-        <w:rPr>
-          <w:sz w:val="32"/>
-          <w:szCs w:val="32"/>
-          <w:lang w:val="en-US"/>
-        </w:rPr>
-        <w:t>destra</w:t>
-      </w:r>
-      <w:proofErr w:type="spellEnd"/>
+        <w:t>: destra</w:t>
+      </w:r>
     </w:p>
     <w:p>
       <w:pPr>
@@ -2246,7 +1843,6 @@
           <w:szCs w:val="32"/>
         </w:rPr>
       </w:pPr>
-      <w:proofErr w:type="spellStart"/>
       <w:r>
         <w:rPr>
           <w:b/>
@@ -2255,7 +1851,6 @@
         </w:rPr>
         <w:t>Ins</w:t>
       </w:r>
-      <w:proofErr w:type="spellEnd"/>
     </w:p>
     <w:p>
       <w:pPr>
@@ -2368,24 +1963,24 @@
         <w:rPr>
           <w:sz w:val="32"/>
           <w:szCs w:val="32"/>
-        </w:rPr>
-        <w:t xml:space="preserve">Il menù finale permette di riavviare la stessa partita, andare al </w:t>
-      </w:r>
-      <w:proofErr w:type="spellStart"/>
-      <w:r>
-        <w:rPr>
-          <w:sz w:val="32"/>
-          <w:szCs w:val="32"/>
-        </w:rPr>
-        <w:t>menù</w:t>
-      </w:r>
-      <w:proofErr w:type="spellEnd"/>
-      <w:r>
-        <w:rPr>
-          <w:sz w:val="32"/>
-          <w:szCs w:val="32"/>
-        </w:rPr>
-        <w:t xml:space="preserve"> principale e di avviare una nuova partita con diverso livello.  </w:t>
+          <w:highlight w:val="magenta"/>
+        </w:rPr>
+        <w:t>Il menù di pausa permette di tornare al menù principale.</w:t>
+      </w:r>
+    </w:p>
+    <w:p>
+      <w:pPr>
+        <w:rPr>
+          <w:sz w:val="32"/>
+          <w:szCs w:val="32"/>
+        </w:rPr>
+      </w:pPr>
+      <w:r>
+        <w:rPr>
+          <w:sz w:val="32"/>
+          <w:szCs w:val="32"/>
+        </w:rPr>
+        <w:t xml:space="preserve">Il menù finale permette di riavviare la stessa partita, andare al menù principale e di avviare una nuova partita con diverso livello.  </w:t>
       </w:r>
     </w:p>
     <w:p>
@@ -2599,17 +2194,14 @@
           <w:szCs w:val="72"/>
         </w:rPr>
       </w:pPr>
-      <w:proofErr w:type="spellStart"/>
       <w:r>
         <w:rPr>
           <w:color w:val="C00000"/>
           <w:sz w:val="72"/>
           <w:szCs w:val="72"/>
         </w:rPr>
-        <w:lastRenderedPageBreak/>
         <w:t>Actions</w:t>
       </w:r>
-      <w:proofErr w:type="spellEnd"/>
     </w:p>
     <w:p>
       <w:pPr>
@@ -2651,23 +2243,7 @@
           <w:sz w:val="32"/>
           <w:szCs w:val="32"/>
         </w:rPr>
-        <w:t xml:space="preserve">I </w:t>
-      </w:r>
-      <w:proofErr w:type="spellStart"/>
-      <w:r>
-        <w:rPr>
-          <w:sz w:val="32"/>
-          <w:szCs w:val="32"/>
-        </w:rPr>
-        <w:t>players</w:t>
-      </w:r>
-      <w:proofErr w:type="spellEnd"/>
-      <w:r>
-        <w:rPr>
-          <w:sz w:val="32"/>
-          <w:szCs w:val="32"/>
-        </w:rPr>
-        <w:t xml:space="preserve"> si muovono in 8 direzioni nel campo a velocità ridotta,</w:t>
+        <w:t>I players si muovono in 8 direzioni nel campo a velocità ridotta,</w:t>
       </w:r>
     </w:p>
     <w:p>
@@ -2712,33 +2288,32 @@
     <w:p>
       <w:pPr>
         <w:rPr>
+          <w:sz w:val="32"/>
+          <w:szCs w:val="32"/>
+        </w:rPr>
+      </w:pPr>
+      <w:r>
+        <w:rPr>
+          <w:sz w:val="32"/>
+          <w:szCs w:val="32"/>
+        </w:rPr>
+        <w:t xml:space="preserve">eseguire uno </w:t>
+      </w:r>
+      <w:r>
+        <w:rPr>
+          <w:b/>
           <w:i/>
           <w:sz w:val="32"/>
           <w:szCs w:val="32"/>
         </w:rPr>
-      </w:pPr>
-      <w:r>
-        <w:rPr>
-          <w:sz w:val="32"/>
-          <w:szCs w:val="32"/>
-        </w:rPr>
-        <w:t xml:space="preserve">eseguire uno </w:t>
-      </w:r>
-      <w:r>
-        <w:rPr>
-          <w:b/>
+        <w:t>sprint</w:t>
+      </w:r>
+      <w:r>
+        <w:rPr>
           <w:i/>
           <w:sz w:val="32"/>
           <w:szCs w:val="32"/>
         </w:rPr>
-        <w:t>sprint</w:t>
-      </w:r>
-      <w:r>
-        <w:rPr>
-          <w:i/>
-          <w:sz w:val="32"/>
-          <w:szCs w:val="32"/>
-        </w:rPr>
         <w:t xml:space="preserve"> </w:t>
       </w:r>
       <w:r>
@@ -2746,33 +2321,45 @@
           <w:sz w:val="32"/>
           <w:szCs w:val="32"/>
         </w:rPr>
-        <w:t xml:space="preserve">nella direzione corrente. I </w:t>
-      </w:r>
-      <w:proofErr w:type="spellStart"/>
-      <w:r>
-        <w:rPr>
-          <w:sz w:val="32"/>
-          <w:szCs w:val="32"/>
-        </w:rPr>
-        <w:t>players</w:t>
-      </w:r>
-      <w:proofErr w:type="spellEnd"/>
-      <w:r>
-        <w:rPr>
-          <w:sz w:val="32"/>
-          <w:szCs w:val="32"/>
-        </w:rPr>
-        <w:t xml:space="preserve"> non possono</w:t>
-      </w:r>
-    </w:p>
-    <w:p>
-      <w:pPr>
-        <w:rPr>
-          <w:i/>
-          <w:sz w:val="32"/>
-          <w:szCs w:val="32"/>
-        </w:rPr>
-      </w:pPr>
+        <w:t xml:space="preserve">nella direzione corrente. </w:t>
+      </w:r>
+      <w:r>
+        <w:rPr>
+          <w:sz w:val="32"/>
+          <w:szCs w:val="32"/>
+          <w:highlight w:val="magenta"/>
+        </w:rPr>
+        <w:t>La stamina si resetta ogni volta che la palla viene lanciata da centro campo.</w:t>
+      </w:r>
+      <w:r>
+        <w:rPr>
+          <w:sz w:val="32"/>
+          <w:szCs w:val="32"/>
+        </w:rPr>
+        <w:t xml:space="preserve"> </w:t>
+      </w:r>
+    </w:p>
+    <w:p>
+      <w:pPr>
+        <w:rPr>
+          <w:sz w:val="32"/>
+          <w:szCs w:val="32"/>
+        </w:rPr>
+      </w:pPr>
+      <w:r>
+        <w:rPr>
+          <w:sz w:val="32"/>
+          <w:szCs w:val="32"/>
+        </w:rPr>
+        <w:t>I players non possono</w:t>
+      </w:r>
+      <w:r>
+        <w:rPr>
+          <w:sz w:val="32"/>
+          <w:szCs w:val="32"/>
+        </w:rPr>
+        <w:t xml:space="preserve"> </w:t>
+      </w:r>
       <w:r>
         <w:rPr>
           <w:i/>
@@ -2857,23 +2444,13 @@
           <w:szCs w:val="72"/>
         </w:rPr>
       </w:pPr>
-      <w:proofErr w:type="spellStart"/>
       <w:r>
         <w:rPr>
           <w:color w:val="538135" w:themeColor="accent6" w:themeShade="BF"/>
           <w:sz w:val="72"/>
           <w:szCs w:val="72"/>
         </w:rPr>
-        <w:t>Scoring</w:t>
-      </w:r>
-      <w:proofErr w:type="spellEnd"/>
-      <w:r>
-        <w:rPr>
-          <w:color w:val="538135" w:themeColor="accent6" w:themeShade="BF"/>
-          <w:sz w:val="72"/>
-          <w:szCs w:val="72"/>
-        </w:rPr>
-        <w:t xml:space="preserve"> </w:t>
+        <w:t xml:space="preserve">Scoring </w:t>
       </w:r>
     </w:p>
     <w:p>
@@ -2936,37 +2513,37 @@
           <w:sz w:val="32"/>
           <w:szCs w:val="32"/>
         </w:rPr>
-        <w:t xml:space="preserve">Una partita è suddivisa in 2round, 3 in caso di parità.                                 Ogni volta che la palla viene respinta da un player il contatore ritmo aumenta di 1 fino a quando un player non fa goal, fatto quest’ultimo          </w:t>
-      </w:r>
-      <w:r>
-        <w:rPr>
-          <w:sz w:val="32"/>
-          <w:szCs w:val="32"/>
-          <w:highlight w:val="yellow"/>
-        </w:rPr>
-        <w:t>il punteggio sarà la somma dei punti base più il punteggio ritmo</w:t>
-      </w:r>
-      <w:r>
-        <w:rPr>
-          <w:sz w:val="32"/>
-          <w:szCs w:val="32"/>
-        </w:rPr>
-        <w:t>.</w:t>
-      </w:r>
-      <w:r>
-        <w:rPr>
-          <w:sz w:val="32"/>
-          <w:szCs w:val="32"/>
-        </w:rPr>
-        <w:t xml:space="preserve">                </w:t>
-      </w:r>
-      <w:r>
-        <w:rPr>
-          <w:sz w:val="32"/>
-          <w:szCs w:val="32"/>
-          <w:highlight w:val="yellow"/>
-        </w:rPr>
-        <w:t>Il punteggio sarà la moltiplicazione dei punti base ed il punteggio ritmo.</w:t>
+        <w:t xml:space="preserve">Una partita è suddivisa in 2round, 3 in caso di parità.                                 Ogni volta che la palla viene respinta da un player il contatore ritmo aumenta di 1 fino </w:t>
+      </w:r>
+      <w:r>
+        <w:rPr>
+          <w:sz w:val="32"/>
+          <w:szCs w:val="32"/>
+          <w:highlight w:val="magenta"/>
+        </w:rPr>
+        <w:t>a</w:t>
+      </w:r>
+      <w:r>
+        <w:rPr>
+          <w:sz w:val="32"/>
+          <w:szCs w:val="32"/>
+          <w:highlight w:val="magenta"/>
+        </w:rPr>
+        <w:t xml:space="preserve"> 10</w:t>
+      </w:r>
+      <w:r>
+        <w:rPr>
+          <w:sz w:val="32"/>
+          <w:szCs w:val="32"/>
+        </w:rPr>
+        <w:t>, fatto quest’ultimo i</w:t>
+      </w:r>
+      <w:r>
+        <w:rPr>
+          <w:sz w:val="32"/>
+          <w:szCs w:val="32"/>
+        </w:rPr>
+        <w:t>l punteggio sarà la moltiplicazione dei punti base ed il punteggio ritmo.</w:t>
       </w:r>
     </w:p>
     <w:p>
@@ -3066,7 +2643,6 @@
           <w:szCs w:val="32"/>
           <w:highlight w:val="green"/>
         </w:rPr>
-        <w:lastRenderedPageBreak/>
         <w:t>#Livello 1</w:t>
       </w:r>
     </w:p>
@@ -3146,7 +2722,7 @@
           <w:noProof/>
           <w:sz w:val="32"/>
           <w:szCs w:val="32"/>
-          <w:lang w:eastAsia="it-IT"/>
+          <w:lang w:eastAsia="ja-JP"/>
         </w:rPr>
         <w:drawing>
           <wp:inline distT="0" distB="0" distL="0" distR="0" wp14:anchorId="5972D72C" wp14:editId="25B5A4E1">
@@ -3323,7 +2899,6 @@
           <w:highlight w:val="green"/>
           <w:lang w:eastAsia="it-IT"/>
         </w:rPr>
-        <w:lastRenderedPageBreak/>
         <w:t>#Livello 2</w:t>
       </w:r>
     </w:p>
@@ -3406,23 +2981,7 @@
           <w:sz w:val="32"/>
           <w:szCs w:val="32"/>
         </w:rPr>
-        <w:t xml:space="preserve">con lo </w:t>
-      </w:r>
-      <w:proofErr w:type="spellStart"/>
-      <w:r>
-        <w:rPr>
-          <w:sz w:val="32"/>
-          <w:szCs w:val="32"/>
-        </w:rPr>
-        <w:t>sprite</w:t>
-      </w:r>
-      <w:proofErr w:type="spellEnd"/>
-      <w:r>
-        <w:rPr>
-          <w:sz w:val="32"/>
-          <w:szCs w:val="32"/>
-        </w:rPr>
-        <w:t xml:space="preserve"> facente la parte della porta.</w:t>
+        <w:t>con lo sprite facente la parte della porta.</w:t>
       </w:r>
     </w:p>
     <w:p>
@@ -3437,7 +2996,7 @@
           <w:noProof/>
           <w:sz w:val="32"/>
           <w:szCs w:val="32"/>
-          <w:lang w:eastAsia="it-IT"/>
+          <w:lang w:eastAsia="ja-JP"/>
         </w:rPr>
         <w:drawing>
           <wp:inline distT="0" distB="0" distL="0" distR="0">
@@ -3589,15 +3148,12 @@
           <w:highlight w:val="green"/>
         </w:rPr>
       </w:pPr>
-      <w:bookmarkStart w:id="0" w:name="_GoBack"/>
-      <w:bookmarkEnd w:id="0"/>
       <w:r>
         <w:rPr>
           <w:sz w:val="32"/>
           <w:szCs w:val="32"/>
           <w:highlight w:val="green"/>
         </w:rPr>
-        <w:lastRenderedPageBreak/>
         <w:t>#livello 3</w:t>
       </w:r>
     </w:p>
@@ -3616,7 +3172,6 @@
         </w:rPr>
         <w:t xml:space="preserve">Modalità </w:t>
       </w:r>
-      <w:proofErr w:type="spellStart"/>
       <w:r>
         <w:rPr>
           <w:sz w:val="32"/>
@@ -3625,7 +3180,6 @@
         </w:rPr>
         <w:t>Dodgeball</w:t>
       </w:r>
-      <w:proofErr w:type="spellEnd"/>
       <w:r>
         <w:rPr>
           <w:sz w:val="32"/>
@@ -3647,23 +3201,7 @@
           <w:sz w:val="32"/>
           <w:szCs w:val="32"/>
         </w:rPr>
-        <w:t xml:space="preserve">Il punteggio viene stabilito con il numero di </w:t>
-      </w:r>
-      <w:proofErr w:type="spellStart"/>
-      <w:r>
-        <w:rPr>
-          <w:sz w:val="32"/>
-          <w:szCs w:val="32"/>
-        </w:rPr>
-        <w:t>sprite</w:t>
-      </w:r>
-      <w:proofErr w:type="spellEnd"/>
-      <w:r>
-        <w:rPr>
-          <w:sz w:val="32"/>
-          <w:szCs w:val="32"/>
-        </w:rPr>
-        <w:t xml:space="preserve"> distrutti (d’ora in poi chiamati </w:t>
+        <w:t xml:space="preserve">Il punteggio viene stabilito con il numero di sprite distrutti (d’ora in poi chiamati </w:t>
       </w:r>
       <w:r>
         <w:rPr>
@@ -3746,7 +3284,7 @@
           <w:noProof/>
           <w:sz w:val="32"/>
           <w:szCs w:val="32"/>
-          <w:lang w:eastAsia="it-IT"/>
+          <w:lang w:eastAsia="ja-JP"/>
         </w:rPr>
         <w:drawing>
           <wp:inline distT="0" distB="0" distL="0" distR="0">
@@ -3843,38 +3381,13 @@
           <w:szCs w:val="72"/>
         </w:rPr>
       </w:pPr>
-      <w:proofErr w:type="spellStart"/>
       <w:r>
         <w:rPr>
           <w:sz w:val="72"/>
           <w:szCs w:val="72"/>
         </w:rPr>
         <w:lastRenderedPageBreak/>
-        <w:t>U.i.</w:t>
-      </w:r>
-      <w:proofErr w:type="spellEnd"/>
-      <w:r>
-        <w:rPr>
-          <w:sz w:val="72"/>
-          <w:szCs w:val="72"/>
-        </w:rPr>
-        <w:t xml:space="preserve"> (user </w:t>
-      </w:r>
-      <w:proofErr w:type="spellStart"/>
-      <w:r>
-        <w:rPr>
-          <w:sz w:val="72"/>
-          <w:szCs w:val="72"/>
-        </w:rPr>
-        <w:t>interface</w:t>
-      </w:r>
-      <w:proofErr w:type="spellEnd"/>
-      <w:r>
-        <w:rPr>
-          <w:sz w:val="72"/>
-          <w:szCs w:val="72"/>
-        </w:rPr>
-        <w:t>)</w:t>
+        <w:t>U.i. (user interface)</w:t>
       </w:r>
     </w:p>
     <w:p>
@@ -3898,7 +3411,6 @@
         </w:rPr>
         <w:t xml:space="preserve"> ai </w:t>
       </w:r>
-      <w:proofErr w:type="spellStart"/>
       <w:r>
         <w:rPr>
           <w:i/>
@@ -3907,7 +3419,6 @@
         </w:rPr>
         <w:t>players</w:t>
       </w:r>
-      <w:proofErr w:type="spellEnd"/>
       <w:r>
         <w:rPr>
           <w:sz w:val="32"/>
@@ -4110,7 +3621,7 @@
           <w:noProof/>
           <w:sz w:val="32"/>
           <w:szCs w:val="32"/>
-          <w:lang w:eastAsia="it-IT"/>
+          <w:lang w:eastAsia="ja-JP"/>
         </w:rPr>
         <w:drawing>
           <wp:inline distT="0" distB="0" distL="0" distR="0">
@@ -4325,25 +3836,7 @@
           <w:sz w:val="32"/>
           <w:szCs w:val="32"/>
         </w:rPr>
-        <w:t xml:space="preserve"> da questi ultimi deve colpire il player avversario togliendogli conseguentemente </w:t>
-      </w:r>
-      <w:proofErr w:type="spellStart"/>
-      <w:r>
-        <w:rPr>
-          <w:color w:val="7030A0"/>
-          <w:sz w:val="32"/>
-          <w:szCs w:val="32"/>
-        </w:rPr>
-        <w:t>Hp</w:t>
-      </w:r>
-      <w:proofErr w:type="spellEnd"/>
-      <w:r>
-        <w:rPr>
-          <w:color w:val="7030A0"/>
-          <w:sz w:val="32"/>
-          <w:szCs w:val="32"/>
-        </w:rPr>
-        <w:t>. Il player può recuperare la palla solo se preme il tasto giuso nel momento esatto, segnalato con un effetto grafico.</w:t>
+        <w:t xml:space="preserve"> da questi ultimi deve colpire il player avversario togliendogli conseguentemente Hp. Il player può recuperare la palla solo se preme il tasto giuso nel momento esatto, segnalato con un effetto grafico.</w:t>
       </w:r>
     </w:p>
     <w:p>
@@ -4377,7 +3870,7 @@
           <w:color w:val="7030A0"/>
           <w:sz w:val="32"/>
           <w:szCs w:val="32"/>
-          <w:lang w:eastAsia="it-IT"/>
+          <w:lang w:eastAsia="ja-JP"/>
         </w:rPr>
         <w:drawing>
           <wp:inline distT="0" distB="0" distL="0" distR="0">
@@ -4498,25 +3991,7 @@
           <w:sz w:val="32"/>
           <w:szCs w:val="32"/>
         </w:rPr>
-        <w:t xml:space="preserve"> sono </w:t>
-      </w:r>
-      <w:proofErr w:type="spellStart"/>
-      <w:r>
-        <w:rPr>
-          <w:color w:val="7030A0"/>
-          <w:sz w:val="32"/>
-          <w:szCs w:val="32"/>
-        </w:rPr>
-        <w:t>sprite</w:t>
-      </w:r>
-      <w:proofErr w:type="spellEnd"/>
-      <w:r>
-        <w:rPr>
-          <w:color w:val="7030A0"/>
-          <w:sz w:val="32"/>
-          <w:szCs w:val="32"/>
-        </w:rPr>
-        <w:t xml:space="preserve"> generati casual</w:t>
+        <w:t xml:space="preserve"> sono sprite generati casual</w:t>
       </w:r>
       <w:r>
         <w:rPr>
@@ -4566,25 +4041,7 @@
           <w:sz w:val="32"/>
           <w:szCs w:val="32"/>
         </w:rPr>
-        <w:t xml:space="preserve">bonus o </w:t>
-      </w:r>
-      <w:proofErr w:type="spellStart"/>
-      <w:r>
-        <w:rPr>
-          <w:color w:val="7030A0"/>
-          <w:sz w:val="32"/>
-          <w:szCs w:val="32"/>
-        </w:rPr>
-        <w:t>malus</w:t>
-      </w:r>
-      <w:proofErr w:type="spellEnd"/>
-      <w:r>
-        <w:rPr>
-          <w:color w:val="7030A0"/>
-          <w:sz w:val="32"/>
-          <w:szCs w:val="32"/>
-        </w:rPr>
-        <w:t xml:space="preserve"> ad uno dei player.</w:t>
+        <w:t>bonus o malus ad uno dei player.</w:t>
       </w:r>
     </w:p>
     <w:p>
@@ -4721,7 +4178,7 @@
 </file>
 
 <file path=word/endnotes.xml><?xml version="1.0" encoding="utf-8"?>
-<w:endnotes xmlns:wpc="http://schemas.microsoft.com/office/word/2010/wordprocessingCanvas" xmlns:cx="http://schemas.microsoft.com/office/drawing/2014/chartex" xmlns:cx1="http://schemas.microsoft.com/office/drawing/2015/9/8/chartex" xmlns:cx2="http://schemas.microsoft.com/office/drawing/2015/10/21/chartex" xmlns:cx3="http://schemas.microsoft.com/office/drawing/2016/5/9/chartex" xmlns:cx4="http://schemas.microsoft.com/office/drawing/2016/5/10/chartex" xmlns:cx5="http://schemas.microsoft.com/office/drawing/2016/5/11/chartex" xmlns:mc="http://schemas.openxmlformats.org/markup-compatibility/2006" xmlns:o="urn:schemas-microsoft-com:office:office" xmlns:r="http://schemas.openxmlformats.org/officeDocument/2006/relationships" xmlns:m="http://schemas.openxmlformats.org/officeDocument/2006/math" xmlns:v="urn:schemas-microsoft-com:vml" xmlns:wp14="http://schemas.microsoft.com/office/word/2010/wordprocessingDrawing" xmlns:wp="http://schemas.openxmlformats.org/drawingml/2006/wordprocessingDrawing" xmlns:w10="urn:schemas-microsoft-com:office:word" xmlns:w="http://schemas.openxmlformats.org/wordprocessingml/2006/main" xmlns:w14="http://schemas.microsoft.com/office/word/2010/wordml" xmlns:w15="http://schemas.microsoft.com/office/word/2012/wordml" xmlns:w16se="http://schemas.microsoft.com/office/word/2015/wordml/symex" xmlns:wpg="http://schemas.microsoft.com/office/word/2010/wordprocessingGroup" xmlns:wpi="http://schemas.microsoft.com/office/word/2010/wordprocessingInk" xmlns:wne="http://schemas.microsoft.com/office/word/2006/wordml" xmlns:wps="http://schemas.microsoft.com/office/word/2010/wordprocessingShape" mc:Ignorable="w14 w15 w16se wp14">
+<w:endnotes xmlns:wpc="http://schemas.microsoft.com/office/word/2010/wordprocessingCanvas" xmlns:cx="http://schemas.microsoft.com/office/drawing/2014/chartex" xmlns:mc="http://schemas.openxmlformats.org/markup-compatibility/2006" xmlns:o="urn:schemas-microsoft-com:office:office" xmlns:r="http://schemas.openxmlformats.org/officeDocument/2006/relationships" xmlns:m="http://schemas.openxmlformats.org/officeDocument/2006/math" xmlns:v="urn:schemas-microsoft-com:vml" xmlns:wp14="http://schemas.microsoft.com/office/word/2010/wordprocessingDrawing" xmlns:wp="http://schemas.openxmlformats.org/drawingml/2006/wordprocessingDrawing" xmlns:w10="urn:schemas-microsoft-com:office:word" xmlns:w="http://schemas.openxmlformats.org/wordprocessingml/2006/main" xmlns:w14="http://schemas.microsoft.com/office/word/2010/wordml" xmlns:w15="http://schemas.microsoft.com/office/word/2012/wordml" xmlns:w16se="http://schemas.microsoft.com/office/word/2015/wordml/symex" xmlns:wpg="http://schemas.microsoft.com/office/word/2010/wordprocessingGroup" xmlns:wpi="http://schemas.microsoft.com/office/word/2010/wordprocessingInk" xmlns:wne="http://schemas.microsoft.com/office/word/2006/wordml" xmlns:wps="http://schemas.microsoft.com/office/word/2010/wordprocessingShape" mc:Ignorable="w14 w15 w16se wp14">
   <w:endnote w:type="separator" w:id="-1">
     <w:p>
       <w:pPr>
@@ -4746,7 +4203,7 @@
 </file>
 
 <file path=word/footer1.xml><?xml version="1.0" encoding="utf-8"?>
-<w:ftr xmlns:wpc="http://schemas.microsoft.com/office/word/2010/wordprocessingCanvas" xmlns:cx="http://schemas.microsoft.com/office/drawing/2014/chartex" xmlns:cx1="http://schemas.microsoft.com/office/drawing/2015/9/8/chartex" xmlns:cx2="http://schemas.microsoft.com/office/drawing/2015/10/21/chartex" xmlns:cx3="http://schemas.microsoft.com/office/drawing/2016/5/9/chartex" xmlns:cx4="http://schemas.microsoft.com/office/drawing/2016/5/10/chartex" xmlns:cx5="http://schemas.microsoft.com/office/drawing/2016/5/11/chartex" xmlns:mc="http://schemas.openxmlformats.org/markup-compatibility/2006" xmlns:o="urn:schemas-microsoft-com:office:office" xmlns:r="http://schemas.openxmlformats.org/officeDocument/2006/relationships" xmlns:m="http://schemas.openxmlformats.org/officeDocument/2006/math" xmlns:v="urn:schemas-microsoft-com:vml" xmlns:wp14="http://schemas.microsoft.com/office/word/2010/wordprocessingDrawing" xmlns:wp="http://schemas.openxmlformats.org/drawingml/2006/wordprocessingDrawing" xmlns:w10="urn:schemas-microsoft-com:office:word" xmlns:w="http://schemas.openxmlformats.org/wordprocessingml/2006/main" xmlns:w14="http://schemas.microsoft.com/office/word/2010/wordml" xmlns:w15="http://schemas.microsoft.com/office/word/2012/wordml" xmlns:w16se="http://schemas.microsoft.com/office/word/2015/wordml/symex" xmlns:wpg="http://schemas.microsoft.com/office/word/2010/wordprocessingGroup" xmlns:wpi="http://schemas.microsoft.com/office/word/2010/wordprocessingInk" xmlns:wne="http://schemas.microsoft.com/office/word/2006/wordml" xmlns:wps="http://schemas.microsoft.com/office/word/2010/wordprocessingShape" mc:Ignorable="w14 w15 w16se wp14">
+<w:ftr xmlns:wpc="http://schemas.microsoft.com/office/word/2010/wordprocessingCanvas" xmlns:cx="http://schemas.microsoft.com/office/drawing/2014/chartex" xmlns:mc="http://schemas.openxmlformats.org/markup-compatibility/2006" xmlns:o="urn:schemas-microsoft-com:office:office" xmlns:r="http://schemas.openxmlformats.org/officeDocument/2006/relationships" xmlns:m="http://schemas.openxmlformats.org/officeDocument/2006/math" xmlns:v="urn:schemas-microsoft-com:vml" xmlns:wp14="http://schemas.microsoft.com/office/word/2010/wordprocessingDrawing" xmlns:wp="http://schemas.openxmlformats.org/drawingml/2006/wordprocessingDrawing" xmlns:w10="urn:schemas-microsoft-com:office:word" xmlns:w="http://schemas.openxmlformats.org/wordprocessingml/2006/main" xmlns:w14="http://schemas.microsoft.com/office/word/2010/wordml" xmlns:w15="http://schemas.microsoft.com/office/word/2012/wordml" xmlns:w16se="http://schemas.microsoft.com/office/word/2015/wordml/symex" xmlns:wpg="http://schemas.microsoft.com/office/word/2010/wordprocessingGroup" xmlns:wpi="http://schemas.microsoft.com/office/word/2010/wordprocessingInk" xmlns:wne="http://schemas.microsoft.com/office/word/2006/wordml" xmlns:wps="http://schemas.microsoft.com/office/word/2010/wordprocessingShape" mc:Ignorable="w14 w15 w16se wp14">
   <w:sdt>
     <w:sdtPr>
       <w:id w:val="1977954731"/>
@@ -4775,7 +4232,7 @@
           <w:rPr>
             <w:noProof/>
           </w:rPr>
-          <w:t>8</w:t>
+          <w:t>4</w:t>
         </w:r>
         <w:r>
           <w:fldChar w:fldCharType="end"/>
@@ -4792,7 +4249,7 @@
 </file>
 
 <file path=word/footnotes.xml><?xml version="1.0" encoding="utf-8"?>
-<w:footnotes xmlns:wpc="http://schemas.microsoft.com/office/word/2010/wordprocessingCanvas" xmlns:cx="http://schemas.microsoft.com/office/drawing/2014/chartex" xmlns:cx1="http://schemas.microsoft.com/office/drawing/2015/9/8/chartex" xmlns:cx2="http://schemas.microsoft.com/office/drawing/2015/10/21/chartex" xmlns:cx3="http://schemas.microsoft.com/office/drawing/2016/5/9/chartex" xmlns:cx4="http://schemas.microsoft.com/office/drawing/2016/5/10/chartex" xmlns:cx5="http://schemas.microsoft.com/office/drawing/2016/5/11/chartex" xmlns:mc="http://schemas.openxmlformats.org/markup-compatibility/2006" xmlns:o="urn:schemas-microsoft-com:office:office" xmlns:r="http://schemas.openxmlformats.org/officeDocument/2006/relationships" xmlns:m="http://schemas.openxmlformats.org/officeDocument/2006/math" xmlns:v="urn:schemas-microsoft-com:vml" xmlns:wp14="http://schemas.microsoft.com/office/word/2010/wordprocessingDrawing" xmlns:wp="http://schemas.openxmlformats.org/drawingml/2006/wordprocessingDrawing" xmlns:w10="urn:schemas-microsoft-com:office:word" xmlns:w="http://schemas.openxmlformats.org/wordprocessingml/2006/main" xmlns:w14="http://schemas.microsoft.com/office/word/2010/wordml" xmlns:w15="http://schemas.microsoft.com/office/word/2012/wordml" xmlns:w16se="http://schemas.microsoft.com/office/word/2015/wordml/symex" xmlns:wpg="http://schemas.microsoft.com/office/word/2010/wordprocessingGroup" xmlns:wpi="http://schemas.microsoft.com/office/word/2010/wordprocessingInk" xmlns:wne="http://schemas.microsoft.com/office/word/2006/wordml" xmlns:wps="http://schemas.microsoft.com/office/word/2010/wordprocessingShape" mc:Ignorable="w14 w15 w16se wp14">
+<w:footnotes xmlns:wpc="http://schemas.microsoft.com/office/word/2010/wordprocessingCanvas" xmlns:cx="http://schemas.microsoft.com/office/drawing/2014/chartex" xmlns:mc="http://schemas.openxmlformats.org/markup-compatibility/2006" xmlns:o="urn:schemas-microsoft-com:office:office" xmlns:r="http://schemas.openxmlformats.org/officeDocument/2006/relationships" xmlns:m="http://schemas.openxmlformats.org/officeDocument/2006/math" xmlns:v="urn:schemas-microsoft-com:vml" xmlns:wp14="http://schemas.microsoft.com/office/word/2010/wordprocessingDrawing" xmlns:wp="http://schemas.openxmlformats.org/drawingml/2006/wordprocessingDrawing" xmlns:w10="urn:schemas-microsoft-com:office:word" xmlns:w="http://schemas.openxmlformats.org/wordprocessingml/2006/main" xmlns:w14="http://schemas.microsoft.com/office/word/2010/wordml" xmlns:w15="http://schemas.microsoft.com/office/word/2012/wordml" xmlns:w16se="http://schemas.microsoft.com/office/word/2015/wordml/symex" xmlns:wpg="http://schemas.microsoft.com/office/word/2010/wordprocessingGroup" xmlns:wpi="http://schemas.microsoft.com/office/word/2010/wordprocessingInk" xmlns:wne="http://schemas.microsoft.com/office/word/2006/wordml" xmlns:wps="http://schemas.microsoft.com/office/word/2010/wordprocessingShape" mc:Ignorable="w14 w15 w16se wp14">
   <w:footnote w:type="separator" w:id="-1">
     <w:p>
       <w:pPr>
@@ -4833,7 +4290,7 @@
       </w:pPr>
     </w:pPrDefault>
   </w:docDefaults>
-  <w:latentStyles w:defLockedState="0" w:defUIPriority="99" w:defSemiHidden="0" w:defUnhideWhenUsed="0" w:defQFormat="0" w:count="374">
+  <w:latentStyles w:defLockedState="0" w:defUIPriority="99" w:defSemiHidden="0" w:defUnhideWhenUsed="0" w:defQFormat="0" w:count="371">
     <w:lsdException w:name="Normal" w:uiPriority="0" w:qFormat="1"/>
     <w:lsdException w:name="heading 1" w:uiPriority="9" w:qFormat="1"/>
     <w:lsdException w:name="heading 2" w:semiHidden="1" w:uiPriority="9" w:unhideWhenUsed="1" w:qFormat="1"/>
@@ -5205,9 +4662,6 @@
     <w:lsdException w:name="List Table 5 Dark Accent 6" w:uiPriority="50"/>
     <w:lsdException w:name="List Table 6 Colorful Accent 6" w:uiPriority="51"/>
     <w:lsdException w:name="List Table 7 Colorful Accent 6" w:uiPriority="52"/>
-    <w:lsdException w:name="Mention" w:semiHidden="1" w:unhideWhenUsed="1"/>
-    <w:lsdException w:name="Smart Hyperlink" w:semiHidden="1" w:unhideWhenUsed="1"/>
-    <w:lsdException w:name="Hashtag" w:semiHidden="1" w:unhideWhenUsed="1"/>
   </w:latentStyles>
   <w:style w:type="paragraph" w:default="1" w:styleId="Normale">
     <w:name w:val="Normal"/>
@@ -5588,7 +5042,7 @@
 </file>
 
 <file path=customXml/itemProps1.xml><?xml version="1.0" encoding="utf-8"?>
-<ds:datastoreItem xmlns:ds="http://schemas.openxmlformats.org/officeDocument/2006/customXml" ds:itemID="{B32B32B3-D69E-469F-8620-E6785044C074}">
+<ds:datastoreItem xmlns:ds="http://schemas.openxmlformats.org/officeDocument/2006/customXml" ds:itemID="{858D4FFB-38C7-489B-965C-E535D04A4EB6}">
   <ds:schemaRefs>
     <ds:schemaRef ds:uri="http://schemas.openxmlformats.org/officeDocument/2006/bibliography"/>
   </ds:schemaRefs>

</xml_diff>

<commit_message>
nuovissima versione solo per voiiii
</commit_message>
<xml_diff>
--- a/Design Document for.docx
+++ b/Design Document for.docx
@@ -1,6 +1,6 @@
 
 <file path=word/document.xml><?xml version="1.0" encoding="utf-8"?>
-<w:document xmlns:wpc="http://schemas.microsoft.com/office/word/2010/wordprocessingCanvas" xmlns:cx="http://schemas.microsoft.com/office/drawing/2014/chartex" xmlns:mc="http://schemas.openxmlformats.org/markup-compatibility/2006" xmlns:o="urn:schemas-microsoft-com:office:office" xmlns:r="http://schemas.openxmlformats.org/officeDocument/2006/relationships" xmlns:m="http://schemas.openxmlformats.org/officeDocument/2006/math" xmlns:v="urn:schemas-microsoft-com:vml" xmlns:wp14="http://schemas.microsoft.com/office/word/2010/wordprocessingDrawing" xmlns:wp="http://schemas.openxmlformats.org/drawingml/2006/wordprocessingDrawing" xmlns:w10="urn:schemas-microsoft-com:office:word" xmlns:w="http://schemas.openxmlformats.org/wordprocessingml/2006/main" xmlns:w14="http://schemas.microsoft.com/office/word/2010/wordml" xmlns:w15="http://schemas.microsoft.com/office/word/2012/wordml" xmlns:w16se="http://schemas.microsoft.com/office/word/2015/wordml/symex" xmlns:wpg="http://schemas.microsoft.com/office/word/2010/wordprocessingGroup" xmlns:wpi="http://schemas.microsoft.com/office/word/2010/wordprocessingInk" xmlns:wne="http://schemas.microsoft.com/office/word/2006/wordml" xmlns:wps="http://schemas.microsoft.com/office/word/2010/wordprocessingShape" mc:Ignorable="w14 w15 w16se wp14">
+<w:document xmlns:wpc="http://schemas.microsoft.com/office/word/2010/wordprocessingCanvas" xmlns:cx="http://schemas.microsoft.com/office/drawing/2014/chartex" xmlns:cx1="http://schemas.microsoft.com/office/drawing/2015/9/8/chartex" xmlns:cx2="http://schemas.microsoft.com/office/drawing/2015/10/21/chartex" xmlns:cx3="http://schemas.microsoft.com/office/drawing/2016/5/9/chartex" xmlns:cx4="http://schemas.microsoft.com/office/drawing/2016/5/10/chartex" xmlns:cx5="http://schemas.microsoft.com/office/drawing/2016/5/11/chartex" xmlns:mc="http://schemas.openxmlformats.org/markup-compatibility/2006" xmlns:o="urn:schemas-microsoft-com:office:office" xmlns:r="http://schemas.openxmlformats.org/officeDocument/2006/relationships" xmlns:m="http://schemas.openxmlformats.org/officeDocument/2006/math" xmlns:v="urn:schemas-microsoft-com:vml" xmlns:wp14="http://schemas.microsoft.com/office/word/2010/wordprocessingDrawing" xmlns:wp="http://schemas.openxmlformats.org/drawingml/2006/wordprocessingDrawing" xmlns:w10="urn:schemas-microsoft-com:office:word" xmlns:w="http://schemas.openxmlformats.org/wordprocessingml/2006/main" xmlns:w14="http://schemas.microsoft.com/office/word/2010/wordml" xmlns:w15="http://schemas.microsoft.com/office/word/2012/wordml" xmlns:w16se="http://schemas.microsoft.com/office/word/2015/wordml/symex" xmlns:wpg="http://schemas.microsoft.com/office/word/2010/wordprocessingGroup" xmlns:wpi="http://schemas.microsoft.com/office/word/2010/wordprocessingInk" xmlns:wne="http://schemas.microsoft.com/office/word/2006/wordml" xmlns:wps="http://schemas.microsoft.com/office/word/2010/wordprocessingShape" mc:Ignorable="w14 w15 w16se wp14">
   <w:body>
     <w:p>
       <w:pPr>
@@ -241,8 +241,9 @@
           <w:szCs w:val="40"/>
           <w:lang w:eastAsia="it-IT"/>
         </w:rPr>
-        <w:t>Game Overview……</w:t>
-      </w:r>
+        <w:t xml:space="preserve">Game </w:t>
+      </w:r>
+      <w:proofErr w:type="spellStart"/>
       <w:r>
         <w:rPr>
           <w:rFonts w:ascii="Arial" w:eastAsia="Times New Roman" w:hAnsi="Arial" w:cs="Arial"/>
@@ -251,8 +252,41 @@
           <w:szCs w:val="40"/>
           <w:lang w:eastAsia="it-IT"/>
         </w:rPr>
+        <w:t>Overview</w:t>
+      </w:r>
+      <w:proofErr w:type="spellEnd"/>
+      <w:r>
+        <w:rPr>
+          <w:rFonts w:ascii="Arial" w:eastAsia="Times New Roman" w:hAnsi="Arial" w:cs="Arial"/>
+          <w:color w:val="FFC000" w:themeColor="accent4"/>
+          <w:sz w:val="40"/>
+          <w:szCs w:val="40"/>
+          <w:lang w:eastAsia="it-IT"/>
+        </w:rPr>
+        <w:t>…</w:t>
+      </w:r>
+      <w:proofErr w:type="gramStart"/>
+      <w:r>
+        <w:rPr>
+          <w:rFonts w:ascii="Arial" w:eastAsia="Times New Roman" w:hAnsi="Arial" w:cs="Arial"/>
+          <w:color w:val="FFC000" w:themeColor="accent4"/>
+          <w:sz w:val="40"/>
+          <w:szCs w:val="40"/>
+          <w:lang w:eastAsia="it-IT"/>
+        </w:rPr>
+        <w:t>…</w:t>
+      </w:r>
+      <w:r>
+        <w:rPr>
+          <w:rFonts w:ascii="Arial" w:eastAsia="Times New Roman" w:hAnsi="Arial" w:cs="Arial"/>
+          <w:color w:val="FFC000" w:themeColor="accent4"/>
+          <w:sz w:val="40"/>
+          <w:szCs w:val="40"/>
+          <w:lang w:eastAsia="it-IT"/>
+        </w:rPr>
         <w:t>….</w:t>
       </w:r>
+      <w:proofErr w:type="gramEnd"/>
       <w:r>
         <w:rPr>
           <w:rFonts w:ascii="Arial" w:eastAsia="Times New Roman" w:hAnsi="Arial" w:cs="Arial"/>
@@ -261,7 +295,27 @@
           <w:szCs w:val="40"/>
           <w:lang w:eastAsia="it-IT"/>
         </w:rPr>
-        <w:t>………………………3</w:t>
+        <w:t>………………</w:t>
+      </w:r>
+      <w:r>
+        <w:rPr>
+          <w:rFonts w:ascii="Arial" w:eastAsia="Times New Roman" w:hAnsi="Arial" w:cs="Arial"/>
+          <w:color w:val="FFC000" w:themeColor="accent4"/>
+          <w:sz w:val="40"/>
+          <w:szCs w:val="40"/>
+          <w:lang w:eastAsia="it-IT"/>
+        </w:rPr>
+        <w:t>.</w:t>
+      </w:r>
+      <w:r>
+        <w:rPr>
+          <w:rFonts w:ascii="Arial" w:eastAsia="Times New Roman" w:hAnsi="Arial" w:cs="Arial"/>
+          <w:color w:val="FFC000" w:themeColor="accent4"/>
+          <w:sz w:val="40"/>
+          <w:szCs w:val="40"/>
+          <w:lang w:eastAsia="it-IT"/>
+        </w:rPr>
+        <w:t>………3</w:t>
       </w:r>
     </w:p>
     <w:p>
@@ -303,7 +357,17 @@
           <w:szCs w:val="40"/>
           <w:lang w:eastAsia="it-IT"/>
         </w:rPr>
-        <w:t>……………………...3</w:t>
+        <w:t>……………..</w:t>
+      </w:r>
+      <w:r>
+        <w:rPr>
+          <w:rFonts w:ascii="Arial" w:eastAsia="Times New Roman" w:hAnsi="Arial" w:cs="Arial"/>
+          <w:color w:val="FFC000" w:themeColor="accent4"/>
+          <w:sz w:val="40"/>
+          <w:szCs w:val="40"/>
+          <w:lang w:eastAsia="it-IT"/>
+        </w:rPr>
+        <w:t>.3</w:t>
       </w:r>
     </w:p>
     <w:p>
@@ -357,8 +421,10 @@
           <w:szCs w:val="40"/>
           <w:lang w:eastAsia="it-IT"/>
         </w:rPr>
-        <w:t>Game Structure.……………………………...</w:t>
-      </w:r>
+        <w:t xml:space="preserve">Game </w:t>
+      </w:r>
+      <w:proofErr w:type="spellStart"/>
+      <w:proofErr w:type="gramStart"/>
       <w:r>
         <w:rPr>
           <w:rFonts w:ascii="Arial" w:eastAsia="Times New Roman" w:hAnsi="Arial" w:cs="Arial"/>
@@ -367,6 +433,58 @@
           <w:szCs w:val="40"/>
           <w:lang w:eastAsia="it-IT"/>
         </w:rPr>
+        <w:t>Structure</w:t>
+      </w:r>
+      <w:proofErr w:type="spellEnd"/>
+      <w:r>
+        <w:rPr>
+          <w:rFonts w:ascii="Arial" w:eastAsia="Times New Roman" w:hAnsi="Arial" w:cs="Arial"/>
+          <w:color w:val="A5A5A5" w:themeColor="accent3"/>
+          <w:sz w:val="40"/>
+          <w:szCs w:val="40"/>
+          <w:lang w:eastAsia="it-IT"/>
+        </w:rPr>
+        <w:t>.…</w:t>
+      </w:r>
+      <w:proofErr w:type="gramEnd"/>
+      <w:r>
+        <w:rPr>
+          <w:rFonts w:ascii="Arial" w:eastAsia="Times New Roman" w:hAnsi="Arial" w:cs="Arial"/>
+          <w:color w:val="A5A5A5" w:themeColor="accent3"/>
+          <w:sz w:val="40"/>
+          <w:szCs w:val="40"/>
+          <w:lang w:eastAsia="it-IT"/>
+        </w:rPr>
+        <w:t>……………………</w:t>
+      </w:r>
+      <w:r>
+        <w:rPr>
+          <w:rFonts w:ascii="Arial" w:eastAsia="Times New Roman" w:hAnsi="Arial" w:cs="Arial"/>
+          <w:color w:val="A5A5A5" w:themeColor="accent3"/>
+          <w:sz w:val="40"/>
+          <w:szCs w:val="40"/>
+          <w:lang w:eastAsia="it-IT"/>
+        </w:rPr>
+        <w:t>..</w:t>
+      </w:r>
+      <w:r>
+        <w:rPr>
+          <w:rFonts w:ascii="Arial" w:eastAsia="Times New Roman" w:hAnsi="Arial" w:cs="Arial"/>
+          <w:color w:val="A5A5A5" w:themeColor="accent3"/>
+          <w:sz w:val="40"/>
+          <w:szCs w:val="40"/>
+          <w:lang w:eastAsia="it-IT"/>
+        </w:rPr>
+        <w:t>……...</w:t>
+      </w:r>
+      <w:r>
+        <w:rPr>
+          <w:rFonts w:ascii="Arial" w:eastAsia="Times New Roman" w:hAnsi="Arial" w:cs="Arial"/>
+          <w:color w:val="A5A5A5" w:themeColor="accent3"/>
+          <w:sz w:val="40"/>
+          <w:szCs w:val="40"/>
+          <w:lang w:eastAsia="it-IT"/>
+        </w:rPr>
         <w:t>3</w:t>
       </w:r>
     </w:p>
@@ -389,8 +507,9 @@
           <w:szCs w:val="40"/>
           <w:lang w:eastAsia="it-IT"/>
         </w:rPr>
-        <w:t xml:space="preserve">   Controlli……………………………………</w:t>
-      </w:r>
+        <w:t xml:space="preserve">   Menù e </w:t>
+      </w:r>
+      <w:proofErr w:type="gramStart"/>
       <w:r>
         <w:rPr>
           <w:rFonts w:ascii="Arial" w:eastAsia="Times New Roman" w:hAnsi="Arial" w:cs="Arial"/>
@@ -399,17 +518,156 @@
           <w:szCs w:val="40"/>
           <w:lang w:eastAsia="it-IT"/>
         </w:rPr>
+        <w:t>livelli…</w:t>
+      </w:r>
+      <w:r>
+        <w:rPr>
+          <w:rFonts w:ascii="Arial" w:eastAsia="Times New Roman" w:hAnsi="Arial" w:cs="Arial"/>
+          <w:color w:val="A5A5A5" w:themeColor="accent3"/>
+          <w:sz w:val="40"/>
+          <w:szCs w:val="40"/>
+          <w:lang w:eastAsia="it-IT"/>
+        </w:rPr>
+        <w:t>.</w:t>
+      </w:r>
+      <w:proofErr w:type="gramEnd"/>
+      <w:r>
+        <w:rPr>
+          <w:rFonts w:ascii="Arial" w:eastAsia="Times New Roman" w:hAnsi="Arial" w:cs="Arial"/>
+          <w:color w:val="A5A5A5" w:themeColor="accent3"/>
+          <w:sz w:val="40"/>
+          <w:szCs w:val="40"/>
+          <w:lang w:eastAsia="it-IT"/>
+        </w:rPr>
+        <w:t>……………………….</w:t>
+      </w:r>
+      <w:r>
+        <w:rPr>
+          <w:rFonts w:ascii="Arial" w:eastAsia="Times New Roman" w:hAnsi="Arial" w:cs="Arial"/>
+          <w:color w:val="A5A5A5" w:themeColor="accent3"/>
+          <w:sz w:val="40"/>
+          <w:szCs w:val="40"/>
+          <w:lang w:eastAsia="it-IT"/>
+        </w:rPr>
+        <w:t>4</w:t>
+      </w:r>
+    </w:p>
+    <w:p>
+      <w:pPr>
+        <w:spacing w:after="0" w:line="240" w:lineRule="auto"/>
+        <w:rPr>
+          <w:rFonts w:ascii="Arial" w:eastAsia="Times New Roman" w:hAnsi="Arial" w:cs="Arial"/>
+          <w:color w:val="C00000"/>
+          <w:sz w:val="40"/>
+          <w:szCs w:val="40"/>
+          <w:lang w:eastAsia="it-IT"/>
+        </w:rPr>
+      </w:pPr>
+    </w:p>
+    <w:p>
+      <w:pPr>
+        <w:spacing w:after="0" w:line="240" w:lineRule="auto"/>
+        <w:rPr>
+          <w:rFonts w:ascii="Arial" w:eastAsia="Times New Roman" w:hAnsi="Arial" w:cs="Arial"/>
+          <w:color w:val="C00000"/>
+          <w:sz w:val="40"/>
+          <w:szCs w:val="40"/>
+          <w:lang w:eastAsia="it-IT"/>
+        </w:rPr>
+      </w:pPr>
+      <w:r>
+        <w:rPr>
+          <w:rFonts w:ascii="Arial" w:eastAsia="Times New Roman" w:hAnsi="Arial" w:cs="Arial"/>
+          <w:color w:val="C00000"/>
+          <w:sz w:val="40"/>
+          <w:szCs w:val="40"/>
+          <w:lang w:eastAsia="it-IT"/>
+        </w:rPr>
+        <w:t>#</w:t>
+      </w:r>
+      <w:proofErr w:type="spellStart"/>
+      <w:r>
+        <w:rPr>
+          <w:rFonts w:ascii="Arial" w:eastAsia="Times New Roman" w:hAnsi="Arial" w:cs="Arial"/>
+          <w:color w:val="C00000"/>
+          <w:sz w:val="40"/>
+          <w:szCs w:val="40"/>
+          <w:lang w:eastAsia="it-IT"/>
+        </w:rPr>
+        <w:t>Actions</w:t>
+      </w:r>
+      <w:proofErr w:type="spellEnd"/>
+      <w:r>
+        <w:rPr>
+          <w:rFonts w:ascii="Arial" w:eastAsia="Times New Roman" w:hAnsi="Arial" w:cs="Arial"/>
+          <w:color w:val="C00000"/>
+          <w:sz w:val="40"/>
+          <w:szCs w:val="40"/>
+          <w:lang w:eastAsia="it-IT"/>
+        </w:rPr>
+        <w:t>………………………………</w:t>
+      </w:r>
+      <w:proofErr w:type="gramStart"/>
+      <w:r>
+        <w:rPr>
+          <w:rFonts w:ascii="Arial" w:eastAsia="Times New Roman" w:hAnsi="Arial" w:cs="Arial"/>
+          <w:color w:val="C00000"/>
+          <w:sz w:val="40"/>
+          <w:szCs w:val="40"/>
+          <w:lang w:eastAsia="it-IT"/>
+        </w:rPr>
+        <w:t>……</w:t>
+      </w:r>
+      <w:r>
+        <w:rPr>
+          <w:rFonts w:ascii="Arial" w:eastAsia="Times New Roman" w:hAnsi="Arial" w:cs="Arial"/>
+          <w:color w:val="C00000"/>
+          <w:sz w:val="40"/>
+          <w:szCs w:val="40"/>
+          <w:lang w:eastAsia="it-IT"/>
+        </w:rPr>
+        <w:t>.</w:t>
+      </w:r>
+      <w:proofErr w:type="gramEnd"/>
+      <w:r>
+        <w:rPr>
+          <w:rFonts w:ascii="Arial" w:eastAsia="Times New Roman" w:hAnsi="Arial" w:cs="Arial"/>
+          <w:color w:val="C00000"/>
+          <w:sz w:val="40"/>
+          <w:szCs w:val="40"/>
+          <w:lang w:eastAsia="it-IT"/>
+        </w:rPr>
+        <w:t>.</w:t>
+      </w:r>
+      <w:r>
+        <w:rPr>
+          <w:rFonts w:ascii="Arial" w:eastAsia="Times New Roman" w:hAnsi="Arial" w:cs="Arial"/>
+          <w:color w:val="C00000"/>
+          <w:sz w:val="40"/>
+          <w:szCs w:val="40"/>
+          <w:lang w:eastAsia="it-IT"/>
+        </w:rPr>
         <w:t>…</w:t>
       </w:r>
       <w:r>
         <w:rPr>
           <w:rFonts w:ascii="Arial" w:eastAsia="Times New Roman" w:hAnsi="Arial" w:cs="Arial"/>
-          <w:color w:val="A5A5A5" w:themeColor="accent3"/>
-          <w:sz w:val="40"/>
-          <w:szCs w:val="40"/>
-          <w:lang w:eastAsia="it-IT"/>
-        </w:rPr>
-        <w:t>.3</w:t>
+          <w:color w:val="C00000"/>
+          <w:sz w:val="40"/>
+          <w:szCs w:val="40"/>
+          <w:lang w:eastAsia="it-IT"/>
+        </w:rPr>
+        <w:t>.</w:t>
+      </w:r>
+      <w:r>
+        <w:rPr>
+          <w:rFonts w:ascii="Arial" w:eastAsia="Times New Roman" w:hAnsi="Arial" w:cs="Arial"/>
+          <w:color w:val="C00000"/>
+          <w:sz w:val="40"/>
+          <w:szCs w:val="40"/>
+          <w:lang w:eastAsia="it-IT"/>
+        </w:rPr>
+        <w:t>..5</w:t>
       </w:r>
     </w:p>
     <w:p>
@@ -417,66 +675,45 @@
         <w:spacing w:after="0" w:line="240" w:lineRule="auto"/>
         <w:rPr>
           <w:rFonts w:ascii="Arial" w:eastAsia="Times New Roman" w:hAnsi="Arial" w:cs="Arial"/>
-          <w:color w:val="A5A5A5" w:themeColor="accent3"/>
-          <w:sz w:val="40"/>
-          <w:szCs w:val="40"/>
-          <w:lang w:eastAsia="it-IT"/>
-        </w:rPr>
-      </w:pPr>
-      <w:r>
-        <w:rPr>
-          <w:rFonts w:ascii="Arial" w:eastAsia="Times New Roman" w:hAnsi="Arial" w:cs="Arial"/>
-          <w:color w:val="A5A5A5" w:themeColor="accent3"/>
-          <w:sz w:val="40"/>
-          <w:szCs w:val="40"/>
-          <w:lang w:eastAsia="it-IT"/>
-        </w:rPr>
-        <w:t xml:space="preserve">   Menù e livelli…</w:t>
-      </w:r>
-      <w:r>
-        <w:rPr>
-          <w:rFonts w:ascii="Arial" w:eastAsia="Times New Roman" w:hAnsi="Arial" w:cs="Arial"/>
-          <w:color w:val="A5A5A5" w:themeColor="accent3"/>
+          <w:color w:val="C00000"/>
+          <w:sz w:val="40"/>
+          <w:szCs w:val="40"/>
+          <w:lang w:eastAsia="it-IT"/>
+        </w:rPr>
+      </w:pPr>
+      <w:r>
+        <w:rPr>
+          <w:rFonts w:ascii="Arial" w:eastAsia="Times New Roman" w:hAnsi="Arial" w:cs="Arial"/>
+          <w:color w:val="C00000"/>
+          <w:sz w:val="40"/>
+          <w:szCs w:val="40"/>
+          <w:lang w:eastAsia="it-IT"/>
+        </w:rPr>
+        <w:t xml:space="preserve">   Movimento………</w:t>
+      </w:r>
+      <w:proofErr w:type="gramStart"/>
+      <w:r>
+        <w:rPr>
+          <w:rFonts w:ascii="Arial" w:eastAsia="Times New Roman" w:hAnsi="Arial" w:cs="Arial"/>
+          <w:color w:val="C00000"/>
+          <w:sz w:val="40"/>
+          <w:szCs w:val="40"/>
+          <w:lang w:eastAsia="it-IT"/>
+        </w:rPr>
+        <w:t>……</w:t>
+      </w:r>
+      <w:r>
+        <w:rPr>
+          <w:rFonts w:ascii="Arial" w:eastAsia="Times New Roman" w:hAnsi="Arial" w:cs="Arial"/>
+          <w:color w:val="C00000"/>
           <w:sz w:val="40"/>
           <w:szCs w:val="40"/>
           <w:lang w:eastAsia="it-IT"/>
         </w:rPr>
         <w:t>.</w:t>
       </w:r>
-      <w:r>
-        <w:rPr>
-          <w:rFonts w:ascii="Arial" w:eastAsia="Times New Roman" w:hAnsi="Arial" w:cs="Arial"/>
-          <w:color w:val="A5A5A5" w:themeColor="accent3"/>
-          <w:sz w:val="40"/>
-          <w:szCs w:val="40"/>
-          <w:lang w:eastAsia="it-IT"/>
-        </w:rPr>
-        <w:t>…………………………….</w:t>
-      </w:r>
-      <w:r>
-        <w:rPr>
-          <w:rFonts w:ascii="Arial" w:eastAsia="Times New Roman" w:hAnsi="Arial" w:cs="Arial"/>
-          <w:color w:val="A5A5A5" w:themeColor="accent3"/>
-          <w:sz w:val="40"/>
-          <w:szCs w:val="40"/>
-          <w:lang w:eastAsia="it-IT"/>
-        </w:rPr>
-        <w:t>..</w:t>
-      </w:r>
-      <w:r>
-        <w:rPr>
-          <w:rFonts w:ascii="Arial" w:eastAsia="Times New Roman" w:hAnsi="Arial" w:cs="Arial"/>
-          <w:color w:val="A5A5A5" w:themeColor="accent3"/>
-          <w:sz w:val="40"/>
-          <w:szCs w:val="40"/>
-          <w:lang w:eastAsia="it-IT"/>
-        </w:rPr>
-        <w:t>4</w:t>
-      </w:r>
-    </w:p>
-    <w:p>
-      <w:pPr>
-        <w:spacing w:after="0" w:line="240" w:lineRule="auto"/>
+      <w:proofErr w:type="gramEnd"/>
+      <w:r>
         <w:rPr>
           <w:rFonts w:ascii="Arial" w:eastAsia="Times New Roman" w:hAnsi="Arial" w:cs="Arial"/>
           <w:color w:val="C00000"/>
@@ -484,11 +721,9 @@
           <w:szCs w:val="40"/>
           <w:lang w:eastAsia="it-IT"/>
         </w:rPr>
-      </w:pPr>
-    </w:p>
-    <w:p>
-      <w:pPr>
-        <w:spacing w:after="0" w:line="240" w:lineRule="auto"/>
+        <w:t>.………………</w:t>
+      </w:r>
+      <w:r>
         <w:rPr>
           <w:rFonts w:ascii="Arial" w:eastAsia="Times New Roman" w:hAnsi="Arial" w:cs="Arial"/>
           <w:color w:val="C00000"/>
@@ -496,48 +731,7 @@
           <w:szCs w:val="40"/>
           <w:lang w:eastAsia="it-IT"/>
         </w:rPr>
-      </w:pPr>
-      <w:r>
-        <w:rPr>
-          <w:rFonts w:ascii="Arial" w:eastAsia="Times New Roman" w:hAnsi="Arial" w:cs="Arial"/>
-          <w:color w:val="C00000"/>
-          <w:sz w:val="40"/>
-          <w:szCs w:val="40"/>
-          <w:lang w:eastAsia="it-IT"/>
-        </w:rPr>
-        <w:t>#Actions………………………………………..5</w:t>
-      </w:r>
-    </w:p>
-    <w:p>
-      <w:pPr>
-        <w:spacing w:after="0" w:line="240" w:lineRule="auto"/>
-        <w:rPr>
-          <w:rFonts w:ascii="Arial" w:eastAsia="Times New Roman" w:hAnsi="Arial" w:cs="Arial"/>
-          <w:color w:val="C00000"/>
-          <w:sz w:val="40"/>
-          <w:szCs w:val="40"/>
-          <w:lang w:eastAsia="it-IT"/>
-        </w:rPr>
-      </w:pPr>
-      <w:r>
-        <w:rPr>
-          <w:rFonts w:ascii="Arial" w:eastAsia="Times New Roman" w:hAnsi="Arial" w:cs="Arial"/>
-          <w:color w:val="C00000"/>
-          <w:sz w:val="40"/>
-          <w:szCs w:val="40"/>
-          <w:lang w:eastAsia="it-IT"/>
-        </w:rPr>
-        <w:t xml:space="preserve">   Movimento……………</w:t>
-      </w:r>
-      <w:r>
-        <w:rPr>
-          <w:rFonts w:ascii="Arial" w:eastAsia="Times New Roman" w:hAnsi="Arial" w:cs="Arial"/>
-          <w:color w:val="C00000"/>
-          <w:sz w:val="40"/>
-          <w:szCs w:val="40"/>
-          <w:lang w:eastAsia="it-IT"/>
-        </w:rPr>
-        <w:t>..……………………5</w:t>
+        <w:t>5</w:t>
       </w:r>
     </w:p>
     <w:p>
@@ -550,6 +744,48 @@
           <w:lang w:eastAsia="it-IT"/>
         </w:rPr>
       </w:pPr>
+      <w:r>
+        <w:rPr>
+          <w:rFonts w:ascii="Arial" w:eastAsia="Times New Roman" w:hAnsi="Arial" w:cs="Arial"/>
+          <w:color w:val="A5A5A5" w:themeColor="accent3"/>
+          <w:sz w:val="40"/>
+          <w:szCs w:val="40"/>
+          <w:lang w:eastAsia="it-IT"/>
+        </w:rPr>
+        <w:t xml:space="preserve">   </w:t>
+      </w:r>
+      <w:r>
+        <w:rPr>
+          <w:rFonts w:ascii="Arial" w:eastAsia="Times New Roman" w:hAnsi="Arial" w:cs="Arial"/>
+          <w:color w:val="C00000"/>
+          <w:sz w:val="40"/>
+          <w:szCs w:val="40"/>
+          <w:lang w:eastAsia="it-IT"/>
+        </w:rPr>
+        <w:t>Controlli…………………………</w:t>
+      </w:r>
+      <w:proofErr w:type="gramStart"/>
+      <w:r>
+        <w:rPr>
+          <w:rFonts w:ascii="Arial" w:eastAsia="Times New Roman" w:hAnsi="Arial" w:cs="Arial"/>
+          <w:color w:val="C00000"/>
+          <w:sz w:val="40"/>
+          <w:szCs w:val="40"/>
+          <w:lang w:eastAsia="it-IT"/>
+        </w:rPr>
+        <w:t>…….</w:t>
+      </w:r>
+      <w:proofErr w:type="gramEnd"/>
+      <w:r>
+        <w:rPr>
+          <w:rFonts w:ascii="Arial" w:eastAsia="Times New Roman" w:hAnsi="Arial" w:cs="Arial"/>
+          <w:color w:val="C00000"/>
+          <w:sz w:val="40"/>
+          <w:szCs w:val="40"/>
+          <w:lang w:eastAsia="it-IT"/>
+        </w:rPr>
+        <w:t>.3</w:t>
+      </w:r>
     </w:p>
     <w:p>
       <w:pPr>
@@ -562,7 +798,10 @@
           <w:lang w:eastAsia="it-IT"/>
         </w:rPr>
       </w:pPr>
-      <w:r>
+    </w:p>
+    <w:p>
+      <w:pPr>
+        <w:spacing w:after="0" w:line="240" w:lineRule="auto"/>
         <w:rPr>
           <w:rFonts w:ascii="Arial" w:eastAsia="Times New Roman" w:hAnsi="Arial" w:cs="Arial"/>
           <w:color w:val="70AD47" w:themeColor="accent6"/>
@@ -570,8 +809,18 @@
           <w:szCs w:val="40"/>
           <w:lang w:eastAsia="it-IT"/>
         </w:rPr>
+      </w:pPr>
+      <w:r>
+        <w:rPr>
+          <w:rFonts w:ascii="Arial" w:eastAsia="Times New Roman" w:hAnsi="Arial" w:cs="Arial"/>
+          <w:color w:val="70AD47" w:themeColor="accent6"/>
+          <w:sz w:val="40"/>
+          <w:szCs w:val="40"/>
+          <w:lang w:eastAsia="it-IT"/>
+        </w:rPr>
         <w:t>#</w:t>
       </w:r>
+      <w:proofErr w:type="spellStart"/>
       <w:r>
         <w:rPr>
           <w:rFonts w:ascii="Arial" w:eastAsia="Times New Roman" w:hAnsi="Arial" w:cs="Arial"/>
@@ -580,7 +829,60 @@
           <w:szCs w:val="40"/>
           <w:lang w:eastAsia="it-IT"/>
         </w:rPr>
-        <w:t>Scoring………………………………………..5</w:t>
+        <w:t>Scoring</w:t>
+      </w:r>
+      <w:proofErr w:type="spellEnd"/>
+      <w:r>
+        <w:rPr>
+          <w:rFonts w:ascii="Arial" w:eastAsia="Times New Roman" w:hAnsi="Arial" w:cs="Arial"/>
+          <w:color w:val="70AD47" w:themeColor="accent6"/>
+          <w:sz w:val="40"/>
+          <w:szCs w:val="40"/>
+          <w:lang w:eastAsia="it-IT"/>
+        </w:rPr>
+        <w:t>……………………………………</w:t>
+      </w:r>
+      <w:proofErr w:type="gramStart"/>
+      <w:r>
+        <w:rPr>
+          <w:rFonts w:ascii="Arial" w:eastAsia="Times New Roman" w:hAnsi="Arial" w:cs="Arial"/>
+          <w:color w:val="70AD47" w:themeColor="accent6"/>
+          <w:sz w:val="40"/>
+          <w:szCs w:val="40"/>
+          <w:lang w:eastAsia="it-IT"/>
+        </w:rPr>
+        <w:t>…</w:t>
+      </w:r>
+      <w:r>
+        <w:rPr>
+          <w:rFonts w:ascii="Arial" w:eastAsia="Times New Roman" w:hAnsi="Arial" w:cs="Arial"/>
+          <w:color w:val="70AD47" w:themeColor="accent6"/>
+          <w:sz w:val="40"/>
+          <w:szCs w:val="40"/>
+          <w:lang w:eastAsia="it-IT"/>
+        </w:rPr>
+        <w:t>..</w:t>
+      </w:r>
+      <w:r>
+        <w:rPr>
+          <w:rFonts w:ascii="Arial" w:eastAsia="Times New Roman" w:hAnsi="Arial" w:cs="Arial"/>
+          <w:color w:val="70AD47" w:themeColor="accent6"/>
+          <w:sz w:val="40"/>
+          <w:szCs w:val="40"/>
+          <w:lang w:eastAsia="it-IT"/>
+        </w:rPr>
+        <w:t>..</w:t>
+      </w:r>
+      <w:proofErr w:type="gramEnd"/>
+      <w:r>
+        <w:rPr>
+          <w:rFonts w:ascii="Arial" w:eastAsia="Times New Roman" w:hAnsi="Arial" w:cs="Arial"/>
+          <w:color w:val="70AD47" w:themeColor="accent6"/>
+          <w:sz w:val="40"/>
+          <w:szCs w:val="40"/>
+          <w:lang w:eastAsia="it-IT"/>
+        </w:rPr>
+        <w:t>5</w:t>
       </w:r>
     </w:p>
     <w:p>
@@ -623,8 +925,9 @@
           <w:szCs w:val="40"/>
           <w:lang w:eastAsia="it-IT"/>
         </w:rPr>
-        <w:t>ritmo e round……………………</w:t>
-      </w:r>
+        <w:t>ritmo e round……</w:t>
+      </w:r>
+      <w:proofErr w:type="gramStart"/>
       <w:r>
         <w:rPr>
           <w:rFonts w:ascii="Arial" w:eastAsia="Times New Roman" w:hAnsi="Arial" w:cs="Arial"/>
@@ -634,6 +937,40 @@
           <w:szCs w:val="40"/>
           <w:lang w:eastAsia="it-IT"/>
         </w:rPr>
+        <w:t>…….</w:t>
+      </w:r>
+      <w:proofErr w:type="gramEnd"/>
+      <w:r>
+        <w:rPr>
+          <w:rFonts w:ascii="Arial" w:eastAsia="Times New Roman" w:hAnsi="Arial" w:cs="Arial"/>
+          <w:i/>
+          <w:color w:val="70AD47" w:themeColor="accent6"/>
+          <w:sz w:val="40"/>
+          <w:szCs w:val="40"/>
+          <w:lang w:eastAsia="it-IT"/>
+        </w:rPr>
+        <w:t>.</w:t>
+      </w:r>
+      <w:r>
+        <w:rPr>
+          <w:rFonts w:ascii="Arial" w:eastAsia="Times New Roman" w:hAnsi="Arial" w:cs="Arial"/>
+          <w:i/>
+          <w:color w:val="70AD47" w:themeColor="accent6"/>
+          <w:sz w:val="40"/>
+          <w:szCs w:val="40"/>
+          <w:lang w:eastAsia="it-IT"/>
+        </w:rPr>
+        <w:t>…</w:t>
+      </w:r>
+      <w:r>
+        <w:rPr>
+          <w:rFonts w:ascii="Arial" w:eastAsia="Times New Roman" w:hAnsi="Arial" w:cs="Arial"/>
+          <w:i/>
+          <w:color w:val="70AD47" w:themeColor="accent6"/>
+          <w:sz w:val="40"/>
+          <w:szCs w:val="40"/>
+          <w:lang w:eastAsia="it-IT"/>
+        </w:rPr>
         <w:t>5</w:t>
       </w:r>
     </w:p>
@@ -656,7 +993,7 @@
           <w:szCs w:val="40"/>
           <w:lang w:eastAsia="it-IT"/>
         </w:rPr>
-        <w:t xml:space="preserve">   Modalità football americano……………….</w:t>
+        <w:t xml:space="preserve">   M</w:t>
       </w:r>
       <w:r>
         <w:rPr>
@@ -666,6 +1003,26 @@
           <w:szCs w:val="40"/>
           <w:lang w:eastAsia="it-IT"/>
         </w:rPr>
+        <w:t>odalità football americano………..</w:t>
+      </w:r>
+      <w:r>
+        <w:rPr>
+          <w:rFonts w:ascii="Arial" w:eastAsia="Times New Roman" w:hAnsi="Arial" w:cs="Arial"/>
+          <w:color w:val="70AD47" w:themeColor="accent6"/>
+          <w:sz w:val="40"/>
+          <w:szCs w:val="40"/>
+          <w:lang w:eastAsia="it-IT"/>
+        </w:rPr>
+        <w:t>.</w:t>
+      </w:r>
+      <w:r>
+        <w:rPr>
+          <w:rFonts w:ascii="Arial" w:eastAsia="Times New Roman" w:hAnsi="Arial" w:cs="Arial"/>
+          <w:color w:val="70AD47" w:themeColor="accent6"/>
+          <w:sz w:val="40"/>
+          <w:szCs w:val="40"/>
+          <w:lang w:eastAsia="it-IT"/>
+        </w:rPr>
         <w:t>6</w:t>
       </w:r>
     </w:p>
@@ -688,7 +1045,7 @@
           <w:szCs w:val="40"/>
           <w:lang w:eastAsia="it-IT"/>
         </w:rPr>
-        <w:t xml:space="preserve">   Modalità Hockey su ghiaccio……………</w:t>
+        <w:t xml:space="preserve">   </w:t>
       </w:r>
       <w:r>
         <w:rPr>
@@ -698,7 +1055,39 @@
           <w:szCs w:val="40"/>
           <w:lang w:eastAsia="it-IT"/>
         </w:rPr>
-        <w:t>...7</w:t>
+        <w:t>Modalità Hockey su ghiaccio…</w:t>
+      </w:r>
+      <w:proofErr w:type="gramStart"/>
+      <w:r>
+        <w:rPr>
+          <w:rFonts w:ascii="Arial" w:eastAsia="Times New Roman" w:hAnsi="Arial" w:cs="Arial"/>
+          <w:color w:val="70AD47" w:themeColor="accent6"/>
+          <w:sz w:val="40"/>
+          <w:szCs w:val="40"/>
+          <w:lang w:eastAsia="it-IT"/>
+        </w:rPr>
+        <w:t>……</w:t>
+      </w:r>
+      <w:r>
+        <w:rPr>
+          <w:rFonts w:ascii="Arial" w:eastAsia="Times New Roman" w:hAnsi="Arial" w:cs="Arial"/>
+          <w:color w:val="70AD47" w:themeColor="accent6"/>
+          <w:sz w:val="40"/>
+          <w:szCs w:val="40"/>
+          <w:lang w:eastAsia="it-IT"/>
+        </w:rPr>
+        <w:t>.</w:t>
+      </w:r>
+      <w:proofErr w:type="gramEnd"/>
+      <w:r>
+        <w:rPr>
+          <w:rFonts w:ascii="Arial" w:eastAsia="Times New Roman" w:hAnsi="Arial" w:cs="Arial"/>
+          <w:color w:val="70AD47" w:themeColor="accent6"/>
+          <w:sz w:val="40"/>
+          <w:szCs w:val="40"/>
+          <w:lang w:eastAsia="it-IT"/>
+        </w:rPr>
+        <w:t>7</w:t>
       </w:r>
     </w:p>
     <w:p>
@@ -722,6 +1111,7 @@
         </w:rPr>
         <w:t xml:space="preserve">   Modalità </w:t>
       </w:r>
+      <w:proofErr w:type="spellStart"/>
       <w:r>
         <w:rPr>
           <w:rFonts w:ascii="Arial" w:eastAsia="Times New Roman" w:hAnsi="Arial" w:cs="Arial"/>
@@ -730,8 +1120,9 @@
           <w:szCs w:val="40"/>
           <w:lang w:eastAsia="it-IT"/>
         </w:rPr>
-        <w:t>Dodgeball…………………….</w:t>
-      </w:r>
+        <w:t>Dodgeball</w:t>
+      </w:r>
+      <w:proofErr w:type="spellEnd"/>
       <w:r>
         <w:rPr>
           <w:rFonts w:ascii="Arial" w:eastAsia="Times New Roman" w:hAnsi="Arial" w:cs="Arial"/>
@@ -740,8 +1131,9 @@
           <w:szCs w:val="40"/>
           <w:lang w:eastAsia="it-IT"/>
         </w:rPr>
-        <w:t>…..</w:t>
-      </w:r>
+        <w:t>……………</w:t>
+      </w:r>
+      <w:proofErr w:type="gramStart"/>
       <w:r>
         <w:rPr>
           <w:rFonts w:ascii="Arial" w:eastAsia="Times New Roman" w:hAnsi="Arial" w:cs="Arial"/>
@@ -750,6 +1142,37 @@
           <w:szCs w:val="40"/>
           <w:lang w:eastAsia="it-IT"/>
         </w:rPr>
+        <w:t>……</w:t>
+      </w:r>
+      <w:r>
+        <w:rPr>
+          <w:rFonts w:ascii="Arial" w:eastAsia="Times New Roman" w:hAnsi="Arial" w:cs="Arial"/>
+          <w:color w:val="70AD47" w:themeColor="accent6"/>
+          <w:sz w:val="40"/>
+          <w:szCs w:val="40"/>
+          <w:lang w:eastAsia="it-IT"/>
+        </w:rPr>
+        <w:t>.</w:t>
+      </w:r>
+      <w:proofErr w:type="gramEnd"/>
+      <w:r>
+        <w:rPr>
+          <w:rFonts w:ascii="Arial" w:eastAsia="Times New Roman" w:hAnsi="Arial" w:cs="Arial"/>
+          <w:color w:val="70AD47" w:themeColor="accent6"/>
+          <w:sz w:val="40"/>
+          <w:szCs w:val="40"/>
+          <w:lang w:eastAsia="it-IT"/>
+        </w:rPr>
+        <w:t>.</w:t>
+      </w:r>
+      <w:r>
+        <w:rPr>
+          <w:rFonts w:ascii="Arial" w:eastAsia="Times New Roman" w:hAnsi="Arial" w:cs="Arial"/>
+          <w:color w:val="70AD47" w:themeColor="accent6"/>
+          <w:sz w:val="40"/>
+          <w:szCs w:val="40"/>
+          <w:lang w:eastAsia="it-IT"/>
+        </w:rPr>
         <w:t>8</w:t>
       </w:r>
     </w:p>
@@ -773,7 +1196,7 @@
           <w:color w:val="0D0D0D" w:themeColor="text1" w:themeTint="F2"/>
           <w:sz w:val="40"/>
           <w:szCs w:val="40"/>
-          <w:lang w:eastAsia="it-IT"/>
+          <w:lang w:val="en-US" w:eastAsia="it-IT"/>
         </w:rPr>
       </w:pPr>
       <w:r>
@@ -782,7 +1205,7 @@
           <w:color w:val="0D0D0D" w:themeColor="text1" w:themeTint="F2"/>
           <w:sz w:val="40"/>
           <w:szCs w:val="40"/>
-          <w:lang w:eastAsia="it-IT"/>
+          <w:lang w:val="en-US" w:eastAsia="it-IT"/>
         </w:rPr>
         <w:t>#</w:t>
       </w:r>
@@ -792,9 +1215,51 @@
           <w:color w:val="0D0D0D" w:themeColor="text1" w:themeTint="F2"/>
           <w:sz w:val="40"/>
           <w:szCs w:val="40"/>
-          <w:lang w:eastAsia="it-IT"/>
-        </w:rPr>
-        <w:t>U.I. (User Interface)…………………………9</w:t>
+          <w:lang w:val="en-US" w:eastAsia="it-IT"/>
+        </w:rPr>
+        <w:t xml:space="preserve">U.I. (User </w:t>
+      </w:r>
+      <w:proofErr w:type="gramStart"/>
+      <w:r>
+        <w:rPr>
+          <w:rFonts w:ascii="Arial" w:eastAsia="Times New Roman" w:hAnsi="Arial" w:cs="Arial"/>
+          <w:color w:val="0D0D0D" w:themeColor="text1" w:themeTint="F2"/>
+          <w:sz w:val="40"/>
+          <w:szCs w:val="40"/>
+          <w:lang w:val="en-US" w:eastAsia="it-IT"/>
+        </w:rPr>
+        <w:t>Interface)…</w:t>
+      </w:r>
+      <w:proofErr w:type="gramEnd"/>
+      <w:r>
+        <w:rPr>
+          <w:rFonts w:ascii="Arial" w:eastAsia="Times New Roman" w:hAnsi="Arial" w:cs="Arial"/>
+          <w:color w:val="0D0D0D" w:themeColor="text1" w:themeTint="F2"/>
+          <w:sz w:val="40"/>
+          <w:szCs w:val="40"/>
+          <w:lang w:val="en-US" w:eastAsia="it-IT"/>
+        </w:rPr>
+        <w:t>……………………</w:t>
+      </w:r>
+      <w:r>
+        <w:rPr>
+          <w:rFonts w:ascii="Arial" w:eastAsia="Times New Roman" w:hAnsi="Arial" w:cs="Arial"/>
+          <w:color w:val="0D0D0D" w:themeColor="text1" w:themeTint="F2"/>
+          <w:sz w:val="40"/>
+          <w:szCs w:val="40"/>
+          <w:lang w:val="en-US" w:eastAsia="it-IT"/>
+        </w:rPr>
+        <w:t>…</w:t>
+      </w:r>
+      <w:r>
+        <w:rPr>
+          <w:rFonts w:ascii="Arial" w:eastAsia="Times New Roman" w:hAnsi="Arial" w:cs="Arial"/>
+          <w:color w:val="0D0D0D" w:themeColor="text1" w:themeTint="F2"/>
+          <w:sz w:val="40"/>
+          <w:szCs w:val="40"/>
+          <w:lang w:val="en-US" w:eastAsia="it-IT"/>
+        </w:rPr>
+        <w:t>…9</w:t>
       </w:r>
     </w:p>
     <w:p>
@@ -804,7 +1269,7 @@
           <w:rFonts w:ascii="Arial" w:eastAsia="Times New Roman" w:hAnsi="Arial" w:cs="Arial"/>
           <w:sz w:val="60"/>
           <w:szCs w:val="60"/>
-          <w:lang w:eastAsia="it-IT"/>
+          <w:lang w:val="en-US" w:eastAsia="it-IT"/>
         </w:rPr>
       </w:pPr>
     </w:p>
@@ -813,39 +1278,95 @@
         <w:spacing w:after="0" w:line="240" w:lineRule="auto"/>
         <w:rPr>
           <w:rFonts w:ascii="Arial" w:eastAsia="Times New Roman" w:hAnsi="Arial" w:cs="Arial"/>
-          <w:color w:val="7030A0"/>
-          <w:sz w:val="40"/>
-          <w:szCs w:val="40"/>
-          <w:lang w:eastAsia="it-IT"/>
-        </w:rPr>
-      </w:pPr>
-      <w:r>
-        <w:rPr>
-          <w:rFonts w:ascii="Arial" w:eastAsia="Times New Roman" w:hAnsi="Arial" w:cs="Arial"/>
-          <w:color w:val="7030A0"/>
-          <w:sz w:val="40"/>
-          <w:szCs w:val="40"/>
-          <w:lang w:eastAsia="it-IT"/>
-        </w:rPr>
-        <w:t>#Optional features………</w:t>
-      </w:r>
-      <w:r>
-        <w:rPr>
-          <w:rFonts w:ascii="Arial" w:eastAsia="Times New Roman" w:hAnsi="Arial" w:cs="Arial"/>
-          <w:color w:val="7030A0"/>
-          <w:sz w:val="40"/>
-          <w:szCs w:val="40"/>
-          <w:lang w:eastAsia="it-IT"/>
+          <w:color w:val="833C0B" w:themeColor="accent2" w:themeShade="80"/>
+          <w:sz w:val="40"/>
+          <w:szCs w:val="40"/>
+          <w:lang w:val="en-US" w:eastAsia="it-IT"/>
+        </w:rPr>
+      </w:pPr>
+      <w:r>
+        <w:rPr>
+          <w:rFonts w:ascii="Arial" w:eastAsia="Times New Roman" w:hAnsi="Arial" w:cs="Arial"/>
+          <w:color w:val="833C0B" w:themeColor="accent2" w:themeShade="80"/>
+          <w:sz w:val="40"/>
+          <w:szCs w:val="40"/>
+          <w:lang w:val="en-US" w:eastAsia="it-IT"/>
+        </w:rPr>
+        <w:t>#Audio e Feedback</w:t>
+      </w:r>
+      <w:r>
+        <w:rPr>
+          <w:rFonts w:ascii="Arial" w:eastAsia="Times New Roman" w:hAnsi="Arial" w:cs="Arial"/>
+          <w:color w:val="833C0B" w:themeColor="accent2" w:themeShade="80"/>
+          <w:sz w:val="40"/>
+          <w:szCs w:val="40"/>
+          <w:lang w:val="en-US" w:eastAsia="it-IT"/>
+        </w:rPr>
+        <w:t>………………………........10</w:t>
+      </w:r>
+    </w:p>
+    <w:p>
+      <w:pPr>
+        <w:spacing w:after="0" w:line="240" w:lineRule="auto"/>
+        <w:rPr>
+          <w:rFonts w:ascii="Arial" w:eastAsia="Times New Roman" w:hAnsi="Arial" w:cs="Arial"/>
+          <w:color w:val="7030A0"/>
+          <w:sz w:val="40"/>
+          <w:szCs w:val="40"/>
+          <w:lang w:val="en-US" w:eastAsia="it-IT"/>
+        </w:rPr>
+      </w:pPr>
+    </w:p>
+    <w:p>
+      <w:pPr>
+        <w:spacing w:after="0" w:line="240" w:lineRule="auto"/>
+        <w:rPr>
+          <w:rFonts w:ascii="Arial" w:eastAsia="Times New Roman" w:hAnsi="Arial" w:cs="Arial"/>
+          <w:color w:val="7030A0"/>
+          <w:sz w:val="40"/>
+          <w:szCs w:val="40"/>
+          <w:lang w:val="en-US" w:eastAsia="it-IT"/>
+        </w:rPr>
+      </w:pPr>
+      <w:r>
+        <w:rPr>
+          <w:rFonts w:ascii="Arial" w:eastAsia="Times New Roman" w:hAnsi="Arial" w:cs="Arial"/>
+          <w:color w:val="7030A0"/>
+          <w:sz w:val="40"/>
+          <w:szCs w:val="40"/>
+          <w:lang w:val="en-US" w:eastAsia="it-IT"/>
+        </w:rPr>
+        <w:t>#Optional features……</w:t>
+      </w:r>
+      <w:proofErr w:type="gramStart"/>
+      <w:r>
+        <w:rPr>
+          <w:rFonts w:ascii="Arial" w:eastAsia="Times New Roman" w:hAnsi="Arial" w:cs="Arial"/>
+          <w:color w:val="7030A0"/>
+          <w:sz w:val="40"/>
+          <w:szCs w:val="40"/>
+          <w:lang w:val="en-US" w:eastAsia="it-IT"/>
+        </w:rPr>
+        <w:t>…</w:t>
+      </w:r>
+      <w:r>
+        <w:rPr>
+          <w:rFonts w:ascii="Arial" w:eastAsia="Times New Roman" w:hAnsi="Arial" w:cs="Arial"/>
+          <w:color w:val="7030A0"/>
+          <w:sz w:val="40"/>
+          <w:szCs w:val="40"/>
+          <w:lang w:val="en-US" w:eastAsia="it-IT"/>
         </w:rPr>
         <w:t>..</w:t>
       </w:r>
-      <w:r>
-        <w:rPr>
-          <w:rFonts w:ascii="Arial" w:eastAsia="Times New Roman" w:hAnsi="Arial" w:cs="Arial"/>
-          <w:color w:val="7030A0"/>
-          <w:sz w:val="40"/>
-          <w:szCs w:val="40"/>
-          <w:lang w:eastAsia="it-IT"/>
+      <w:proofErr w:type="gramEnd"/>
+      <w:r>
+        <w:rPr>
+          <w:rFonts w:ascii="Arial" w:eastAsia="Times New Roman" w:hAnsi="Arial" w:cs="Arial"/>
+          <w:color w:val="7030A0"/>
+          <w:sz w:val="40"/>
+          <w:szCs w:val="40"/>
+          <w:lang w:val="en-US" w:eastAsia="it-IT"/>
         </w:rPr>
         <w:t>………………....</w:t>
       </w:r>
@@ -855,9 +1376,9 @@
           <w:color w:val="7030A0"/>
           <w:sz w:val="40"/>
           <w:szCs w:val="40"/>
-          <w:lang w:eastAsia="it-IT"/>
-        </w:rPr>
-        <w:t>10</w:t>
+          <w:lang w:val="en-US" w:eastAsia="it-IT"/>
+        </w:rPr>
+        <w:t>....11</w:t>
       </w:r>
     </w:p>
     <w:p>
@@ -877,7 +1398,7 @@
           <w:color w:val="7030A0"/>
           <w:sz w:val="40"/>
           <w:szCs w:val="40"/>
-          <w:lang w:eastAsia="it-IT"/>
+          <w:lang w:val="en-US" w:eastAsia="it-IT"/>
         </w:rPr>
         <w:t xml:space="preserve">    </w:t>
       </w:r>
@@ -889,7 +1410,18 @@
           <w:szCs w:val="40"/>
           <w:lang w:eastAsia="it-IT"/>
         </w:rPr>
-        <w:t>Livelli…………………</w:t>
+        <w:t>Livelli………………</w:t>
+      </w:r>
+      <w:proofErr w:type="gramStart"/>
+      <w:r>
+        <w:rPr>
+          <w:rFonts w:ascii="Arial" w:eastAsia="Times New Roman" w:hAnsi="Arial" w:cs="Arial"/>
+          <w:color w:val="7030A0"/>
+          <w:sz w:val="40"/>
+          <w:szCs w:val="40"/>
+          <w:lang w:eastAsia="it-IT"/>
+        </w:rPr>
+        <w:t>…</w:t>
       </w:r>
       <w:r>
         <w:rPr>
@@ -901,6 +1433,7 @@
         </w:rPr>
         <w:t>....</w:t>
       </w:r>
+      <w:proofErr w:type="gramEnd"/>
       <w:r>
         <w:rPr>
           <w:rFonts w:ascii="Arial" w:eastAsia="Times New Roman" w:hAnsi="Arial" w:cs="Arial"/>
@@ -929,8 +1462,31 @@
           <w:szCs w:val="40"/>
           <w:lang w:eastAsia="it-IT"/>
         </w:rPr>
-        <w:t>……………</w:t>
-      </w:r>
+        <w:t>………11</w:t>
+      </w:r>
+    </w:p>
+    <w:p>
+      <w:pPr>
+        <w:spacing w:after="0" w:line="240" w:lineRule="auto"/>
+        <w:rPr>
+          <w:rFonts w:ascii="Arial" w:eastAsia="Times New Roman" w:hAnsi="Arial" w:cs="Arial"/>
+          <w:color w:val="7030A0"/>
+          <w:sz w:val="40"/>
+          <w:szCs w:val="40"/>
+          <w:lang w:eastAsia="it-IT"/>
+        </w:rPr>
+      </w:pPr>
+      <w:r>
+        <w:rPr>
+          <w:rFonts w:ascii="Arial" w:eastAsia="Times New Roman" w:hAnsi="Arial" w:cs="Arial"/>
+          <w:color w:val="7030A0"/>
+          <w:sz w:val="40"/>
+          <w:szCs w:val="40"/>
+          <w:lang w:eastAsia="it-IT"/>
+        </w:rPr>
+        <w:t xml:space="preserve">    Modificatori………</w:t>
+      </w:r>
+      <w:proofErr w:type="gramStart"/>
       <w:r>
         <w:rPr>
           <w:rFonts w:ascii="Arial" w:eastAsia="Times New Roman" w:hAnsi="Arial" w:cs="Arial"/>
@@ -949,7 +1505,48 @@
           <w:szCs w:val="40"/>
           <w:lang w:eastAsia="it-IT"/>
         </w:rPr>
-        <w:t>10</w:t>
+        <w:t>....</w:t>
+      </w:r>
+      <w:proofErr w:type="gramEnd"/>
+      <w:r>
+        <w:rPr>
+          <w:rFonts w:ascii="Arial" w:eastAsia="Times New Roman" w:hAnsi="Arial" w:cs="Arial"/>
+          <w:color w:val="7030A0"/>
+          <w:sz w:val="40"/>
+          <w:szCs w:val="40"/>
+          <w:lang w:eastAsia="it-IT"/>
+        </w:rPr>
+        <w:t>.</w:t>
+      </w:r>
+      <w:r>
+        <w:rPr>
+          <w:rFonts w:ascii="Arial" w:eastAsia="Times New Roman" w:hAnsi="Arial" w:cs="Arial"/>
+          <w:color w:val="7030A0"/>
+          <w:sz w:val="40"/>
+          <w:szCs w:val="40"/>
+          <w:lang w:eastAsia="it-IT"/>
+        </w:rPr>
+        <w:t>………</w:t>
+      </w:r>
+      <w:r>
+        <w:rPr>
+          <w:rFonts w:ascii="Arial" w:eastAsia="Times New Roman" w:hAnsi="Arial" w:cs="Arial"/>
+          <w:color w:val="7030A0"/>
+          <w:sz w:val="40"/>
+          <w:szCs w:val="40"/>
+          <w:lang w:eastAsia="it-IT"/>
+        </w:rPr>
+        <w:t>….</w:t>
+      </w:r>
+      <w:r>
+        <w:rPr>
+          <w:rFonts w:ascii="Arial" w:eastAsia="Times New Roman" w:hAnsi="Arial" w:cs="Arial"/>
+          <w:color w:val="7030A0"/>
+          <w:sz w:val="40"/>
+          <w:szCs w:val="40"/>
+          <w:lang w:eastAsia="it-IT"/>
+        </w:rPr>
+        <w:t>12</w:t>
       </w:r>
     </w:p>
     <w:p>
@@ -957,58 +1554,6 @@
         <w:spacing w:after="0" w:line="240" w:lineRule="auto"/>
         <w:rPr>
           <w:rFonts w:ascii="Arial" w:eastAsia="Times New Roman" w:hAnsi="Arial" w:cs="Arial"/>
-          <w:color w:val="7030A0"/>
-          <w:sz w:val="40"/>
-          <w:szCs w:val="40"/>
-          <w:lang w:eastAsia="it-IT"/>
-        </w:rPr>
-      </w:pPr>
-      <w:r>
-        <w:rPr>
-          <w:rFonts w:ascii="Arial" w:eastAsia="Times New Roman" w:hAnsi="Arial" w:cs="Arial"/>
-          <w:color w:val="7030A0"/>
-          <w:sz w:val="40"/>
-          <w:szCs w:val="40"/>
-          <w:lang w:eastAsia="it-IT"/>
-        </w:rPr>
-        <w:t xml:space="preserve">    Modificatori…………</w:t>
-      </w:r>
-      <w:r>
-        <w:rPr>
-          <w:rFonts w:ascii="Arial" w:eastAsia="Times New Roman" w:hAnsi="Arial" w:cs="Arial"/>
-          <w:color w:val="7030A0"/>
-          <w:sz w:val="40"/>
-          <w:szCs w:val="40"/>
-          <w:lang w:eastAsia="it-IT"/>
-        </w:rPr>
-        <w:t>.....</w:t>
-      </w:r>
-      <w:r>
-        <w:rPr>
-          <w:rFonts w:ascii="Arial" w:eastAsia="Times New Roman" w:hAnsi="Arial" w:cs="Arial"/>
-          <w:color w:val="7030A0"/>
-          <w:sz w:val="40"/>
-          <w:szCs w:val="40"/>
-          <w:lang w:eastAsia="it-IT"/>
-        </w:rPr>
-        <w:t>………………….</w:t>
-      </w:r>
-      <w:r>
-        <w:rPr>
-          <w:rFonts w:ascii="Arial" w:eastAsia="Times New Roman" w:hAnsi="Arial" w:cs="Arial"/>
-          <w:color w:val="7030A0"/>
-          <w:sz w:val="40"/>
-          <w:szCs w:val="40"/>
-          <w:lang w:eastAsia="it-IT"/>
-        </w:rPr>
-        <w:t>11</w:t>
-      </w:r>
-    </w:p>
-    <w:p>
-      <w:pPr>
-        <w:spacing w:after="0" w:line="240" w:lineRule="auto"/>
-        <w:rPr>
-          <w:rFonts w:ascii="Arial" w:eastAsia="Times New Roman" w:hAnsi="Arial" w:cs="Arial"/>
           <w:sz w:val="40"/>
           <w:szCs w:val="40"/>
           <w:lang w:eastAsia="it-IT"/>
@@ -1051,7 +1596,7 @@
           <w:szCs w:val="40"/>
           <w:lang w:eastAsia="it-IT"/>
         </w:rPr>
-        <w:t>ni……………………………….11</w:t>
+        <w:t>ni………………………12</w:t>
       </w:r>
     </w:p>
     <w:p>
@@ -1071,23 +1616,22 @@
         <w:spacing w:after="0" w:line="240" w:lineRule="auto"/>
         <w:rPr>
           <w:rFonts w:ascii="Arial" w:eastAsia="Times New Roman" w:hAnsi="Arial" w:cs="Arial"/>
+          <w:sz w:val="40"/>
+          <w:szCs w:val="40"/>
+          <w:lang w:eastAsia="it-IT"/>
+        </w:rPr>
+      </w:pPr>
+      <w:r>
+        <w:rPr>
+          <w:rFonts w:ascii="Arial" w:eastAsia="Times New Roman" w:hAnsi="Arial" w:cs="Arial"/>
           <w:color w:val="FFC000" w:themeColor="accent4"/>
           <w:sz w:val="72"/>
           <w:szCs w:val="72"/>
           <w:lang w:eastAsia="it-IT"/>
         </w:rPr>
-      </w:pPr>
-    </w:p>
-    <w:p>
-      <w:pPr>
-        <w:spacing w:after="0" w:line="240" w:lineRule="auto"/>
-        <w:rPr>
-          <w:rFonts w:ascii="Arial" w:eastAsia="Times New Roman" w:hAnsi="Arial" w:cs="Arial"/>
-          <w:sz w:val="40"/>
-          <w:szCs w:val="40"/>
-          <w:lang w:eastAsia="it-IT"/>
-        </w:rPr>
-      </w:pPr>
+        <w:lastRenderedPageBreak/>
+        <w:t>Ga</w:t>
+      </w:r>
       <w:r>
         <w:rPr>
           <w:rFonts w:ascii="Arial" w:eastAsia="Times New Roman" w:hAnsi="Arial" w:cs="Arial"/>
@@ -1096,8 +1640,7 @@
           <w:szCs w:val="72"/>
           <w:lang w:eastAsia="it-IT"/>
         </w:rPr>
-        <w:lastRenderedPageBreak/>
-        <w:t>Ga</w:t>
+        <w:t xml:space="preserve">me </w:t>
       </w:r>
       <w:r>
         <w:rPr>
@@ -1107,16 +1650,6 @@
           <w:szCs w:val="72"/>
           <w:lang w:eastAsia="it-IT"/>
         </w:rPr>
-        <w:t xml:space="preserve">me </w:t>
-      </w:r>
-      <w:r>
-        <w:rPr>
-          <w:rFonts w:ascii="Arial" w:eastAsia="Times New Roman" w:hAnsi="Arial" w:cs="Arial"/>
-          <w:color w:val="FFC000" w:themeColor="accent4"/>
-          <w:sz w:val="72"/>
-          <w:szCs w:val="72"/>
-          <w:lang w:eastAsia="it-IT"/>
-        </w:rPr>
         <w:t>Overview</w:t>
       </w:r>
     </w:p>
@@ -1222,18 +1755,7 @@
           <w:szCs w:val="32"/>
           <w:lang w:eastAsia="it-IT"/>
         </w:rPr>
-        <w:t>o</w:t>
-      </w:r>
-      <w:bookmarkStart w:id="0" w:name="_GoBack"/>
-      <w:bookmarkEnd w:id="0"/>
-      <w:r>
-        <w:rPr>
-          <w:rFonts w:ascii="Arial" w:eastAsia="Times New Roman" w:hAnsi="Arial" w:cs="Arial"/>
-          <w:sz w:val="32"/>
-          <w:szCs w:val="32"/>
-          <w:lang w:eastAsia="it-IT"/>
-        </w:rPr>
-        <w:t>ng.</w:t>
+        <w:t>ong.</w:t>
       </w:r>
     </w:p>
     <w:p>
@@ -1427,22 +1949,840 @@
     </w:p>
     <w:p>
       <w:pPr>
+        <w:rPr>
+          <w:color w:val="C00000"/>
+          <w:sz w:val="72"/>
+          <w:szCs w:val="72"/>
+        </w:rPr>
+      </w:pPr>
+    </w:p>
+    <w:p>
+      <w:pPr>
+        <w:rPr>
+          <w:color w:val="C00000"/>
+          <w:sz w:val="72"/>
+          <w:szCs w:val="72"/>
+        </w:rPr>
+      </w:pPr>
+      <w:proofErr w:type="spellStart"/>
+      <w:r>
+        <w:rPr>
+          <w:color w:val="C00000"/>
+          <w:sz w:val="72"/>
+          <w:szCs w:val="72"/>
+        </w:rPr>
+        <w:t>Actions</w:t>
+      </w:r>
+      <w:proofErr w:type="spellEnd"/>
+    </w:p>
+    <w:p>
+      <w:pPr>
+        <w:rPr>
+          <w:b/>
+          <w:color w:val="C00000"/>
+          <w:sz w:val="44"/>
+          <w:szCs w:val="44"/>
+        </w:rPr>
+      </w:pPr>
+      <w:r>
+        <w:rPr>
+          <w:b/>
+          <w:color w:val="C00000"/>
+          <w:sz w:val="44"/>
+          <w:szCs w:val="44"/>
+        </w:rPr>
+        <w:t>#</w:t>
+      </w:r>
+      <w:r>
+        <w:rPr>
+          <w:b/>
+          <w:color w:val="C00000"/>
+          <w:sz w:val="44"/>
+          <w:szCs w:val="44"/>
+        </w:rPr>
+        <w:t>Movimento:</w:t>
+      </w:r>
+    </w:p>
+    <w:p>
+      <w:pPr>
+        <w:rPr>
+          <w:sz w:val="32"/>
+          <w:szCs w:val="32"/>
+        </w:rPr>
+      </w:pPr>
+      <w:r>
+        <w:rPr>
+          <w:sz w:val="32"/>
+          <w:szCs w:val="32"/>
+        </w:rPr>
+        <w:t xml:space="preserve">I </w:t>
+      </w:r>
+      <w:proofErr w:type="spellStart"/>
+      <w:r>
+        <w:rPr>
+          <w:sz w:val="32"/>
+          <w:szCs w:val="32"/>
+        </w:rPr>
+        <w:t>players</w:t>
+      </w:r>
+      <w:proofErr w:type="spellEnd"/>
+      <w:r>
+        <w:rPr>
+          <w:sz w:val="32"/>
+          <w:szCs w:val="32"/>
+        </w:rPr>
+        <w:t xml:space="preserve"> si muovono in 8 direzioni nel campo a velocità ridotta,</w:t>
+      </w:r>
+    </w:p>
+    <w:p>
+      <w:pPr>
+        <w:rPr>
+          <w:sz w:val="32"/>
+          <w:szCs w:val="32"/>
+        </w:rPr>
+      </w:pPr>
+      <w:r>
+        <w:rPr>
+          <w:sz w:val="32"/>
+          <w:szCs w:val="32"/>
+        </w:rPr>
+        <w:t xml:space="preserve">il giocatore deve gestire perfettamente la </w:t>
+      </w:r>
+      <w:r>
+        <w:rPr>
+          <w:b/>
+          <w:i/>
+          <w:sz w:val="32"/>
+          <w:szCs w:val="32"/>
+        </w:rPr>
+        <w:t>stamina</w:t>
+      </w:r>
+      <w:r>
+        <w:rPr>
+          <w:i/>
+          <w:sz w:val="32"/>
+          <w:szCs w:val="32"/>
+        </w:rPr>
+        <w:t xml:space="preserve"> </w:t>
+      </w:r>
+      <w:r>
+        <w:rPr>
+          <w:sz w:val="32"/>
+          <w:szCs w:val="32"/>
+        </w:rPr>
+        <w:t>che gli permette di</w:t>
+      </w:r>
+    </w:p>
+    <w:p>
+      <w:pPr>
+        <w:rPr>
+          <w:sz w:val="32"/>
+          <w:szCs w:val="32"/>
+        </w:rPr>
+      </w:pPr>
+      <w:r>
+        <w:rPr>
+          <w:sz w:val="32"/>
+          <w:szCs w:val="32"/>
+        </w:rPr>
+        <w:t xml:space="preserve">eseguire uno </w:t>
+      </w:r>
+      <w:r>
+        <w:rPr>
+          <w:b/>
+          <w:i/>
+          <w:sz w:val="32"/>
+          <w:szCs w:val="32"/>
+        </w:rPr>
+        <w:t>sprint</w:t>
+      </w:r>
+      <w:r>
+        <w:rPr>
+          <w:i/>
+          <w:sz w:val="32"/>
+          <w:szCs w:val="32"/>
+        </w:rPr>
+        <w:t xml:space="preserve"> </w:t>
+      </w:r>
+      <w:r>
+        <w:rPr>
+          <w:sz w:val="32"/>
+          <w:szCs w:val="32"/>
+        </w:rPr>
+        <w:t xml:space="preserve">nella direzione corrente. </w:t>
+      </w:r>
+      <w:r>
+        <w:rPr>
+          <w:sz w:val="32"/>
+          <w:szCs w:val="32"/>
+        </w:rPr>
+        <w:t>La stamina si resetta ogni volta che la palla viene lanciata da centro campo.</w:t>
+      </w:r>
+      <w:r>
+        <w:rPr>
+          <w:sz w:val="32"/>
+          <w:szCs w:val="32"/>
+        </w:rPr>
+        <w:t xml:space="preserve"> </w:t>
+      </w:r>
+    </w:p>
+    <w:p>
+      <w:pPr>
+        <w:rPr>
+          <w:sz w:val="32"/>
+          <w:szCs w:val="32"/>
+        </w:rPr>
+      </w:pPr>
+      <w:r>
+        <w:rPr>
+          <w:sz w:val="32"/>
+          <w:szCs w:val="32"/>
+        </w:rPr>
+        <w:t xml:space="preserve">I </w:t>
+      </w:r>
+      <w:proofErr w:type="spellStart"/>
+      <w:r>
+        <w:rPr>
+          <w:sz w:val="32"/>
+          <w:szCs w:val="32"/>
+        </w:rPr>
+        <w:t>players</w:t>
+      </w:r>
+      <w:proofErr w:type="spellEnd"/>
+      <w:r>
+        <w:rPr>
+          <w:sz w:val="32"/>
+          <w:szCs w:val="32"/>
+        </w:rPr>
+        <w:t xml:space="preserve"> non possono</w:t>
+      </w:r>
+      <w:r>
+        <w:rPr>
+          <w:sz w:val="32"/>
+          <w:szCs w:val="32"/>
+        </w:rPr>
+        <w:t xml:space="preserve"> </w:t>
+      </w:r>
+      <w:r>
+        <w:rPr>
+          <w:i/>
+          <w:sz w:val="32"/>
+          <w:szCs w:val="32"/>
+        </w:rPr>
+        <w:t xml:space="preserve">superare la </w:t>
+      </w:r>
+      <w:r>
+        <w:rPr>
+          <w:b/>
+          <w:sz w:val="32"/>
+          <w:szCs w:val="32"/>
+        </w:rPr>
+        <w:t>linea di divisione</w:t>
+      </w:r>
+      <w:r>
+        <w:rPr>
+          <w:sz w:val="32"/>
+          <w:szCs w:val="32"/>
+        </w:rPr>
+        <w:t xml:space="preserve"> e la</w:t>
+      </w:r>
+      <w:r>
+        <w:rPr>
+          <w:i/>
+          <w:sz w:val="32"/>
+          <w:szCs w:val="32"/>
+        </w:rPr>
+        <w:t xml:space="preserve"> </w:t>
+      </w:r>
+      <w:r>
+        <w:rPr>
+          <w:b/>
+          <w:i/>
+          <w:sz w:val="32"/>
+          <w:szCs w:val="32"/>
+        </w:rPr>
+        <w:t>linea goal</w:t>
+      </w:r>
+      <w:r>
+        <w:rPr>
+          <w:i/>
+          <w:sz w:val="32"/>
+          <w:szCs w:val="32"/>
+        </w:rPr>
+        <w:t>.</w:t>
+      </w:r>
+    </w:p>
+    <w:p>
+      <w:pPr>
+        <w:rPr>
+          <w:b/>
+          <w:color w:val="AEAAAA" w:themeColor="background2" w:themeShade="BF"/>
+          <w:sz w:val="44"/>
+          <w:szCs w:val="44"/>
+        </w:rPr>
+      </w:pPr>
+    </w:p>
+    <w:p>
+      <w:pPr>
+        <w:rPr>
+          <w:b/>
+          <w:color w:val="AEAAAA" w:themeColor="background2" w:themeShade="BF"/>
+          <w:sz w:val="44"/>
+          <w:szCs w:val="44"/>
+        </w:rPr>
+      </w:pPr>
+    </w:p>
+    <w:p>
+      <w:pPr>
+        <w:rPr>
+          <w:b/>
+          <w:color w:val="C00000"/>
+          <w:sz w:val="44"/>
+          <w:szCs w:val="44"/>
+        </w:rPr>
+      </w:pPr>
+    </w:p>
+    <w:p>
+      <w:pPr>
+        <w:rPr>
+          <w:b/>
+          <w:color w:val="C00000"/>
+          <w:sz w:val="44"/>
+          <w:szCs w:val="44"/>
+        </w:rPr>
+      </w:pPr>
+    </w:p>
+    <w:p>
+      <w:pPr>
+        <w:rPr>
+          <w:b/>
+          <w:color w:val="AEAAAA" w:themeColor="background2" w:themeShade="BF"/>
+          <w:sz w:val="44"/>
+          <w:szCs w:val="44"/>
+        </w:rPr>
+      </w:pPr>
+      <w:r>
+        <w:rPr>
+          <w:b/>
+          <w:color w:val="C00000"/>
+          <w:sz w:val="44"/>
+          <w:szCs w:val="44"/>
+        </w:rPr>
+        <w:lastRenderedPageBreak/>
+        <w:t>#Controlli</w:t>
+      </w:r>
+    </w:p>
+    <w:p>
+      <w:pPr>
+        <w:rPr>
+          <w:sz w:val="32"/>
+          <w:szCs w:val="32"/>
+        </w:rPr>
+      </w:pPr>
+      <w:r>
+        <w:rPr>
+          <w:i/>
+          <w:sz w:val="36"/>
+          <w:szCs w:val="36"/>
+        </w:rPr>
+        <w:t>player 1</w:t>
+      </w:r>
+      <w:r>
+        <w:rPr>
+          <w:sz w:val="32"/>
+          <w:szCs w:val="32"/>
+        </w:rPr>
+        <w:t>:</w:t>
+      </w:r>
+    </w:p>
+    <w:p>
+      <w:pPr>
+        <w:rPr>
+          <w:sz w:val="32"/>
+          <w:szCs w:val="32"/>
+        </w:rPr>
+      </w:pPr>
+      <w:r>
+        <w:rPr>
+          <w:sz w:val="32"/>
+          <w:szCs w:val="32"/>
+        </w:rPr>
+        <w:t xml:space="preserve">utilizza uno </w:t>
+      </w:r>
+      <w:proofErr w:type="spellStart"/>
+      <w:r>
+        <w:rPr>
+          <w:sz w:val="32"/>
+          <w:szCs w:val="32"/>
+        </w:rPr>
+        <w:t>sprite</w:t>
+      </w:r>
+      <w:proofErr w:type="spellEnd"/>
+      <w:r>
+        <w:rPr>
+          <w:sz w:val="32"/>
+          <w:szCs w:val="32"/>
+        </w:rPr>
+        <w:t xml:space="preserve"> ad 8 direzioni e le gestisce con:</w:t>
+      </w:r>
+    </w:p>
+    <w:p>
+      <w:pPr>
+        <w:rPr>
+          <w:sz w:val="32"/>
+          <w:szCs w:val="32"/>
+        </w:rPr>
+      </w:pPr>
+      <w:r>
+        <w:rPr>
+          <w:b/>
+          <w:sz w:val="32"/>
+          <w:szCs w:val="32"/>
+        </w:rPr>
+        <w:t>W</w:t>
+      </w:r>
+      <w:r>
+        <w:rPr>
+          <w:sz w:val="32"/>
+          <w:szCs w:val="32"/>
+        </w:rPr>
+        <w:t xml:space="preserve">: alto </w:t>
+      </w:r>
+    </w:p>
+    <w:p>
+      <w:pPr>
+        <w:rPr>
+          <w:sz w:val="32"/>
+          <w:szCs w:val="32"/>
+        </w:rPr>
+      </w:pPr>
+      <w:r>
+        <w:rPr>
+          <w:b/>
+          <w:sz w:val="32"/>
+          <w:szCs w:val="32"/>
+        </w:rPr>
+        <w:t>A</w:t>
+      </w:r>
+      <w:r>
+        <w:rPr>
+          <w:sz w:val="32"/>
+          <w:szCs w:val="32"/>
+        </w:rPr>
+        <w:t xml:space="preserve">: sinistra </w:t>
+      </w:r>
+    </w:p>
+    <w:p>
+      <w:pPr>
+        <w:rPr>
+          <w:sz w:val="32"/>
+          <w:szCs w:val="32"/>
+        </w:rPr>
+      </w:pPr>
+      <w:r>
+        <w:rPr>
+          <w:b/>
+          <w:sz w:val="32"/>
+          <w:szCs w:val="32"/>
+        </w:rPr>
+        <w:t>S</w:t>
+      </w:r>
+      <w:r>
+        <w:rPr>
+          <w:sz w:val="32"/>
+          <w:szCs w:val="32"/>
+        </w:rPr>
+        <w:t xml:space="preserve">: basso </w:t>
+      </w:r>
+    </w:p>
+    <w:p>
+      <w:pPr>
+        <w:rPr>
+          <w:sz w:val="32"/>
+          <w:szCs w:val="32"/>
+        </w:rPr>
+      </w:pPr>
+      <w:r>
+        <w:rPr>
+          <w:b/>
+          <w:sz w:val="32"/>
+          <w:szCs w:val="32"/>
+        </w:rPr>
+        <w:t>D</w:t>
+      </w:r>
+      <w:r>
+        <w:rPr>
+          <w:sz w:val="32"/>
+          <w:szCs w:val="32"/>
+        </w:rPr>
+        <w:t>: destra</w:t>
+      </w:r>
+    </w:p>
+    <w:p>
+      <w:pPr>
+        <w:rPr>
+          <w:sz w:val="32"/>
+          <w:szCs w:val="32"/>
+        </w:rPr>
+      </w:pPr>
+      <w:r>
+        <w:rPr>
+          <w:sz w:val="32"/>
+          <w:szCs w:val="32"/>
+        </w:rPr>
+        <w:t>lo sprint è innescato dalla pressione di:</w:t>
+      </w:r>
+    </w:p>
+    <w:p>
+      <w:pPr>
+        <w:rPr>
+          <w:b/>
+          <w:sz w:val="32"/>
+          <w:szCs w:val="32"/>
+        </w:rPr>
+      </w:pPr>
+      <w:r>
+        <w:rPr>
+          <w:b/>
+          <w:sz w:val="32"/>
+          <w:szCs w:val="32"/>
+        </w:rPr>
+        <w:t>shift</w:t>
+      </w:r>
+    </w:p>
+    <w:p>
+      <w:pPr>
+        <w:rPr>
+          <w:sz w:val="32"/>
+          <w:szCs w:val="32"/>
+          <w:highlight w:val="yellow"/>
+        </w:rPr>
+      </w:pPr>
+      <w:r>
+        <w:rPr>
+          <w:sz w:val="32"/>
+          <w:szCs w:val="32"/>
+          <w:highlight w:val="yellow"/>
+        </w:rPr>
+        <w:t>Le azioni sono innescate dalla pressione della:</w:t>
+      </w:r>
+    </w:p>
+    <w:p>
+      <w:pPr>
+        <w:rPr>
+          <w:i/>
+          <w:sz w:val="36"/>
+          <w:szCs w:val="36"/>
+        </w:rPr>
+      </w:pPr>
+      <w:r>
+        <w:rPr>
+          <w:b/>
+          <w:sz w:val="32"/>
+          <w:szCs w:val="32"/>
+          <w:highlight w:val="yellow"/>
+        </w:rPr>
+        <w:t>Space Bar</w:t>
+      </w:r>
+    </w:p>
+    <w:p>
+      <w:pPr>
+        <w:rPr>
+          <w:i/>
+          <w:sz w:val="36"/>
+          <w:szCs w:val="36"/>
+        </w:rPr>
+      </w:pPr>
+    </w:p>
+    <w:p>
+      <w:pPr>
+        <w:rPr>
+          <w:i/>
+          <w:sz w:val="36"/>
+          <w:szCs w:val="36"/>
+        </w:rPr>
+      </w:pPr>
+      <w:r>
+        <w:rPr>
+          <w:i/>
+          <w:sz w:val="36"/>
+          <w:szCs w:val="36"/>
+        </w:rPr>
+        <w:t>player 2</w:t>
+      </w:r>
+      <w:r>
+        <w:rPr>
+          <w:i/>
+          <w:sz w:val="36"/>
+          <w:szCs w:val="36"/>
+        </w:rPr>
+        <w:t>:</w:t>
+      </w:r>
+    </w:p>
+    <w:p>
+      <w:pPr>
+        <w:rPr>
+          <w:sz w:val="32"/>
+          <w:szCs w:val="32"/>
+        </w:rPr>
+      </w:pPr>
+      <w:r>
+        <w:rPr>
+          <w:sz w:val="32"/>
+          <w:szCs w:val="32"/>
+        </w:rPr>
+        <w:t xml:space="preserve">utilizza uno </w:t>
+      </w:r>
+      <w:proofErr w:type="spellStart"/>
+      <w:r>
+        <w:rPr>
+          <w:sz w:val="32"/>
+          <w:szCs w:val="32"/>
+        </w:rPr>
+        <w:t>sprite</w:t>
+      </w:r>
+      <w:proofErr w:type="spellEnd"/>
+      <w:r>
+        <w:rPr>
+          <w:sz w:val="32"/>
+          <w:szCs w:val="32"/>
+        </w:rPr>
+        <w:t xml:space="preserve"> ad 8 direzioni e le gestisce con:</w:t>
+      </w:r>
+    </w:p>
+    <w:p>
+      <w:pPr>
+        <w:rPr>
+          <w:sz w:val="32"/>
+          <w:szCs w:val="32"/>
+          <w:lang w:val="en-US"/>
+        </w:rPr>
+      </w:pPr>
+      <w:r>
+        <w:rPr>
+          <w:b/>
+          <w:sz w:val="32"/>
+          <w:szCs w:val="32"/>
+          <w:lang w:val="en-US"/>
+        </w:rPr>
+        <w:t>up arrow</w:t>
+      </w:r>
+      <w:r>
+        <w:rPr>
+          <w:sz w:val="32"/>
+          <w:szCs w:val="32"/>
+          <w:lang w:val="en-US"/>
+        </w:rPr>
+        <w:t>: alto</w:t>
+      </w:r>
+    </w:p>
+    <w:p>
+      <w:pPr>
+        <w:rPr>
+          <w:sz w:val="32"/>
+          <w:szCs w:val="32"/>
+          <w:lang w:val="en-US"/>
+        </w:rPr>
+      </w:pPr>
+      <w:r>
+        <w:rPr>
+          <w:b/>
+          <w:sz w:val="32"/>
+          <w:szCs w:val="32"/>
+          <w:lang w:val="en-US"/>
+        </w:rPr>
+        <w:t>left arrow</w:t>
+      </w:r>
+      <w:r>
+        <w:rPr>
+          <w:sz w:val="32"/>
+          <w:szCs w:val="32"/>
+          <w:lang w:val="en-US"/>
+        </w:rPr>
+        <w:t xml:space="preserve">: </w:t>
+      </w:r>
+      <w:proofErr w:type="spellStart"/>
+      <w:r>
+        <w:rPr>
+          <w:sz w:val="32"/>
+          <w:szCs w:val="32"/>
+          <w:lang w:val="en-US"/>
+        </w:rPr>
+        <w:t>sinistra</w:t>
+      </w:r>
+      <w:proofErr w:type="spellEnd"/>
+    </w:p>
+    <w:p>
+      <w:pPr>
+        <w:rPr>
+          <w:sz w:val="32"/>
+          <w:szCs w:val="32"/>
+          <w:lang w:val="en-US"/>
+        </w:rPr>
+      </w:pPr>
+      <w:r>
+        <w:rPr>
+          <w:b/>
+          <w:sz w:val="32"/>
+          <w:szCs w:val="32"/>
+          <w:lang w:val="en-US"/>
+        </w:rPr>
+        <w:t>down arrow</w:t>
+      </w:r>
+      <w:r>
+        <w:rPr>
+          <w:sz w:val="32"/>
+          <w:szCs w:val="32"/>
+          <w:lang w:val="en-US"/>
+        </w:rPr>
+        <w:t>: basso</w:t>
+      </w:r>
+    </w:p>
+    <w:p>
+      <w:pPr>
+        <w:rPr>
+          <w:sz w:val="32"/>
+          <w:szCs w:val="32"/>
+          <w:lang w:val="en-US"/>
+        </w:rPr>
+      </w:pPr>
+      <w:r>
+        <w:rPr>
+          <w:b/>
+          <w:sz w:val="32"/>
+          <w:szCs w:val="32"/>
+          <w:lang w:val="en-US"/>
+        </w:rPr>
+        <w:t>right arrow</w:t>
+      </w:r>
+      <w:r>
+        <w:rPr>
+          <w:sz w:val="32"/>
+          <w:szCs w:val="32"/>
+          <w:lang w:val="en-US"/>
+        </w:rPr>
+        <w:t xml:space="preserve">: </w:t>
+      </w:r>
+      <w:proofErr w:type="spellStart"/>
+      <w:r>
+        <w:rPr>
+          <w:sz w:val="32"/>
+          <w:szCs w:val="32"/>
+          <w:lang w:val="en-US"/>
+        </w:rPr>
+        <w:t>destra</w:t>
+      </w:r>
+      <w:proofErr w:type="spellEnd"/>
+    </w:p>
+    <w:p>
+      <w:pPr>
+        <w:rPr>
+          <w:sz w:val="32"/>
+          <w:szCs w:val="32"/>
+        </w:rPr>
+      </w:pPr>
+      <w:r>
+        <w:rPr>
+          <w:sz w:val="32"/>
+          <w:szCs w:val="32"/>
+        </w:rPr>
+        <w:t>lo sprint è innescato dalla pressione di:</w:t>
+      </w:r>
+    </w:p>
+    <w:p>
+      <w:pPr>
+        <w:rPr>
+          <w:b/>
+          <w:sz w:val="32"/>
+          <w:szCs w:val="32"/>
+        </w:rPr>
+      </w:pPr>
+      <w:proofErr w:type="spellStart"/>
+      <w:r>
+        <w:rPr>
+          <w:b/>
+          <w:sz w:val="32"/>
+          <w:szCs w:val="32"/>
+        </w:rPr>
+        <w:t>Ins</w:t>
+      </w:r>
+      <w:proofErr w:type="spellEnd"/>
+    </w:p>
+    <w:p>
+      <w:pPr>
+        <w:rPr>
+          <w:b/>
+          <w:sz w:val="32"/>
+          <w:szCs w:val="32"/>
+          <w:highlight w:val="yellow"/>
+        </w:rPr>
+      </w:pPr>
+      <w:r>
+        <w:rPr>
+          <w:sz w:val="32"/>
+          <w:szCs w:val="32"/>
+          <w:highlight w:val="yellow"/>
+        </w:rPr>
+        <w:t>le azioni sono innescate dalla pressione di:</w:t>
+      </w:r>
+    </w:p>
+    <w:p>
+      <w:pPr>
+        <w:rPr>
+          <w:b/>
+          <w:sz w:val="32"/>
+          <w:szCs w:val="32"/>
+        </w:rPr>
+      </w:pPr>
+      <w:r>
+        <w:rPr>
+          <w:b/>
+          <w:sz w:val="32"/>
+          <w:szCs w:val="32"/>
+          <w:highlight w:val="yellow"/>
+        </w:rPr>
+        <w:t>Invio</w:t>
+      </w:r>
+    </w:p>
+    <w:p>
+      <w:pPr>
         <w:spacing w:after="0" w:line="240" w:lineRule="auto"/>
-        <w:rPr>
-          <w:rFonts w:ascii="Arial" w:eastAsia="Times New Roman" w:hAnsi="Arial" w:cs="Arial"/>
-          <w:sz w:val="32"/>
-          <w:szCs w:val="32"/>
-          <w:lang w:eastAsia="it-IT"/>
-        </w:rPr>
-      </w:pPr>
-      <w:r>
         <w:rPr>
           <w:color w:val="AEAAAA" w:themeColor="background2" w:themeShade="BF"/>
           <w:sz w:val="72"/>
           <w:szCs w:val="72"/>
         </w:rPr>
-        <w:t>Game Structure</w:t>
-      </w:r>
+      </w:pPr>
+    </w:p>
+    <w:p>
+      <w:pPr>
+        <w:spacing w:after="0" w:line="240" w:lineRule="auto"/>
+        <w:rPr>
+          <w:rFonts w:ascii="Arial" w:eastAsia="Times New Roman" w:hAnsi="Arial" w:cs="Arial"/>
+          <w:sz w:val="32"/>
+          <w:szCs w:val="32"/>
+          <w:lang w:eastAsia="it-IT"/>
+        </w:rPr>
+      </w:pPr>
+      <w:r>
+        <w:rPr>
+          <w:color w:val="AEAAAA" w:themeColor="background2" w:themeShade="BF"/>
+          <w:sz w:val="72"/>
+          <w:szCs w:val="72"/>
+        </w:rPr>
+        <w:lastRenderedPageBreak/>
+        <w:t xml:space="preserve">Game </w:t>
+      </w:r>
+      <w:proofErr w:type="spellStart"/>
+      <w:r>
+        <w:rPr>
+          <w:color w:val="AEAAAA" w:themeColor="background2" w:themeShade="BF"/>
+          <w:sz w:val="72"/>
+          <w:szCs w:val="72"/>
+        </w:rPr>
+        <w:t>Structure</w:t>
+      </w:r>
+      <w:proofErr w:type="spellEnd"/>
     </w:p>
     <w:p>
       <w:pPr>
@@ -1469,944 +2809,601 @@
           <w:sz w:val="44"/>
           <w:szCs w:val="44"/>
         </w:rPr>
-        <w:t>Controlli</w:t>
-      </w:r>
-    </w:p>
-    <w:p>
-      <w:pPr>
-        <w:rPr>
-          <w:sz w:val="32"/>
-          <w:szCs w:val="32"/>
-        </w:rPr>
-      </w:pPr>
-      <w:r>
-        <w:rPr>
-          <w:i/>
-          <w:sz w:val="36"/>
-          <w:szCs w:val="36"/>
-        </w:rPr>
-        <w:t>player 1</w:t>
-      </w:r>
-      <w:r>
-        <w:rPr>
-          <w:sz w:val="32"/>
-          <w:szCs w:val="32"/>
-        </w:rPr>
-        <w:t>:</w:t>
-      </w:r>
-    </w:p>
-    <w:p>
-      <w:pPr>
-        <w:rPr>
-          <w:sz w:val="32"/>
-          <w:szCs w:val="32"/>
-        </w:rPr>
-      </w:pPr>
-      <w:r>
-        <w:rPr>
-          <w:sz w:val="32"/>
-          <w:szCs w:val="32"/>
-        </w:rPr>
-        <w:t>utilizza uno sprite ad 8 direzioni e le gestisce con:</w:t>
-      </w:r>
-    </w:p>
-    <w:p>
-      <w:pPr>
-        <w:rPr>
-          <w:sz w:val="32"/>
-          <w:szCs w:val="32"/>
-        </w:rPr>
-      </w:pPr>
-      <w:r>
-        <w:rPr>
-          <w:b/>
-          <w:sz w:val="32"/>
-          <w:szCs w:val="32"/>
-        </w:rPr>
-        <w:t>W</w:t>
-      </w:r>
-      <w:r>
-        <w:rPr>
-          <w:sz w:val="32"/>
-          <w:szCs w:val="32"/>
-        </w:rPr>
-        <w:t xml:space="preserve">: alto </w:t>
-      </w:r>
-    </w:p>
-    <w:p>
-      <w:pPr>
-        <w:rPr>
-          <w:sz w:val="32"/>
-          <w:szCs w:val="32"/>
-        </w:rPr>
-      </w:pPr>
-      <w:r>
-        <w:rPr>
-          <w:b/>
-          <w:sz w:val="32"/>
-          <w:szCs w:val="32"/>
-        </w:rPr>
-        <w:t>A</w:t>
-      </w:r>
-      <w:r>
-        <w:rPr>
-          <w:sz w:val="32"/>
-          <w:szCs w:val="32"/>
-        </w:rPr>
-        <w:t xml:space="preserve">: sinistra </w:t>
-      </w:r>
-    </w:p>
-    <w:p>
-      <w:pPr>
-        <w:rPr>
-          <w:sz w:val="32"/>
-          <w:szCs w:val="32"/>
-        </w:rPr>
-      </w:pPr>
-      <w:r>
-        <w:rPr>
-          <w:b/>
-          <w:sz w:val="32"/>
-          <w:szCs w:val="32"/>
-        </w:rPr>
-        <w:t>S</w:t>
-      </w:r>
-      <w:r>
-        <w:rPr>
-          <w:sz w:val="32"/>
-          <w:szCs w:val="32"/>
-        </w:rPr>
-        <w:t xml:space="preserve">: basso </w:t>
-      </w:r>
-    </w:p>
-    <w:p>
-      <w:pPr>
-        <w:rPr>
-          <w:sz w:val="32"/>
-          <w:szCs w:val="32"/>
-        </w:rPr>
-      </w:pPr>
-      <w:r>
-        <w:rPr>
-          <w:b/>
-          <w:sz w:val="32"/>
-          <w:szCs w:val="32"/>
-        </w:rPr>
-        <w:t>D</w:t>
-      </w:r>
-      <w:r>
-        <w:rPr>
-          <w:sz w:val="32"/>
-          <w:szCs w:val="32"/>
-        </w:rPr>
-        <w:t>: destra</w:t>
-      </w:r>
-    </w:p>
-    <w:p>
-      <w:pPr>
-        <w:rPr>
-          <w:sz w:val="32"/>
-          <w:szCs w:val="32"/>
-        </w:rPr>
-      </w:pPr>
-      <w:r>
-        <w:rPr>
-          <w:sz w:val="32"/>
-          <w:szCs w:val="32"/>
-        </w:rPr>
-        <w:t>lo sprint è innescato dalla pressione di:</w:t>
-      </w:r>
-    </w:p>
-    <w:p>
-      <w:pPr>
-        <w:rPr>
-          <w:b/>
-          <w:sz w:val="32"/>
-          <w:szCs w:val="32"/>
-        </w:rPr>
-      </w:pPr>
-      <w:r>
-        <w:rPr>
-          <w:b/>
-          <w:sz w:val="32"/>
-          <w:szCs w:val="32"/>
-        </w:rPr>
-        <w:t>shift</w:t>
-      </w:r>
-    </w:p>
-    <w:p>
-      <w:pPr>
-        <w:rPr>
-          <w:sz w:val="32"/>
-          <w:szCs w:val="32"/>
-        </w:rPr>
-      </w:pPr>
-      <w:r>
-        <w:rPr>
-          <w:sz w:val="32"/>
-          <w:szCs w:val="32"/>
-        </w:rPr>
-        <w:t>Le azioni sono innescate dalla pressione della:</w:t>
-      </w:r>
-    </w:p>
-    <w:p>
-      <w:pPr>
-        <w:rPr>
-          <w:i/>
-          <w:sz w:val="36"/>
-          <w:szCs w:val="36"/>
-        </w:rPr>
-      </w:pPr>
-      <w:r>
-        <w:rPr>
-          <w:b/>
-          <w:sz w:val="32"/>
-          <w:szCs w:val="32"/>
-        </w:rPr>
-        <w:t>Space Bar</w:t>
-      </w:r>
-    </w:p>
-    <w:p>
-      <w:pPr>
-        <w:rPr>
-          <w:i/>
-          <w:sz w:val="36"/>
-          <w:szCs w:val="36"/>
-        </w:rPr>
-      </w:pPr>
-    </w:p>
-    <w:p>
-      <w:pPr>
-        <w:rPr>
-          <w:i/>
-          <w:sz w:val="36"/>
-          <w:szCs w:val="36"/>
-        </w:rPr>
-      </w:pPr>
-      <w:r>
-        <w:rPr>
-          <w:i/>
-          <w:sz w:val="36"/>
-          <w:szCs w:val="36"/>
-        </w:rPr>
-        <w:lastRenderedPageBreak/>
-        <w:t>player 2</w:t>
-      </w:r>
-      <w:r>
-        <w:rPr>
-          <w:i/>
-          <w:sz w:val="36"/>
-          <w:szCs w:val="36"/>
-        </w:rPr>
-        <w:t>:</w:t>
-      </w:r>
-    </w:p>
-    <w:p>
-      <w:pPr>
-        <w:rPr>
-          <w:sz w:val="32"/>
-          <w:szCs w:val="32"/>
-        </w:rPr>
-      </w:pPr>
-      <w:r>
-        <w:rPr>
-          <w:sz w:val="32"/>
-          <w:szCs w:val="32"/>
-        </w:rPr>
-        <w:t>utilizza uno sprite ad 8 direzioni e le gestisce con:</w:t>
-      </w:r>
-    </w:p>
-    <w:p>
-      <w:pPr>
-        <w:rPr>
-          <w:sz w:val="32"/>
-          <w:szCs w:val="32"/>
-          <w:lang w:val="en-US"/>
-        </w:rPr>
-      </w:pPr>
-      <w:r>
-        <w:rPr>
-          <w:b/>
-          <w:sz w:val="32"/>
-          <w:szCs w:val="32"/>
-          <w:lang w:val="en-US"/>
-        </w:rPr>
-        <w:t>up arrow</w:t>
-      </w:r>
-      <w:r>
-        <w:rPr>
-          <w:sz w:val="32"/>
-          <w:szCs w:val="32"/>
-          <w:lang w:val="en-US"/>
-        </w:rPr>
-        <w:t>: alto</w:t>
-      </w:r>
-    </w:p>
-    <w:p>
-      <w:pPr>
-        <w:rPr>
-          <w:sz w:val="32"/>
-          <w:szCs w:val="32"/>
-          <w:lang w:val="en-US"/>
-        </w:rPr>
-      </w:pPr>
-      <w:r>
-        <w:rPr>
-          <w:b/>
-          <w:sz w:val="32"/>
-          <w:szCs w:val="32"/>
-          <w:lang w:val="en-US"/>
-        </w:rPr>
-        <w:t>left arrow</w:t>
-      </w:r>
-      <w:r>
-        <w:rPr>
-          <w:sz w:val="32"/>
-          <w:szCs w:val="32"/>
-          <w:lang w:val="en-US"/>
-        </w:rPr>
-        <w:t>: sinistra</w:t>
-      </w:r>
-    </w:p>
-    <w:p>
-      <w:pPr>
-        <w:rPr>
-          <w:sz w:val="32"/>
-          <w:szCs w:val="32"/>
-          <w:lang w:val="en-US"/>
-        </w:rPr>
-      </w:pPr>
-      <w:r>
-        <w:rPr>
-          <w:b/>
-          <w:sz w:val="32"/>
-          <w:szCs w:val="32"/>
-          <w:lang w:val="en-US"/>
-        </w:rPr>
-        <w:t>down arrow</w:t>
-      </w:r>
-      <w:r>
-        <w:rPr>
-          <w:sz w:val="32"/>
-          <w:szCs w:val="32"/>
-          <w:lang w:val="en-US"/>
-        </w:rPr>
-        <w:t>: basso</w:t>
-      </w:r>
-    </w:p>
-    <w:p>
-      <w:pPr>
-        <w:rPr>
-          <w:sz w:val="32"/>
-          <w:szCs w:val="32"/>
-          <w:lang w:val="en-US"/>
-        </w:rPr>
-      </w:pPr>
-      <w:r>
-        <w:rPr>
-          <w:b/>
-          <w:sz w:val="32"/>
-          <w:szCs w:val="32"/>
-          <w:lang w:val="en-US"/>
-        </w:rPr>
-        <w:t>right arrow</w:t>
-      </w:r>
-      <w:r>
-        <w:rPr>
-          <w:sz w:val="32"/>
-          <w:szCs w:val="32"/>
-          <w:lang w:val="en-US"/>
-        </w:rPr>
-        <w:t>: destra</w:t>
-      </w:r>
-    </w:p>
-    <w:p>
-      <w:pPr>
-        <w:rPr>
-          <w:sz w:val="32"/>
-          <w:szCs w:val="32"/>
-        </w:rPr>
-      </w:pPr>
-      <w:r>
-        <w:rPr>
-          <w:sz w:val="32"/>
-          <w:szCs w:val="32"/>
-        </w:rPr>
-        <w:t>lo sprint è innescato dalla pressione di:</w:t>
-      </w:r>
-    </w:p>
-    <w:p>
-      <w:pPr>
-        <w:rPr>
-          <w:b/>
-          <w:sz w:val="32"/>
-          <w:szCs w:val="32"/>
-        </w:rPr>
-      </w:pPr>
-      <w:r>
-        <w:rPr>
-          <w:b/>
-          <w:sz w:val="32"/>
-          <w:szCs w:val="32"/>
-        </w:rPr>
-        <w:t>Ins</w:t>
-      </w:r>
-    </w:p>
-    <w:p>
-      <w:pPr>
-        <w:rPr>
-          <w:b/>
-          <w:sz w:val="32"/>
-          <w:szCs w:val="32"/>
-        </w:rPr>
-      </w:pPr>
-      <w:r>
-        <w:rPr>
-          <w:sz w:val="32"/>
-          <w:szCs w:val="32"/>
-        </w:rPr>
-        <w:t>le azioni sono innescate dalla pressione di:</w:t>
-      </w:r>
-    </w:p>
-    <w:p>
-      <w:pPr>
-        <w:rPr>
-          <w:b/>
-          <w:sz w:val="32"/>
-          <w:szCs w:val="32"/>
-        </w:rPr>
-      </w:pPr>
-      <w:r>
-        <w:rPr>
-          <w:b/>
-          <w:sz w:val="32"/>
-          <w:szCs w:val="32"/>
-        </w:rPr>
-        <w:t>Invio</w:t>
-      </w:r>
-    </w:p>
-    <w:p>
-      <w:pPr>
-        <w:rPr>
-          <w:b/>
-          <w:color w:val="AEAAAA" w:themeColor="background2" w:themeShade="BF"/>
-          <w:sz w:val="44"/>
-          <w:szCs w:val="44"/>
-        </w:rPr>
-      </w:pPr>
-    </w:p>
-    <w:p>
-      <w:pPr>
-        <w:rPr>
-          <w:b/>
-          <w:color w:val="AEAAAA" w:themeColor="background2" w:themeShade="BF"/>
-          <w:sz w:val="44"/>
-          <w:szCs w:val="44"/>
-        </w:rPr>
-      </w:pPr>
-      <w:r>
-        <w:rPr>
-          <w:b/>
-          <w:color w:val="AEAAAA" w:themeColor="background2" w:themeShade="BF"/>
-          <w:sz w:val="44"/>
-          <w:szCs w:val="44"/>
-        </w:rPr>
-        <w:t>#</w:t>
-      </w:r>
-      <w:r>
-        <w:rPr>
-          <w:b/>
-          <w:color w:val="AEAAAA" w:themeColor="background2" w:themeShade="BF"/>
-          <w:sz w:val="44"/>
-          <w:szCs w:val="44"/>
-        </w:rPr>
         <w:t>Menù e livelli</w:t>
       </w:r>
     </w:p>
     <w:p>
       <w:pPr>
         <w:rPr>
-          <w:sz w:val="32"/>
-          <w:szCs w:val="32"/>
-        </w:rPr>
-      </w:pPr>
-      <w:r>
-        <w:rPr>
-          <w:sz w:val="32"/>
-          <w:szCs w:val="32"/>
-        </w:rPr>
-        <w:t>Il menù iniziale dà la possibilità di imparare i comandi e di selezionare il livello</w:t>
-      </w:r>
-      <w:r>
-        <w:rPr>
-          <w:sz w:val="32"/>
-          <w:szCs w:val="32"/>
-        </w:rPr>
-        <w:t xml:space="preserve"> (modalità)</w:t>
-      </w:r>
-      <w:r>
-        <w:rPr>
-          <w:sz w:val="32"/>
-          <w:szCs w:val="32"/>
-        </w:rPr>
-        <w:t xml:space="preserve"> in qui giocare.</w:t>
-      </w:r>
-    </w:p>
-    <w:p>
-      <w:pPr>
-        <w:rPr>
-          <w:sz w:val="32"/>
-          <w:szCs w:val="32"/>
-        </w:rPr>
-      </w:pPr>
-      <w:r>
-        <w:rPr>
-          <w:sz w:val="32"/>
-          <w:szCs w:val="32"/>
-          <w:highlight w:val="magenta"/>
-        </w:rPr>
-        <w:t>Il menù di pausa permette di tornare al menù principale.</w:t>
-      </w:r>
-    </w:p>
-    <w:p>
-      <w:pPr>
-        <w:rPr>
-          <w:sz w:val="32"/>
-          <w:szCs w:val="32"/>
-        </w:rPr>
-      </w:pPr>
-      <w:r>
-        <w:rPr>
-          <w:sz w:val="32"/>
-          <w:szCs w:val="32"/>
-        </w:rPr>
-        <w:t xml:space="preserve">Il menù finale permette di riavviare la stessa partita, andare al menù principale e di avviare una nuova partita con diverso livello.  </w:t>
-      </w:r>
-    </w:p>
-    <w:p>
-      <w:pPr>
-        <w:rPr>
-          <w:sz w:val="32"/>
-          <w:szCs w:val="32"/>
-        </w:rPr>
-      </w:pPr>
-      <w:r>
-        <w:rPr>
-          <w:sz w:val="32"/>
-          <w:szCs w:val="32"/>
-        </w:rPr>
-        <w:t xml:space="preserve">Il </w:t>
-      </w:r>
-      <w:r>
-        <w:rPr>
-          <w:sz w:val="32"/>
-          <w:szCs w:val="32"/>
-        </w:rPr>
-        <w:t xml:space="preserve">gioco è composto di </w:t>
-      </w:r>
-      <w:r>
-        <w:rPr>
-          <w:sz w:val="32"/>
-          <w:szCs w:val="32"/>
-          <w:highlight w:val="yellow"/>
-        </w:rPr>
-        <w:t>3</w:t>
-      </w:r>
-      <w:r>
-        <w:rPr>
-          <w:sz w:val="32"/>
-          <w:szCs w:val="32"/>
-        </w:rPr>
-        <w:t xml:space="preserve"> </w:t>
-      </w:r>
-      <w:r>
-        <w:rPr>
-          <w:sz w:val="32"/>
-          <w:szCs w:val="32"/>
-        </w:rPr>
-        <w:t>livelli ispirati a sport realmente esistenti</w:t>
-      </w:r>
-      <w:r>
-        <w:rPr>
-          <w:sz w:val="32"/>
-          <w:szCs w:val="32"/>
-        </w:rPr>
-        <w:t>. I live</w:t>
-      </w:r>
-      <w:r>
-        <w:rPr>
-          <w:sz w:val="32"/>
-          <w:szCs w:val="32"/>
-        </w:rPr>
-        <w:t>lli variano in mood grafico,</w:t>
-      </w:r>
-      <w:r>
-        <w:rPr>
-          <w:sz w:val="32"/>
-          <w:szCs w:val="32"/>
-        </w:rPr>
-        <w:t xml:space="preserve"> </w:t>
-      </w:r>
-      <w:r>
-        <w:rPr>
-          <w:sz w:val="32"/>
-          <w:szCs w:val="32"/>
-          <w:highlight w:val="yellow"/>
-        </w:rPr>
-        <w:t xml:space="preserve">ritmo di </w:t>
-      </w:r>
-      <w:r>
-        <w:rPr>
-          <w:i/>
-          <w:sz w:val="32"/>
-          <w:szCs w:val="32"/>
-          <w:highlight w:val="yellow"/>
-        </w:rPr>
-        <w:t>m</w:t>
-      </w:r>
-      <w:r>
-        <w:rPr>
-          <w:i/>
-          <w:sz w:val="32"/>
-          <w:szCs w:val="32"/>
-          <w:highlight w:val="yellow"/>
-        </w:rPr>
-        <w:t xml:space="preserve">odificatori </w:t>
-      </w:r>
-      <w:r>
-        <w:rPr>
-          <w:sz w:val="32"/>
-          <w:szCs w:val="32"/>
-          <w:highlight w:val="yellow"/>
-        </w:rPr>
-        <w:t>prodotti</w:t>
-      </w:r>
-      <w:r>
-        <w:rPr>
-          <w:sz w:val="32"/>
-          <w:szCs w:val="32"/>
-        </w:rPr>
-        <w:t xml:space="preserve"> e modalità di gioco.</w:t>
-      </w:r>
-    </w:p>
-    <w:p>
-      <w:pPr>
-        <w:rPr>
-          <w:b/>
-          <w:sz w:val="32"/>
-          <w:szCs w:val="32"/>
-        </w:rPr>
-      </w:pPr>
-      <w:r>
-        <w:rPr>
-          <w:b/>
-          <w:sz w:val="32"/>
-          <w:szCs w:val="32"/>
-        </w:rPr>
-        <w:t>I livelli sono:</w:t>
-      </w:r>
-    </w:p>
-    <w:p>
-      <w:pPr>
-        <w:rPr>
-          <w:sz w:val="32"/>
-          <w:szCs w:val="32"/>
-        </w:rPr>
-      </w:pPr>
-      <w:r>
-        <w:rPr>
-          <w:b/>
-          <w:sz w:val="32"/>
-          <w:szCs w:val="32"/>
-        </w:rPr>
-        <w:t>1#</w:t>
-      </w:r>
-      <w:r>
-        <w:rPr>
-          <w:sz w:val="32"/>
-          <w:szCs w:val="32"/>
-        </w:rPr>
-        <w:t>Football Americano</w:t>
-      </w:r>
-    </w:p>
-    <w:p>
-      <w:pPr>
-        <w:rPr>
-          <w:sz w:val="32"/>
-          <w:szCs w:val="32"/>
-        </w:rPr>
-      </w:pPr>
-      <w:r>
-        <w:rPr>
-          <w:b/>
-          <w:sz w:val="32"/>
-          <w:szCs w:val="32"/>
-        </w:rPr>
-        <w:t>2#</w:t>
-      </w:r>
-      <w:r>
-        <w:rPr>
-          <w:sz w:val="32"/>
-          <w:szCs w:val="32"/>
-        </w:rPr>
-        <w:t>Hockey su ghiaccio</w:t>
-      </w:r>
-    </w:p>
-    <w:p>
-      <w:pPr>
-        <w:rPr>
-          <w:b/>
-          <w:sz w:val="32"/>
-          <w:szCs w:val="32"/>
-        </w:rPr>
-      </w:pPr>
-      <w:r>
-        <w:rPr>
-          <w:b/>
-          <w:sz w:val="32"/>
-          <w:szCs w:val="32"/>
-        </w:rPr>
-        <w:t>3#</w:t>
-      </w:r>
-      <w:r>
-        <w:rPr>
-          <w:sz w:val="32"/>
-          <w:szCs w:val="32"/>
-        </w:rPr>
-        <w:t>Dodgeball</w:t>
-      </w:r>
-    </w:p>
-    <w:p>
-      <w:pPr>
-        <w:rPr>
-          <w:rFonts w:ascii="Arial" w:eastAsia="Times New Roman" w:hAnsi="Arial" w:cs="Arial"/>
+          <w:rFonts w:ascii="Arial" w:eastAsia="Times New Roman" w:hAnsi="Arial" w:cs="Arial"/>
+          <w:noProof/>
           <w:sz w:val="45"/>
           <w:szCs w:val="45"/>
           <w:lang w:eastAsia="it-IT"/>
         </w:rPr>
       </w:pPr>
-    </w:p>
-    <w:p>
-      <w:pPr>
-        <w:rPr>
-          <w:color w:val="C00000"/>
-          <w:sz w:val="72"/>
-          <w:szCs w:val="72"/>
-        </w:rPr>
-      </w:pPr>
-      <w:r>
-        <w:rPr>
-          <w:color w:val="C00000"/>
-          <w:sz w:val="72"/>
-          <w:szCs w:val="72"/>
-        </w:rPr>
-        <w:t>Actions</w:t>
-      </w:r>
-    </w:p>
-    <w:p>
-      <w:pPr>
-        <w:rPr>
-          <w:b/>
-          <w:color w:val="C00000"/>
-          <w:sz w:val="44"/>
-          <w:szCs w:val="44"/>
-        </w:rPr>
-      </w:pPr>
-      <w:r>
-        <w:rPr>
-          <w:b/>
-          <w:color w:val="C00000"/>
-          <w:sz w:val="44"/>
-          <w:szCs w:val="44"/>
+      <w:r>
+        <w:rPr>
+          <w:rFonts w:ascii="Arial" w:eastAsia="Times New Roman" w:hAnsi="Arial" w:cs="Arial"/>
+          <w:i/>
+          <w:noProof/>
+          <w:sz w:val="32"/>
+          <w:szCs w:val="32"/>
+          <w:lang w:eastAsia="it-IT"/>
+        </w:rPr>
+        <w:t>I menù sono così strutturati:</w:t>
+      </w:r>
+      <w:r>
+        <w:rPr>
+          <w:rFonts w:ascii="Arial" w:eastAsia="Times New Roman" w:hAnsi="Arial" w:cs="Arial"/>
+          <w:noProof/>
+          <w:sz w:val="32"/>
+          <w:szCs w:val="32"/>
+          <w:lang w:eastAsia="it-IT"/>
+        </w:rPr>
+        <w:drawing>
+          <wp:inline distT="0" distB="0" distL="0" distR="0" wp14:anchorId="76C77DF8" wp14:editId="5E388DD3">
+            <wp:extent cx="6120130" cy="3716020"/>
+            <wp:effectExtent l="0" t="0" r="0" b="0"/>
+            <wp:docPr id="10" name="Immagine 10"/>
+            <wp:cNvGraphicFramePr>
+              <a:graphicFrameLocks xmlns:a="http://schemas.openxmlformats.org/drawingml/2006/main" noChangeAspect="1"/>
+            </wp:cNvGraphicFramePr>
+            <a:graphic xmlns:a="http://schemas.openxmlformats.org/drawingml/2006/main">
+              <a:graphicData uri="http://schemas.openxmlformats.org/drawingml/2006/picture">
+                <pic:pic xmlns:pic="http://schemas.openxmlformats.org/drawingml/2006/picture">
+                  <pic:nvPicPr>
+                    <pic:cNvPr id="10" name="menù.png"/>
+                    <pic:cNvPicPr/>
+                  </pic:nvPicPr>
+                  <pic:blipFill>
+                    <a:blip r:embed="rId7">
+                      <a:extLst>
+                        <a:ext uri="{28A0092B-C50C-407E-A947-70E740481C1C}">
+                          <a14:useLocalDpi xmlns:a14="http://schemas.microsoft.com/office/drawing/2010/main" val="0"/>
+                        </a:ext>
+                      </a:extLst>
+                    </a:blip>
+                    <a:stretch>
+                      <a:fillRect/>
+                    </a:stretch>
+                  </pic:blipFill>
+                  <pic:spPr>
+                    <a:xfrm>
+                      <a:off x="0" y="0"/>
+                      <a:ext cx="6120130" cy="3716020"/>
+                    </a:xfrm>
+                    <a:prstGeom prst="rect">
+                      <a:avLst/>
+                    </a:prstGeom>
+                  </pic:spPr>
+                </pic:pic>
+              </a:graphicData>
+            </a:graphic>
+          </wp:inline>
+        </w:drawing>
+      </w:r>
+      <w:r>
+        <w:rPr>
+          <w:rFonts w:ascii="Arial" w:eastAsia="Times New Roman" w:hAnsi="Arial" w:cs="Arial"/>
+          <w:b/>
+          <w:noProof/>
+          <w:sz w:val="32"/>
+          <w:szCs w:val="32"/>
+          <w:lang w:eastAsia="it-IT"/>
         </w:rPr>
         <w:t>#</w:t>
       </w:r>
       <w:r>
         <w:rPr>
-          <w:b/>
-          <w:color w:val="C00000"/>
-          <w:sz w:val="44"/>
-          <w:szCs w:val="44"/>
-        </w:rPr>
-        <w:t>Movimento:</w:t>
-      </w:r>
-    </w:p>
-    <w:p>
-      <w:pPr>
-        <w:rPr>
-          <w:sz w:val="32"/>
-          <w:szCs w:val="32"/>
-        </w:rPr>
-      </w:pPr>
-      <w:r>
-        <w:rPr>
-          <w:sz w:val="32"/>
-          <w:szCs w:val="32"/>
-        </w:rPr>
-        <w:t>I players si muovono in 8 direzioni nel campo a velocità ridotta,</w:t>
-      </w:r>
-    </w:p>
-    <w:p>
-      <w:pPr>
-        <w:rPr>
-          <w:sz w:val="32"/>
-          <w:szCs w:val="32"/>
-        </w:rPr>
-      </w:pPr>
-      <w:r>
-        <w:rPr>
-          <w:sz w:val="32"/>
-          <w:szCs w:val="32"/>
-        </w:rPr>
-        <w:t xml:space="preserve">il giocatore deve gestire perfettamente la </w:t>
-      </w:r>
-      <w:r>
-        <w:rPr>
-          <w:b/>
+          <w:rFonts w:ascii="Arial" w:eastAsia="Times New Roman" w:hAnsi="Arial" w:cs="Arial"/>
           <w:i/>
-          <w:sz w:val="32"/>
-          <w:szCs w:val="32"/>
-        </w:rPr>
-        <w:t>stamina</w:t>
+          <w:noProof/>
+          <w:sz w:val="32"/>
+          <w:szCs w:val="32"/>
+          <w:lang w:eastAsia="it-IT"/>
+        </w:rPr>
+        <w:t xml:space="preserve"> </w:t>
+      </w:r>
+      <w:r>
+        <w:rPr>
+          <w:b/>
+          <w:sz w:val="32"/>
+          <w:szCs w:val="32"/>
+        </w:rPr>
+        <w:t xml:space="preserve">Il </w:t>
+      </w:r>
+      <w:r>
+        <w:rPr>
+          <w:b/>
+          <w:sz w:val="32"/>
+          <w:szCs w:val="32"/>
+        </w:rPr>
+        <w:t xml:space="preserve">menù iniziale </w:t>
+      </w:r>
+      <w:r>
+        <w:rPr>
+          <w:sz w:val="32"/>
+          <w:szCs w:val="32"/>
+        </w:rPr>
+        <w:t xml:space="preserve">dà la possibilità di imparare i comandi e di </w:t>
+      </w:r>
+      <w:r>
+        <w:rPr>
+          <w:sz w:val="32"/>
+          <w:szCs w:val="32"/>
+        </w:rPr>
+        <w:t>andare al menù della scelta dei livelli</w:t>
+      </w:r>
+      <w:r>
+        <w:rPr>
+          <w:sz w:val="32"/>
+          <w:szCs w:val="32"/>
+        </w:rPr>
+        <w:t>.</w:t>
+      </w:r>
+    </w:p>
+    <w:p>
+      <w:pPr>
+        <w:rPr>
+          <w:sz w:val="32"/>
+          <w:szCs w:val="32"/>
+          <w:highlight w:val="magenta"/>
+        </w:rPr>
+      </w:pPr>
+      <w:r>
+        <w:rPr>
+          <w:noProof/>
+          <w:sz w:val="32"/>
+          <w:szCs w:val="32"/>
+          <w:lang w:eastAsia="it-IT"/>
+        </w:rPr>
+        <w:drawing>
+          <wp:inline distT="0" distB="0" distL="0" distR="0">
+            <wp:extent cx="5452992" cy="3099911"/>
+            <wp:effectExtent l="0" t="0" r="0" b="5715"/>
+            <wp:docPr id="11" name="Immagine 11"/>
+            <wp:cNvGraphicFramePr>
+              <a:graphicFrameLocks xmlns:a="http://schemas.openxmlformats.org/drawingml/2006/main" noChangeAspect="1"/>
+            </wp:cNvGraphicFramePr>
+            <a:graphic xmlns:a="http://schemas.openxmlformats.org/drawingml/2006/main">
+              <a:graphicData uri="http://schemas.openxmlformats.org/drawingml/2006/picture">
+                <pic:pic xmlns:pic="http://schemas.openxmlformats.org/drawingml/2006/picture">
+                  <pic:nvPicPr>
+                    <pic:cNvPr id="11" name="menù iniziale.png"/>
+                    <pic:cNvPicPr/>
+                  </pic:nvPicPr>
+                  <pic:blipFill>
+                    <a:blip r:embed="rId8">
+                      <a:extLst>
+                        <a:ext uri="{28A0092B-C50C-407E-A947-70E740481C1C}">
+                          <a14:useLocalDpi xmlns:a14="http://schemas.microsoft.com/office/drawing/2010/main" val="0"/>
+                        </a:ext>
+                      </a:extLst>
+                    </a:blip>
+                    <a:stretch>
+                      <a:fillRect/>
+                    </a:stretch>
+                  </pic:blipFill>
+                  <pic:spPr>
+                    <a:xfrm>
+                      <a:off x="0" y="0"/>
+                      <a:ext cx="5472215" cy="3110839"/>
+                    </a:xfrm>
+                    <a:prstGeom prst="rect">
+                      <a:avLst/>
+                    </a:prstGeom>
+                  </pic:spPr>
+                </pic:pic>
+              </a:graphicData>
+            </a:graphic>
+          </wp:inline>
+        </w:drawing>
+      </w:r>
+    </w:p>
+    <w:p>
+      <w:pPr>
+        <w:rPr>
+          <w:b/>
+          <w:sz w:val="32"/>
+          <w:szCs w:val="32"/>
+        </w:rPr>
+      </w:pPr>
+      <w:r>
+        <w:rPr>
+          <w:sz w:val="32"/>
+          <w:szCs w:val="32"/>
+        </w:rPr>
+        <w:lastRenderedPageBreak/>
+        <w:t xml:space="preserve"># </w:t>
+      </w:r>
+      <w:r>
+        <w:rPr>
+          <w:b/>
+          <w:sz w:val="32"/>
+          <w:szCs w:val="32"/>
+        </w:rPr>
+        <w:t>menù dei livelli</w:t>
+      </w:r>
+    </w:p>
+    <w:p>
+      <w:pPr>
+        <w:rPr>
+          <w:sz w:val="32"/>
+          <w:szCs w:val="32"/>
+        </w:rPr>
+      </w:pPr>
+      <w:r>
+        <w:rPr>
+          <w:sz w:val="32"/>
+          <w:szCs w:val="32"/>
+        </w:rPr>
+        <w:t>Permette di avviare il livello desiderato</w:t>
+      </w:r>
+    </w:p>
+    <w:p>
+      <w:pPr>
+        <w:rPr>
+          <w:b/>
+          <w:sz w:val="32"/>
+          <w:szCs w:val="32"/>
+        </w:rPr>
+      </w:pPr>
+      <w:r>
+        <w:rPr>
+          <w:b/>
+          <w:noProof/>
+          <w:sz w:val="32"/>
+          <w:szCs w:val="32"/>
+          <w:lang w:eastAsia="it-IT"/>
+        </w:rPr>
+        <w:drawing>
+          <wp:inline distT="0" distB="0" distL="0" distR="0">
+            <wp:extent cx="5591175" cy="3178465"/>
+            <wp:effectExtent l="0" t="0" r="0" b="3175"/>
+            <wp:docPr id="12" name="Immagine 12"/>
+            <wp:cNvGraphicFramePr>
+              <a:graphicFrameLocks xmlns:a="http://schemas.openxmlformats.org/drawingml/2006/main" noChangeAspect="1"/>
+            </wp:cNvGraphicFramePr>
+            <a:graphic xmlns:a="http://schemas.openxmlformats.org/drawingml/2006/main">
+              <a:graphicData uri="http://schemas.openxmlformats.org/drawingml/2006/picture">
+                <pic:pic xmlns:pic="http://schemas.openxmlformats.org/drawingml/2006/picture">
+                  <pic:nvPicPr>
+                    <pic:cNvPr id="12" name="menù livelli 1.png"/>
+                    <pic:cNvPicPr/>
+                  </pic:nvPicPr>
+                  <pic:blipFill>
+                    <a:blip r:embed="rId9">
+                      <a:extLst>
+                        <a:ext uri="{28A0092B-C50C-407E-A947-70E740481C1C}">
+                          <a14:useLocalDpi xmlns:a14="http://schemas.microsoft.com/office/drawing/2010/main" val="0"/>
+                        </a:ext>
+                      </a:extLst>
+                    </a:blip>
+                    <a:stretch>
+                      <a:fillRect/>
+                    </a:stretch>
+                  </pic:blipFill>
+                  <pic:spPr>
+                    <a:xfrm>
+                      <a:off x="0" y="0"/>
+                      <a:ext cx="5605698" cy="3186721"/>
+                    </a:xfrm>
+                    <a:prstGeom prst="rect">
+                      <a:avLst/>
+                    </a:prstGeom>
+                  </pic:spPr>
+                </pic:pic>
+              </a:graphicData>
+            </a:graphic>
+          </wp:inline>
+        </w:drawing>
+      </w:r>
+    </w:p>
+    <w:p>
+      <w:pPr>
+        <w:rPr>
+          <w:sz w:val="32"/>
+          <w:szCs w:val="32"/>
+          <w:highlight w:val="magenta"/>
+        </w:rPr>
+      </w:pPr>
+    </w:p>
+    <w:p>
+      <w:pPr>
+        <w:rPr>
+          <w:sz w:val="32"/>
+          <w:szCs w:val="32"/>
+        </w:rPr>
+      </w:pPr>
+      <w:r>
+        <w:rPr>
+          <w:sz w:val="32"/>
+          <w:szCs w:val="32"/>
+          <w:highlight w:val="magenta"/>
+        </w:rPr>
+        <w:t xml:space="preserve"># </w:t>
+      </w:r>
+      <w:r>
+        <w:rPr>
+          <w:sz w:val="32"/>
+          <w:szCs w:val="32"/>
+          <w:highlight w:val="magenta"/>
+        </w:rPr>
+        <w:t>Il menù di pausa permette di tornare al menù principale.</w:t>
+      </w:r>
+    </w:p>
+    <w:p>
+      <w:pPr>
+        <w:rPr>
+          <w:sz w:val="32"/>
+          <w:szCs w:val="32"/>
+        </w:rPr>
+      </w:pPr>
+      <w:r>
+        <w:rPr>
+          <w:sz w:val="32"/>
+          <w:szCs w:val="32"/>
+        </w:rPr>
+        <w:t>#</w:t>
+      </w:r>
+      <w:r>
+        <w:rPr>
+          <w:sz w:val="32"/>
+          <w:szCs w:val="32"/>
+        </w:rPr>
+        <w:t xml:space="preserve">Il menù finale permette di riavviare la stessa partita, andare al menù principale e di avviare una nuova partita con diverso livello.  </w:t>
+      </w:r>
+    </w:p>
+    <w:p>
+      <w:pPr>
+        <w:rPr>
+          <w:sz w:val="32"/>
+          <w:szCs w:val="32"/>
+        </w:rPr>
+      </w:pPr>
+      <w:r>
+        <w:rPr>
+          <w:noProof/>
+          <w:sz w:val="32"/>
+          <w:szCs w:val="32"/>
+          <w:lang w:eastAsia="it-IT"/>
+        </w:rPr>
+        <w:drawing>
+          <wp:inline distT="0" distB="0" distL="0" distR="0">
+            <wp:extent cx="5462208" cy="3105150"/>
+            <wp:effectExtent l="0" t="0" r="5715" b="0"/>
+            <wp:docPr id="13" name="Immagine 13"/>
+            <wp:cNvGraphicFramePr>
+              <a:graphicFrameLocks xmlns:a="http://schemas.openxmlformats.org/drawingml/2006/main" noChangeAspect="1"/>
+            </wp:cNvGraphicFramePr>
+            <a:graphic xmlns:a="http://schemas.openxmlformats.org/drawingml/2006/main">
+              <a:graphicData uri="http://schemas.openxmlformats.org/drawingml/2006/picture">
+                <pic:pic xmlns:pic="http://schemas.openxmlformats.org/drawingml/2006/picture">
+                  <pic:nvPicPr>
+                    <pic:cNvPr id="13" name="menù finale.png"/>
+                    <pic:cNvPicPr/>
+                  </pic:nvPicPr>
+                  <pic:blipFill>
+                    <a:blip r:embed="rId10">
+                      <a:extLst>
+                        <a:ext uri="{28A0092B-C50C-407E-A947-70E740481C1C}">
+                          <a14:useLocalDpi xmlns:a14="http://schemas.microsoft.com/office/drawing/2010/main" val="0"/>
+                        </a:ext>
+                      </a:extLst>
+                    </a:blip>
+                    <a:stretch>
+                      <a:fillRect/>
+                    </a:stretch>
+                  </pic:blipFill>
+                  <pic:spPr>
+                    <a:xfrm>
+                      <a:off x="0" y="0"/>
+                      <a:ext cx="5469892" cy="3109518"/>
+                    </a:xfrm>
+                    <a:prstGeom prst="rect">
+                      <a:avLst/>
+                    </a:prstGeom>
+                  </pic:spPr>
+                </pic:pic>
+              </a:graphicData>
+            </a:graphic>
+          </wp:inline>
+        </w:drawing>
+      </w:r>
+    </w:p>
+    <w:p>
+      <w:pPr>
+        <w:rPr>
+          <w:sz w:val="32"/>
+          <w:szCs w:val="32"/>
+        </w:rPr>
+      </w:pPr>
+      <w:r>
+        <w:rPr>
+          <w:sz w:val="32"/>
+          <w:szCs w:val="32"/>
+        </w:rPr>
+        <w:lastRenderedPageBreak/>
+        <w:t xml:space="preserve">Il </w:t>
+      </w:r>
+      <w:r>
+        <w:rPr>
+          <w:sz w:val="32"/>
+          <w:szCs w:val="32"/>
+        </w:rPr>
+        <w:t xml:space="preserve">gioco è composto di </w:t>
+      </w:r>
+      <w:r>
+        <w:rPr>
+          <w:sz w:val="32"/>
+          <w:szCs w:val="32"/>
+          <w:highlight w:val="yellow"/>
+        </w:rPr>
+        <w:t>3</w:t>
+      </w:r>
+      <w:r>
+        <w:rPr>
+          <w:sz w:val="32"/>
+          <w:szCs w:val="32"/>
+        </w:rPr>
+        <w:t xml:space="preserve"> </w:t>
+      </w:r>
+      <w:r>
+        <w:rPr>
+          <w:sz w:val="32"/>
+          <w:szCs w:val="32"/>
+        </w:rPr>
+        <w:t>livelli ispirati a sport realmente esistenti</w:t>
+      </w:r>
+      <w:r>
+        <w:rPr>
+          <w:sz w:val="32"/>
+          <w:szCs w:val="32"/>
+        </w:rPr>
+        <w:t>. I live</w:t>
+      </w:r>
+      <w:r>
+        <w:rPr>
+          <w:sz w:val="32"/>
+          <w:szCs w:val="32"/>
+        </w:rPr>
+        <w:t>lli variano in mood grafico,</w:t>
+      </w:r>
+      <w:r>
+        <w:rPr>
+          <w:sz w:val="32"/>
+          <w:szCs w:val="32"/>
+        </w:rPr>
+        <w:t xml:space="preserve"> </w:t>
+      </w:r>
+      <w:r>
+        <w:rPr>
+          <w:sz w:val="32"/>
+          <w:szCs w:val="32"/>
+          <w:highlight w:val="yellow"/>
+        </w:rPr>
+        <w:t xml:space="preserve">ritmo di </w:t>
       </w:r>
       <w:r>
         <w:rPr>
           <w:i/>
           <w:sz w:val="32"/>
           <w:szCs w:val="32"/>
-        </w:rPr>
-        <w:t xml:space="preserve"> </w:t>
-      </w:r>
-      <w:r>
-        <w:rPr>
-          <w:sz w:val="32"/>
-          <w:szCs w:val="32"/>
-        </w:rPr>
-        <w:t>che gli permette di</w:t>
-      </w:r>
-    </w:p>
-    <w:p>
-      <w:pPr>
-        <w:rPr>
-          <w:sz w:val="32"/>
-          <w:szCs w:val="32"/>
-        </w:rPr>
-      </w:pPr>
-      <w:r>
-        <w:rPr>
-          <w:sz w:val="32"/>
-          <w:szCs w:val="32"/>
-        </w:rPr>
-        <w:t xml:space="preserve">eseguire uno </w:t>
-      </w:r>
-      <w:r>
-        <w:rPr>
-          <w:b/>
+          <w:highlight w:val="yellow"/>
+        </w:rPr>
+        <w:t>m</w:t>
+      </w:r>
+      <w:r>
+        <w:rPr>
           <w:i/>
           <w:sz w:val="32"/>
           <w:szCs w:val="32"/>
-        </w:rPr>
-        <w:t>sprint</w:t>
-      </w:r>
-      <w:r>
-        <w:rPr>
-          <w:i/>
-          <w:sz w:val="32"/>
-          <w:szCs w:val="32"/>
-        </w:rPr>
-        <w:t xml:space="preserve"> </w:t>
-      </w:r>
-      <w:r>
-        <w:rPr>
-          <w:sz w:val="32"/>
-          <w:szCs w:val="32"/>
-        </w:rPr>
-        <w:t xml:space="preserve">nella direzione corrente. </w:t>
-      </w:r>
-      <w:r>
-        <w:rPr>
-          <w:sz w:val="32"/>
-          <w:szCs w:val="32"/>
-          <w:highlight w:val="magenta"/>
-        </w:rPr>
-        <w:t>La stamina si resetta ogni volta che la palla viene lanciata da centro campo.</w:t>
-      </w:r>
-      <w:r>
-        <w:rPr>
-          <w:sz w:val="32"/>
-          <w:szCs w:val="32"/>
-        </w:rPr>
-        <w:t xml:space="preserve"> </w:t>
-      </w:r>
-    </w:p>
-    <w:p>
-      <w:pPr>
-        <w:rPr>
-          <w:sz w:val="32"/>
-          <w:szCs w:val="32"/>
-        </w:rPr>
-      </w:pPr>
-      <w:r>
-        <w:rPr>
-          <w:sz w:val="32"/>
-          <w:szCs w:val="32"/>
-        </w:rPr>
-        <w:t>I players non possono</w:t>
-      </w:r>
-      <w:r>
-        <w:rPr>
-          <w:sz w:val="32"/>
-          <w:szCs w:val="32"/>
-        </w:rPr>
-        <w:t xml:space="preserve"> </w:t>
-      </w:r>
-      <w:r>
-        <w:rPr>
-          <w:i/>
-          <w:sz w:val="32"/>
-          <w:szCs w:val="32"/>
-        </w:rPr>
-        <w:t xml:space="preserve">superare la </w:t>
-      </w:r>
-      <w:r>
-        <w:rPr>
-          <w:b/>
-          <w:sz w:val="32"/>
-          <w:szCs w:val="32"/>
-        </w:rPr>
-        <w:t>linea di divisione</w:t>
-      </w:r>
-      <w:r>
-        <w:rPr>
-          <w:sz w:val="32"/>
-          <w:szCs w:val="32"/>
-        </w:rPr>
-        <w:t xml:space="preserve"> e la</w:t>
-      </w:r>
-      <w:r>
-        <w:rPr>
-          <w:i/>
-          <w:sz w:val="32"/>
-          <w:szCs w:val="32"/>
-        </w:rPr>
-        <w:t xml:space="preserve"> </w:t>
-      </w:r>
-      <w:r>
-        <w:rPr>
-          <w:b/>
-          <w:i/>
-          <w:sz w:val="32"/>
-          <w:szCs w:val="32"/>
-        </w:rPr>
-        <w:t>linea goal</w:t>
-      </w:r>
-      <w:r>
-        <w:rPr>
-          <w:i/>
-          <w:sz w:val="32"/>
-          <w:szCs w:val="32"/>
-        </w:rPr>
-        <w:t>.</w:t>
+          <w:highlight w:val="yellow"/>
+        </w:rPr>
+        <w:t xml:space="preserve">odificatori </w:t>
+      </w:r>
+      <w:r>
+        <w:rPr>
+          <w:sz w:val="32"/>
+          <w:szCs w:val="32"/>
+          <w:highlight w:val="yellow"/>
+        </w:rPr>
+        <w:t>prodotti</w:t>
+      </w:r>
+      <w:r>
+        <w:rPr>
+          <w:sz w:val="32"/>
+          <w:szCs w:val="32"/>
+        </w:rPr>
+        <w:t xml:space="preserve"> e modalità di gioco.</w:t>
+      </w:r>
+    </w:p>
+    <w:p>
+      <w:pPr>
+        <w:rPr>
+          <w:b/>
+          <w:sz w:val="32"/>
+          <w:szCs w:val="32"/>
+        </w:rPr>
+      </w:pPr>
+      <w:r>
+        <w:rPr>
+          <w:b/>
+          <w:sz w:val="32"/>
+          <w:szCs w:val="32"/>
+        </w:rPr>
+        <w:t>I livelli sono:</w:t>
+      </w:r>
+    </w:p>
+    <w:p>
+      <w:pPr>
+        <w:rPr>
+          <w:sz w:val="32"/>
+          <w:szCs w:val="32"/>
+        </w:rPr>
+      </w:pPr>
+      <w:r>
+        <w:rPr>
+          <w:b/>
+          <w:sz w:val="32"/>
+          <w:szCs w:val="32"/>
+        </w:rPr>
+        <w:t>1#</w:t>
+      </w:r>
+      <w:r>
+        <w:rPr>
+          <w:sz w:val="32"/>
+          <w:szCs w:val="32"/>
+        </w:rPr>
+        <w:t>Football Americano</w:t>
+      </w:r>
+    </w:p>
+    <w:p>
+      <w:pPr>
+        <w:rPr>
+          <w:sz w:val="32"/>
+          <w:szCs w:val="32"/>
+        </w:rPr>
+      </w:pPr>
+      <w:r>
+        <w:rPr>
+          <w:b/>
+          <w:sz w:val="32"/>
+          <w:szCs w:val="32"/>
+        </w:rPr>
+        <w:t>2#</w:t>
+      </w:r>
+      <w:r>
+        <w:rPr>
+          <w:sz w:val="32"/>
+          <w:szCs w:val="32"/>
+        </w:rPr>
+        <w:t>Hockey su ghiaccio</w:t>
+      </w:r>
+    </w:p>
+    <w:p>
+      <w:pPr>
+        <w:rPr>
+          <w:b/>
+          <w:sz w:val="32"/>
+          <w:szCs w:val="32"/>
+        </w:rPr>
+      </w:pPr>
+      <w:r>
+        <w:rPr>
+          <w:b/>
+          <w:sz w:val="32"/>
+          <w:szCs w:val="32"/>
+        </w:rPr>
+        <w:t>3#</w:t>
+      </w:r>
+      <w:r>
+        <w:rPr>
+          <w:sz w:val="32"/>
+          <w:szCs w:val="32"/>
+        </w:rPr>
+        <w:t>Dodgeball</w:t>
       </w:r>
     </w:p>
     <w:p>
@@ -2444,13 +3441,32 @@
           <w:szCs w:val="72"/>
         </w:rPr>
       </w:pPr>
-      <w:r>
+    </w:p>
+    <w:p>
+      <w:pPr>
         <w:rPr>
           <w:color w:val="538135" w:themeColor="accent6" w:themeShade="BF"/>
           <w:sz w:val="72"/>
           <w:szCs w:val="72"/>
         </w:rPr>
-        <w:t xml:space="preserve">Scoring </w:t>
+      </w:pPr>
+      <w:proofErr w:type="spellStart"/>
+      <w:r>
+        <w:rPr>
+          <w:color w:val="538135" w:themeColor="accent6" w:themeShade="BF"/>
+          <w:sz w:val="72"/>
+          <w:szCs w:val="72"/>
+        </w:rPr>
+        <w:t>Scoring</w:t>
+      </w:r>
+      <w:proofErr w:type="spellEnd"/>
+      <w:r>
+        <w:rPr>
+          <w:color w:val="538135" w:themeColor="accent6" w:themeShade="BF"/>
+          <w:sz w:val="72"/>
+          <w:szCs w:val="72"/>
+        </w:rPr>
+        <w:t xml:space="preserve"> </w:t>
       </w:r>
     </w:p>
     <w:p>
@@ -2519,7 +3535,6 @@
         <w:rPr>
           <w:sz w:val="32"/>
           <w:szCs w:val="32"/>
-          <w:highlight w:val="magenta"/>
         </w:rPr>
         <w:t>a</w:t>
       </w:r>
@@ -2527,7 +3542,6 @@
         <w:rPr>
           <w:sz w:val="32"/>
           <w:szCs w:val="32"/>
-          <w:highlight w:val="magenta"/>
         </w:rPr>
         <w:t xml:space="preserve"> 10</w:t>
       </w:r>
@@ -2636,13 +3650,25 @@
           <w:highlight w:val="green"/>
         </w:rPr>
       </w:pPr>
-      <w:r>
+    </w:p>
+    <w:p>
+      <w:pPr>
         <w:rPr>
           <w:color w:val="000000" w:themeColor="text1"/>
           <w:sz w:val="32"/>
           <w:szCs w:val="32"/>
           <w:highlight w:val="green"/>
         </w:rPr>
+      </w:pPr>
+      <w:bookmarkStart w:id="0" w:name="_GoBack"/>
+      <w:bookmarkEnd w:id="0"/>
+      <w:r>
+        <w:rPr>
+          <w:color w:val="000000" w:themeColor="text1"/>
+          <w:sz w:val="32"/>
+          <w:szCs w:val="32"/>
+          <w:highlight w:val="green"/>
+        </w:rPr>
         <w:t>#Livello 1</w:t>
       </w:r>
     </w:p>
@@ -2722,7 +3748,7 @@
           <w:noProof/>
           <w:sz w:val="32"/>
           <w:szCs w:val="32"/>
-          <w:lang w:eastAsia="ja-JP"/>
+          <w:lang w:eastAsia="it-IT"/>
         </w:rPr>
         <w:drawing>
           <wp:inline distT="0" distB="0" distL="0" distR="0" wp14:anchorId="5972D72C" wp14:editId="25B5A4E1">
@@ -2740,7 +3766,7 @@
                     <pic:cNvPicPr/>
                   </pic:nvPicPr>
                   <pic:blipFill>
-                    <a:blip r:embed="rId7">
+                    <a:blip r:embed="rId11">
                       <a:extLst>
                         <a:ext uri="{28A0092B-C50C-407E-A947-70E740481C1C}">
                           <a14:useLocalDpi xmlns:a14="http://schemas.microsoft.com/office/drawing/2010/main" val="0"/>
@@ -2996,7 +4022,7 @@
           <w:noProof/>
           <w:sz w:val="32"/>
           <w:szCs w:val="32"/>
-          <w:lang w:eastAsia="ja-JP"/>
+          <w:lang w:eastAsia="it-IT"/>
         </w:rPr>
         <w:drawing>
           <wp:inline distT="0" distB="0" distL="0" distR="0">
@@ -3014,7 +4040,7 @@
                     <pic:cNvPicPr/>
                   </pic:nvPicPr>
                   <pic:blipFill>
-                    <a:blip r:embed="rId8">
+                    <a:blip r:embed="rId12">
                       <a:extLst>
                         <a:ext uri="{28A0092B-C50C-407E-A947-70E740481C1C}">
                           <a14:useLocalDpi xmlns:a14="http://schemas.microsoft.com/office/drawing/2010/main" val="0"/>
@@ -3217,7 +4243,21 @@
           <w:sz w:val="32"/>
           <w:szCs w:val="32"/>
         </w:rPr>
-        <w:t xml:space="preserve">). I birilli si distruggono in 2 colpi, per far capire ciò al </w:t>
+        <w:t xml:space="preserve">). I birilli si </w:t>
+      </w:r>
+      <w:r>
+        <w:rPr>
+          <w:sz w:val="32"/>
+          <w:szCs w:val="32"/>
+        </w:rPr>
+        <w:t xml:space="preserve">muovono in verticale e si </w:t>
+      </w:r>
+      <w:r>
+        <w:rPr>
+          <w:sz w:val="32"/>
+          <w:szCs w:val="32"/>
+        </w:rPr>
+        <w:t xml:space="preserve">distruggono in 2 colpi, per far capire ciò al </w:t>
       </w:r>
       <w:r>
         <w:rPr>
@@ -3284,13 +4324,13 @@
           <w:noProof/>
           <w:sz w:val="32"/>
           <w:szCs w:val="32"/>
-          <w:lang w:eastAsia="ja-JP"/>
+          <w:lang w:eastAsia="it-IT"/>
         </w:rPr>
         <w:drawing>
           <wp:inline distT="0" distB="0" distL="0" distR="0">
             <wp:extent cx="6120130" cy="3442335"/>
             <wp:effectExtent l="0" t="0" r="0" b="5715"/>
-            <wp:docPr id="8" name="Immagine 8"/>
+            <wp:docPr id="4" name="Immagine 4"/>
             <wp:cNvGraphicFramePr>
               <a:graphicFrameLocks xmlns:a="http://schemas.openxmlformats.org/drawingml/2006/main" noChangeAspect="1"/>
             </wp:cNvGraphicFramePr>
@@ -3298,11 +4338,11 @@
               <a:graphicData uri="http://schemas.openxmlformats.org/drawingml/2006/picture">
                 <pic:pic xmlns:pic="http://schemas.openxmlformats.org/drawingml/2006/picture">
                   <pic:nvPicPr>
-                    <pic:cNvPr id="8" name="nnricordo.png"/>
+                    <pic:cNvPr id="4" name="nnricordo.png"/>
                     <pic:cNvPicPr/>
                   </pic:nvPicPr>
                   <pic:blipFill>
-                    <a:blip r:embed="rId9">
+                    <a:blip r:embed="rId13">
                       <a:extLst>
                         <a:ext uri="{28A0092B-C50C-407E-A947-70E740481C1C}">
                           <a14:useLocalDpi xmlns:a14="http://schemas.microsoft.com/office/drawing/2010/main" val="0"/>
@@ -3548,7 +4588,14 @@
           <w:sz w:val="32"/>
           <w:szCs w:val="32"/>
         </w:rPr>
-        <w:t># il punteggio</w:t>
+        <w:t xml:space="preserve"># il </w:t>
+      </w:r>
+      <w:r>
+        <w:rPr>
+          <w:sz w:val="32"/>
+          <w:szCs w:val="32"/>
+        </w:rPr>
+        <w:t>contatore</w:t>
       </w:r>
       <w:r>
         <w:rPr>
@@ -3621,13 +4668,13 @@
           <w:noProof/>
           <w:sz w:val="32"/>
           <w:szCs w:val="32"/>
-          <w:lang w:eastAsia="ja-JP"/>
+          <w:lang w:eastAsia="it-IT"/>
         </w:rPr>
         <w:drawing>
           <wp:inline distT="0" distB="0" distL="0" distR="0">
             <wp:extent cx="6120130" cy="3442335"/>
             <wp:effectExtent l="0" t="0" r="0" b="5715"/>
-            <wp:docPr id="1" name="Immagine 1"/>
+            <wp:docPr id="6" name="Immagine 6"/>
             <wp:cNvGraphicFramePr>
               <a:graphicFrameLocks xmlns:a="http://schemas.openxmlformats.org/drawingml/2006/main" noChangeAspect="1"/>
             </wp:cNvGraphicFramePr>
@@ -3635,11 +4682,11 @@
               <a:graphicData uri="http://schemas.openxmlformats.org/drawingml/2006/picture">
                 <pic:pic xmlns:pic="http://schemas.openxmlformats.org/drawingml/2006/picture">
                   <pic:nvPicPr>
-                    <pic:cNvPr id="1" name="ui.png"/>
+                    <pic:cNvPr id="6" name="ui.png"/>
                     <pic:cNvPicPr/>
                   </pic:nvPicPr>
                   <pic:blipFill>
-                    <a:blip r:embed="rId10">
+                    <a:blip r:embed="rId14">
                       <a:extLst>
                         <a:ext uri="{28A0092B-C50C-407E-A947-70E740481C1C}">
                           <a14:useLocalDpi xmlns:a14="http://schemas.microsoft.com/office/drawing/2010/main" val="0"/>
@@ -3711,13 +4758,368 @@
       </w:pPr>
       <w:r>
         <w:rPr>
-          <w:color w:val="7030A0"/>
+          <w:color w:val="833C0B" w:themeColor="accent2" w:themeShade="80"/>
           <w:sz w:val="72"/>
           <w:szCs w:val="72"/>
         </w:rPr>
         <w:lastRenderedPageBreak/>
-        <w:t>Optional features</w:t>
-      </w:r>
+        <w:t>Audio e Feedback</w:t>
+      </w:r>
+    </w:p>
+    <w:p>
+      <w:pPr>
+        <w:rPr>
+          <w:i/>
+          <w:sz w:val="32"/>
+          <w:szCs w:val="32"/>
+        </w:rPr>
+      </w:pPr>
+      <w:r>
+        <w:rPr>
+          <w:i/>
+          <w:sz w:val="32"/>
+          <w:szCs w:val="32"/>
+        </w:rPr>
+        <w:t>In tutti i livelli e menù è presente un sottofondo musicale.</w:t>
+      </w:r>
+    </w:p>
+    <w:p>
+      <w:pPr>
+        <w:rPr>
+          <w:b/>
+          <w:sz w:val="32"/>
+          <w:szCs w:val="32"/>
+        </w:rPr>
+      </w:pPr>
+      <w:r>
+        <w:rPr>
+          <w:b/>
+          <w:sz w:val="32"/>
+          <w:szCs w:val="32"/>
+        </w:rPr>
+        <w:t>Il feedback è trasmesso tramite suoni quando:</w:t>
+      </w:r>
+    </w:p>
+    <w:p>
+      <w:pPr>
+        <w:rPr>
+          <w:sz w:val="32"/>
+          <w:szCs w:val="32"/>
+        </w:rPr>
+      </w:pPr>
+      <w:r>
+        <w:rPr>
+          <w:sz w:val="32"/>
+          <w:szCs w:val="32"/>
+        </w:rPr>
+        <w:t>#La palla:</w:t>
+      </w:r>
+    </w:p>
+    <w:p>
+      <w:pPr>
+        <w:rPr>
+          <w:sz w:val="32"/>
+          <w:szCs w:val="32"/>
+        </w:rPr>
+      </w:pPr>
+      <w:r>
+        <w:rPr>
+          <w:sz w:val="32"/>
+          <w:szCs w:val="32"/>
+        </w:rPr>
+        <w:t xml:space="preserve">   </w:t>
+      </w:r>
+      <w:r>
+        <w:rPr>
+          <w:sz w:val="32"/>
+          <w:szCs w:val="32"/>
+        </w:rPr>
+        <w:t>rimbalza ai lati del campo</w:t>
+      </w:r>
+    </w:p>
+    <w:p>
+      <w:pPr>
+        <w:rPr>
+          <w:sz w:val="32"/>
+          <w:szCs w:val="32"/>
+        </w:rPr>
+      </w:pPr>
+      <w:r>
+        <w:rPr>
+          <w:sz w:val="32"/>
+          <w:szCs w:val="32"/>
+        </w:rPr>
+        <w:t xml:space="preserve">   </w:t>
+      </w:r>
+      <w:r>
+        <w:rPr>
+          <w:sz w:val="32"/>
+          <w:szCs w:val="32"/>
+        </w:rPr>
+        <w:t>viene a contatto con un player</w:t>
+      </w:r>
+    </w:p>
+    <w:p>
+      <w:pPr>
+        <w:rPr>
+          <w:sz w:val="32"/>
+          <w:szCs w:val="32"/>
+        </w:rPr>
+      </w:pPr>
+      <w:r>
+        <w:rPr>
+          <w:sz w:val="32"/>
+          <w:szCs w:val="32"/>
+        </w:rPr>
+        <w:t xml:space="preserve">   </w:t>
+      </w:r>
+      <w:r>
+        <w:rPr>
+          <w:sz w:val="32"/>
+          <w:szCs w:val="32"/>
+        </w:rPr>
+        <w:t>viene a contatto con un birillo</w:t>
+      </w:r>
+    </w:p>
+    <w:p>
+      <w:pPr>
+        <w:rPr>
+          <w:sz w:val="32"/>
+          <w:szCs w:val="32"/>
+        </w:rPr>
+      </w:pPr>
+      <w:r>
+        <w:rPr>
+          <w:sz w:val="32"/>
+          <w:szCs w:val="32"/>
+        </w:rPr>
+        <w:t>#</w:t>
+      </w:r>
+      <w:r>
+        <w:rPr>
+          <w:sz w:val="32"/>
+          <w:szCs w:val="32"/>
+        </w:rPr>
+        <w:t xml:space="preserve"> </w:t>
+      </w:r>
+      <w:r>
+        <w:rPr>
+          <w:sz w:val="32"/>
+          <w:szCs w:val="32"/>
+        </w:rPr>
+        <w:t>Nel</w:t>
+      </w:r>
+      <w:r>
+        <w:rPr>
+          <w:sz w:val="32"/>
+          <w:szCs w:val="32"/>
+        </w:rPr>
+        <w:t xml:space="preserve"> menù</w:t>
+      </w:r>
+      <w:r>
+        <w:rPr>
+          <w:sz w:val="32"/>
+          <w:szCs w:val="32"/>
+        </w:rPr>
+        <w:t>:</w:t>
+      </w:r>
+    </w:p>
+    <w:p>
+      <w:pPr>
+        <w:rPr>
+          <w:sz w:val="32"/>
+          <w:szCs w:val="32"/>
+        </w:rPr>
+      </w:pPr>
+      <w:r>
+        <w:rPr>
+          <w:sz w:val="32"/>
+          <w:szCs w:val="32"/>
+        </w:rPr>
+        <w:t xml:space="preserve">   si scorre tra le scelte</w:t>
+      </w:r>
+    </w:p>
+    <w:p>
+      <w:pPr>
+        <w:rPr>
+          <w:sz w:val="32"/>
+          <w:szCs w:val="32"/>
+        </w:rPr>
+      </w:pPr>
+      <w:r>
+        <w:rPr>
+          <w:sz w:val="32"/>
+          <w:szCs w:val="32"/>
+        </w:rPr>
+        <w:t xml:space="preserve">   si seleziona una scelta</w:t>
+      </w:r>
+    </w:p>
+    <w:p>
+      <w:pPr>
+        <w:rPr>
+          <w:sz w:val="32"/>
+          <w:szCs w:val="32"/>
+        </w:rPr>
+      </w:pPr>
+      <w:r>
+        <w:rPr>
+          <w:sz w:val="32"/>
+          <w:szCs w:val="32"/>
+        </w:rPr>
+        <w:t># Inizia e finisce una partita</w:t>
+      </w:r>
+    </w:p>
+    <w:p>
+      <w:pPr>
+        <w:rPr>
+          <w:sz w:val="32"/>
+          <w:szCs w:val="32"/>
+        </w:rPr>
+      </w:pPr>
+      <w:r>
+        <w:rPr>
+          <w:sz w:val="32"/>
+          <w:szCs w:val="32"/>
+        </w:rPr>
+        <w:t># Inizia e finisce un round</w:t>
+      </w:r>
+    </w:p>
+    <w:p>
+      <w:pPr>
+        <w:rPr>
+          <w:b/>
+          <w:sz w:val="32"/>
+          <w:szCs w:val="32"/>
+        </w:rPr>
+      </w:pPr>
+      <w:r>
+        <w:rPr>
+          <w:b/>
+          <w:sz w:val="32"/>
+          <w:szCs w:val="32"/>
+        </w:rPr>
+        <w:t>Il feedback è trasmesso tramite effetti visivi quando:</w:t>
+      </w:r>
+    </w:p>
+    <w:p>
+      <w:pPr>
+        <w:rPr>
+          <w:sz w:val="32"/>
+          <w:szCs w:val="32"/>
+        </w:rPr>
+      </w:pPr>
+      <w:r>
+        <w:rPr>
+          <w:sz w:val="32"/>
+          <w:szCs w:val="32"/>
+        </w:rPr>
+        <w:t># Nel menù:</w:t>
+      </w:r>
+    </w:p>
+    <w:p>
+      <w:pPr>
+        <w:rPr>
+          <w:sz w:val="32"/>
+          <w:szCs w:val="32"/>
+        </w:rPr>
+      </w:pPr>
+      <w:r>
+        <w:rPr>
+          <w:sz w:val="32"/>
+          <w:szCs w:val="32"/>
+        </w:rPr>
+        <w:t xml:space="preserve">   si scorre tra </w:t>
+      </w:r>
+      <w:r>
+        <w:rPr>
+          <w:sz w:val="32"/>
+          <w:szCs w:val="32"/>
+        </w:rPr>
+        <w:t>le scelte</w:t>
+      </w:r>
+    </w:p>
+    <w:p>
+      <w:pPr>
+        <w:rPr>
+          <w:sz w:val="32"/>
+          <w:szCs w:val="32"/>
+        </w:rPr>
+      </w:pPr>
+      <w:r>
+        <w:rPr>
+          <w:sz w:val="32"/>
+          <w:szCs w:val="32"/>
+        </w:rPr>
+        <w:t xml:space="preserve">   si seleziona una scelta</w:t>
+      </w:r>
+    </w:p>
+    <w:p>
+      <w:pPr>
+        <w:rPr>
+          <w:sz w:val="32"/>
+          <w:szCs w:val="32"/>
+        </w:rPr>
+      </w:pPr>
+      <w:r>
+        <w:rPr>
+          <w:sz w:val="32"/>
+          <w:szCs w:val="32"/>
+        </w:rPr>
+        <w:t># Il contatore ritmo aumenta ed arriva a 10</w:t>
+      </w:r>
+    </w:p>
+    <w:p>
+      <w:pPr>
+        <w:rPr>
+          <w:sz w:val="32"/>
+          <w:szCs w:val="32"/>
+        </w:rPr>
+      </w:pPr>
+      <w:r>
+        <w:rPr>
+          <w:sz w:val="32"/>
+          <w:szCs w:val="32"/>
+        </w:rPr>
+        <w:t># Inizia e finisce una partita</w:t>
+      </w:r>
+    </w:p>
+    <w:p>
+      <w:pPr>
+        <w:rPr>
+          <w:sz w:val="32"/>
+          <w:szCs w:val="32"/>
+        </w:rPr>
+      </w:pPr>
+      <w:r>
+        <w:rPr>
+          <w:sz w:val="32"/>
+          <w:szCs w:val="32"/>
+        </w:rPr>
+        <w:t># Inizia e finisce un round</w:t>
+      </w:r>
+    </w:p>
+    <w:p>
+      <w:pPr>
+        <w:rPr>
+          <w:sz w:val="32"/>
+          <w:szCs w:val="32"/>
+        </w:rPr>
+      </w:pPr>
+      <w:r>
+        <w:rPr>
+          <w:sz w:val="32"/>
+          <w:szCs w:val="32"/>
+        </w:rPr>
+        <w:t xml:space="preserve"> </w:t>
+      </w:r>
+    </w:p>
+    <w:p>
+      <w:pPr>
+        <w:rPr>
+          <w:sz w:val="32"/>
+          <w:szCs w:val="32"/>
+        </w:rPr>
+      </w:pPr>
     </w:p>
     <w:p>
       <w:pPr>
@@ -3727,6 +5129,33 @@
           <w:szCs w:val="72"/>
         </w:rPr>
       </w:pPr>
+    </w:p>
+    <w:p>
+      <w:pPr>
+        <w:rPr>
+          <w:color w:val="7030A0"/>
+          <w:sz w:val="72"/>
+          <w:szCs w:val="72"/>
+        </w:rPr>
+      </w:pPr>
+      <w:r>
+        <w:rPr>
+          <w:color w:val="7030A0"/>
+          <w:sz w:val="72"/>
+          <w:szCs w:val="72"/>
+        </w:rPr>
+        <w:lastRenderedPageBreak/>
+        <w:t>Optional features</w:t>
+      </w:r>
+    </w:p>
+    <w:p>
+      <w:pPr>
+        <w:rPr>
+          <w:color w:val="7030A0"/>
+          <w:sz w:val="72"/>
+          <w:szCs w:val="72"/>
+        </w:rPr>
+      </w:pPr>
       <w:r>
         <w:rPr>
           <w:b/>
@@ -3870,7 +5299,7 @@
           <w:color w:val="7030A0"/>
           <w:sz w:val="32"/>
           <w:szCs w:val="32"/>
-          <w:lang w:eastAsia="ja-JP"/>
+          <w:lang w:eastAsia="it-IT"/>
         </w:rPr>
         <w:drawing>
           <wp:inline distT="0" distB="0" distL="0" distR="0">
@@ -3888,7 +5317,7 @@
                     <pic:cNvPicPr/>
                   </pic:nvPicPr>
                   <pic:blipFill>
-                    <a:blip r:embed="rId11">
+                    <a:blip r:embed="rId15">
                       <a:extLst>
                         <a:ext uri="{28A0092B-C50C-407E-A947-70E740481C1C}">
                           <a14:useLocalDpi xmlns:a14="http://schemas.microsoft.com/office/drawing/2010/main" val="0"/>
@@ -3927,6 +5356,7 @@
     <w:p>
       <w:pPr>
         <w:rPr>
+          <w:b/>
           <w:color w:val="7030A0"/>
           <w:sz w:val="44"/>
           <w:szCs w:val="44"/>
@@ -3940,159 +5370,42 @@
           <w:szCs w:val="44"/>
         </w:rPr>
         <w:lastRenderedPageBreak/>
-        <w:t>#Modificatori</w:t>
-      </w:r>
-      <w:r>
-        <w:rPr>
+        <w:t>#Modalità</w:t>
+      </w:r>
+    </w:p>
+    <w:p>
+      <w:pPr>
+        <w:rPr>
+          <w:color w:val="7030A0"/>
+          <w:sz w:val="32"/>
+          <w:szCs w:val="32"/>
+        </w:rPr>
+      </w:pPr>
+      <w:r>
+        <w:rPr>
+          <w:color w:val="7030A0"/>
+          <w:sz w:val="32"/>
+          <w:szCs w:val="32"/>
+        </w:rPr>
+        <w:t>°°°°</w:t>
+      </w:r>
+      <w:r>
+        <w:rPr>
+          <w:color w:val="7030A0"/>
+          <w:sz w:val="32"/>
+          <w:szCs w:val="32"/>
+        </w:rPr>
+        <w:t>Modalità sfida</w:t>
+      </w:r>
+    </w:p>
+    <w:p>
+      <w:pPr>
+        <w:rPr>
+          <w:b/>
           <w:color w:val="7030A0"/>
           <w:sz w:val="44"/>
           <w:szCs w:val="44"/>
         </w:rPr>
-        <w:t>:</w:t>
-      </w:r>
-    </w:p>
-    <w:p>
-      <w:pPr>
-        <w:rPr>
-          <w:color w:val="7030A0"/>
-          <w:sz w:val="32"/>
-          <w:szCs w:val="32"/>
-        </w:rPr>
-      </w:pPr>
-      <w:r>
-        <w:rPr>
-          <w:color w:val="7030A0"/>
-          <w:sz w:val="32"/>
-          <w:szCs w:val="32"/>
-        </w:rPr>
-        <w:t xml:space="preserve">I </w:t>
-      </w:r>
-      <w:r>
-        <w:rPr>
-          <w:i/>
-          <w:color w:val="7030A0"/>
-          <w:sz w:val="32"/>
-          <w:szCs w:val="32"/>
-        </w:rPr>
-        <w:t>modifi</w:t>
-      </w:r>
-      <w:r>
-        <w:rPr>
-          <w:i/>
-          <w:color w:val="7030A0"/>
-          <w:sz w:val="32"/>
-          <w:szCs w:val="32"/>
-        </w:rPr>
-        <w:t>catori</w:t>
-      </w:r>
-      <w:r>
-        <w:rPr>
-          <w:color w:val="7030A0"/>
-          <w:sz w:val="32"/>
-          <w:szCs w:val="32"/>
-        </w:rPr>
-        <w:t xml:space="preserve"> sono sprite generati casual</w:t>
-      </w:r>
-      <w:r>
-        <w:rPr>
-          <w:color w:val="7030A0"/>
-          <w:sz w:val="32"/>
-          <w:szCs w:val="32"/>
-        </w:rPr>
-        <w:t>mente nel campo,</w:t>
-      </w:r>
-    </w:p>
-    <w:p>
-      <w:pPr>
-        <w:rPr>
-          <w:color w:val="7030A0"/>
-          <w:sz w:val="32"/>
-          <w:szCs w:val="32"/>
-        </w:rPr>
-      </w:pPr>
-      <w:r>
-        <w:rPr>
-          <w:color w:val="7030A0"/>
-          <w:sz w:val="32"/>
-          <w:szCs w:val="32"/>
-        </w:rPr>
-        <w:t>quando collidono con i player</w:t>
-      </w:r>
-      <w:r>
-        <w:rPr>
-          <w:color w:val="7030A0"/>
-          <w:sz w:val="32"/>
-          <w:szCs w:val="32"/>
-        </w:rPr>
-        <w:t xml:space="preserve"> vengono distrutti e danno un effetto </w:t>
-      </w:r>
-    </w:p>
-    <w:p>
-      <w:pPr>
-        <w:rPr>
-          <w:color w:val="7030A0"/>
-          <w:sz w:val="32"/>
-          <w:szCs w:val="32"/>
-        </w:rPr>
-      </w:pPr>
-      <w:r>
-        <w:rPr>
-          <w:color w:val="7030A0"/>
-          <w:sz w:val="32"/>
-          <w:szCs w:val="32"/>
-        </w:rPr>
-        <w:t>bonus o malus ad uno dei player.</w:t>
-      </w:r>
-    </w:p>
-    <w:p>
-      <w:pPr>
-        <w:rPr>
-          <w:color w:val="7030A0"/>
-          <w:sz w:val="32"/>
-          <w:szCs w:val="32"/>
-        </w:rPr>
-      </w:pPr>
-      <w:r>
-        <w:rPr>
-          <w:color w:val="7030A0"/>
-          <w:sz w:val="32"/>
-          <w:szCs w:val="32"/>
-        </w:rPr>
-        <w:t xml:space="preserve">Vengono di seguito elencati tutti i </w:t>
-      </w:r>
-      <w:r>
-        <w:rPr>
-          <w:i/>
-          <w:color w:val="7030A0"/>
-          <w:sz w:val="32"/>
-          <w:szCs w:val="32"/>
-        </w:rPr>
-        <w:t>modificatori</w:t>
-      </w:r>
-      <w:r>
-        <w:rPr>
-          <w:color w:val="7030A0"/>
-          <w:sz w:val="32"/>
-          <w:szCs w:val="32"/>
-        </w:rPr>
-        <w:t xml:space="preserve"> con il loro relativo effetto: </w:t>
-      </w:r>
-      <w:r>
-        <w:rPr>
-          <w:color w:val="7030A0"/>
-          <w:sz w:val="32"/>
-          <w:szCs w:val="32"/>
-        </w:rPr>
-        <w:t xml:space="preserve"> </w:t>
-      </w:r>
-    </w:p>
-    <w:p>
-      <w:pPr>
-        <w:rPr>
-          <w:color w:val="7030A0"/>
-          <w:sz w:val="32"/>
-          <w:szCs w:val="32"/>
-        </w:rPr>
       </w:pPr>
     </w:p>
     <w:p>
@@ -4104,15 +5417,15 @@
           <w:szCs w:val="44"/>
         </w:rPr>
       </w:pPr>
-      <w:r>
-        <w:rPr>
-          <w:b/>
+    </w:p>
+    <w:p>
+      <w:pPr>
+        <w:rPr>
           <w:color w:val="7030A0"/>
           <w:sz w:val="44"/>
           <w:szCs w:val="44"/>
         </w:rPr>
-        <w:t>#Eventi</w:t>
-      </w:r>
+      </w:pPr>
       <w:r>
         <w:rPr>
           <w:b/>
@@ -4120,11 +5433,10 @@
           <w:sz w:val="44"/>
           <w:szCs w:val="44"/>
         </w:rPr>
-        <w:t>\Azioni</w:t>
-      </w:r>
-      <w:r>
-        <w:rPr>
-          <w:b/>
+        <w:t>#Modificatori</w:t>
+      </w:r>
+      <w:r>
+        <w:rPr>
           <w:color w:val="7030A0"/>
           <w:sz w:val="44"/>
           <w:szCs w:val="44"/>
@@ -4146,6 +5458,195 @@
           <w:sz w:val="32"/>
           <w:szCs w:val="32"/>
         </w:rPr>
+        <w:t xml:space="preserve">I </w:t>
+      </w:r>
+      <w:r>
+        <w:rPr>
+          <w:i/>
+          <w:color w:val="7030A0"/>
+          <w:sz w:val="32"/>
+          <w:szCs w:val="32"/>
+        </w:rPr>
+        <w:t>modifi</w:t>
+      </w:r>
+      <w:r>
+        <w:rPr>
+          <w:i/>
+          <w:color w:val="7030A0"/>
+          <w:sz w:val="32"/>
+          <w:szCs w:val="32"/>
+        </w:rPr>
+        <w:t>catori</w:t>
+      </w:r>
+      <w:r>
+        <w:rPr>
+          <w:color w:val="7030A0"/>
+          <w:sz w:val="32"/>
+          <w:szCs w:val="32"/>
+        </w:rPr>
+        <w:t xml:space="preserve"> sono sprite generati casual</w:t>
+      </w:r>
+      <w:r>
+        <w:rPr>
+          <w:color w:val="7030A0"/>
+          <w:sz w:val="32"/>
+          <w:szCs w:val="32"/>
+        </w:rPr>
+        <w:t>mente nel campo,</w:t>
+      </w:r>
+    </w:p>
+    <w:p>
+      <w:pPr>
+        <w:rPr>
+          <w:color w:val="7030A0"/>
+          <w:sz w:val="32"/>
+          <w:szCs w:val="32"/>
+        </w:rPr>
+      </w:pPr>
+      <w:r>
+        <w:rPr>
+          <w:color w:val="7030A0"/>
+          <w:sz w:val="32"/>
+          <w:szCs w:val="32"/>
+        </w:rPr>
+        <w:t>quando collidono con i player</w:t>
+      </w:r>
+      <w:r>
+        <w:rPr>
+          <w:color w:val="7030A0"/>
+          <w:sz w:val="32"/>
+          <w:szCs w:val="32"/>
+        </w:rPr>
+        <w:t xml:space="preserve"> vengono distrutti e danno un effetto </w:t>
+      </w:r>
+    </w:p>
+    <w:p>
+      <w:pPr>
+        <w:rPr>
+          <w:color w:val="7030A0"/>
+          <w:sz w:val="32"/>
+          <w:szCs w:val="32"/>
+        </w:rPr>
+      </w:pPr>
+      <w:r>
+        <w:rPr>
+          <w:color w:val="7030A0"/>
+          <w:sz w:val="32"/>
+          <w:szCs w:val="32"/>
+        </w:rPr>
+        <w:t>bonus o malus ad uno dei player.</w:t>
+      </w:r>
+    </w:p>
+    <w:p>
+      <w:pPr>
+        <w:rPr>
+          <w:color w:val="7030A0"/>
+          <w:sz w:val="32"/>
+          <w:szCs w:val="32"/>
+        </w:rPr>
+      </w:pPr>
+      <w:r>
+        <w:rPr>
+          <w:color w:val="7030A0"/>
+          <w:sz w:val="32"/>
+          <w:szCs w:val="32"/>
+        </w:rPr>
+        <w:t xml:space="preserve">Vengono di seguito elencati tutti i </w:t>
+      </w:r>
+      <w:r>
+        <w:rPr>
+          <w:i/>
+          <w:color w:val="7030A0"/>
+          <w:sz w:val="32"/>
+          <w:szCs w:val="32"/>
+        </w:rPr>
+        <w:t>modificatori</w:t>
+      </w:r>
+      <w:r>
+        <w:rPr>
+          <w:color w:val="7030A0"/>
+          <w:sz w:val="32"/>
+          <w:szCs w:val="32"/>
+        </w:rPr>
+        <w:t xml:space="preserve"> con il loro relativo effetto: </w:t>
+      </w:r>
+      <w:r>
+        <w:rPr>
+          <w:color w:val="7030A0"/>
+          <w:sz w:val="32"/>
+          <w:szCs w:val="32"/>
+        </w:rPr>
+        <w:t xml:space="preserve"> </w:t>
+      </w:r>
+    </w:p>
+    <w:p>
+      <w:pPr>
+        <w:rPr>
+          <w:color w:val="7030A0"/>
+          <w:sz w:val="32"/>
+          <w:szCs w:val="32"/>
+        </w:rPr>
+      </w:pPr>
+      <w:r>
+        <w:rPr>
+          <w:color w:val="7030A0"/>
+          <w:sz w:val="32"/>
+          <w:szCs w:val="32"/>
+        </w:rPr>
+        <w:t># power up della stamina</w:t>
+      </w:r>
+    </w:p>
+    <w:p>
+      <w:pPr>
+        <w:rPr>
+          <w:b/>
+          <w:color w:val="7030A0"/>
+          <w:sz w:val="44"/>
+          <w:szCs w:val="44"/>
+        </w:rPr>
+      </w:pPr>
+      <w:r>
+        <w:rPr>
+          <w:b/>
+          <w:color w:val="7030A0"/>
+          <w:sz w:val="44"/>
+          <w:szCs w:val="44"/>
+        </w:rPr>
+        <w:t>#Eventi</w:t>
+      </w:r>
+      <w:r>
+        <w:rPr>
+          <w:b/>
+          <w:color w:val="7030A0"/>
+          <w:sz w:val="44"/>
+          <w:szCs w:val="44"/>
+        </w:rPr>
+        <w:t>\Azioni</w:t>
+      </w:r>
+      <w:r>
+        <w:rPr>
+          <w:b/>
+          <w:color w:val="7030A0"/>
+          <w:sz w:val="44"/>
+          <w:szCs w:val="44"/>
+        </w:rPr>
+        <w:t>:</w:t>
+      </w:r>
+    </w:p>
+    <w:p>
+      <w:pPr>
+        <w:rPr>
+          <w:color w:val="7030A0"/>
+          <w:sz w:val="32"/>
+          <w:szCs w:val="32"/>
+        </w:rPr>
+      </w:pPr>
+      <w:r>
+        <w:rPr>
+          <w:color w:val="7030A0"/>
+          <w:sz w:val="32"/>
+          <w:szCs w:val="32"/>
+        </w:rPr>
         <w:t>°alla vittoria del round il player avversario si distrugge con una esplosione di cubi</w:t>
       </w:r>
     </w:p>
@@ -4167,7 +5668,7 @@
       </w:r>
     </w:p>
     <w:sectPr>
-      <w:footerReference w:type="default" r:id="rId12"/>
+      <w:footerReference w:type="default" r:id="rId16"/>
       <w:pgSz w:w="11906" w:h="16838"/>
       <w:pgMar w:top="1417" w:right="1134" w:bottom="1134" w:left="1134" w:header="708" w:footer="708" w:gutter="0"/>
       <w:cols w:space="708"/>
@@ -4178,7 +5679,7 @@
 </file>
 
 <file path=word/endnotes.xml><?xml version="1.0" encoding="utf-8"?>
-<w:endnotes xmlns:wpc="http://schemas.microsoft.com/office/word/2010/wordprocessingCanvas" xmlns:cx="http://schemas.microsoft.com/office/drawing/2014/chartex" xmlns:mc="http://schemas.openxmlformats.org/markup-compatibility/2006" xmlns:o="urn:schemas-microsoft-com:office:office" xmlns:r="http://schemas.openxmlformats.org/officeDocument/2006/relationships" xmlns:m="http://schemas.openxmlformats.org/officeDocument/2006/math" xmlns:v="urn:schemas-microsoft-com:vml" xmlns:wp14="http://schemas.microsoft.com/office/word/2010/wordprocessingDrawing" xmlns:wp="http://schemas.openxmlformats.org/drawingml/2006/wordprocessingDrawing" xmlns:w10="urn:schemas-microsoft-com:office:word" xmlns:w="http://schemas.openxmlformats.org/wordprocessingml/2006/main" xmlns:w14="http://schemas.microsoft.com/office/word/2010/wordml" xmlns:w15="http://schemas.microsoft.com/office/word/2012/wordml" xmlns:w16se="http://schemas.microsoft.com/office/word/2015/wordml/symex" xmlns:wpg="http://schemas.microsoft.com/office/word/2010/wordprocessingGroup" xmlns:wpi="http://schemas.microsoft.com/office/word/2010/wordprocessingInk" xmlns:wne="http://schemas.microsoft.com/office/word/2006/wordml" xmlns:wps="http://schemas.microsoft.com/office/word/2010/wordprocessingShape" mc:Ignorable="w14 w15 w16se wp14">
+<w:endnotes xmlns:wpc="http://schemas.microsoft.com/office/word/2010/wordprocessingCanvas" xmlns:cx="http://schemas.microsoft.com/office/drawing/2014/chartex" xmlns:cx1="http://schemas.microsoft.com/office/drawing/2015/9/8/chartex" xmlns:cx2="http://schemas.microsoft.com/office/drawing/2015/10/21/chartex" xmlns:cx3="http://schemas.microsoft.com/office/drawing/2016/5/9/chartex" xmlns:cx4="http://schemas.microsoft.com/office/drawing/2016/5/10/chartex" xmlns:cx5="http://schemas.microsoft.com/office/drawing/2016/5/11/chartex" xmlns:mc="http://schemas.openxmlformats.org/markup-compatibility/2006" xmlns:o="urn:schemas-microsoft-com:office:office" xmlns:r="http://schemas.openxmlformats.org/officeDocument/2006/relationships" xmlns:m="http://schemas.openxmlformats.org/officeDocument/2006/math" xmlns:v="urn:schemas-microsoft-com:vml" xmlns:wp14="http://schemas.microsoft.com/office/word/2010/wordprocessingDrawing" xmlns:wp="http://schemas.openxmlformats.org/drawingml/2006/wordprocessingDrawing" xmlns:w10="urn:schemas-microsoft-com:office:word" xmlns:w="http://schemas.openxmlformats.org/wordprocessingml/2006/main" xmlns:w14="http://schemas.microsoft.com/office/word/2010/wordml" xmlns:w15="http://schemas.microsoft.com/office/word/2012/wordml" xmlns:w16se="http://schemas.microsoft.com/office/word/2015/wordml/symex" xmlns:wpg="http://schemas.microsoft.com/office/word/2010/wordprocessingGroup" xmlns:wpi="http://schemas.microsoft.com/office/word/2010/wordprocessingInk" xmlns:wne="http://schemas.microsoft.com/office/word/2006/wordml" xmlns:wps="http://schemas.microsoft.com/office/word/2010/wordprocessingShape" mc:Ignorable="w14 w15 w16se wp14">
   <w:endnote w:type="separator" w:id="-1">
     <w:p>
       <w:pPr>
@@ -4203,7 +5704,7 @@
 </file>
 
 <file path=word/footer1.xml><?xml version="1.0" encoding="utf-8"?>
-<w:ftr xmlns:wpc="http://schemas.microsoft.com/office/word/2010/wordprocessingCanvas" xmlns:cx="http://schemas.microsoft.com/office/drawing/2014/chartex" xmlns:mc="http://schemas.openxmlformats.org/markup-compatibility/2006" xmlns:o="urn:schemas-microsoft-com:office:office" xmlns:r="http://schemas.openxmlformats.org/officeDocument/2006/relationships" xmlns:m="http://schemas.openxmlformats.org/officeDocument/2006/math" xmlns:v="urn:schemas-microsoft-com:vml" xmlns:wp14="http://schemas.microsoft.com/office/word/2010/wordprocessingDrawing" xmlns:wp="http://schemas.openxmlformats.org/drawingml/2006/wordprocessingDrawing" xmlns:w10="urn:schemas-microsoft-com:office:word" xmlns:w="http://schemas.openxmlformats.org/wordprocessingml/2006/main" xmlns:w14="http://schemas.microsoft.com/office/word/2010/wordml" xmlns:w15="http://schemas.microsoft.com/office/word/2012/wordml" xmlns:w16se="http://schemas.microsoft.com/office/word/2015/wordml/symex" xmlns:wpg="http://schemas.microsoft.com/office/word/2010/wordprocessingGroup" xmlns:wpi="http://schemas.microsoft.com/office/word/2010/wordprocessingInk" xmlns:wne="http://schemas.microsoft.com/office/word/2006/wordml" xmlns:wps="http://schemas.microsoft.com/office/word/2010/wordprocessingShape" mc:Ignorable="w14 w15 w16se wp14">
+<w:ftr xmlns:wpc="http://schemas.microsoft.com/office/word/2010/wordprocessingCanvas" xmlns:cx="http://schemas.microsoft.com/office/drawing/2014/chartex" xmlns:cx1="http://schemas.microsoft.com/office/drawing/2015/9/8/chartex" xmlns:cx2="http://schemas.microsoft.com/office/drawing/2015/10/21/chartex" xmlns:cx3="http://schemas.microsoft.com/office/drawing/2016/5/9/chartex" xmlns:cx4="http://schemas.microsoft.com/office/drawing/2016/5/10/chartex" xmlns:cx5="http://schemas.microsoft.com/office/drawing/2016/5/11/chartex" xmlns:mc="http://schemas.openxmlformats.org/markup-compatibility/2006" xmlns:o="urn:schemas-microsoft-com:office:office" xmlns:r="http://schemas.openxmlformats.org/officeDocument/2006/relationships" xmlns:m="http://schemas.openxmlformats.org/officeDocument/2006/math" xmlns:v="urn:schemas-microsoft-com:vml" xmlns:wp14="http://schemas.microsoft.com/office/word/2010/wordprocessingDrawing" xmlns:wp="http://schemas.openxmlformats.org/drawingml/2006/wordprocessingDrawing" xmlns:w10="urn:schemas-microsoft-com:office:word" xmlns:w="http://schemas.openxmlformats.org/wordprocessingml/2006/main" xmlns:w14="http://schemas.microsoft.com/office/word/2010/wordml" xmlns:w15="http://schemas.microsoft.com/office/word/2012/wordml" xmlns:w16se="http://schemas.microsoft.com/office/word/2015/wordml/symex" xmlns:wpg="http://schemas.microsoft.com/office/word/2010/wordprocessingGroup" xmlns:wpi="http://schemas.microsoft.com/office/word/2010/wordprocessingInk" xmlns:wne="http://schemas.microsoft.com/office/word/2006/wordml" xmlns:wps="http://schemas.microsoft.com/office/word/2010/wordprocessingShape" mc:Ignorable="w14 w15 w16se wp14">
   <w:sdt>
     <w:sdtPr>
       <w:id w:val="1977954731"/>
@@ -4232,7 +5733,7 @@
           <w:rPr>
             <w:noProof/>
           </w:rPr>
-          <w:t>4</w:t>
+          <w:t>6</w:t>
         </w:r>
         <w:r>
           <w:fldChar w:fldCharType="end"/>
@@ -4249,7 +5750,7 @@
 </file>
 
 <file path=word/footnotes.xml><?xml version="1.0" encoding="utf-8"?>
-<w:footnotes xmlns:wpc="http://schemas.microsoft.com/office/word/2010/wordprocessingCanvas" xmlns:cx="http://schemas.microsoft.com/office/drawing/2014/chartex" xmlns:mc="http://schemas.openxmlformats.org/markup-compatibility/2006" xmlns:o="urn:schemas-microsoft-com:office:office" xmlns:r="http://schemas.openxmlformats.org/officeDocument/2006/relationships" xmlns:m="http://schemas.openxmlformats.org/officeDocument/2006/math" xmlns:v="urn:schemas-microsoft-com:vml" xmlns:wp14="http://schemas.microsoft.com/office/word/2010/wordprocessingDrawing" xmlns:wp="http://schemas.openxmlformats.org/drawingml/2006/wordprocessingDrawing" xmlns:w10="urn:schemas-microsoft-com:office:word" xmlns:w="http://schemas.openxmlformats.org/wordprocessingml/2006/main" xmlns:w14="http://schemas.microsoft.com/office/word/2010/wordml" xmlns:w15="http://schemas.microsoft.com/office/word/2012/wordml" xmlns:w16se="http://schemas.microsoft.com/office/word/2015/wordml/symex" xmlns:wpg="http://schemas.microsoft.com/office/word/2010/wordprocessingGroup" xmlns:wpi="http://schemas.microsoft.com/office/word/2010/wordprocessingInk" xmlns:wne="http://schemas.microsoft.com/office/word/2006/wordml" xmlns:wps="http://schemas.microsoft.com/office/word/2010/wordprocessingShape" mc:Ignorable="w14 w15 w16se wp14">
+<w:footnotes xmlns:wpc="http://schemas.microsoft.com/office/word/2010/wordprocessingCanvas" xmlns:cx="http://schemas.microsoft.com/office/drawing/2014/chartex" xmlns:cx1="http://schemas.microsoft.com/office/drawing/2015/9/8/chartex" xmlns:cx2="http://schemas.microsoft.com/office/drawing/2015/10/21/chartex" xmlns:cx3="http://schemas.microsoft.com/office/drawing/2016/5/9/chartex" xmlns:cx4="http://schemas.microsoft.com/office/drawing/2016/5/10/chartex" xmlns:cx5="http://schemas.microsoft.com/office/drawing/2016/5/11/chartex" xmlns:mc="http://schemas.openxmlformats.org/markup-compatibility/2006" xmlns:o="urn:schemas-microsoft-com:office:office" xmlns:r="http://schemas.openxmlformats.org/officeDocument/2006/relationships" xmlns:m="http://schemas.openxmlformats.org/officeDocument/2006/math" xmlns:v="urn:schemas-microsoft-com:vml" xmlns:wp14="http://schemas.microsoft.com/office/word/2010/wordprocessingDrawing" xmlns:wp="http://schemas.openxmlformats.org/drawingml/2006/wordprocessingDrawing" xmlns:w10="urn:schemas-microsoft-com:office:word" xmlns:w="http://schemas.openxmlformats.org/wordprocessingml/2006/main" xmlns:w14="http://schemas.microsoft.com/office/word/2010/wordml" xmlns:w15="http://schemas.microsoft.com/office/word/2012/wordml" xmlns:w16se="http://schemas.microsoft.com/office/word/2015/wordml/symex" xmlns:wpg="http://schemas.microsoft.com/office/word/2010/wordprocessingGroup" xmlns:wpi="http://schemas.microsoft.com/office/word/2010/wordprocessingInk" xmlns:wne="http://schemas.microsoft.com/office/word/2006/wordml" xmlns:wps="http://schemas.microsoft.com/office/word/2010/wordprocessingShape" mc:Ignorable="w14 w15 w16se wp14">
   <w:footnote w:type="separator" w:id="-1">
     <w:p>
       <w:pPr>
@@ -4290,7 +5791,7 @@
       </w:pPr>
     </w:pPrDefault>
   </w:docDefaults>
-  <w:latentStyles w:defLockedState="0" w:defUIPriority="99" w:defSemiHidden="0" w:defUnhideWhenUsed="0" w:defQFormat="0" w:count="371">
+  <w:latentStyles w:defLockedState="0" w:defUIPriority="99" w:defSemiHidden="0" w:defUnhideWhenUsed="0" w:defQFormat="0" w:count="374">
     <w:lsdException w:name="Normal" w:uiPriority="0" w:qFormat="1"/>
     <w:lsdException w:name="heading 1" w:uiPriority="9" w:qFormat="1"/>
     <w:lsdException w:name="heading 2" w:semiHidden="1" w:uiPriority="9" w:unhideWhenUsed="1" w:qFormat="1"/>
@@ -4662,6 +6163,9 @@
     <w:lsdException w:name="List Table 5 Dark Accent 6" w:uiPriority="50"/>
     <w:lsdException w:name="List Table 6 Colorful Accent 6" w:uiPriority="51"/>
     <w:lsdException w:name="List Table 7 Colorful Accent 6" w:uiPriority="52"/>
+    <w:lsdException w:name="Mention" w:semiHidden="1" w:unhideWhenUsed="1"/>
+    <w:lsdException w:name="Smart Hyperlink" w:semiHidden="1" w:unhideWhenUsed="1"/>
+    <w:lsdException w:name="Hashtag" w:semiHidden="1" w:unhideWhenUsed="1"/>
   </w:latentStyles>
   <w:style w:type="paragraph" w:default="1" w:styleId="Normale">
     <w:name w:val="Normal"/>
@@ -5042,7 +6546,7 @@
 </file>
 
 <file path=customXml/itemProps1.xml><?xml version="1.0" encoding="utf-8"?>
-<ds:datastoreItem xmlns:ds="http://schemas.openxmlformats.org/officeDocument/2006/customXml" ds:itemID="{858D4FFB-38C7-489B-965C-E535D04A4EB6}">
+<ds:datastoreItem xmlns:ds="http://schemas.openxmlformats.org/officeDocument/2006/customXml" ds:itemID="{30154B0D-96D8-4EE5-AF08-D40461B836B8}">
   <ds:schemaRefs>
     <ds:schemaRef ds:uri="http://schemas.openxmlformats.org/officeDocument/2006/bibliography"/>
   </ds:schemaRefs>

</xml_diff>

<commit_message>
fix menù principale, tasto levels e gdd
</commit_message>
<xml_diff>
--- a/Design Document for.docx
+++ b/Design Document for.docx
@@ -81,7 +81,7 @@
           <w:szCs w:val="72"/>
           <w:lang w:val="en-US"/>
         </w:rPr>
-        <w:t>rogetto pong</w:t>
+        <w:t xml:space="preserve">rogetto </w:t>
       </w:r>
     </w:p>
     <w:p>
@@ -94,28 +94,24 @@
           <w:lang w:val="en-US"/>
         </w:rPr>
       </w:pPr>
-    </w:p>
-    <w:p>
-      <w:pPr>
-        <w:jc w:val="center"/>
+      <w:r>
         <w:rPr>
           <w:color w:val="538135" w:themeColor="accent6" w:themeShade="BF"/>
           <w:sz w:val="72"/>
           <w:szCs w:val="72"/>
           <w:lang w:val="en-US"/>
         </w:rPr>
-      </w:pPr>
-    </w:p>
-    <w:p>
-      <w:pPr>
-        <w:jc w:val="center"/>
+        <w:t xml:space="preserve">Power </w:t>
+      </w:r>
+      <w:r>
         <w:rPr>
           <w:color w:val="538135" w:themeColor="accent6" w:themeShade="BF"/>
           <w:sz w:val="72"/>
           <w:szCs w:val="72"/>
           <w:lang w:val="en-US"/>
         </w:rPr>
-      </w:pPr>
+        <w:t>pong</w:t>
+      </w:r>
     </w:p>
     <w:p>
       <w:pPr>
@@ -152,7 +148,29 @@
     </w:p>
     <w:p>
       <w:pPr>
-        <w:spacing w:after="0" w:line="240" w:lineRule="auto"/>
+        <w:jc w:val="center"/>
+        <w:rPr>
+          <w:color w:val="538135" w:themeColor="accent6" w:themeShade="BF"/>
+          <w:sz w:val="72"/>
+          <w:szCs w:val="72"/>
+          <w:lang w:val="en-US"/>
+        </w:rPr>
+      </w:pPr>
+    </w:p>
+    <w:p>
+      <w:pPr>
+        <w:jc w:val="center"/>
+        <w:rPr>
+          <w:color w:val="538135" w:themeColor="accent6" w:themeShade="BF"/>
+          <w:sz w:val="72"/>
+          <w:szCs w:val="72"/>
+          <w:lang w:val="en-US"/>
+        </w:rPr>
+      </w:pPr>
+    </w:p>
+    <w:p>
+      <w:pPr>
+        <w:jc w:val="center"/>
         <w:rPr>
           <w:color w:val="538135" w:themeColor="accent6" w:themeShade="BF"/>
           <w:sz w:val="72"/>
@@ -220,7 +238,7 @@
           <w:color w:val="FFC000" w:themeColor="accent4"/>
           <w:sz w:val="40"/>
           <w:szCs w:val="40"/>
-          <w:lang w:eastAsia="it-IT"/>
+          <w:lang w:val="en-US" w:eastAsia="it-IT"/>
         </w:rPr>
       </w:pPr>
       <w:r>
@@ -229,7 +247,7 @@
           <w:color w:val="FFC000" w:themeColor="accent4"/>
           <w:sz w:val="40"/>
           <w:szCs w:val="40"/>
-          <w:lang w:eastAsia="it-IT"/>
+          <w:lang w:val="en-US" w:eastAsia="it-IT"/>
         </w:rPr>
         <w:t>#</w:t>
       </w:r>
@@ -239,9 +257,71 @@
           <w:color w:val="FFC000" w:themeColor="accent4"/>
           <w:sz w:val="40"/>
           <w:szCs w:val="40"/>
-          <w:lang w:eastAsia="it-IT"/>
-        </w:rPr>
-        <w:t xml:space="preserve">Game </w:t>
+          <w:lang w:val="en-US" w:eastAsia="it-IT"/>
+        </w:rPr>
+        <w:t>Game Overview……</w:t>
+      </w:r>
+      <w:r>
+        <w:rPr>
+          <w:rFonts w:ascii="Arial" w:eastAsia="Times New Roman" w:hAnsi="Arial" w:cs="Arial"/>
+          <w:color w:val="FFC000" w:themeColor="accent4"/>
+          <w:sz w:val="40"/>
+          <w:szCs w:val="40"/>
+          <w:lang w:val="en-US" w:eastAsia="it-IT"/>
+        </w:rPr>
+        <w:t>….</w:t>
+      </w:r>
+      <w:r>
+        <w:rPr>
+          <w:rFonts w:ascii="Arial" w:eastAsia="Times New Roman" w:hAnsi="Arial" w:cs="Arial"/>
+          <w:color w:val="FFC000" w:themeColor="accent4"/>
+          <w:sz w:val="40"/>
+          <w:szCs w:val="40"/>
+          <w:lang w:val="en-US" w:eastAsia="it-IT"/>
+        </w:rPr>
+        <w:t>………………</w:t>
+      </w:r>
+      <w:r>
+        <w:rPr>
+          <w:rFonts w:ascii="Arial" w:eastAsia="Times New Roman" w:hAnsi="Arial" w:cs="Arial"/>
+          <w:color w:val="FFC000" w:themeColor="accent4"/>
+          <w:sz w:val="40"/>
+          <w:szCs w:val="40"/>
+          <w:lang w:val="en-US" w:eastAsia="it-IT"/>
+        </w:rPr>
+        <w:t>.</w:t>
+      </w:r>
+      <w:r>
+        <w:rPr>
+          <w:rFonts w:ascii="Arial" w:eastAsia="Times New Roman" w:hAnsi="Arial" w:cs="Arial"/>
+          <w:color w:val="FFC000" w:themeColor="accent4"/>
+          <w:sz w:val="40"/>
+          <w:szCs w:val="40"/>
+          <w:lang w:val="en-US" w:eastAsia="it-IT"/>
+        </w:rPr>
+        <w:t>………3</w:t>
+      </w:r>
+    </w:p>
+    <w:p>
+      <w:pPr>
+        <w:spacing w:after="0" w:line="240" w:lineRule="auto"/>
+        <w:rPr>
+          <w:rFonts w:ascii="Arial" w:eastAsia="Times New Roman" w:hAnsi="Arial" w:cs="Arial"/>
+          <w:color w:val="FFC000" w:themeColor="accent4"/>
+          <w:sz w:val="40"/>
+          <w:szCs w:val="40"/>
+          <w:lang w:val="en-US" w:eastAsia="it-IT"/>
+        </w:rPr>
+      </w:pPr>
+      <w:r>
+        <w:rPr>
+          <w:rFonts w:ascii="Arial" w:eastAsia="Times New Roman" w:hAnsi="Arial" w:cs="Arial"/>
+          <w:color w:val="FFC000" w:themeColor="accent4"/>
+          <w:sz w:val="40"/>
+          <w:szCs w:val="40"/>
+          <w:lang w:val="en-US" w:eastAsia="it-IT"/>
+        </w:rPr>
+        <w:t xml:space="preserve">   </w:t>
       </w:r>
       <w:proofErr w:type="spellStart"/>
       <w:r>
@@ -250,9 +330,9 @@
           <w:color w:val="FFC000" w:themeColor="accent4"/>
           <w:sz w:val="40"/>
           <w:szCs w:val="40"/>
-          <w:lang w:eastAsia="it-IT"/>
-        </w:rPr>
-        <w:t>Overview</w:t>
+          <w:lang w:val="en-US" w:eastAsia="it-IT"/>
+        </w:rPr>
+        <w:t>Introduzione</w:t>
       </w:r>
       <w:proofErr w:type="spellEnd"/>
       <w:r>
@@ -261,293 +341,209 @@
           <w:color w:val="FFC000" w:themeColor="accent4"/>
           <w:sz w:val="40"/>
           <w:szCs w:val="40"/>
-          <w:lang w:eastAsia="it-IT"/>
+          <w:lang w:val="en-US" w:eastAsia="it-IT"/>
+        </w:rPr>
+        <w:t>…………</w:t>
+      </w:r>
+      <w:r>
+        <w:rPr>
+          <w:rFonts w:ascii="Arial" w:eastAsia="Times New Roman" w:hAnsi="Arial" w:cs="Arial"/>
+          <w:color w:val="FFC000" w:themeColor="accent4"/>
+          <w:sz w:val="40"/>
+          <w:szCs w:val="40"/>
+          <w:lang w:val="en-US" w:eastAsia="it-IT"/>
+        </w:rPr>
+        <w:t>...</w:t>
+      </w:r>
+      <w:r>
+        <w:rPr>
+          <w:rFonts w:ascii="Arial" w:eastAsia="Times New Roman" w:hAnsi="Arial" w:cs="Arial"/>
+          <w:color w:val="FFC000" w:themeColor="accent4"/>
+          <w:sz w:val="40"/>
+          <w:szCs w:val="40"/>
+          <w:lang w:val="en-US" w:eastAsia="it-IT"/>
+        </w:rPr>
+        <w:t>……………..</w:t>
+      </w:r>
+      <w:r>
+        <w:rPr>
+          <w:rFonts w:ascii="Arial" w:eastAsia="Times New Roman" w:hAnsi="Arial" w:cs="Arial"/>
+          <w:color w:val="FFC000" w:themeColor="accent4"/>
+          <w:sz w:val="40"/>
+          <w:szCs w:val="40"/>
+          <w:lang w:val="en-US" w:eastAsia="it-IT"/>
+        </w:rPr>
+        <w:t>.3</w:t>
+      </w:r>
+    </w:p>
+    <w:p>
+      <w:pPr>
+        <w:spacing w:after="0" w:line="240" w:lineRule="auto"/>
+        <w:rPr>
+          <w:rFonts w:ascii="Arial" w:eastAsia="Times New Roman" w:hAnsi="Arial" w:cs="Arial"/>
+          <w:color w:val="C00000"/>
+          <w:sz w:val="40"/>
+          <w:szCs w:val="40"/>
+          <w:lang w:val="en-US" w:eastAsia="it-IT"/>
+        </w:rPr>
+      </w:pPr>
+    </w:p>
+    <w:p>
+      <w:pPr>
+        <w:spacing w:after="0" w:line="240" w:lineRule="auto"/>
+        <w:rPr>
+          <w:rFonts w:ascii="Arial" w:eastAsia="Times New Roman" w:hAnsi="Arial" w:cs="Arial"/>
+          <w:color w:val="C00000"/>
+          <w:sz w:val="40"/>
+          <w:szCs w:val="40"/>
+          <w:lang w:val="en-US" w:eastAsia="it-IT"/>
+        </w:rPr>
+      </w:pPr>
+      <w:r>
+        <w:rPr>
+          <w:rFonts w:ascii="Arial" w:eastAsia="Times New Roman" w:hAnsi="Arial" w:cs="Arial"/>
+          <w:color w:val="C00000"/>
+          <w:sz w:val="40"/>
+          <w:szCs w:val="40"/>
+          <w:lang w:val="en-US" w:eastAsia="it-IT"/>
+        </w:rPr>
+        <w:t>#Actions…………………………………</w:t>
+      </w:r>
+      <w:proofErr w:type="gramStart"/>
+      <w:r>
+        <w:rPr>
+          <w:rFonts w:ascii="Arial" w:eastAsia="Times New Roman" w:hAnsi="Arial" w:cs="Arial"/>
+          <w:color w:val="C00000"/>
+          <w:sz w:val="40"/>
+          <w:szCs w:val="40"/>
+          <w:lang w:val="en-US" w:eastAsia="it-IT"/>
         </w:rPr>
         <w:t>…</w:t>
       </w:r>
+      <w:r>
+        <w:rPr>
+          <w:rFonts w:ascii="Arial" w:eastAsia="Times New Roman" w:hAnsi="Arial" w:cs="Arial"/>
+          <w:color w:val="C00000"/>
+          <w:sz w:val="40"/>
+          <w:szCs w:val="40"/>
+          <w:lang w:val="en-US" w:eastAsia="it-IT"/>
+        </w:rPr>
+        <w:t>..</w:t>
+      </w:r>
+      <w:proofErr w:type="gramEnd"/>
+      <w:r>
+        <w:rPr>
+          <w:rFonts w:ascii="Arial" w:eastAsia="Times New Roman" w:hAnsi="Arial" w:cs="Arial"/>
+          <w:color w:val="C00000"/>
+          <w:sz w:val="40"/>
+          <w:szCs w:val="40"/>
+          <w:lang w:val="en-US" w:eastAsia="it-IT"/>
+        </w:rPr>
+        <w:t>…</w:t>
+      </w:r>
+      <w:r>
+        <w:rPr>
+          <w:rFonts w:ascii="Arial" w:eastAsia="Times New Roman" w:hAnsi="Arial" w:cs="Arial"/>
+          <w:color w:val="C00000"/>
+          <w:sz w:val="40"/>
+          <w:szCs w:val="40"/>
+          <w:lang w:val="en-US" w:eastAsia="it-IT"/>
+        </w:rPr>
+        <w:t>.</w:t>
+      </w:r>
+      <w:r>
+        <w:rPr>
+          <w:rFonts w:ascii="Arial" w:eastAsia="Times New Roman" w:hAnsi="Arial" w:cs="Arial"/>
+          <w:color w:val="C00000"/>
+          <w:sz w:val="40"/>
+          <w:szCs w:val="40"/>
+          <w:lang w:val="en-US" w:eastAsia="it-IT"/>
+        </w:rPr>
+        <w:t>..3</w:t>
+      </w:r>
+    </w:p>
+    <w:p>
+      <w:pPr>
+        <w:spacing w:after="0" w:line="240" w:lineRule="auto"/>
+        <w:rPr>
+          <w:rFonts w:ascii="Arial" w:eastAsia="Times New Roman" w:hAnsi="Arial" w:cs="Arial"/>
+          <w:color w:val="C00000"/>
+          <w:sz w:val="40"/>
+          <w:szCs w:val="40"/>
+          <w:lang w:val="en-US" w:eastAsia="it-IT"/>
+        </w:rPr>
+      </w:pPr>
+      <w:r>
+        <w:rPr>
+          <w:rFonts w:ascii="Arial" w:eastAsia="Times New Roman" w:hAnsi="Arial" w:cs="Arial"/>
+          <w:color w:val="C00000"/>
+          <w:sz w:val="40"/>
+          <w:szCs w:val="40"/>
+          <w:lang w:val="en-US" w:eastAsia="it-IT"/>
+        </w:rPr>
+        <w:t xml:space="preserve">   </w:t>
+      </w:r>
+      <w:proofErr w:type="spellStart"/>
+      <w:r>
+        <w:rPr>
+          <w:rFonts w:ascii="Arial" w:eastAsia="Times New Roman" w:hAnsi="Arial" w:cs="Arial"/>
+          <w:color w:val="C00000"/>
+          <w:sz w:val="40"/>
+          <w:szCs w:val="40"/>
+          <w:lang w:val="en-US" w:eastAsia="it-IT"/>
+        </w:rPr>
+        <w:t>Movimento</w:t>
+      </w:r>
+      <w:proofErr w:type="spellEnd"/>
+      <w:r>
+        <w:rPr>
+          <w:rFonts w:ascii="Arial" w:eastAsia="Times New Roman" w:hAnsi="Arial" w:cs="Arial"/>
+          <w:color w:val="C00000"/>
+          <w:sz w:val="40"/>
+          <w:szCs w:val="40"/>
+          <w:lang w:val="en-US" w:eastAsia="it-IT"/>
+        </w:rPr>
+        <w:t>…………</w:t>
+      </w:r>
       <w:proofErr w:type="gramStart"/>
       <w:r>
         <w:rPr>
           <w:rFonts w:ascii="Arial" w:eastAsia="Times New Roman" w:hAnsi="Arial" w:cs="Arial"/>
-          <w:color w:val="FFC000" w:themeColor="accent4"/>
-          <w:sz w:val="40"/>
-          <w:szCs w:val="40"/>
-          <w:lang w:eastAsia="it-IT"/>
+          <w:color w:val="C00000"/>
+          <w:sz w:val="40"/>
+          <w:szCs w:val="40"/>
+          <w:lang w:val="en-US" w:eastAsia="it-IT"/>
         </w:rPr>
         <w:t>…</w:t>
       </w:r>
       <w:r>
         <w:rPr>
           <w:rFonts w:ascii="Arial" w:eastAsia="Times New Roman" w:hAnsi="Arial" w:cs="Arial"/>
-          <w:color w:val="FFC000" w:themeColor="accent4"/>
-          <w:sz w:val="40"/>
-          <w:szCs w:val="40"/>
-          <w:lang w:eastAsia="it-IT"/>
-        </w:rPr>
-        <w:t>….</w:t>
+          <w:color w:val="C00000"/>
+          <w:sz w:val="40"/>
+          <w:szCs w:val="40"/>
+          <w:lang w:val="en-US" w:eastAsia="it-IT"/>
+        </w:rPr>
+        <w:t>..</w:t>
       </w:r>
       <w:proofErr w:type="gramEnd"/>
       <w:r>
         <w:rPr>
           <w:rFonts w:ascii="Arial" w:eastAsia="Times New Roman" w:hAnsi="Arial" w:cs="Arial"/>
-          <w:color w:val="FFC000" w:themeColor="accent4"/>
-          <w:sz w:val="40"/>
-          <w:szCs w:val="40"/>
-          <w:lang w:eastAsia="it-IT"/>
+          <w:color w:val="C00000"/>
+          <w:sz w:val="40"/>
+          <w:szCs w:val="40"/>
+          <w:lang w:val="en-US" w:eastAsia="it-IT"/>
         </w:rPr>
         <w:t>………………</w:t>
       </w:r>
       <w:r>
         <w:rPr>
           <w:rFonts w:ascii="Arial" w:eastAsia="Times New Roman" w:hAnsi="Arial" w:cs="Arial"/>
-          <w:color w:val="FFC000" w:themeColor="accent4"/>
-          <w:sz w:val="40"/>
-          <w:szCs w:val="40"/>
-          <w:lang w:eastAsia="it-IT"/>
-        </w:rPr>
-        <w:t>.</w:t>
-      </w:r>
-      <w:r>
-        <w:rPr>
-          <w:rFonts w:ascii="Arial" w:eastAsia="Times New Roman" w:hAnsi="Arial" w:cs="Arial"/>
-          <w:color w:val="FFC000" w:themeColor="accent4"/>
-          <w:sz w:val="40"/>
-          <w:szCs w:val="40"/>
-          <w:lang w:eastAsia="it-IT"/>
-        </w:rPr>
-        <w:t>………3</w:t>
-      </w:r>
-    </w:p>
-    <w:p>
-      <w:pPr>
-        <w:spacing w:after="0" w:line="240" w:lineRule="auto"/>
-        <w:rPr>
-          <w:rFonts w:ascii="Arial" w:eastAsia="Times New Roman" w:hAnsi="Arial" w:cs="Arial"/>
-          <w:color w:val="FFC000" w:themeColor="accent4"/>
-          <w:sz w:val="40"/>
-          <w:szCs w:val="40"/>
-          <w:lang w:eastAsia="it-IT"/>
-        </w:rPr>
-      </w:pPr>
-      <w:r>
-        <w:rPr>
-          <w:rFonts w:ascii="Arial" w:eastAsia="Times New Roman" w:hAnsi="Arial" w:cs="Arial"/>
-          <w:color w:val="FFC000" w:themeColor="accent4"/>
-          <w:sz w:val="40"/>
-          <w:szCs w:val="40"/>
-          <w:lang w:eastAsia="it-IT"/>
-        </w:rPr>
-        <w:t xml:space="preserve">   Introduzione…………</w:t>
-      </w:r>
-      <w:r>
-        <w:rPr>
-          <w:rFonts w:ascii="Arial" w:eastAsia="Times New Roman" w:hAnsi="Arial" w:cs="Arial"/>
-          <w:color w:val="FFC000" w:themeColor="accent4"/>
-          <w:sz w:val="40"/>
-          <w:szCs w:val="40"/>
-          <w:lang w:eastAsia="it-IT"/>
-        </w:rPr>
-        <w:t>...</w:t>
-      </w:r>
-      <w:r>
-        <w:rPr>
-          <w:rFonts w:ascii="Arial" w:eastAsia="Times New Roman" w:hAnsi="Arial" w:cs="Arial"/>
-          <w:color w:val="FFC000" w:themeColor="accent4"/>
-          <w:sz w:val="40"/>
-          <w:szCs w:val="40"/>
-          <w:lang w:eastAsia="it-IT"/>
-        </w:rPr>
-        <w:t>……………..</w:t>
-      </w:r>
-      <w:r>
-        <w:rPr>
-          <w:rFonts w:ascii="Arial" w:eastAsia="Times New Roman" w:hAnsi="Arial" w:cs="Arial"/>
-          <w:color w:val="FFC000" w:themeColor="accent4"/>
-          <w:sz w:val="40"/>
-          <w:szCs w:val="40"/>
-          <w:lang w:eastAsia="it-IT"/>
-        </w:rPr>
-        <w:t>.3</w:t>
-      </w:r>
-    </w:p>
-    <w:p>
-      <w:pPr>
-        <w:spacing w:after="0" w:line="240" w:lineRule="auto"/>
-        <w:rPr>
-          <w:rFonts w:ascii="Arial" w:eastAsia="Times New Roman" w:hAnsi="Arial" w:cs="Arial"/>
           <w:color w:val="C00000"/>
           <w:sz w:val="40"/>
           <w:szCs w:val="40"/>
-          <w:lang w:eastAsia="it-IT"/>
-        </w:rPr>
-      </w:pPr>
-    </w:p>
-    <w:p>
-      <w:pPr>
-        <w:spacing w:after="0" w:line="240" w:lineRule="auto"/>
-        <w:rPr>
-          <w:rFonts w:ascii="Arial" w:eastAsia="Times New Roman" w:hAnsi="Arial" w:cs="Arial"/>
-          <w:color w:val="C00000"/>
-          <w:sz w:val="40"/>
-          <w:szCs w:val="40"/>
-          <w:lang w:eastAsia="it-IT"/>
-        </w:rPr>
-      </w:pPr>
-      <w:r>
-        <w:rPr>
-          <w:rFonts w:ascii="Arial" w:eastAsia="Times New Roman" w:hAnsi="Arial" w:cs="Arial"/>
-          <w:color w:val="C00000"/>
-          <w:sz w:val="40"/>
-          <w:szCs w:val="40"/>
-          <w:lang w:eastAsia="it-IT"/>
-        </w:rPr>
-        <w:t>#</w:t>
-      </w:r>
-      <w:proofErr w:type="spellStart"/>
-      <w:r>
-        <w:rPr>
-          <w:rFonts w:ascii="Arial" w:eastAsia="Times New Roman" w:hAnsi="Arial" w:cs="Arial"/>
-          <w:color w:val="C00000"/>
-          <w:sz w:val="40"/>
-          <w:szCs w:val="40"/>
-          <w:lang w:eastAsia="it-IT"/>
-        </w:rPr>
-        <w:t>Actions</w:t>
-      </w:r>
-      <w:proofErr w:type="spellEnd"/>
-      <w:r>
-        <w:rPr>
-          <w:rFonts w:ascii="Arial" w:eastAsia="Times New Roman" w:hAnsi="Arial" w:cs="Arial"/>
-          <w:color w:val="C00000"/>
-          <w:sz w:val="40"/>
-          <w:szCs w:val="40"/>
-          <w:lang w:eastAsia="it-IT"/>
-        </w:rPr>
-        <w:t>………………………………</w:t>
-      </w:r>
-      <w:proofErr w:type="gramStart"/>
-      <w:r>
-        <w:rPr>
-          <w:rFonts w:ascii="Arial" w:eastAsia="Times New Roman" w:hAnsi="Arial" w:cs="Arial"/>
-          <w:color w:val="C00000"/>
-          <w:sz w:val="40"/>
-          <w:szCs w:val="40"/>
-          <w:lang w:eastAsia="it-IT"/>
-        </w:rPr>
-        <w:t>……</w:t>
-      </w:r>
-      <w:r>
-        <w:rPr>
-          <w:rFonts w:ascii="Arial" w:eastAsia="Times New Roman" w:hAnsi="Arial" w:cs="Arial"/>
-          <w:color w:val="C00000"/>
-          <w:sz w:val="40"/>
-          <w:szCs w:val="40"/>
-          <w:lang w:eastAsia="it-IT"/>
-        </w:rPr>
-        <w:t>.</w:t>
-      </w:r>
-      <w:proofErr w:type="gramEnd"/>
-      <w:r>
-        <w:rPr>
-          <w:rFonts w:ascii="Arial" w:eastAsia="Times New Roman" w:hAnsi="Arial" w:cs="Arial"/>
-          <w:color w:val="C00000"/>
-          <w:sz w:val="40"/>
-          <w:szCs w:val="40"/>
-          <w:lang w:eastAsia="it-IT"/>
-        </w:rPr>
-        <w:t>.</w:t>
-      </w:r>
-      <w:r>
-        <w:rPr>
-          <w:rFonts w:ascii="Arial" w:eastAsia="Times New Roman" w:hAnsi="Arial" w:cs="Arial"/>
-          <w:color w:val="C00000"/>
-          <w:sz w:val="40"/>
-          <w:szCs w:val="40"/>
-          <w:lang w:eastAsia="it-IT"/>
-        </w:rPr>
-        <w:t>…</w:t>
-      </w:r>
-      <w:r>
-        <w:rPr>
-          <w:rFonts w:ascii="Arial" w:eastAsia="Times New Roman" w:hAnsi="Arial" w:cs="Arial"/>
-          <w:color w:val="C00000"/>
-          <w:sz w:val="40"/>
-          <w:szCs w:val="40"/>
-          <w:lang w:eastAsia="it-IT"/>
-        </w:rPr>
-        <w:t>.</w:t>
-      </w:r>
-      <w:r>
-        <w:rPr>
-          <w:rFonts w:ascii="Arial" w:eastAsia="Times New Roman" w:hAnsi="Arial" w:cs="Arial"/>
-          <w:color w:val="C00000"/>
-          <w:sz w:val="40"/>
-          <w:szCs w:val="40"/>
-          <w:lang w:eastAsia="it-IT"/>
-        </w:rPr>
-        <w:t>..3</w:t>
-      </w:r>
-    </w:p>
-    <w:p>
-      <w:pPr>
-        <w:spacing w:after="0" w:line="240" w:lineRule="auto"/>
-        <w:rPr>
-          <w:rFonts w:ascii="Arial" w:eastAsia="Times New Roman" w:hAnsi="Arial" w:cs="Arial"/>
-          <w:color w:val="C00000"/>
-          <w:sz w:val="40"/>
-          <w:szCs w:val="40"/>
-          <w:lang w:eastAsia="it-IT"/>
-        </w:rPr>
-      </w:pPr>
-      <w:r>
-        <w:rPr>
-          <w:rFonts w:ascii="Arial" w:eastAsia="Times New Roman" w:hAnsi="Arial" w:cs="Arial"/>
-          <w:color w:val="C00000"/>
-          <w:sz w:val="40"/>
-          <w:szCs w:val="40"/>
-          <w:lang w:eastAsia="it-IT"/>
-        </w:rPr>
-        <w:t xml:space="preserve">   Movimento………</w:t>
-      </w:r>
-      <w:proofErr w:type="gramStart"/>
-      <w:r>
-        <w:rPr>
-          <w:rFonts w:ascii="Arial" w:eastAsia="Times New Roman" w:hAnsi="Arial" w:cs="Arial"/>
-          <w:color w:val="C00000"/>
-          <w:sz w:val="40"/>
-          <w:szCs w:val="40"/>
-          <w:lang w:eastAsia="it-IT"/>
-        </w:rPr>
-        <w:t>……</w:t>
-      </w:r>
-      <w:r>
-        <w:rPr>
-          <w:rFonts w:ascii="Arial" w:eastAsia="Times New Roman" w:hAnsi="Arial" w:cs="Arial"/>
-          <w:color w:val="C00000"/>
-          <w:sz w:val="40"/>
-          <w:szCs w:val="40"/>
-          <w:lang w:eastAsia="it-IT"/>
-        </w:rPr>
-        <w:t>.</w:t>
-      </w:r>
-      <w:proofErr w:type="gramEnd"/>
-      <w:r>
-        <w:rPr>
-          <w:rFonts w:ascii="Arial" w:eastAsia="Times New Roman" w:hAnsi="Arial" w:cs="Arial"/>
-          <w:color w:val="C00000"/>
-          <w:sz w:val="40"/>
-          <w:szCs w:val="40"/>
-          <w:lang w:eastAsia="it-IT"/>
-        </w:rPr>
-        <w:t>.………………</w:t>
-      </w:r>
-      <w:r>
-        <w:rPr>
-          <w:rFonts w:ascii="Arial" w:eastAsia="Times New Roman" w:hAnsi="Arial" w:cs="Arial"/>
-          <w:color w:val="C00000"/>
-          <w:sz w:val="40"/>
-          <w:szCs w:val="40"/>
-          <w:lang w:eastAsia="it-IT"/>
+          <w:lang w:val="en-US" w:eastAsia="it-IT"/>
         </w:rPr>
         <w:t>3</w:t>
       </w:r>
@@ -559,7 +555,7 @@
           <w:rFonts w:ascii="Arial" w:eastAsia="Times New Roman" w:hAnsi="Arial" w:cs="Arial"/>
           <w:sz w:val="60"/>
           <w:szCs w:val="60"/>
-          <w:lang w:eastAsia="it-IT"/>
+          <w:lang w:val="en-US" w:eastAsia="it-IT"/>
         </w:rPr>
       </w:pPr>
       <w:r>
@@ -568,19 +564,31 @@
           <w:color w:val="A5A5A5" w:themeColor="accent3"/>
           <w:sz w:val="40"/>
           <w:szCs w:val="40"/>
-          <w:lang w:eastAsia="it-IT"/>
+          <w:lang w:val="en-US" w:eastAsia="it-IT"/>
         </w:rPr>
         <w:t xml:space="preserve">   </w:t>
       </w:r>
+      <w:proofErr w:type="spellStart"/>
       <w:r>
         <w:rPr>
           <w:rFonts w:ascii="Arial" w:eastAsia="Times New Roman" w:hAnsi="Arial" w:cs="Arial"/>
           <w:color w:val="C00000"/>
           <w:sz w:val="40"/>
           <w:szCs w:val="40"/>
-          <w:lang w:eastAsia="it-IT"/>
-        </w:rPr>
-        <w:t>Controlli…………………………</w:t>
+          <w:lang w:val="en-US" w:eastAsia="it-IT"/>
+        </w:rPr>
+        <w:t>Controlli</w:t>
+      </w:r>
+      <w:proofErr w:type="spellEnd"/>
+      <w:r>
+        <w:rPr>
+          <w:rFonts w:ascii="Arial" w:eastAsia="Times New Roman" w:hAnsi="Arial" w:cs="Arial"/>
+          <w:color w:val="C00000"/>
+          <w:sz w:val="40"/>
+          <w:szCs w:val="40"/>
+          <w:lang w:val="en-US" w:eastAsia="it-IT"/>
+        </w:rPr>
+        <w:t>……………………………</w:t>
       </w:r>
       <w:proofErr w:type="gramStart"/>
       <w:r>
@@ -589,9 +597,9 @@
           <w:color w:val="C00000"/>
           <w:sz w:val="40"/>
           <w:szCs w:val="40"/>
-          <w:lang w:eastAsia="it-IT"/>
-        </w:rPr>
-        <w:t>…….</w:t>
+          <w:lang w:val="en-US" w:eastAsia="it-IT"/>
+        </w:rPr>
+        <w:t>…..</w:t>
       </w:r>
       <w:proofErr w:type="gramEnd"/>
       <w:r>
@@ -600,9 +608,9 @@
           <w:color w:val="C00000"/>
           <w:sz w:val="40"/>
           <w:szCs w:val="40"/>
-          <w:lang w:eastAsia="it-IT"/>
-        </w:rPr>
-        <w:t>.4</w:t>
+          <w:lang w:val="en-US" w:eastAsia="it-IT"/>
+        </w:rPr>
+        <w:t>4</w:t>
       </w:r>
     </w:p>
     <w:p>
@@ -613,7 +621,7 @@
           <w:color w:val="70AD47" w:themeColor="accent6"/>
           <w:sz w:val="40"/>
           <w:szCs w:val="40"/>
-          <w:lang w:eastAsia="it-IT"/>
+          <w:lang w:val="en-US" w:eastAsia="it-IT"/>
         </w:rPr>
       </w:pPr>
     </w:p>
@@ -625,7 +633,7 @@
           <w:color w:val="A5A5A5" w:themeColor="accent3"/>
           <w:sz w:val="40"/>
           <w:szCs w:val="40"/>
-          <w:lang w:eastAsia="it-IT"/>
+          <w:lang w:val="en-US" w:eastAsia="it-IT"/>
         </w:rPr>
       </w:pPr>
       <w:r>
@@ -634,31 +642,64 @@
           <w:color w:val="A5A5A5" w:themeColor="accent3"/>
           <w:sz w:val="40"/>
           <w:szCs w:val="40"/>
-          <w:lang w:eastAsia="it-IT"/>
-        </w:rPr>
-        <w:t>#</w:t>
-      </w:r>
+          <w:lang w:val="en-US" w:eastAsia="it-IT"/>
+        </w:rPr>
+        <w:t>#Game Structure.……………………</w:t>
+      </w:r>
+      <w:proofErr w:type="gramStart"/>
       <w:r>
         <w:rPr>
           <w:rFonts w:ascii="Arial" w:eastAsia="Times New Roman" w:hAnsi="Arial" w:cs="Arial"/>
           <w:color w:val="A5A5A5" w:themeColor="accent3"/>
           <w:sz w:val="40"/>
           <w:szCs w:val="40"/>
-          <w:lang w:eastAsia="it-IT"/>
-        </w:rPr>
-        <w:t xml:space="preserve">Game </w:t>
+          <w:lang w:val="en-US" w:eastAsia="it-IT"/>
+        </w:rPr>
+        <w:t>…..</w:t>
+      </w:r>
+      <w:proofErr w:type="gramEnd"/>
+      <w:r>
+        <w:rPr>
+          <w:rFonts w:ascii="Arial" w:eastAsia="Times New Roman" w:hAnsi="Arial" w:cs="Arial"/>
+          <w:color w:val="A5A5A5" w:themeColor="accent3"/>
+          <w:sz w:val="40"/>
+          <w:szCs w:val="40"/>
+          <w:lang w:val="en-US" w:eastAsia="it-IT"/>
+        </w:rPr>
+        <w:t>……...5</w:t>
+      </w:r>
+    </w:p>
+    <w:p>
+      <w:pPr>
+        <w:spacing w:after="0" w:line="240" w:lineRule="auto"/>
+        <w:rPr>
+          <w:rFonts w:ascii="Arial" w:eastAsia="Times New Roman" w:hAnsi="Arial" w:cs="Arial"/>
+          <w:color w:val="A5A5A5" w:themeColor="accent3"/>
+          <w:sz w:val="40"/>
+          <w:szCs w:val="40"/>
+          <w:lang w:val="en-US" w:eastAsia="it-IT"/>
+        </w:rPr>
+      </w:pPr>
+      <w:r>
+        <w:rPr>
+          <w:rFonts w:ascii="Arial" w:eastAsia="Times New Roman" w:hAnsi="Arial" w:cs="Arial"/>
+          <w:color w:val="A5A5A5" w:themeColor="accent3"/>
+          <w:sz w:val="40"/>
+          <w:szCs w:val="40"/>
+          <w:lang w:val="en-US" w:eastAsia="it-IT"/>
+        </w:rPr>
+        <w:t xml:space="preserve">   </w:t>
       </w:r>
       <w:proofErr w:type="spellStart"/>
-      <w:proofErr w:type="gramStart"/>
       <w:r>
         <w:rPr>
           <w:rFonts w:ascii="Arial" w:eastAsia="Times New Roman" w:hAnsi="Arial" w:cs="Arial"/>
           <w:color w:val="A5A5A5" w:themeColor="accent3"/>
           <w:sz w:val="40"/>
           <w:szCs w:val="40"/>
-          <w:lang w:eastAsia="it-IT"/>
-        </w:rPr>
-        <w:t>Structure</w:t>
+          <w:lang w:val="en-US" w:eastAsia="it-IT"/>
+        </w:rPr>
+        <w:t>Menù</w:t>
       </w:r>
       <w:proofErr w:type="spellEnd"/>
       <w:r>
@@ -667,50 +708,53 @@
           <w:color w:val="A5A5A5" w:themeColor="accent3"/>
           <w:sz w:val="40"/>
           <w:szCs w:val="40"/>
-          <w:lang w:eastAsia="it-IT"/>
-        </w:rPr>
-        <w:t>.…</w:t>
-      </w:r>
-      <w:proofErr w:type="gramEnd"/>
-      <w:r>
+          <w:lang w:val="en-US" w:eastAsia="it-IT"/>
+        </w:rPr>
+        <w:t>……….….……………………….5</w:t>
+      </w:r>
+    </w:p>
+    <w:p>
+      <w:pPr>
+        <w:spacing w:after="0" w:line="240" w:lineRule="auto"/>
         <w:rPr>
           <w:rFonts w:ascii="Arial" w:eastAsia="Times New Roman" w:hAnsi="Arial" w:cs="Arial"/>
           <w:color w:val="A5A5A5" w:themeColor="accent3"/>
           <w:sz w:val="40"/>
           <w:szCs w:val="40"/>
-          <w:lang w:eastAsia="it-IT"/>
-        </w:rPr>
-        <w:t>……………………</w:t>
-      </w:r>
+          <w:lang w:val="en-US" w:eastAsia="it-IT"/>
+        </w:rPr>
+      </w:pPr>
       <w:r>
         <w:rPr>
           <w:rFonts w:ascii="Arial" w:eastAsia="Times New Roman" w:hAnsi="Arial" w:cs="Arial"/>
           <w:color w:val="A5A5A5" w:themeColor="accent3"/>
           <w:sz w:val="40"/>
           <w:szCs w:val="40"/>
-          <w:lang w:eastAsia="it-IT"/>
-        </w:rPr>
-        <w:t>..</w:t>
-      </w:r>
+          <w:lang w:val="en-US" w:eastAsia="it-IT"/>
+        </w:rPr>
+        <w:t xml:space="preserve">   </w:t>
+      </w:r>
+      <w:proofErr w:type="spellStart"/>
       <w:r>
         <w:rPr>
           <w:rFonts w:ascii="Arial" w:eastAsia="Times New Roman" w:hAnsi="Arial" w:cs="Arial"/>
           <w:color w:val="A5A5A5" w:themeColor="accent3"/>
           <w:sz w:val="40"/>
           <w:szCs w:val="40"/>
-          <w:lang w:eastAsia="it-IT"/>
-        </w:rPr>
-        <w:t>……...</w:t>
-      </w:r>
+          <w:lang w:val="en-US" w:eastAsia="it-IT"/>
+        </w:rPr>
+        <w:t>Livelli</w:t>
+      </w:r>
+      <w:proofErr w:type="spellEnd"/>
       <w:r>
         <w:rPr>
           <w:rFonts w:ascii="Arial" w:eastAsia="Times New Roman" w:hAnsi="Arial" w:cs="Arial"/>
           <w:color w:val="A5A5A5" w:themeColor="accent3"/>
           <w:sz w:val="40"/>
           <w:szCs w:val="40"/>
-          <w:lang w:eastAsia="it-IT"/>
-        </w:rPr>
-        <w:t>5</w:t>
+          <w:lang w:val="en-US" w:eastAsia="it-IT"/>
+        </w:rPr>
+        <w:t>……………………………………7</w:t>
       </w:r>
     </w:p>
     <w:p>
@@ -718,118 +762,10 @@
         <w:spacing w:after="0" w:line="240" w:lineRule="auto"/>
         <w:rPr>
           <w:rFonts w:ascii="Arial" w:eastAsia="Times New Roman" w:hAnsi="Arial" w:cs="Arial"/>
-          <w:color w:val="A5A5A5" w:themeColor="accent3"/>
-          <w:sz w:val="40"/>
-          <w:szCs w:val="40"/>
-          <w:lang w:eastAsia="it-IT"/>
-        </w:rPr>
-      </w:pPr>
-      <w:r>
-        <w:rPr>
-          <w:rFonts w:ascii="Arial" w:eastAsia="Times New Roman" w:hAnsi="Arial" w:cs="Arial"/>
-          <w:color w:val="A5A5A5" w:themeColor="accent3"/>
-          <w:sz w:val="40"/>
-          <w:szCs w:val="40"/>
-          <w:lang w:eastAsia="it-IT"/>
-        </w:rPr>
-        <w:t xml:space="preserve">   </w:t>
-      </w:r>
-      <w:proofErr w:type="spellStart"/>
-      <w:r>
-        <w:rPr>
-          <w:rFonts w:ascii="Arial" w:eastAsia="Times New Roman" w:hAnsi="Arial" w:cs="Arial"/>
-          <w:color w:val="A5A5A5" w:themeColor="accent3"/>
-          <w:sz w:val="40"/>
-          <w:szCs w:val="40"/>
-          <w:lang w:eastAsia="it-IT"/>
-        </w:rPr>
-        <w:t>Menù</w:t>
-      </w:r>
-      <w:proofErr w:type="spellEnd"/>
-      <w:r>
-        <w:rPr>
-          <w:rFonts w:ascii="Arial" w:eastAsia="Times New Roman" w:hAnsi="Arial" w:cs="Arial"/>
-          <w:color w:val="A5A5A5" w:themeColor="accent3"/>
-          <w:sz w:val="40"/>
-          <w:szCs w:val="40"/>
-          <w:lang w:eastAsia="it-IT"/>
-        </w:rPr>
-        <w:t>…</w:t>
-      </w:r>
-      <w:proofErr w:type="gramStart"/>
-      <w:r>
-        <w:rPr>
-          <w:rFonts w:ascii="Arial" w:eastAsia="Times New Roman" w:hAnsi="Arial" w:cs="Arial"/>
-          <w:color w:val="A5A5A5" w:themeColor="accent3"/>
-          <w:sz w:val="40"/>
-          <w:szCs w:val="40"/>
-          <w:lang w:eastAsia="it-IT"/>
-        </w:rPr>
-        <w:t>…….</w:t>
-      </w:r>
-      <w:proofErr w:type="gramEnd"/>
-      <w:r>
-        <w:rPr>
-          <w:rFonts w:ascii="Arial" w:eastAsia="Times New Roman" w:hAnsi="Arial" w:cs="Arial"/>
-          <w:color w:val="A5A5A5" w:themeColor="accent3"/>
-          <w:sz w:val="40"/>
-          <w:szCs w:val="40"/>
-          <w:lang w:eastAsia="it-IT"/>
-        </w:rPr>
-        <w:t>…</w:t>
-      </w:r>
-      <w:r>
-        <w:rPr>
-          <w:rFonts w:ascii="Arial" w:eastAsia="Times New Roman" w:hAnsi="Arial" w:cs="Arial"/>
-          <w:color w:val="A5A5A5" w:themeColor="accent3"/>
-          <w:sz w:val="40"/>
-          <w:szCs w:val="40"/>
-          <w:lang w:eastAsia="it-IT"/>
-        </w:rPr>
-        <w:t>.……………………….</w:t>
-      </w:r>
-      <w:r>
-        <w:rPr>
-          <w:rFonts w:ascii="Arial" w:eastAsia="Times New Roman" w:hAnsi="Arial" w:cs="Arial"/>
-          <w:color w:val="A5A5A5" w:themeColor="accent3"/>
-          <w:sz w:val="40"/>
-          <w:szCs w:val="40"/>
-          <w:lang w:eastAsia="it-IT"/>
-        </w:rPr>
-        <w:t>5</w:t>
-      </w:r>
-    </w:p>
-    <w:p>
-      <w:pPr>
-        <w:spacing w:after="0" w:line="240" w:lineRule="auto"/>
-        <w:rPr>
-          <w:rFonts w:ascii="Arial" w:eastAsia="Times New Roman" w:hAnsi="Arial" w:cs="Arial"/>
-          <w:color w:val="A5A5A5" w:themeColor="accent3"/>
-          <w:sz w:val="40"/>
-          <w:szCs w:val="40"/>
-          <w:lang w:eastAsia="it-IT"/>
-        </w:rPr>
-      </w:pPr>
-      <w:r>
-        <w:rPr>
-          <w:rFonts w:ascii="Arial" w:eastAsia="Times New Roman" w:hAnsi="Arial" w:cs="Arial"/>
-          <w:color w:val="A5A5A5" w:themeColor="accent3"/>
-          <w:sz w:val="40"/>
-          <w:szCs w:val="40"/>
-          <w:lang w:eastAsia="it-IT"/>
-        </w:rPr>
-        <w:t xml:space="preserve">   Livelli……………………………………7</w:t>
-      </w:r>
-    </w:p>
-    <w:p>
-      <w:pPr>
-        <w:spacing w:after="0" w:line="240" w:lineRule="auto"/>
-        <w:rPr>
-          <w:rFonts w:ascii="Arial" w:eastAsia="Times New Roman" w:hAnsi="Arial" w:cs="Arial"/>
           <w:color w:val="70AD47" w:themeColor="accent6"/>
           <w:sz w:val="40"/>
           <w:szCs w:val="40"/>
-          <w:lang w:eastAsia="it-IT"/>
+          <w:lang w:val="en-US" w:eastAsia="it-IT"/>
         </w:rPr>
       </w:pPr>
     </w:p>
@@ -1230,7 +1166,7 @@
           <w:color w:val="0D0D0D" w:themeColor="text1" w:themeTint="F2"/>
           <w:sz w:val="40"/>
           <w:szCs w:val="40"/>
-          <w:lang w:eastAsia="it-IT"/>
+          <w:lang w:val="en-US" w:eastAsia="it-IT"/>
         </w:rPr>
       </w:pPr>
       <w:r>
@@ -1239,7 +1175,7 @@
           <w:color w:val="0D0D0D" w:themeColor="text1" w:themeTint="F2"/>
           <w:sz w:val="40"/>
           <w:szCs w:val="40"/>
-          <w:lang w:eastAsia="it-IT"/>
+          <w:lang w:val="en-US" w:eastAsia="it-IT"/>
         </w:rPr>
         <w:t>#</w:t>
       </w:r>
@@ -1249,7 +1185,7 @@
           <w:color w:val="0D0D0D" w:themeColor="text1" w:themeTint="F2"/>
           <w:sz w:val="40"/>
           <w:szCs w:val="40"/>
-          <w:lang w:eastAsia="it-IT"/>
+          <w:lang w:val="en-US" w:eastAsia="it-IT"/>
         </w:rPr>
         <w:t xml:space="preserve">U.I. (User </w:t>
       </w:r>
@@ -1260,7 +1196,7 @@
           <w:color w:val="0D0D0D" w:themeColor="text1" w:themeTint="F2"/>
           <w:sz w:val="40"/>
           <w:szCs w:val="40"/>
-          <w:lang w:eastAsia="it-IT"/>
+          <w:lang w:val="en-US" w:eastAsia="it-IT"/>
         </w:rPr>
         <w:t>Interface)…</w:t>
       </w:r>
@@ -1271,7 +1207,7 @@
           <w:color w:val="0D0D0D" w:themeColor="text1" w:themeTint="F2"/>
           <w:sz w:val="40"/>
           <w:szCs w:val="40"/>
-          <w:lang w:eastAsia="it-IT"/>
+          <w:lang w:val="en-US" w:eastAsia="it-IT"/>
         </w:rPr>
         <w:t>……………………</w:t>
       </w:r>
@@ -1281,7 +1217,7 @@
           <w:color w:val="0D0D0D" w:themeColor="text1" w:themeTint="F2"/>
           <w:sz w:val="40"/>
           <w:szCs w:val="40"/>
-          <w:lang w:eastAsia="it-IT"/>
+          <w:lang w:val="en-US" w:eastAsia="it-IT"/>
         </w:rPr>
         <w:t>…</w:t>
       </w:r>
@@ -1291,7 +1227,7 @@
           <w:color w:val="0D0D0D" w:themeColor="text1" w:themeTint="F2"/>
           <w:sz w:val="40"/>
           <w:szCs w:val="40"/>
-          <w:lang w:eastAsia="it-IT"/>
+          <w:lang w:val="en-US" w:eastAsia="it-IT"/>
         </w:rPr>
         <w:t>…11</w:t>
       </w:r>
@@ -1303,7 +1239,7 @@
           <w:rFonts w:ascii="Arial" w:eastAsia="Times New Roman" w:hAnsi="Arial" w:cs="Arial"/>
           <w:sz w:val="60"/>
           <w:szCs w:val="60"/>
-          <w:lang w:eastAsia="it-IT"/>
+          <w:lang w:val="en-US" w:eastAsia="it-IT"/>
         </w:rPr>
       </w:pPr>
     </w:p>
@@ -1324,11 +1260,10 @@
           <w:color w:val="833C0B" w:themeColor="accent2" w:themeShade="80"/>
           <w:sz w:val="40"/>
           <w:szCs w:val="40"/>
-          <w:lang w:eastAsia="it-IT"/>
+          <w:lang w:val="en-US" w:eastAsia="it-IT"/>
         </w:rPr>
         <w:t>#Audio e Fe</w:t>
       </w:r>
-      <w:proofErr w:type="spellStart"/>
       <w:r>
         <w:rPr>
           <w:rFonts w:ascii="Arial" w:eastAsia="Times New Roman" w:hAnsi="Arial" w:cs="Arial"/>
@@ -1339,7 +1274,6 @@
         </w:rPr>
         <w:t>edback</w:t>
       </w:r>
-      <w:proofErr w:type="spellEnd"/>
       <w:r>
         <w:rPr>
           <w:rFonts w:ascii="Arial" w:eastAsia="Times New Roman" w:hAnsi="Arial" w:cs="Arial"/>
@@ -1371,18 +1305,18 @@
           <w:color w:val="7030A0"/>
           <w:sz w:val="40"/>
           <w:szCs w:val="40"/>
-          <w:lang w:val="en-US" w:eastAsia="it-IT"/>
-        </w:rPr>
-      </w:pPr>
-      <w:r>
-        <w:rPr>
-          <w:rFonts w:ascii="Arial" w:eastAsia="Times New Roman" w:hAnsi="Arial" w:cs="Arial"/>
-          <w:color w:val="7030A0"/>
-          <w:sz w:val="40"/>
-          <w:szCs w:val="40"/>
-          <w:lang w:val="en-US" w:eastAsia="it-IT"/>
-        </w:rPr>
-        <w:t>#Optional features……</w:t>
+          <w:lang w:eastAsia="it-IT"/>
+        </w:rPr>
+      </w:pPr>
+      <w:r>
+        <w:rPr>
+          <w:rFonts w:ascii="Arial" w:eastAsia="Times New Roman" w:hAnsi="Arial" w:cs="Arial"/>
+          <w:color w:val="7030A0"/>
+          <w:sz w:val="40"/>
+          <w:szCs w:val="40"/>
+          <w:lang w:eastAsia="it-IT"/>
+        </w:rPr>
+        <w:t>#Optional features…</w:t>
       </w:r>
       <w:proofErr w:type="gramStart"/>
       <w:r>
@@ -1391,7 +1325,81 @@
           <w:color w:val="7030A0"/>
           <w:sz w:val="40"/>
           <w:szCs w:val="40"/>
-          <w:lang w:val="en-US" w:eastAsia="it-IT"/>
+          <w:lang w:eastAsia="it-IT"/>
+        </w:rPr>
+        <w:t>……</w:t>
+      </w:r>
+      <w:r>
+        <w:rPr>
+          <w:rFonts w:ascii="Arial" w:eastAsia="Times New Roman" w:hAnsi="Arial" w:cs="Arial"/>
+          <w:color w:val="7030A0"/>
+          <w:sz w:val="40"/>
+          <w:szCs w:val="40"/>
+          <w:lang w:eastAsia="it-IT"/>
+        </w:rPr>
+        <w:t>.</w:t>
+      </w:r>
+      <w:proofErr w:type="gramEnd"/>
+      <w:r>
+        <w:rPr>
+          <w:rFonts w:ascii="Arial" w:eastAsia="Times New Roman" w:hAnsi="Arial" w:cs="Arial"/>
+          <w:color w:val="7030A0"/>
+          <w:sz w:val="40"/>
+          <w:szCs w:val="40"/>
+          <w:lang w:eastAsia="it-IT"/>
+        </w:rPr>
+        <w:t>.</w:t>
+      </w:r>
+      <w:r>
+        <w:rPr>
+          <w:rFonts w:ascii="Arial" w:eastAsia="Times New Roman" w:hAnsi="Arial" w:cs="Arial"/>
+          <w:color w:val="7030A0"/>
+          <w:sz w:val="40"/>
+          <w:szCs w:val="40"/>
+          <w:lang w:eastAsia="it-IT"/>
+        </w:rPr>
+        <w:t>………………....</w:t>
+      </w:r>
+      <w:r>
+        <w:rPr>
+          <w:rFonts w:ascii="Arial" w:eastAsia="Times New Roman" w:hAnsi="Arial" w:cs="Arial"/>
+          <w:color w:val="7030A0"/>
+          <w:sz w:val="40"/>
+          <w:szCs w:val="40"/>
+          <w:lang w:eastAsia="it-IT"/>
+        </w:rPr>
+        <w:t>....13</w:t>
+      </w:r>
+    </w:p>
+    <w:p>
+      <w:pPr>
+        <w:spacing w:after="0" w:line="240" w:lineRule="auto"/>
+        <w:rPr>
+          <w:rFonts w:ascii="Arial" w:eastAsia="Times New Roman" w:hAnsi="Arial" w:cs="Arial"/>
+          <w:color w:val="7030A0"/>
+          <w:sz w:val="40"/>
+          <w:szCs w:val="40"/>
+          <w:lang w:eastAsia="it-IT"/>
+        </w:rPr>
+      </w:pPr>
+      <w:r>
+        <w:rPr>
+          <w:rFonts w:ascii="Arial" w:eastAsia="Times New Roman" w:hAnsi="Arial" w:cs="Arial"/>
+          <w:color w:val="7030A0"/>
+          <w:sz w:val="40"/>
+          <w:szCs w:val="40"/>
+          <w:lang w:eastAsia="it-IT"/>
+        </w:rPr>
+        <w:t xml:space="preserve">    Livelli………………</w:t>
+      </w:r>
+      <w:proofErr w:type="gramStart"/>
+      <w:r>
+        <w:rPr>
+          <w:rFonts w:ascii="Arial" w:eastAsia="Times New Roman" w:hAnsi="Arial" w:cs="Arial"/>
+          <w:color w:val="7030A0"/>
+          <w:sz w:val="40"/>
+          <w:szCs w:val="40"/>
+          <w:lang w:eastAsia="it-IT"/>
         </w:rPr>
         <w:t>…</w:t>
       </w:r>
@@ -1401,9 +1409,9 @@
           <w:color w:val="7030A0"/>
           <w:sz w:val="40"/>
           <w:szCs w:val="40"/>
-          <w:lang w:val="en-US" w:eastAsia="it-IT"/>
-        </w:rPr>
-        <w:t>..</w:t>
+          <w:lang w:eastAsia="it-IT"/>
+        </w:rPr>
+        <w:t>....</w:t>
       </w:r>
       <w:proofErr w:type="gramEnd"/>
       <w:r>
@@ -1412,19 +1420,29 @@
           <w:color w:val="7030A0"/>
           <w:sz w:val="40"/>
           <w:szCs w:val="40"/>
-          <w:lang w:val="en-US" w:eastAsia="it-IT"/>
-        </w:rPr>
-        <w:t>………………....</w:t>
-      </w:r>
-      <w:r>
-        <w:rPr>
-          <w:rFonts w:ascii="Arial" w:eastAsia="Times New Roman" w:hAnsi="Arial" w:cs="Arial"/>
-          <w:color w:val="7030A0"/>
-          <w:sz w:val="40"/>
-          <w:szCs w:val="40"/>
-          <w:lang w:val="en-US" w:eastAsia="it-IT"/>
-        </w:rPr>
-        <w:t>....13</w:t>
+          <w:lang w:eastAsia="it-IT"/>
+        </w:rPr>
+        <w:t>…</w:t>
+      </w:r>
+      <w:r>
+        <w:rPr>
+          <w:rFonts w:ascii="Arial" w:eastAsia="Times New Roman" w:hAnsi="Arial" w:cs="Arial"/>
+          <w:color w:val="7030A0"/>
+          <w:sz w:val="40"/>
+          <w:szCs w:val="40"/>
+          <w:lang w:eastAsia="it-IT"/>
+        </w:rPr>
+        <w:t>.</w:t>
+      </w:r>
+      <w:r>
+        <w:rPr>
+          <w:rFonts w:ascii="Arial" w:eastAsia="Times New Roman" w:hAnsi="Arial" w:cs="Arial"/>
+          <w:color w:val="7030A0"/>
+          <w:sz w:val="40"/>
+          <w:szCs w:val="40"/>
+          <w:lang w:eastAsia="it-IT"/>
+        </w:rPr>
+        <w:t>………13</w:t>
       </w:r>
     </w:p>
     <w:p>
@@ -1435,68 +1453,92 @@
           <w:color w:val="7030A0"/>
           <w:sz w:val="40"/>
           <w:szCs w:val="40"/>
-          <w:lang w:val="en-US" w:eastAsia="it-IT"/>
-        </w:rPr>
-      </w:pPr>
-      <w:r>
-        <w:rPr>
-          <w:rFonts w:ascii="Arial" w:eastAsia="Times New Roman" w:hAnsi="Arial" w:cs="Arial"/>
-          <w:color w:val="7030A0"/>
-          <w:sz w:val="40"/>
-          <w:szCs w:val="40"/>
-          <w:lang w:val="en-US" w:eastAsia="it-IT"/>
+          <w:lang w:eastAsia="it-IT"/>
+        </w:rPr>
+      </w:pPr>
+      <w:r>
+        <w:rPr>
+          <w:rFonts w:ascii="Arial" w:eastAsia="Times New Roman" w:hAnsi="Arial" w:cs="Arial"/>
+          <w:color w:val="7030A0"/>
+          <w:sz w:val="40"/>
+          <w:szCs w:val="40"/>
+          <w:lang w:eastAsia="it-IT"/>
         </w:rPr>
         <w:t xml:space="preserve">    </w:t>
       </w:r>
-      <w:proofErr w:type="spellStart"/>
-      <w:r>
-        <w:rPr>
-          <w:rFonts w:ascii="Arial" w:eastAsia="Times New Roman" w:hAnsi="Arial" w:cs="Arial"/>
-          <w:color w:val="7030A0"/>
-          <w:sz w:val="40"/>
-          <w:szCs w:val="40"/>
-          <w:lang w:val="en-US" w:eastAsia="it-IT"/>
-        </w:rPr>
-        <w:t>Livelli</w:t>
-      </w:r>
-      <w:proofErr w:type="spellEnd"/>
-      <w:r>
-        <w:rPr>
-          <w:rFonts w:ascii="Arial" w:eastAsia="Times New Roman" w:hAnsi="Arial" w:cs="Arial"/>
-          <w:color w:val="7030A0"/>
-          <w:sz w:val="40"/>
-          <w:szCs w:val="40"/>
-          <w:lang w:val="en-US" w:eastAsia="it-IT"/>
-        </w:rPr>
-        <w:t>…………………</w:t>
-      </w:r>
-      <w:r>
-        <w:rPr>
-          <w:rFonts w:ascii="Arial" w:eastAsia="Times New Roman" w:hAnsi="Arial" w:cs="Arial"/>
-          <w:color w:val="7030A0"/>
-          <w:sz w:val="40"/>
-          <w:szCs w:val="40"/>
-          <w:lang w:val="en-US" w:eastAsia="it-IT"/>
+      <w:r>
+        <w:rPr>
+          <w:rFonts w:ascii="Arial" w:eastAsia="Times New Roman" w:hAnsi="Arial" w:cs="Arial"/>
+          <w:color w:val="7030A0"/>
+          <w:sz w:val="40"/>
+          <w:szCs w:val="40"/>
+          <w:lang w:eastAsia="it-IT"/>
+        </w:rPr>
+        <w:t>Modalità…………………………....14</w:t>
+      </w:r>
+      <w:bookmarkStart w:id="0" w:name="_GoBack"/>
+      <w:bookmarkEnd w:id="0"/>
+    </w:p>
+    <w:p>
+      <w:pPr>
+        <w:spacing w:after="0" w:line="240" w:lineRule="auto"/>
+        <w:rPr>
+          <w:rFonts w:ascii="Arial" w:eastAsia="Times New Roman" w:hAnsi="Arial" w:cs="Arial"/>
+          <w:color w:val="7030A0"/>
+          <w:sz w:val="40"/>
+          <w:szCs w:val="40"/>
+          <w:lang w:eastAsia="it-IT"/>
+        </w:rPr>
+      </w:pPr>
+      <w:r>
+        <w:rPr>
+          <w:rFonts w:ascii="Arial" w:eastAsia="Times New Roman" w:hAnsi="Arial" w:cs="Arial"/>
+          <w:color w:val="7030A0"/>
+          <w:sz w:val="40"/>
+          <w:szCs w:val="40"/>
+          <w:lang w:eastAsia="it-IT"/>
+        </w:rPr>
+        <w:t xml:space="preserve">    </w:t>
+      </w:r>
+      <w:r>
+        <w:rPr>
+          <w:rFonts w:ascii="Arial" w:eastAsia="Times New Roman" w:hAnsi="Arial" w:cs="Arial"/>
+          <w:color w:val="7030A0"/>
+          <w:sz w:val="40"/>
+          <w:szCs w:val="40"/>
+          <w:lang w:eastAsia="it-IT"/>
+        </w:rPr>
+        <w:t>Modificatori………</w:t>
+      </w:r>
+      <w:proofErr w:type="gramStart"/>
+      <w:r>
+        <w:rPr>
+          <w:rFonts w:ascii="Arial" w:eastAsia="Times New Roman" w:hAnsi="Arial" w:cs="Arial"/>
+          <w:color w:val="7030A0"/>
+          <w:sz w:val="40"/>
+          <w:szCs w:val="40"/>
+          <w:lang w:eastAsia="it-IT"/>
+        </w:rPr>
+        <w:t>…</w:t>
+      </w:r>
+      <w:r>
+        <w:rPr>
+          <w:rFonts w:ascii="Arial" w:eastAsia="Times New Roman" w:hAnsi="Arial" w:cs="Arial"/>
+          <w:color w:val="7030A0"/>
+          <w:sz w:val="40"/>
+          <w:szCs w:val="40"/>
+          <w:lang w:eastAsia="it-IT"/>
         </w:rPr>
         <w:t>....</w:t>
       </w:r>
-      <w:r>
-        <w:rPr>
-          <w:rFonts w:ascii="Arial" w:eastAsia="Times New Roman" w:hAnsi="Arial" w:cs="Arial"/>
-          <w:color w:val="7030A0"/>
-          <w:sz w:val="40"/>
-          <w:szCs w:val="40"/>
-          <w:lang w:val="en-US" w:eastAsia="it-IT"/>
-        </w:rPr>
-        <w:t>…</w:t>
-      </w:r>
-      <w:r>
-        <w:rPr>
-          <w:rFonts w:ascii="Arial" w:eastAsia="Times New Roman" w:hAnsi="Arial" w:cs="Arial"/>
-          <w:color w:val="7030A0"/>
-          <w:sz w:val="40"/>
-          <w:szCs w:val="40"/>
-          <w:lang w:val="en-US" w:eastAsia="it-IT"/>
+      <w:proofErr w:type="gramEnd"/>
+      <w:r>
+        <w:rPr>
+          <w:rFonts w:ascii="Arial" w:eastAsia="Times New Roman" w:hAnsi="Arial" w:cs="Arial"/>
+          <w:color w:val="7030A0"/>
+          <w:sz w:val="40"/>
+          <w:szCs w:val="40"/>
+          <w:lang w:eastAsia="it-IT"/>
         </w:rPr>
         <w:t>.</w:t>
       </w:r>
@@ -1506,9 +1548,29 @@
           <w:color w:val="7030A0"/>
           <w:sz w:val="40"/>
           <w:szCs w:val="40"/>
-          <w:lang w:val="en-US" w:eastAsia="it-IT"/>
-        </w:rPr>
-        <w:t>………13</w:t>
+          <w:lang w:eastAsia="it-IT"/>
+        </w:rPr>
+        <w:t>………</w:t>
+      </w:r>
+      <w:r>
+        <w:rPr>
+          <w:rFonts w:ascii="Arial" w:eastAsia="Times New Roman" w:hAnsi="Arial" w:cs="Arial"/>
+          <w:color w:val="7030A0"/>
+          <w:sz w:val="40"/>
+          <w:szCs w:val="40"/>
+          <w:lang w:eastAsia="it-IT"/>
+        </w:rPr>
+        <w:t>….</w:t>
+      </w:r>
+      <w:r>
+        <w:rPr>
+          <w:rFonts w:ascii="Arial" w:eastAsia="Times New Roman" w:hAnsi="Arial" w:cs="Arial"/>
+          <w:color w:val="7030A0"/>
+          <w:sz w:val="40"/>
+          <w:szCs w:val="40"/>
+          <w:lang w:eastAsia="it-IT"/>
+        </w:rPr>
+        <w:t>14</w:t>
       </w:r>
     </w:p>
     <w:p>
@@ -1525,10 +1587,9 @@
       <w:r>
         <w:rPr>
           <w:rFonts w:ascii="Arial" w:eastAsia="Times New Roman" w:hAnsi="Arial" w:cs="Arial"/>
-          <w:color w:val="7030A0"/>
-          <w:sz w:val="40"/>
-          <w:szCs w:val="40"/>
-          <w:lang w:val="en-US" w:eastAsia="it-IT"/>
+          <w:sz w:val="40"/>
+          <w:szCs w:val="40"/>
+          <w:lang w:eastAsia="it-IT"/>
         </w:rPr>
         <w:t xml:space="preserve">    </w:t>
       </w:r>
@@ -1540,69 +1601,27 @@
           <w:szCs w:val="40"/>
           <w:lang w:eastAsia="it-IT"/>
         </w:rPr>
-        <w:t>Modificatori………</w:t>
-      </w:r>
-      <w:proofErr w:type="gramStart"/>
-      <w:r>
-        <w:rPr>
-          <w:rFonts w:ascii="Arial" w:eastAsia="Times New Roman" w:hAnsi="Arial" w:cs="Arial"/>
-          <w:color w:val="7030A0"/>
-          <w:sz w:val="40"/>
-          <w:szCs w:val="40"/>
-          <w:lang w:eastAsia="it-IT"/>
-        </w:rPr>
-        <w:t>…</w:t>
-      </w:r>
-      <w:r>
-        <w:rPr>
-          <w:rFonts w:ascii="Arial" w:eastAsia="Times New Roman" w:hAnsi="Arial" w:cs="Arial"/>
-          <w:color w:val="7030A0"/>
-          <w:sz w:val="40"/>
-          <w:szCs w:val="40"/>
-          <w:lang w:eastAsia="it-IT"/>
-        </w:rPr>
-        <w:t>....</w:t>
-      </w:r>
-      <w:proofErr w:type="gramEnd"/>
-      <w:r>
-        <w:rPr>
-          <w:rFonts w:ascii="Arial" w:eastAsia="Times New Roman" w:hAnsi="Arial" w:cs="Arial"/>
-          <w:color w:val="7030A0"/>
-          <w:sz w:val="40"/>
-          <w:szCs w:val="40"/>
-          <w:lang w:eastAsia="it-IT"/>
-        </w:rPr>
-        <w:t>.</w:t>
-      </w:r>
-      <w:r>
-        <w:rPr>
-          <w:rFonts w:ascii="Arial" w:eastAsia="Times New Roman" w:hAnsi="Arial" w:cs="Arial"/>
-          <w:color w:val="7030A0"/>
-          <w:sz w:val="40"/>
-          <w:szCs w:val="40"/>
-          <w:lang w:eastAsia="it-IT"/>
-        </w:rPr>
-        <w:t>………</w:t>
-      </w:r>
-      <w:r>
-        <w:rPr>
-          <w:rFonts w:ascii="Arial" w:eastAsia="Times New Roman" w:hAnsi="Arial" w:cs="Arial"/>
-          <w:color w:val="7030A0"/>
-          <w:sz w:val="40"/>
-          <w:szCs w:val="40"/>
-          <w:lang w:eastAsia="it-IT"/>
-        </w:rPr>
-        <w:t>….</w:t>
-      </w:r>
-      <w:r>
-        <w:rPr>
-          <w:rFonts w:ascii="Arial" w:eastAsia="Times New Roman" w:hAnsi="Arial" w:cs="Arial"/>
-          <w:color w:val="7030A0"/>
-          <w:sz w:val="40"/>
-          <w:szCs w:val="40"/>
-          <w:lang w:eastAsia="it-IT"/>
-        </w:rPr>
-        <w:t>14</w:t>
+        <w:t>Eventi\Azi</w:t>
+      </w:r>
+      <w:r>
+        <w:rPr>
+          <w:rFonts w:ascii="Arial" w:eastAsia="Times New Roman" w:hAnsi="Arial" w:cs="Arial"/>
+          <w:color w:val="7030A0"/>
+          <w:sz w:val="40"/>
+          <w:szCs w:val="40"/>
+          <w:lang w:eastAsia="it-IT"/>
+        </w:rPr>
+        <w:t>o</w:t>
+      </w:r>
+      <w:r>
+        <w:rPr>
+          <w:rFonts w:ascii="Arial" w:eastAsia="Times New Roman" w:hAnsi="Arial" w:cs="Arial"/>
+          <w:color w:val="7030A0"/>
+          <w:sz w:val="40"/>
+          <w:szCs w:val="40"/>
+          <w:lang w:eastAsia="it-IT"/>
+        </w:rPr>
+        <w:t>ni………………………14</w:t>
       </w:r>
     </w:p>
     <w:p>
@@ -1616,48 +1635,6 @@
         </w:rPr>
       </w:pPr>
       <w:r>
-        <w:rPr>
-          <w:rFonts w:ascii="Arial" w:eastAsia="Times New Roman" w:hAnsi="Arial" w:cs="Arial"/>
-          <w:sz w:val="40"/>
-          <w:szCs w:val="40"/>
-          <w:lang w:eastAsia="it-IT"/>
-        </w:rPr>
-        <w:t xml:space="preserve">    </w:t>
-      </w:r>
-      <w:r>
-        <w:rPr>
-          <w:rFonts w:ascii="Arial" w:eastAsia="Times New Roman" w:hAnsi="Arial" w:cs="Arial"/>
-          <w:color w:val="7030A0"/>
-          <w:sz w:val="40"/>
-          <w:szCs w:val="40"/>
-          <w:lang w:eastAsia="it-IT"/>
-        </w:rPr>
-        <w:t>Eventi\Azi</w:t>
-      </w:r>
-      <w:r>
-        <w:rPr>
-          <w:rFonts w:ascii="Arial" w:eastAsia="Times New Roman" w:hAnsi="Arial" w:cs="Arial"/>
-          <w:color w:val="7030A0"/>
-          <w:sz w:val="40"/>
-          <w:szCs w:val="40"/>
-          <w:lang w:eastAsia="it-IT"/>
-        </w:rPr>
-        <w:t>o</w:t>
-      </w:r>
-      <w:r>
-        <w:rPr>
-          <w:rFonts w:ascii="Arial" w:eastAsia="Times New Roman" w:hAnsi="Arial" w:cs="Arial"/>
-          <w:color w:val="7030A0"/>
-          <w:sz w:val="40"/>
-          <w:szCs w:val="40"/>
-          <w:lang w:eastAsia="it-IT"/>
-        </w:rPr>
-        <w:t>ni………………………14</w:t>
-      </w:r>
-    </w:p>
-    <w:p>
-      <w:pPr>
-        <w:spacing w:after="0" w:line="240" w:lineRule="auto"/>
         <w:rPr>
           <w:rFonts w:ascii="Arial" w:eastAsia="Times New Roman" w:hAnsi="Arial" w:cs="Arial"/>
           <w:color w:val="FFC000" w:themeColor="accent4"/>
@@ -1665,18 +1642,9 @@
           <w:szCs w:val="72"/>
           <w:lang w:eastAsia="it-IT"/>
         </w:rPr>
-      </w:pPr>
-    </w:p>
-    <w:p>
-      <w:pPr>
-        <w:spacing w:after="0" w:line="240" w:lineRule="auto"/>
-        <w:rPr>
-          <w:rFonts w:ascii="Arial" w:eastAsia="Times New Roman" w:hAnsi="Arial" w:cs="Arial"/>
-          <w:sz w:val="40"/>
-          <w:szCs w:val="40"/>
-          <w:lang w:eastAsia="it-IT"/>
-        </w:rPr>
-      </w:pPr>
+        <w:lastRenderedPageBreak/>
+        <w:t>Ga</w:t>
+      </w:r>
       <w:r>
         <w:rPr>
           <w:rFonts w:ascii="Arial" w:eastAsia="Times New Roman" w:hAnsi="Arial" w:cs="Arial"/>
@@ -1685,8 +1653,9 @@
           <w:szCs w:val="72"/>
           <w:lang w:eastAsia="it-IT"/>
         </w:rPr>
-        <w:t>Ga</w:t>
-      </w:r>
+        <w:t xml:space="preserve">me </w:t>
+      </w:r>
+      <w:proofErr w:type="spellStart"/>
       <w:r>
         <w:rPr>
           <w:rFonts w:ascii="Arial" w:eastAsia="Times New Roman" w:hAnsi="Arial" w:cs="Arial"/>
@@ -1695,18 +1664,9 @@
           <w:szCs w:val="72"/>
           <w:lang w:eastAsia="it-IT"/>
         </w:rPr>
-        <w:t xml:space="preserve">me </w:t>
-      </w:r>
-      <w:r>
-        <w:rPr>
-          <w:rFonts w:ascii="Arial" w:eastAsia="Times New Roman" w:hAnsi="Arial" w:cs="Arial"/>
-          <w:color w:val="FFC000" w:themeColor="accent4"/>
-          <w:sz w:val="72"/>
-          <w:szCs w:val="72"/>
-          <w:lang w:eastAsia="it-IT"/>
-        </w:rPr>
         <w:t>Overview</w:t>
       </w:r>
+      <w:proofErr w:type="spellEnd"/>
     </w:p>
     <w:p>
       <w:pPr>
@@ -2282,6 +2242,26 @@
         <w:rPr>
           <w:b/>
           <w:color w:val="AEAAAA" w:themeColor="background2" w:themeShade="BF"/>
+          <w:sz w:val="44"/>
+          <w:szCs w:val="44"/>
+        </w:rPr>
+      </w:pPr>
+    </w:p>
+    <w:p>
+      <w:pPr>
+        <w:rPr>
+          <w:b/>
+          <w:color w:val="C00000"/>
+          <w:sz w:val="44"/>
+          <w:szCs w:val="44"/>
+        </w:rPr>
+      </w:pPr>
+    </w:p>
+    <w:p>
+      <w:pPr>
+        <w:rPr>
+          <w:b/>
+          <w:color w:val="C00000"/>
           <w:sz w:val="44"/>
           <w:szCs w:val="44"/>
         </w:rPr>
@@ -3215,9 +3195,9 @@
         </w:rPr>
         <w:drawing>
           <wp:inline distT="0" distB="0" distL="0" distR="0">
-            <wp:extent cx="5462208" cy="3105150"/>
-            <wp:effectExtent l="0" t="0" r="5715" b="0"/>
-            <wp:docPr id="13" name="Immagine 13"/>
+            <wp:extent cx="6120130" cy="3479165"/>
+            <wp:effectExtent l="0" t="0" r="0" b="6985"/>
+            <wp:docPr id="1" name="Immagine 1"/>
             <wp:cNvGraphicFramePr>
               <a:graphicFrameLocks xmlns:a="http://schemas.openxmlformats.org/drawingml/2006/main" noChangeAspect="1"/>
             </wp:cNvGraphicFramePr>
@@ -3225,7 +3205,7 @@
               <a:graphicData uri="http://schemas.openxmlformats.org/drawingml/2006/picture">
                 <pic:pic xmlns:pic="http://schemas.openxmlformats.org/drawingml/2006/picture">
                   <pic:nvPicPr>
-                    <pic:cNvPr id="13" name="menù finale.png"/>
+                    <pic:cNvPr id="1" name="menù finale.png"/>
                     <pic:cNvPicPr/>
                   </pic:nvPicPr>
                   <pic:blipFill>
@@ -3243,7 +3223,7 @@
                   <pic:spPr>
                     <a:xfrm>
                       <a:off x="0" y="0"/>
-                      <a:ext cx="5469892" cy="3109518"/>
+                      <a:ext cx="6120130" cy="3479165"/>
                     </a:xfrm>
                     <a:prstGeom prst="rect">
                       <a:avLst/>
@@ -3280,11 +3260,8 @@
           <w:sz w:val="44"/>
           <w:szCs w:val="44"/>
         </w:rPr>
-        <w:lastRenderedPageBreak/>
         <w:t>Livelli:</w:t>
       </w:r>
-      <w:bookmarkStart w:id="0" w:name="_GoBack"/>
-      <w:bookmarkEnd w:id="0"/>
     </w:p>
     <w:p>
       <w:pPr>
@@ -3487,58 +3464,22 @@
           <w:szCs w:val="72"/>
         </w:rPr>
       </w:pPr>
-    </w:p>
-    <w:p>
-      <w:pPr>
+      <w:proofErr w:type="spellStart"/>
+      <w:r>
         <w:rPr>
           <w:color w:val="538135" w:themeColor="accent6" w:themeShade="BF"/>
           <w:sz w:val="72"/>
           <w:szCs w:val="72"/>
         </w:rPr>
-      </w:pPr>
-    </w:p>
-    <w:p>
-      <w:pPr>
+        <w:t>Scoring</w:t>
+      </w:r>
+      <w:proofErr w:type="spellEnd"/>
+      <w:r>
         <w:rPr>
           <w:color w:val="538135" w:themeColor="accent6" w:themeShade="BF"/>
           <w:sz w:val="72"/>
           <w:szCs w:val="72"/>
         </w:rPr>
-      </w:pPr>
-    </w:p>
-    <w:p>
-      <w:pPr>
-        <w:rPr>
-          <w:color w:val="538135" w:themeColor="accent6" w:themeShade="BF"/>
-          <w:sz w:val="72"/>
-          <w:szCs w:val="72"/>
-        </w:rPr>
-      </w:pPr>
-    </w:p>
-    <w:p>
-      <w:pPr>
-        <w:rPr>
-          <w:color w:val="538135" w:themeColor="accent6" w:themeShade="BF"/>
-          <w:sz w:val="72"/>
-          <w:szCs w:val="72"/>
-        </w:rPr>
-      </w:pPr>
-      <w:proofErr w:type="spellStart"/>
-      <w:r>
-        <w:rPr>
-          <w:color w:val="538135" w:themeColor="accent6" w:themeShade="BF"/>
-          <w:sz w:val="72"/>
-          <w:szCs w:val="72"/>
-        </w:rPr>
-        <w:t>Scoring</w:t>
-      </w:r>
-      <w:proofErr w:type="spellEnd"/>
-      <w:r>
-        <w:rPr>
-          <w:color w:val="538135" w:themeColor="accent6" w:themeShade="BF"/>
-          <w:sz w:val="72"/>
-          <w:szCs w:val="72"/>
-        </w:rPr>
         <w:t xml:space="preserve"> </w:t>
       </w:r>
     </w:p>
@@ -3733,13 +3674,54 @@
           <w:highlight w:val="green"/>
         </w:rPr>
       </w:pPr>
-      <w:r>
+    </w:p>
+    <w:p>
+      <w:pPr>
         <w:rPr>
           <w:color w:val="000000" w:themeColor="text1"/>
           <w:sz w:val="32"/>
           <w:szCs w:val="32"/>
           <w:highlight w:val="green"/>
         </w:rPr>
+      </w:pPr>
+    </w:p>
+    <w:p>
+      <w:pPr>
+        <w:rPr>
+          <w:color w:val="000000" w:themeColor="text1"/>
+          <w:sz w:val="32"/>
+          <w:szCs w:val="32"/>
+          <w:highlight w:val="green"/>
+        </w:rPr>
+      </w:pPr>
+    </w:p>
+    <w:p>
+      <w:pPr>
+        <w:rPr>
+          <w:color w:val="000000" w:themeColor="text1"/>
+          <w:sz w:val="32"/>
+          <w:szCs w:val="32"/>
+          <w:highlight w:val="green"/>
+        </w:rPr>
+      </w:pPr>
+    </w:p>
+    <w:p>
+      <w:pPr>
+        <w:rPr>
+          <w:color w:val="000000" w:themeColor="text1"/>
+          <w:sz w:val="32"/>
+          <w:szCs w:val="32"/>
+          <w:highlight w:val="green"/>
+        </w:rPr>
+      </w:pPr>
+      <w:r>
+        <w:rPr>
+          <w:color w:val="000000" w:themeColor="text1"/>
+          <w:sz w:val="32"/>
+          <w:szCs w:val="32"/>
+          <w:highlight w:val="green"/>
+        </w:rPr>
+        <w:lastRenderedPageBreak/>
         <w:t>#Livello 1</w:t>
       </w:r>
     </w:p>
@@ -3923,9 +3905,7 @@
           <w:lang w:eastAsia="it-IT"/>
         </w:rPr>
       </w:pPr>
-    </w:p>
-    <w:p>
-      <w:pPr>
+      <w:r>
         <w:rPr>
           <w:noProof/>
           <w:sz w:val="32"/>
@@ -3933,168 +3913,106 @@
           <w:highlight w:val="green"/>
           <w:lang w:eastAsia="it-IT"/>
         </w:rPr>
-      </w:pPr>
-    </w:p>
-    <w:p>
-      <w:pPr>
+        <w:t>#Livello 2</w:t>
+      </w:r>
+    </w:p>
+    <w:p>
+      <w:pPr>
+        <w:rPr>
+          <w:sz w:val="32"/>
+          <w:szCs w:val="32"/>
+        </w:rPr>
+      </w:pPr>
+      <w:r>
+        <w:rPr>
+          <w:color w:val="000000" w:themeColor="text1"/>
+          <w:sz w:val="32"/>
+          <w:szCs w:val="32"/>
+          <w:highlight w:val="green"/>
+        </w:rPr>
+        <w:t xml:space="preserve">Modalità Hockey su </w:t>
+      </w:r>
+      <w:r>
+        <w:rPr>
+          <w:color w:val="000000" w:themeColor="text1"/>
+          <w:sz w:val="32"/>
+          <w:szCs w:val="32"/>
+          <w:highlight w:val="green"/>
+        </w:rPr>
+        <w:t>ghiaccio</w:t>
+      </w:r>
+      <w:r>
+        <w:rPr>
+          <w:color w:val="000000" w:themeColor="text1"/>
+          <w:sz w:val="32"/>
+          <w:szCs w:val="32"/>
+          <w:highlight w:val="green"/>
+        </w:rPr>
+        <w:t>:</w:t>
+      </w:r>
+    </w:p>
+    <w:p>
+      <w:pPr>
+        <w:rPr>
+          <w:sz w:val="32"/>
+          <w:szCs w:val="32"/>
+        </w:rPr>
+      </w:pPr>
+      <w:r>
+        <w:rPr>
+          <w:sz w:val="32"/>
+          <w:szCs w:val="32"/>
+        </w:rPr>
+        <w:t xml:space="preserve">Il punteggio è stabilito da quante volte la palla entra in </w:t>
+      </w:r>
+      <w:r>
+        <w:rPr>
+          <w:b/>
+          <w:i/>
+          <w:sz w:val="32"/>
+          <w:szCs w:val="32"/>
+        </w:rPr>
+        <w:t>collisione</w:t>
+      </w:r>
+      <w:r>
+        <w:rPr>
+          <w:sz w:val="32"/>
+          <w:szCs w:val="32"/>
+        </w:rPr>
+        <w:t xml:space="preserve"> </w:t>
+      </w:r>
+      <w:r>
+        <w:rPr>
+          <w:b/>
+          <w:i/>
+          <w:sz w:val="32"/>
+          <w:szCs w:val="32"/>
+        </w:rPr>
+        <w:t xml:space="preserve">frontale </w:t>
+      </w:r>
+      <w:r>
+        <w:rPr>
+          <w:sz w:val="32"/>
+          <w:szCs w:val="32"/>
+        </w:rPr>
+        <w:t>con lo sprite facente la parte della porta.</w:t>
+      </w:r>
+    </w:p>
+    <w:p>
+      <w:pPr>
+        <w:rPr>
+          <w:sz w:val="32"/>
+          <w:szCs w:val="32"/>
+        </w:rPr>
+      </w:pPr>
+      <w:r>
         <w:rPr>
           <w:noProof/>
           <w:sz w:val="32"/>
           <w:szCs w:val="32"/>
-          <w:highlight w:val="green"/>
-          <w:lang w:eastAsia="it-IT"/>
-        </w:rPr>
-      </w:pPr>
-    </w:p>
-    <w:p>
-      <w:pPr>
-        <w:rPr>
-          <w:noProof/>
-          <w:sz w:val="32"/>
-          <w:szCs w:val="32"/>
-          <w:highlight w:val="green"/>
-          <w:lang w:eastAsia="it-IT"/>
-        </w:rPr>
-      </w:pPr>
-    </w:p>
-    <w:p>
-      <w:pPr>
-        <w:rPr>
-          <w:noProof/>
-          <w:sz w:val="32"/>
-          <w:szCs w:val="32"/>
-          <w:highlight w:val="green"/>
-          <w:lang w:eastAsia="it-IT"/>
-        </w:rPr>
-      </w:pPr>
-    </w:p>
-    <w:p>
-      <w:pPr>
-        <w:rPr>
-          <w:noProof/>
-          <w:sz w:val="32"/>
-          <w:szCs w:val="32"/>
-          <w:highlight w:val="green"/>
-          <w:lang w:eastAsia="it-IT"/>
-        </w:rPr>
-      </w:pPr>
-    </w:p>
-    <w:p>
-      <w:pPr>
-        <w:rPr>
-          <w:noProof/>
-          <w:sz w:val="32"/>
-          <w:szCs w:val="32"/>
-          <w:lang w:eastAsia="it-IT"/>
-        </w:rPr>
-      </w:pPr>
-      <w:r>
-        <w:rPr>
-          <w:noProof/>
-          <w:sz w:val="32"/>
-          <w:szCs w:val="32"/>
-          <w:highlight w:val="green"/>
-          <w:lang w:eastAsia="it-IT"/>
-        </w:rPr>
-        <w:t>#Livello 2</w:t>
-      </w:r>
-    </w:p>
-    <w:p>
-      <w:pPr>
-        <w:rPr>
-          <w:sz w:val="32"/>
-          <w:szCs w:val="32"/>
-        </w:rPr>
-      </w:pPr>
-      <w:r>
-        <w:rPr>
-          <w:color w:val="000000" w:themeColor="text1"/>
-          <w:sz w:val="32"/>
-          <w:szCs w:val="32"/>
-          <w:highlight w:val="green"/>
-        </w:rPr>
-        <w:t xml:space="preserve">Modalità Hockey su </w:t>
-      </w:r>
-      <w:r>
-        <w:rPr>
-          <w:color w:val="000000" w:themeColor="text1"/>
-          <w:sz w:val="32"/>
-          <w:szCs w:val="32"/>
-          <w:highlight w:val="green"/>
-        </w:rPr>
-        <w:t>ghiaccio</w:t>
-      </w:r>
-      <w:r>
-        <w:rPr>
-          <w:color w:val="000000" w:themeColor="text1"/>
-          <w:sz w:val="32"/>
-          <w:szCs w:val="32"/>
-          <w:highlight w:val="green"/>
-        </w:rPr>
-        <w:t>:</w:t>
-      </w:r>
-    </w:p>
-    <w:p>
-      <w:pPr>
-        <w:rPr>
-          <w:sz w:val="32"/>
-          <w:szCs w:val="32"/>
-        </w:rPr>
-      </w:pPr>
-      <w:r>
-        <w:rPr>
-          <w:sz w:val="32"/>
-          <w:szCs w:val="32"/>
-        </w:rPr>
-        <w:t xml:space="preserve">Il punteggio è stabilito da quante volte la palla entra in </w:t>
-      </w:r>
-      <w:r>
-        <w:rPr>
-          <w:b/>
-          <w:i/>
-          <w:sz w:val="32"/>
-          <w:szCs w:val="32"/>
-        </w:rPr>
-        <w:t>collisione</w:t>
-      </w:r>
-      <w:r>
-        <w:rPr>
-          <w:sz w:val="32"/>
-          <w:szCs w:val="32"/>
-        </w:rPr>
-        <w:t xml:space="preserve"> </w:t>
-      </w:r>
-      <w:r>
-        <w:rPr>
-          <w:b/>
-          <w:i/>
-          <w:sz w:val="32"/>
-          <w:szCs w:val="32"/>
-        </w:rPr>
-        <w:t xml:space="preserve">frontale </w:t>
-      </w:r>
-      <w:r>
-        <w:rPr>
-          <w:sz w:val="32"/>
-          <w:szCs w:val="32"/>
-        </w:rPr>
-        <w:t>con lo sprite facente la parte della porta.</w:t>
-      </w:r>
-    </w:p>
-    <w:p>
-      <w:pPr>
-        <w:rPr>
-          <w:sz w:val="32"/>
-          <w:szCs w:val="32"/>
-        </w:rPr>
-      </w:pPr>
-      <w:r>
-        <w:rPr>
-          <w:noProof/>
-          <w:sz w:val="32"/>
-          <w:szCs w:val="32"/>
-          <w:lang w:eastAsia="it-IT"/>
-        </w:rPr>
+          <w:lang w:eastAsia="it-IT"/>
+        </w:rPr>
+        <w:lastRenderedPageBreak/>
         <w:drawing>
           <wp:inline distT="0" distB="0" distL="0" distR="0">
             <wp:extent cx="6120130" cy="3442335"/>
@@ -4191,98 +4109,44 @@
           <w:highlight w:val="green"/>
         </w:rPr>
       </w:pPr>
-    </w:p>
-    <w:p>
-      <w:pPr>
+      <w:r>
         <w:rPr>
           <w:sz w:val="32"/>
           <w:szCs w:val="32"/>
           <w:highlight w:val="green"/>
         </w:rPr>
-      </w:pPr>
-    </w:p>
-    <w:p>
-      <w:pPr>
+        <w:t>#livello 3</w:t>
+      </w:r>
+    </w:p>
+    <w:p>
+      <w:pPr>
+        <w:rPr>
+          <w:sz w:val="32"/>
+          <w:szCs w:val="32"/>
+        </w:rPr>
+      </w:pPr>
+      <w:r>
         <w:rPr>
           <w:sz w:val="32"/>
           <w:szCs w:val="32"/>
           <w:highlight w:val="green"/>
         </w:rPr>
-      </w:pPr>
-    </w:p>
-    <w:p>
-      <w:pPr>
+        <w:t xml:space="preserve">Modalità </w:t>
+      </w:r>
+      <w:r>
         <w:rPr>
           <w:sz w:val="32"/>
           <w:szCs w:val="32"/>
           <w:highlight w:val="green"/>
         </w:rPr>
-      </w:pPr>
-    </w:p>
-    <w:p>
-      <w:pPr>
+        <w:t>Dodgeball</w:t>
+      </w:r>
+      <w:r>
         <w:rPr>
           <w:sz w:val="32"/>
           <w:szCs w:val="32"/>
           <w:highlight w:val="green"/>
         </w:rPr>
-      </w:pPr>
-    </w:p>
-    <w:p>
-      <w:pPr>
-        <w:rPr>
-          <w:sz w:val="32"/>
-          <w:szCs w:val="32"/>
-          <w:highlight w:val="green"/>
-        </w:rPr>
-      </w:pPr>
-    </w:p>
-    <w:p>
-      <w:pPr>
-        <w:rPr>
-          <w:sz w:val="32"/>
-          <w:szCs w:val="32"/>
-          <w:highlight w:val="green"/>
-        </w:rPr>
-      </w:pPr>
-      <w:r>
-        <w:rPr>
-          <w:sz w:val="32"/>
-          <w:szCs w:val="32"/>
-          <w:highlight w:val="green"/>
-        </w:rPr>
-        <w:t>#livello 3</w:t>
-      </w:r>
-    </w:p>
-    <w:p>
-      <w:pPr>
-        <w:rPr>
-          <w:sz w:val="32"/>
-          <w:szCs w:val="32"/>
-        </w:rPr>
-      </w:pPr>
-      <w:r>
-        <w:rPr>
-          <w:sz w:val="32"/>
-          <w:szCs w:val="32"/>
-          <w:highlight w:val="green"/>
-        </w:rPr>
-        <w:t xml:space="preserve">Modalità </w:t>
-      </w:r>
-      <w:r>
-        <w:rPr>
-          <w:sz w:val="32"/>
-          <w:szCs w:val="32"/>
-          <w:highlight w:val="green"/>
-        </w:rPr>
-        <w:t>Dodgeball</w:t>
-      </w:r>
-      <w:r>
-        <w:rPr>
-          <w:sz w:val="32"/>
-          <w:szCs w:val="32"/>
-          <w:highlight w:val="green"/>
-        </w:rPr>
         <w:t>:</w:t>
       </w:r>
     </w:p>
@@ -4397,6 +4261,7 @@
           <w:szCs w:val="32"/>
           <w:lang w:eastAsia="it-IT"/>
         </w:rPr>
+        <w:lastRenderedPageBreak/>
         <w:drawing>
           <wp:inline distT="0" distB="0" distL="0" distR="0">
             <wp:extent cx="6120130" cy="3442335"/>
@@ -4461,43 +4326,25 @@
     <w:p>
       <w:pPr>
         <w:rPr>
-          <w:color w:val="C00000"/>
           <w:sz w:val="72"/>
           <w:szCs w:val="72"/>
         </w:rPr>
       </w:pPr>
-    </w:p>
-    <w:p>
-      <w:pPr>
-        <w:rPr>
-          <w:color w:val="C00000"/>
+      <w:proofErr w:type="spellStart"/>
+      <w:r>
+        <w:rPr>
           <w:sz w:val="72"/>
           <w:szCs w:val="72"/>
         </w:rPr>
-      </w:pPr>
-    </w:p>
-    <w:p>
-      <w:pPr>
-        <w:rPr>
-          <w:color w:val="C00000"/>
+        <w:t>U.i.</w:t>
+      </w:r>
+      <w:proofErr w:type="spellEnd"/>
+      <w:r>
+        <w:rPr>
           <w:sz w:val="72"/>
           <w:szCs w:val="72"/>
         </w:rPr>
-      </w:pPr>
-    </w:p>
-    <w:p>
-      <w:pPr>
-        <w:rPr>
-          <w:sz w:val="72"/>
-          <w:szCs w:val="72"/>
-        </w:rPr>
-      </w:pPr>
-      <w:r>
-        <w:rPr>
-          <w:sz w:val="72"/>
-          <w:szCs w:val="72"/>
-        </w:rPr>
-        <w:t>U.i. (user interface)</w:t>
+        <w:t xml:space="preserve"> (user interface)</w:t>
       </w:r>
     </w:p>
     <w:p>
@@ -4740,6 +4587,7 @@
           <w:szCs w:val="32"/>
           <w:lang w:eastAsia="it-IT"/>
         </w:rPr>
+        <w:lastRenderedPageBreak/>
         <w:drawing>
           <wp:inline distT="0" distB="0" distL="0" distR="0">
             <wp:extent cx="6120130" cy="3442335"/>
@@ -4786,415 +4634,16 @@
     <w:p>
       <w:pPr>
         <w:rPr>
-          <w:sz w:val="32"/>
-          <w:szCs w:val="32"/>
-        </w:rPr>
-      </w:pPr>
-    </w:p>
-    <w:p>
-      <w:pPr>
-        <w:rPr>
-          <w:color w:val="7030A0"/>
-          <w:sz w:val="72"/>
-          <w:szCs w:val="72"/>
-        </w:rPr>
-      </w:pPr>
-    </w:p>
-    <w:p>
-      <w:pPr>
-        <w:rPr>
-          <w:color w:val="7030A0"/>
-          <w:sz w:val="72"/>
-          <w:szCs w:val="72"/>
-        </w:rPr>
-      </w:pPr>
-    </w:p>
-    <w:p>
-      <w:pPr>
-        <w:rPr>
-          <w:color w:val="7030A0"/>
-          <w:sz w:val="72"/>
-          <w:szCs w:val="72"/>
-        </w:rPr>
-      </w:pPr>
-    </w:p>
-    <w:p>
-      <w:pPr>
-        <w:rPr>
-          <w:color w:val="7030A0"/>
-          <w:sz w:val="72"/>
-          <w:szCs w:val="72"/>
-        </w:rPr>
-      </w:pPr>
-      <w:r>
-        <w:rPr>
           <w:color w:val="833C0B" w:themeColor="accent2" w:themeShade="80"/>
           <w:sz w:val="72"/>
           <w:szCs w:val="72"/>
         </w:rPr>
-        <w:t>Audio e Feedback</w:t>
-      </w:r>
-    </w:p>
-    <w:p>
-      <w:pPr>
-        <w:rPr>
-          <w:i/>
-          <w:sz w:val="32"/>
-          <w:szCs w:val="32"/>
-        </w:rPr>
-      </w:pPr>
-      <w:r>
-        <w:rPr>
-          <w:i/>
-          <w:sz w:val="32"/>
-          <w:szCs w:val="32"/>
-        </w:rPr>
-        <w:t>In tutti i livelli e menù è presente un sottofondo musicale.</w:t>
-      </w:r>
-    </w:p>
-    <w:p>
-      <w:pPr>
-        <w:rPr>
-          <w:b/>
-          <w:sz w:val="32"/>
-          <w:szCs w:val="32"/>
-        </w:rPr>
-      </w:pPr>
-      <w:r>
-        <w:rPr>
-          <w:b/>
-          <w:sz w:val="32"/>
-          <w:szCs w:val="32"/>
-        </w:rPr>
-        <w:t>Il feedback è trasmesso tramite suoni quando:</w:t>
-      </w:r>
-    </w:p>
-    <w:p>
-      <w:pPr>
-        <w:rPr>
-          <w:sz w:val="32"/>
-          <w:szCs w:val="32"/>
-        </w:rPr>
-      </w:pPr>
-      <w:r>
-        <w:rPr>
-          <w:sz w:val="32"/>
-          <w:szCs w:val="32"/>
-        </w:rPr>
-        <w:t>#La palla:</w:t>
-      </w:r>
-    </w:p>
-    <w:p>
-      <w:pPr>
-        <w:rPr>
-          <w:sz w:val="32"/>
-          <w:szCs w:val="32"/>
-        </w:rPr>
-      </w:pPr>
-      <w:r>
-        <w:rPr>
-          <w:sz w:val="32"/>
-          <w:szCs w:val="32"/>
-        </w:rPr>
-        <w:t xml:space="preserve">   </w:t>
-      </w:r>
-      <w:r>
-        <w:rPr>
-          <w:sz w:val="32"/>
-          <w:szCs w:val="32"/>
-        </w:rPr>
-        <w:t>rimbalza ai lati del campo</w:t>
-      </w:r>
-    </w:p>
-    <w:p>
-      <w:pPr>
-        <w:rPr>
-          <w:sz w:val="32"/>
-          <w:szCs w:val="32"/>
-        </w:rPr>
-      </w:pPr>
-      <w:r>
-        <w:rPr>
-          <w:sz w:val="32"/>
-          <w:szCs w:val="32"/>
-        </w:rPr>
-        <w:t xml:space="preserve">   </w:t>
-      </w:r>
-      <w:r>
-        <w:rPr>
-          <w:sz w:val="32"/>
-          <w:szCs w:val="32"/>
-        </w:rPr>
-        <w:t>viene a contatto con un player</w:t>
-      </w:r>
-    </w:p>
-    <w:p>
-      <w:pPr>
-        <w:rPr>
-          <w:sz w:val="32"/>
-          <w:szCs w:val="32"/>
-        </w:rPr>
-      </w:pPr>
-      <w:r>
-        <w:rPr>
-          <w:sz w:val="32"/>
-          <w:szCs w:val="32"/>
-        </w:rPr>
-        <w:t xml:space="preserve">   </w:t>
-      </w:r>
-      <w:r>
-        <w:rPr>
-          <w:sz w:val="32"/>
-          <w:szCs w:val="32"/>
-        </w:rPr>
-        <w:t>viene a contatto con un birillo</w:t>
-      </w:r>
-    </w:p>
-    <w:p>
-      <w:pPr>
-        <w:rPr>
-          <w:sz w:val="32"/>
-          <w:szCs w:val="32"/>
-        </w:rPr>
-      </w:pPr>
-      <w:r>
-        <w:rPr>
-          <w:sz w:val="32"/>
-          <w:szCs w:val="32"/>
-        </w:rPr>
-        <w:t>#</w:t>
-      </w:r>
-      <w:r>
-        <w:rPr>
-          <w:sz w:val="32"/>
-          <w:szCs w:val="32"/>
-        </w:rPr>
-        <w:t xml:space="preserve"> </w:t>
-      </w:r>
-      <w:r>
-        <w:rPr>
-          <w:sz w:val="32"/>
-          <w:szCs w:val="32"/>
-        </w:rPr>
-        <w:t>Nel</w:t>
-      </w:r>
-      <w:r>
-        <w:rPr>
-          <w:sz w:val="32"/>
-          <w:szCs w:val="32"/>
-        </w:rPr>
-        <w:t xml:space="preserve"> menù</w:t>
-      </w:r>
-      <w:r>
-        <w:rPr>
-          <w:sz w:val="32"/>
-          <w:szCs w:val="32"/>
-        </w:rPr>
-        <w:t>:</w:t>
-      </w:r>
-    </w:p>
-    <w:p>
-      <w:pPr>
-        <w:rPr>
-          <w:sz w:val="32"/>
-          <w:szCs w:val="32"/>
-        </w:rPr>
-      </w:pPr>
-      <w:r>
-        <w:rPr>
-          <w:sz w:val="32"/>
-          <w:szCs w:val="32"/>
-        </w:rPr>
-        <w:t xml:space="preserve">   si scorre tra le scelte</w:t>
-      </w:r>
-    </w:p>
-    <w:p>
-      <w:pPr>
-        <w:rPr>
-          <w:sz w:val="32"/>
-          <w:szCs w:val="32"/>
-        </w:rPr>
-      </w:pPr>
-      <w:r>
-        <w:rPr>
-          <w:sz w:val="32"/>
-          <w:szCs w:val="32"/>
-        </w:rPr>
-        <w:t xml:space="preserve">   si seleziona una scelta</w:t>
-      </w:r>
-    </w:p>
-    <w:p>
-      <w:pPr>
-        <w:rPr>
-          <w:sz w:val="32"/>
-          <w:szCs w:val="32"/>
-        </w:rPr>
-      </w:pPr>
-      <w:r>
-        <w:rPr>
-          <w:sz w:val="32"/>
-          <w:szCs w:val="32"/>
-        </w:rPr>
-        <w:t># Inizia e finisce una partita</w:t>
-      </w:r>
-    </w:p>
-    <w:p>
-      <w:pPr>
-        <w:rPr>
-          <w:sz w:val="32"/>
-          <w:szCs w:val="32"/>
-        </w:rPr>
-      </w:pPr>
-      <w:r>
-        <w:rPr>
-          <w:sz w:val="32"/>
-          <w:szCs w:val="32"/>
-        </w:rPr>
-        <w:t># Inizia e finisce un round</w:t>
-      </w:r>
-    </w:p>
-    <w:p>
-      <w:pPr>
-        <w:rPr>
-          <w:b/>
-          <w:sz w:val="32"/>
-          <w:szCs w:val="32"/>
-        </w:rPr>
-      </w:pPr>
-      <w:r>
-        <w:rPr>
-          <w:b/>
-          <w:sz w:val="32"/>
-          <w:szCs w:val="32"/>
-        </w:rPr>
-        <w:t>Il feedback è trasmesso tramite effetti visivi quando:</w:t>
-      </w:r>
-    </w:p>
-    <w:p>
-      <w:pPr>
-        <w:rPr>
-          <w:sz w:val="32"/>
-          <w:szCs w:val="32"/>
-        </w:rPr>
-      </w:pPr>
-      <w:r>
-        <w:rPr>
-          <w:sz w:val="32"/>
-          <w:szCs w:val="32"/>
-        </w:rPr>
-        <w:t># Nel menù:</w:t>
-      </w:r>
-    </w:p>
-    <w:p>
-      <w:pPr>
-        <w:rPr>
-          <w:sz w:val="32"/>
-          <w:szCs w:val="32"/>
-        </w:rPr>
-      </w:pPr>
-      <w:r>
-        <w:rPr>
-          <w:sz w:val="32"/>
-          <w:szCs w:val="32"/>
-        </w:rPr>
-        <w:t xml:space="preserve">   si scorre tra </w:t>
-      </w:r>
-      <w:r>
-        <w:rPr>
-          <w:sz w:val="32"/>
-          <w:szCs w:val="32"/>
-        </w:rPr>
-        <w:t>le scelte</w:t>
-      </w:r>
-    </w:p>
-    <w:p>
-      <w:pPr>
-        <w:rPr>
-          <w:sz w:val="32"/>
-          <w:szCs w:val="32"/>
-        </w:rPr>
-      </w:pPr>
-      <w:r>
-        <w:rPr>
-          <w:sz w:val="32"/>
-          <w:szCs w:val="32"/>
-        </w:rPr>
-        <w:t xml:space="preserve">   si seleziona una scelta</w:t>
-      </w:r>
-    </w:p>
-    <w:p>
-      <w:pPr>
-        <w:rPr>
-          <w:sz w:val="32"/>
-          <w:szCs w:val="32"/>
-        </w:rPr>
-      </w:pPr>
-      <w:r>
-        <w:rPr>
-          <w:sz w:val="32"/>
-          <w:szCs w:val="32"/>
-        </w:rPr>
-        <w:t># Il contatore ritmo aumenta ed arriva a 10</w:t>
-      </w:r>
-    </w:p>
-    <w:p>
-      <w:pPr>
-        <w:rPr>
-          <w:sz w:val="32"/>
-          <w:szCs w:val="32"/>
-        </w:rPr>
-      </w:pPr>
-      <w:r>
-        <w:rPr>
-          <w:sz w:val="32"/>
-          <w:szCs w:val="32"/>
-        </w:rPr>
-        <w:t># Inizia e finisce una partita</w:t>
-      </w:r>
-    </w:p>
-    <w:p>
-      <w:pPr>
-        <w:rPr>
-          <w:sz w:val="32"/>
-          <w:szCs w:val="32"/>
-        </w:rPr>
-      </w:pPr>
-      <w:r>
-        <w:rPr>
-          <w:sz w:val="32"/>
-          <w:szCs w:val="32"/>
-        </w:rPr>
-        <w:t># Inizia e finisce un round</w:t>
-      </w:r>
-    </w:p>
-    <w:p>
-      <w:pPr>
-        <w:rPr>
-          <w:sz w:val="32"/>
-          <w:szCs w:val="32"/>
-        </w:rPr>
-      </w:pPr>
-      <w:r>
-        <w:rPr>
-          <w:sz w:val="32"/>
-          <w:szCs w:val="32"/>
-        </w:rPr>
-        <w:lastRenderedPageBreak/>
-        <w:t xml:space="preserve"> </w:t>
-      </w:r>
-    </w:p>
-    <w:p>
-      <w:pPr>
-        <w:rPr>
-          <w:sz w:val="32"/>
-          <w:szCs w:val="32"/>
-        </w:rPr>
-      </w:pPr>
-    </w:p>
-    <w:p>
-      <w:pPr>
-        <w:rPr>
-          <w:color w:val="7030A0"/>
+      </w:pPr>
+    </w:p>
+    <w:p>
+      <w:pPr>
+        <w:rPr>
+          <w:color w:val="833C0B" w:themeColor="accent2" w:themeShade="80"/>
           <w:sz w:val="72"/>
           <w:szCs w:val="72"/>
         </w:rPr>
@@ -5203,28 +4652,453 @@
     <w:p>
       <w:pPr>
         <w:rPr>
-          <w:color w:val="7030A0"/>
+          <w:color w:val="833C0B" w:themeColor="accent2" w:themeShade="80"/>
           <w:sz w:val="72"/>
           <w:szCs w:val="72"/>
         </w:rPr>
       </w:pPr>
-      <w:r>
-        <w:rPr>
-          <w:color w:val="7030A0"/>
+    </w:p>
+    <w:p>
+      <w:pPr>
+        <w:rPr>
+          <w:color w:val="833C0B" w:themeColor="accent2" w:themeShade="80"/>
           <w:sz w:val="72"/>
           <w:szCs w:val="72"/>
         </w:rPr>
-        <w:t>Optional features</w:t>
-      </w:r>
-    </w:p>
-    <w:p>
-      <w:pPr>
-        <w:rPr>
-          <w:color w:val="7030A0"/>
+      </w:pPr>
+    </w:p>
+    <w:p>
+      <w:pPr>
+        <w:rPr>
+          <w:color w:val="833C0B" w:themeColor="accent2" w:themeShade="80"/>
           <w:sz w:val="72"/>
           <w:szCs w:val="72"/>
         </w:rPr>
       </w:pPr>
+    </w:p>
+    <w:p>
+      <w:pPr>
+        <w:rPr>
+          <w:color w:val="833C0B" w:themeColor="accent2" w:themeShade="80"/>
+          <w:sz w:val="72"/>
+          <w:szCs w:val="72"/>
+        </w:rPr>
+      </w:pPr>
+    </w:p>
+    <w:p>
+      <w:pPr>
+        <w:rPr>
+          <w:color w:val="833C0B" w:themeColor="accent2" w:themeShade="80"/>
+          <w:sz w:val="72"/>
+          <w:szCs w:val="72"/>
+        </w:rPr>
+      </w:pPr>
+    </w:p>
+    <w:p>
+      <w:pPr>
+        <w:rPr>
+          <w:sz w:val="32"/>
+          <w:szCs w:val="32"/>
+        </w:rPr>
+      </w:pPr>
+      <w:r>
+        <w:rPr>
+          <w:color w:val="833C0B" w:themeColor="accent2" w:themeShade="80"/>
+          <w:sz w:val="72"/>
+          <w:szCs w:val="72"/>
+        </w:rPr>
+        <w:lastRenderedPageBreak/>
+        <w:t>Audio e Feedback</w:t>
+      </w:r>
+    </w:p>
+    <w:p>
+      <w:pPr>
+        <w:rPr>
+          <w:i/>
+          <w:sz w:val="32"/>
+          <w:szCs w:val="32"/>
+        </w:rPr>
+      </w:pPr>
+      <w:r>
+        <w:rPr>
+          <w:i/>
+          <w:sz w:val="32"/>
+          <w:szCs w:val="32"/>
+        </w:rPr>
+        <w:t>In tutti i livelli e menù è presente un sottofondo musicale.</w:t>
+      </w:r>
+    </w:p>
+    <w:p>
+      <w:pPr>
+        <w:rPr>
+          <w:b/>
+          <w:sz w:val="32"/>
+          <w:szCs w:val="32"/>
+        </w:rPr>
+      </w:pPr>
+      <w:r>
+        <w:rPr>
+          <w:b/>
+          <w:sz w:val="32"/>
+          <w:szCs w:val="32"/>
+        </w:rPr>
+        <w:t>Il feedback è trasmesso tramite suoni quando:</w:t>
+      </w:r>
+    </w:p>
+    <w:p>
+      <w:pPr>
+        <w:rPr>
+          <w:sz w:val="32"/>
+          <w:szCs w:val="32"/>
+        </w:rPr>
+      </w:pPr>
+      <w:r>
+        <w:rPr>
+          <w:sz w:val="32"/>
+          <w:szCs w:val="32"/>
+        </w:rPr>
+        <w:t>#La palla:</w:t>
+      </w:r>
+    </w:p>
+    <w:p>
+      <w:pPr>
+        <w:rPr>
+          <w:sz w:val="32"/>
+          <w:szCs w:val="32"/>
+        </w:rPr>
+      </w:pPr>
+      <w:r>
+        <w:rPr>
+          <w:sz w:val="32"/>
+          <w:szCs w:val="32"/>
+        </w:rPr>
+        <w:t xml:space="preserve">   </w:t>
+      </w:r>
+      <w:r>
+        <w:rPr>
+          <w:sz w:val="32"/>
+          <w:szCs w:val="32"/>
+        </w:rPr>
+        <w:t>rimbalza ai lati del campo</w:t>
+      </w:r>
+    </w:p>
+    <w:p>
+      <w:pPr>
+        <w:rPr>
+          <w:sz w:val="32"/>
+          <w:szCs w:val="32"/>
+        </w:rPr>
+      </w:pPr>
+      <w:r>
+        <w:rPr>
+          <w:sz w:val="32"/>
+          <w:szCs w:val="32"/>
+        </w:rPr>
+        <w:t xml:space="preserve">   </w:t>
+      </w:r>
+      <w:r>
+        <w:rPr>
+          <w:sz w:val="32"/>
+          <w:szCs w:val="32"/>
+        </w:rPr>
+        <w:t>viene a contatto con un player</w:t>
+      </w:r>
+    </w:p>
+    <w:p>
+      <w:pPr>
+        <w:rPr>
+          <w:sz w:val="32"/>
+          <w:szCs w:val="32"/>
+        </w:rPr>
+      </w:pPr>
+      <w:r>
+        <w:rPr>
+          <w:sz w:val="32"/>
+          <w:szCs w:val="32"/>
+        </w:rPr>
+        <w:t xml:space="preserve">   </w:t>
+      </w:r>
+      <w:r>
+        <w:rPr>
+          <w:sz w:val="32"/>
+          <w:szCs w:val="32"/>
+        </w:rPr>
+        <w:t>viene a contatto con un birillo</w:t>
+      </w:r>
+    </w:p>
+    <w:p>
+      <w:pPr>
+        <w:rPr>
+          <w:sz w:val="32"/>
+          <w:szCs w:val="32"/>
+        </w:rPr>
+      </w:pPr>
+      <w:r>
+        <w:rPr>
+          <w:sz w:val="32"/>
+          <w:szCs w:val="32"/>
+        </w:rPr>
+        <w:t>#</w:t>
+      </w:r>
+      <w:r>
+        <w:rPr>
+          <w:sz w:val="32"/>
+          <w:szCs w:val="32"/>
+        </w:rPr>
+        <w:t xml:space="preserve"> </w:t>
+      </w:r>
+      <w:r>
+        <w:rPr>
+          <w:sz w:val="32"/>
+          <w:szCs w:val="32"/>
+        </w:rPr>
+        <w:t>Nel</w:t>
+      </w:r>
+      <w:r>
+        <w:rPr>
+          <w:sz w:val="32"/>
+          <w:szCs w:val="32"/>
+        </w:rPr>
+        <w:t xml:space="preserve"> menù</w:t>
+      </w:r>
+      <w:r>
+        <w:rPr>
+          <w:sz w:val="32"/>
+          <w:szCs w:val="32"/>
+        </w:rPr>
+        <w:t>:</w:t>
+      </w:r>
+    </w:p>
+    <w:p>
+      <w:pPr>
+        <w:rPr>
+          <w:sz w:val="32"/>
+          <w:szCs w:val="32"/>
+        </w:rPr>
+      </w:pPr>
+      <w:r>
+        <w:rPr>
+          <w:sz w:val="32"/>
+          <w:szCs w:val="32"/>
+        </w:rPr>
+        <w:t xml:space="preserve">   si scorre tra le scelte</w:t>
+      </w:r>
+    </w:p>
+    <w:p>
+      <w:pPr>
+        <w:rPr>
+          <w:sz w:val="32"/>
+          <w:szCs w:val="32"/>
+        </w:rPr>
+      </w:pPr>
+      <w:r>
+        <w:rPr>
+          <w:sz w:val="32"/>
+          <w:szCs w:val="32"/>
+        </w:rPr>
+        <w:t xml:space="preserve">   si seleziona una scelta</w:t>
+      </w:r>
+    </w:p>
+    <w:p>
+      <w:pPr>
+        <w:rPr>
+          <w:sz w:val="32"/>
+          <w:szCs w:val="32"/>
+        </w:rPr>
+      </w:pPr>
+      <w:r>
+        <w:rPr>
+          <w:sz w:val="32"/>
+          <w:szCs w:val="32"/>
+        </w:rPr>
+        <w:t># Inizia e finisce una partita</w:t>
+      </w:r>
+    </w:p>
+    <w:p>
+      <w:pPr>
+        <w:rPr>
+          <w:sz w:val="32"/>
+          <w:szCs w:val="32"/>
+        </w:rPr>
+      </w:pPr>
+      <w:r>
+        <w:rPr>
+          <w:sz w:val="32"/>
+          <w:szCs w:val="32"/>
+        </w:rPr>
+        <w:t># Inizia e finisce un round</w:t>
+      </w:r>
+    </w:p>
+    <w:p>
+      <w:pPr>
+        <w:rPr>
+          <w:b/>
+          <w:sz w:val="32"/>
+          <w:szCs w:val="32"/>
+        </w:rPr>
+      </w:pPr>
+      <w:r>
+        <w:rPr>
+          <w:b/>
+          <w:sz w:val="32"/>
+          <w:szCs w:val="32"/>
+        </w:rPr>
+        <w:t>Il feedback è trasmesso tramite effetti visivi quando:</w:t>
+      </w:r>
+    </w:p>
+    <w:p>
+      <w:pPr>
+        <w:rPr>
+          <w:sz w:val="32"/>
+          <w:szCs w:val="32"/>
+        </w:rPr>
+      </w:pPr>
+      <w:r>
+        <w:rPr>
+          <w:sz w:val="32"/>
+          <w:szCs w:val="32"/>
+        </w:rPr>
+        <w:t># Nel menù:</w:t>
+      </w:r>
+    </w:p>
+    <w:p>
+      <w:pPr>
+        <w:rPr>
+          <w:sz w:val="32"/>
+          <w:szCs w:val="32"/>
+        </w:rPr>
+      </w:pPr>
+      <w:r>
+        <w:rPr>
+          <w:sz w:val="32"/>
+          <w:szCs w:val="32"/>
+        </w:rPr>
+        <w:t xml:space="preserve">   si scorre tra </w:t>
+      </w:r>
+      <w:r>
+        <w:rPr>
+          <w:sz w:val="32"/>
+          <w:szCs w:val="32"/>
+        </w:rPr>
+        <w:t>le scelte</w:t>
+      </w:r>
+    </w:p>
+    <w:p>
+      <w:pPr>
+        <w:rPr>
+          <w:sz w:val="32"/>
+          <w:szCs w:val="32"/>
+        </w:rPr>
+      </w:pPr>
+      <w:r>
+        <w:rPr>
+          <w:sz w:val="32"/>
+          <w:szCs w:val="32"/>
+        </w:rPr>
+        <w:t xml:space="preserve">   si seleziona una scelta</w:t>
+      </w:r>
+    </w:p>
+    <w:p>
+      <w:pPr>
+        <w:rPr>
+          <w:sz w:val="32"/>
+          <w:szCs w:val="32"/>
+        </w:rPr>
+      </w:pPr>
+      <w:r>
+        <w:rPr>
+          <w:sz w:val="32"/>
+          <w:szCs w:val="32"/>
+        </w:rPr>
+        <w:t># Il contatore ritmo aumenta ed arriva a 10</w:t>
+      </w:r>
+    </w:p>
+    <w:p>
+      <w:pPr>
+        <w:rPr>
+          <w:sz w:val="32"/>
+          <w:szCs w:val="32"/>
+        </w:rPr>
+      </w:pPr>
+      <w:r>
+        <w:rPr>
+          <w:sz w:val="32"/>
+          <w:szCs w:val="32"/>
+        </w:rPr>
+        <w:t># Inizia e finisce una partita</w:t>
+      </w:r>
+    </w:p>
+    <w:p>
+      <w:pPr>
+        <w:rPr>
+          <w:sz w:val="32"/>
+          <w:szCs w:val="32"/>
+        </w:rPr>
+      </w:pPr>
+      <w:r>
+        <w:rPr>
+          <w:sz w:val="32"/>
+          <w:szCs w:val="32"/>
+        </w:rPr>
+        <w:t># Inizia e finisce un round</w:t>
+      </w:r>
+    </w:p>
+    <w:p>
+      <w:pPr>
+        <w:rPr>
+          <w:sz w:val="32"/>
+          <w:szCs w:val="32"/>
+        </w:rPr>
+      </w:pPr>
+      <w:r>
+        <w:rPr>
+          <w:sz w:val="32"/>
+          <w:szCs w:val="32"/>
+        </w:rPr>
+        <w:t xml:space="preserve"> </w:t>
+      </w:r>
+    </w:p>
+    <w:p>
+      <w:pPr>
+        <w:rPr>
+          <w:sz w:val="32"/>
+          <w:szCs w:val="32"/>
+        </w:rPr>
+      </w:pPr>
+    </w:p>
+    <w:p>
+      <w:pPr>
+        <w:rPr>
+          <w:sz w:val="32"/>
+          <w:szCs w:val="32"/>
+        </w:rPr>
+      </w:pPr>
+    </w:p>
+    <w:p>
+      <w:pPr>
+        <w:rPr>
+          <w:sz w:val="32"/>
+          <w:szCs w:val="32"/>
+        </w:rPr>
+      </w:pPr>
+      <w:r>
+        <w:rPr>
+          <w:color w:val="7030A0"/>
+          <w:sz w:val="72"/>
+          <w:szCs w:val="72"/>
+        </w:rPr>
+        <w:lastRenderedPageBreak/>
+        <w:t>Optional features</w:t>
+      </w:r>
+    </w:p>
+    <w:p>
+      <w:pPr>
+        <w:rPr>
+          <w:color w:val="7030A0"/>
+          <w:sz w:val="72"/>
+          <w:szCs w:val="72"/>
+        </w:rPr>
+      </w:pPr>
       <w:r>
         <w:rPr>
           <w:b/>
@@ -5370,7 +5244,6 @@
           <w:szCs w:val="32"/>
           <w:lang w:eastAsia="it-IT"/>
         </w:rPr>
-        <w:lastRenderedPageBreak/>
         <w:drawing>
           <wp:inline distT="0" distB="0" distL="0" distR="0">
             <wp:extent cx="4123173" cy="4915894"/>
@@ -5439,6 +5312,7 @@
           <w:sz w:val="44"/>
           <w:szCs w:val="44"/>
         </w:rPr>
+        <w:lastRenderedPageBreak/>
         <w:t>#Modalità</w:t>
       </w:r>
     </w:p>
@@ -5480,191 +5354,216 @@
     <w:p>
       <w:pPr>
         <w:rPr>
-          <w:b/>
           <w:color w:val="7030A0"/>
           <w:sz w:val="44"/>
           <w:szCs w:val="44"/>
         </w:rPr>
       </w:pPr>
-    </w:p>
-    <w:p>
-      <w:pPr>
-        <w:rPr>
+      <w:r>
+        <w:rPr>
+          <w:b/>
           <w:color w:val="7030A0"/>
           <w:sz w:val="44"/>
           <w:szCs w:val="44"/>
         </w:rPr>
-      </w:pPr>
-      <w:r>
-        <w:rPr>
-          <w:b/>
+        <w:t>#Modificatori</w:t>
+      </w:r>
+      <w:r>
+        <w:rPr>
           <w:color w:val="7030A0"/>
           <w:sz w:val="44"/>
           <w:szCs w:val="44"/>
         </w:rPr>
-        <w:t>#Modificatori</w:t>
-      </w:r>
-      <w:r>
-        <w:rPr>
+        <w:t>:</w:t>
+      </w:r>
+    </w:p>
+    <w:p>
+      <w:pPr>
+        <w:rPr>
+          <w:color w:val="7030A0"/>
+          <w:sz w:val="32"/>
+          <w:szCs w:val="32"/>
+        </w:rPr>
+      </w:pPr>
+      <w:r>
+        <w:rPr>
+          <w:color w:val="7030A0"/>
+          <w:sz w:val="32"/>
+          <w:szCs w:val="32"/>
+        </w:rPr>
+        <w:t xml:space="preserve">I </w:t>
+      </w:r>
+      <w:r>
+        <w:rPr>
+          <w:i/>
+          <w:color w:val="7030A0"/>
+          <w:sz w:val="32"/>
+          <w:szCs w:val="32"/>
+        </w:rPr>
+        <w:t>modifi</w:t>
+      </w:r>
+      <w:r>
+        <w:rPr>
+          <w:i/>
+          <w:color w:val="7030A0"/>
+          <w:sz w:val="32"/>
+          <w:szCs w:val="32"/>
+        </w:rPr>
+        <w:t>catori</w:t>
+      </w:r>
+      <w:r>
+        <w:rPr>
+          <w:color w:val="7030A0"/>
+          <w:sz w:val="32"/>
+          <w:szCs w:val="32"/>
+        </w:rPr>
+        <w:t xml:space="preserve"> sono </w:t>
+      </w:r>
+      <w:proofErr w:type="spellStart"/>
+      <w:r>
+        <w:rPr>
+          <w:color w:val="7030A0"/>
+          <w:sz w:val="32"/>
+          <w:szCs w:val="32"/>
+        </w:rPr>
+        <w:t>sprite</w:t>
+      </w:r>
+      <w:proofErr w:type="spellEnd"/>
+      <w:r>
+        <w:rPr>
+          <w:color w:val="7030A0"/>
+          <w:sz w:val="32"/>
+          <w:szCs w:val="32"/>
+        </w:rPr>
+        <w:t xml:space="preserve"> generati casual</w:t>
+      </w:r>
+      <w:r>
+        <w:rPr>
+          <w:color w:val="7030A0"/>
+          <w:sz w:val="32"/>
+          <w:szCs w:val="32"/>
+        </w:rPr>
+        <w:t>mente al centro del</w:t>
+      </w:r>
+      <w:r>
+        <w:rPr>
+          <w:color w:val="7030A0"/>
+          <w:sz w:val="32"/>
+          <w:szCs w:val="32"/>
+        </w:rPr>
+        <w:t xml:space="preserve"> campo,</w:t>
+      </w:r>
+    </w:p>
+    <w:p>
+      <w:pPr>
+        <w:rPr>
+          <w:color w:val="7030A0"/>
+          <w:sz w:val="32"/>
+          <w:szCs w:val="32"/>
+        </w:rPr>
+      </w:pPr>
+      <w:r>
+        <w:rPr>
+          <w:color w:val="7030A0"/>
+          <w:sz w:val="32"/>
+          <w:szCs w:val="32"/>
+        </w:rPr>
+        <w:t>quando collidono con i player</w:t>
+      </w:r>
+      <w:r>
+        <w:rPr>
+          <w:color w:val="7030A0"/>
+          <w:sz w:val="32"/>
+          <w:szCs w:val="32"/>
+        </w:rPr>
+        <w:t xml:space="preserve"> vengono distrutti e danno un effetto </w:t>
+      </w:r>
+    </w:p>
+    <w:p>
+      <w:pPr>
+        <w:rPr>
+          <w:color w:val="7030A0"/>
+          <w:sz w:val="32"/>
+          <w:szCs w:val="32"/>
+        </w:rPr>
+      </w:pPr>
+      <w:r>
+        <w:rPr>
+          <w:color w:val="7030A0"/>
+          <w:sz w:val="32"/>
+          <w:szCs w:val="32"/>
+        </w:rPr>
+        <w:t>bonus o malus ad uno dei player.</w:t>
+      </w:r>
+    </w:p>
+    <w:p>
+      <w:pPr>
+        <w:rPr>
+          <w:color w:val="7030A0"/>
+          <w:sz w:val="32"/>
+          <w:szCs w:val="32"/>
+        </w:rPr>
+      </w:pPr>
+      <w:r>
+        <w:rPr>
+          <w:color w:val="7030A0"/>
+          <w:sz w:val="32"/>
+          <w:szCs w:val="32"/>
+        </w:rPr>
+        <w:t xml:space="preserve">Vengono di seguito elencati tutti i </w:t>
+      </w:r>
+      <w:r>
+        <w:rPr>
+          <w:i/>
+          <w:color w:val="7030A0"/>
+          <w:sz w:val="32"/>
+          <w:szCs w:val="32"/>
+        </w:rPr>
+        <w:t>modificatori</w:t>
+      </w:r>
+      <w:r>
+        <w:rPr>
+          <w:color w:val="7030A0"/>
+          <w:sz w:val="32"/>
+          <w:szCs w:val="32"/>
+        </w:rPr>
+        <w:t xml:space="preserve"> con il loro relativo effetto: </w:t>
+      </w:r>
+      <w:r>
+        <w:rPr>
+          <w:color w:val="7030A0"/>
+          <w:sz w:val="32"/>
+          <w:szCs w:val="32"/>
+        </w:rPr>
+        <w:t xml:space="preserve"> </w:t>
+      </w:r>
+    </w:p>
+    <w:p>
+      <w:pPr>
+        <w:rPr>
+          <w:color w:val="7030A0"/>
+          <w:sz w:val="32"/>
+          <w:szCs w:val="32"/>
+        </w:rPr>
+      </w:pPr>
+      <w:r>
+        <w:rPr>
+          <w:color w:val="7030A0"/>
+          <w:sz w:val="32"/>
+          <w:szCs w:val="32"/>
+        </w:rPr>
+        <w:t># power up della stamina</w:t>
+      </w:r>
+    </w:p>
+    <w:p>
+      <w:pPr>
+        <w:rPr>
+          <w:b/>
           <w:color w:val="7030A0"/>
           <w:sz w:val="44"/>
           <w:szCs w:val="44"/>
         </w:rPr>
-        <w:t>:</w:t>
-      </w:r>
-    </w:p>
-    <w:p>
-      <w:pPr>
-        <w:rPr>
-          <w:color w:val="7030A0"/>
-          <w:sz w:val="32"/>
-          <w:szCs w:val="32"/>
-        </w:rPr>
-      </w:pPr>
-      <w:r>
-        <w:rPr>
-          <w:color w:val="7030A0"/>
-          <w:sz w:val="32"/>
-          <w:szCs w:val="32"/>
-        </w:rPr>
-        <w:t xml:space="preserve">I </w:t>
-      </w:r>
-      <w:r>
-        <w:rPr>
-          <w:i/>
-          <w:color w:val="7030A0"/>
-          <w:sz w:val="32"/>
-          <w:szCs w:val="32"/>
-        </w:rPr>
-        <w:t>modifi</w:t>
-      </w:r>
-      <w:r>
-        <w:rPr>
-          <w:i/>
-          <w:color w:val="7030A0"/>
-          <w:sz w:val="32"/>
-          <w:szCs w:val="32"/>
-        </w:rPr>
-        <w:t>catori</w:t>
-      </w:r>
-      <w:r>
-        <w:rPr>
-          <w:color w:val="7030A0"/>
-          <w:sz w:val="32"/>
-          <w:szCs w:val="32"/>
-        </w:rPr>
-        <w:t xml:space="preserve"> sono sprite generati casual</w:t>
-      </w:r>
-      <w:r>
-        <w:rPr>
-          <w:color w:val="7030A0"/>
-          <w:sz w:val="32"/>
-          <w:szCs w:val="32"/>
-        </w:rPr>
-        <w:t>mente nel campo,</w:t>
-      </w:r>
-    </w:p>
-    <w:p>
-      <w:pPr>
-        <w:rPr>
-          <w:color w:val="7030A0"/>
-          <w:sz w:val="32"/>
-          <w:szCs w:val="32"/>
-        </w:rPr>
-      </w:pPr>
-      <w:r>
-        <w:rPr>
-          <w:color w:val="7030A0"/>
-          <w:sz w:val="32"/>
-          <w:szCs w:val="32"/>
-        </w:rPr>
-        <w:t>quando collidono con i player</w:t>
-      </w:r>
-      <w:r>
-        <w:rPr>
-          <w:color w:val="7030A0"/>
-          <w:sz w:val="32"/>
-          <w:szCs w:val="32"/>
-        </w:rPr>
-        <w:t xml:space="preserve"> vengono distrutti e danno un effetto </w:t>
-      </w:r>
-    </w:p>
-    <w:p>
-      <w:pPr>
-        <w:rPr>
-          <w:color w:val="7030A0"/>
-          <w:sz w:val="32"/>
-          <w:szCs w:val="32"/>
-        </w:rPr>
-      </w:pPr>
-      <w:r>
-        <w:rPr>
-          <w:color w:val="7030A0"/>
-          <w:sz w:val="32"/>
-          <w:szCs w:val="32"/>
-        </w:rPr>
-        <w:t>bonus o malus ad uno dei player.</w:t>
-      </w:r>
-    </w:p>
-    <w:p>
-      <w:pPr>
-        <w:rPr>
-          <w:color w:val="7030A0"/>
-          <w:sz w:val="32"/>
-          <w:szCs w:val="32"/>
-        </w:rPr>
-      </w:pPr>
-      <w:r>
-        <w:rPr>
-          <w:color w:val="7030A0"/>
-          <w:sz w:val="32"/>
-          <w:szCs w:val="32"/>
-        </w:rPr>
-        <w:lastRenderedPageBreak/>
-        <w:t xml:space="preserve">Vengono di seguito elencati tutti i </w:t>
-      </w:r>
-      <w:r>
-        <w:rPr>
-          <w:i/>
-          <w:color w:val="7030A0"/>
-          <w:sz w:val="32"/>
-          <w:szCs w:val="32"/>
-        </w:rPr>
-        <w:t>modificatori</w:t>
-      </w:r>
-      <w:r>
-        <w:rPr>
-          <w:color w:val="7030A0"/>
-          <w:sz w:val="32"/>
-          <w:szCs w:val="32"/>
-        </w:rPr>
-        <w:t xml:space="preserve"> con il loro relativo effetto: </w:t>
-      </w:r>
-      <w:r>
-        <w:rPr>
-          <w:color w:val="7030A0"/>
-          <w:sz w:val="32"/>
-          <w:szCs w:val="32"/>
-        </w:rPr>
-        <w:t xml:space="preserve"> </w:t>
-      </w:r>
-    </w:p>
-    <w:p>
-      <w:pPr>
-        <w:rPr>
-          <w:color w:val="7030A0"/>
-          <w:sz w:val="32"/>
-          <w:szCs w:val="32"/>
-        </w:rPr>
-      </w:pPr>
-      <w:r>
-        <w:rPr>
-          <w:color w:val="7030A0"/>
-          <w:sz w:val="32"/>
-          <w:szCs w:val="32"/>
-        </w:rPr>
-        <w:t># power up della stamina</w:t>
-      </w:r>
+      </w:pPr>
     </w:p>
     <w:p>
       <w:pPr>
@@ -5803,7 +5702,7 @@
           <w:rPr>
             <w:noProof/>
           </w:rPr>
-          <w:t>15</w:t>
+          <w:t>14</w:t>
         </w:r>
         <w:r>
           <w:fldChar w:fldCharType="end"/>
@@ -6616,7 +6515,7 @@
 </file>
 
 <file path=customXml/itemProps1.xml><?xml version="1.0" encoding="utf-8"?>
-<ds:datastoreItem xmlns:ds="http://schemas.openxmlformats.org/officeDocument/2006/customXml" ds:itemID="{67073574-A9F4-400D-BA19-4396BFE11F6C}">
+<ds:datastoreItem xmlns:ds="http://schemas.openxmlformats.org/officeDocument/2006/customXml" ds:itemID="{5D708C21-BEB1-4F4A-B64B-8FFAC05E96F3}">
   <ds:schemaRefs>
     <ds:schemaRef ds:uri="http://schemas.openxmlformats.org/officeDocument/2006/bibliography"/>
   </ds:schemaRefs>

</xml_diff>

<commit_message>
rimbalzo muro, fix GDD ed elenco suoni
</commit_message>
<xml_diff>
--- a/Design Document for.docx
+++ b/Design Document for.docx
@@ -1,6 +1,6 @@
 
 <file path=word/document.xml><?xml version="1.0" encoding="utf-8"?>
-<w:document xmlns:wpc="http://schemas.microsoft.com/office/word/2010/wordprocessingCanvas" xmlns:cx="http://schemas.microsoft.com/office/drawing/2014/chartex" xmlns:cx1="http://schemas.microsoft.com/office/drawing/2015/9/8/chartex" xmlns:cx2="http://schemas.microsoft.com/office/drawing/2015/10/21/chartex" xmlns:cx3="http://schemas.microsoft.com/office/drawing/2016/5/9/chartex" xmlns:cx4="http://schemas.microsoft.com/office/drawing/2016/5/10/chartex" xmlns:cx5="http://schemas.microsoft.com/office/drawing/2016/5/11/chartex" xmlns:mc="http://schemas.openxmlformats.org/markup-compatibility/2006" xmlns:o="urn:schemas-microsoft-com:office:office" xmlns:r="http://schemas.openxmlformats.org/officeDocument/2006/relationships" xmlns:m="http://schemas.openxmlformats.org/officeDocument/2006/math" xmlns:v="urn:schemas-microsoft-com:vml" xmlns:wp14="http://schemas.microsoft.com/office/word/2010/wordprocessingDrawing" xmlns:wp="http://schemas.openxmlformats.org/drawingml/2006/wordprocessingDrawing" xmlns:w10="urn:schemas-microsoft-com:office:word" xmlns:w="http://schemas.openxmlformats.org/wordprocessingml/2006/main" xmlns:w14="http://schemas.microsoft.com/office/word/2010/wordml" xmlns:w15="http://schemas.microsoft.com/office/word/2012/wordml" xmlns:w16se="http://schemas.microsoft.com/office/word/2015/wordml/symex" xmlns:wpg="http://schemas.microsoft.com/office/word/2010/wordprocessingGroup" xmlns:wpi="http://schemas.microsoft.com/office/word/2010/wordprocessingInk" xmlns:wne="http://schemas.microsoft.com/office/word/2006/wordml" xmlns:wps="http://schemas.microsoft.com/office/word/2010/wordprocessingShape" mc:Ignorable="w14 w15 w16se wp14">
+<w:document xmlns:wpc="http://schemas.microsoft.com/office/word/2010/wordprocessingCanvas" xmlns:cx="http://schemas.microsoft.com/office/drawing/2014/chartex" xmlns:mc="http://schemas.openxmlformats.org/markup-compatibility/2006" xmlns:o="urn:schemas-microsoft-com:office:office" xmlns:r="http://schemas.openxmlformats.org/officeDocument/2006/relationships" xmlns:m="http://schemas.openxmlformats.org/officeDocument/2006/math" xmlns:v="urn:schemas-microsoft-com:vml" xmlns:wp14="http://schemas.microsoft.com/office/word/2010/wordprocessingDrawing" xmlns:wp="http://schemas.openxmlformats.org/drawingml/2006/wordprocessingDrawing" xmlns:w10="urn:schemas-microsoft-com:office:word" xmlns:w="http://schemas.openxmlformats.org/wordprocessingml/2006/main" xmlns:w14="http://schemas.microsoft.com/office/word/2010/wordml" xmlns:w15="http://schemas.microsoft.com/office/word/2012/wordml" xmlns:w16se="http://schemas.microsoft.com/office/word/2015/wordml/symex" xmlns:wpg="http://schemas.microsoft.com/office/word/2010/wordprocessingGroup" xmlns:wpi="http://schemas.microsoft.com/office/word/2010/wordprocessingInk" xmlns:wne="http://schemas.microsoft.com/office/word/2006/wordml" xmlns:wps="http://schemas.microsoft.com/office/word/2010/wordprocessingShape" mc:Ignorable="w14 w15 w16se wp14">
   <w:body>
     <w:p>
       <w:pPr>
@@ -790,7 +790,6 @@
         </w:rPr>
         <w:t>#</w:t>
       </w:r>
-      <w:proofErr w:type="spellStart"/>
       <w:r>
         <w:rPr>
           <w:rFonts w:ascii="Arial" w:eastAsia="Times New Roman" w:hAnsi="Arial" w:cs="Arial"/>
@@ -799,18 +798,7 @@
           <w:szCs w:val="40"/>
           <w:lang w:eastAsia="it-IT"/>
         </w:rPr>
-        <w:t>Scoring</w:t>
-      </w:r>
-      <w:proofErr w:type="spellEnd"/>
-      <w:r>
-        <w:rPr>
-          <w:rFonts w:ascii="Arial" w:eastAsia="Times New Roman" w:hAnsi="Arial" w:cs="Arial"/>
-          <w:color w:val="70AD47" w:themeColor="accent6"/>
-          <w:sz w:val="40"/>
-          <w:szCs w:val="40"/>
-          <w:lang w:eastAsia="it-IT"/>
-        </w:rPr>
-        <w:t>……………………………………</w:t>
+        <w:t>Scoring……………………………………</w:t>
       </w:r>
       <w:proofErr w:type="gramStart"/>
       <w:r>
@@ -1081,7 +1069,6 @@
         </w:rPr>
         <w:t xml:space="preserve">   Modalità </w:t>
       </w:r>
-      <w:proofErr w:type="spellStart"/>
       <w:r>
         <w:rPr>
           <w:rFonts w:ascii="Arial" w:eastAsia="Times New Roman" w:hAnsi="Arial" w:cs="Arial"/>
@@ -1090,18 +1077,7 @@
           <w:szCs w:val="40"/>
           <w:lang w:eastAsia="it-IT"/>
         </w:rPr>
-        <w:t>Dodgeball</w:t>
-      </w:r>
-      <w:proofErr w:type="spellEnd"/>
-      <w:r>
-        <w:rPr>
-          <w:rFonts w:ascii="Arial" w:eastAsia="Times New Roman" w:hAnsi="Arial" w:cs="Arial"/>
-          <w:color w:val="70AD47" w:themeColor="accent6"/>
-          <w:sz w:val="40"/>
-          <w:szCs w:val="40"/>
-          <w:lang w:eastAsia="it-IT"/>
-        </w:rPr>
-        <w:t>……………</w:t>
+        <w:t>Dodgeball……………</w:t>
       </w:r>
       <w:proofErr w:type="gramStart"/>
       <w:r>
@@ -1643,7 +1619,6 @@
         </w:rPr>
         <w:t xml:space="preserve">me </w:t>
       </w:r>
-      <w:proofErr w:type="spellStart"/>
       <w:r>
         <w:rPr>
           <w:rFonts w:ascii="Arial" w:eastAsia="Times New Roman" w:hAnsi="Arial" w:cs="Arial"/>
@@ -1654,7 +1629,6 @@
         </w:rPr>
         <w:t>Overview</w:t>
       </w:r>
-      <w:proofErr w:type="spellEnd"/>
     </w:p>
     <w:p>
       <w:pPr>
@@ -2020,51 +1994,14 @@
           <w:sz w:val="32"/>
           <w:szCs w:val="32"/>
         </w:rPr>
-        <w:t xml:space="preserve">I </w:t>
-      </w:r>
-      <w:proofErr w:type="spellStart"/>
-      <w:r>
-        <w:rPr>
-          <w:sz w:val="32"/>
-          <w:szCs w:val="32"/>
-        </w:rPr>
-        <w:t>players</w:t>
-      </w:r>
-      <w:proofErr w:type="spellEnd"/>
-      <w:r>
-        <w:rPr>
-          <w:sz w:val="32"/>
-          <w:szCs w:val="32"/>
-        </w:rPr>
-        <w:t xml:space="preserve"> si possono muovere </w:t>
-      </w:r>
-      <w:r>
-        <w:rPr>
-          <w:sz w:val="32"/>
-          <w:szCs w:val="32"/>
-        </w:rPr>
-        <w:t>nel campo</w:t>
-      </w:r>
-      <w:r>
-        <w:rPr>
-          <w:sz w:val="32"/>
-          <w:szCs w:val="32"/>
-        </w:rPr>
-        <w:t xml:space="preserve">, </w:t>
-      </w:r>
-      <w:r>
-        <w:rPr>
-          <w:sz w:val="32"/>
-          <w:szCs w:val="32"/>
-        </w:rPr>
-        <w:t>a velocità ridotta</w:t>
-      </w:r>
-      <w:r>
-        <w:rPr>
-          <w:sz w:val="32"/>
-          <w:szCs w:val="32"/>
-        </w:rPr>
-        <w:t xml:space="preserve"> per</w:t>
+        <w:t>I players</w:t>
+      </w:r>
+      <w:r>
+        <w:rPr>
+          <w:sz w:val="32"/>
+          <w:szCs w:val="32"/>
+        </w:rPr>
+        <w:t xml:space="preserve"> si possono muovere nel campo, a velocità ridotta per</w:t>
       </w:r>
       <w:r>
         <w:rPr>
@@ -2191,23 +2128,7 @@
           <w:sz w:val="32"/>
           <w:szCs w:val="32"/>
         </w:rPr>
-        <w:t xml:space="preserve">I </w:t>
-      </w:r>
-      <w:proofErr w:type="spellStart"/>
-      <w:r>
-        <w:rPr>
-          <w:sz w:val="32"/>
-          <w:szCs w:val="32"/>
-        </w:rPr>
-        <w:t>players</w:t>
-      </w:r>
-      <w:proofErr w:type="spellEnd"/>
-      <w:r>
-        <w:rPr>
-          <w:sz w:val="32"/>
-          <w:szCs w:val="32"/>
-        </w:rPr>
-        <w:t xml:space="preserve"> non possono</w:t>
+        <w:t>I players non possono</w:t>
       </w:r>
       <w:r>
         <w:rPr>
@@ -2360,23 +2281,7 @@
           <w:sz w:val="32"/>
           <w:szCs w:val="32"/>
         </w:rPr>
-        <w:t xml:space="preserve">utilizza uno </w:t>
-      </w:r>
-      <w:proofErr w:type="spellStart"/>
-      <w:r>
-        <w:rPr>
-          <w:sz w:val="32"/>
-          <w:szCs w:val="32"/>
-        </w:rPr>
-        <w:t>sprite</w:t>
-      </w:r>
-      <w:proofErr w:type="spellEnd"/>
-      <w:r>
-        <w:rPr>
-          <w:sz w:val="32"/>
-          <w:szCs w:val="32"/>
-        </w:rPr>
-        <w:t xml:space="preserve"> ad 8 direzioni e le gestisce con:</w:t>
+        <w:t>utilizza uno sprite ad 8 direzioni e le gestisce con:</w:t>
       </w:r>
     </w:p>
     <w:p>
@@ -2584,23 +2489,7 @@
           <w:sz w:val="32"/>
           <w:szCs w:val="32"/>
         </w:rPr>
-        <w:t xml:space="preserve">utilizza uno </w:t>
-      </w:r>
-      <w:proofErr w:type="spellStart"/>
-      <w:r>
-        <w:rPr>
-          <w:sz w:val="32"/>
-          <w:szCs w:val="32"/>
-        </w:rPr>
-        <w:t>sprite</w:t>
-      </w:r>
-      <w:proofErr w:type="spellEnd"/>
-      <w:r>
-        <w:rPr>
-          <w:sz w:val="32"/>
-          <w:szCs w:val="32"/>
-        </w:rPr>
-        <w:t xml:space="preserve"> ad 8 direzioni e le gestisce con:</w:t>
+        <w:t>utilizza uno sprite ad 8 direzioni e le gestisce con:</w:t>
       </w:r>
     </w:p>
     <w:p>
@@ -2652,80 +2541,60 @@
           <w:szCs w:val="32"/>
           <w:lang w:val="en-US"/>
         </w:rPr>
-        <w:t xml:space="preserve">: </w:t>
-      </w:r>
-      <w:proofErr w:type="spellStart"/>
-      <w:r>
+        <w:t>: sinistra</w:t>
+      </w:r>
+    </w:p>
+    <w:p>
+      <w:pPr>
         <w:rPr>
           <w:sz w:val="32"/>
           <w:szCs w:val="32"/>
           <w:lang w:val="en-US"/>
         </w:rPr>
-        <w:t>sinistra</w:t>
-      </w:r>
-      <w:proofErr w:type="spellEnd"/>
-    </w:p>
-    <w:p>
-      <w:pPr>
-        <w:rPr>
+      </w:pPr>
+      <w:r>
+        <w:rPr>
+          <w:b/>
           <w:sz w:val="32"/>
           <w:szCs w:val="32"/>
           <w:lang w:val="en-US"/>
         </w:rPr>
-      </w:pPr>
-      <w:r>
-        <w:rPr>
-          <w:b/>
+        <w:t>down arrow</w:t>
+      </w:r>
+      <w:r>
+        <w:rPr>
           <w:sz w:val="32"/>
           <w:szCs w:val="32"/>
           <w:lang w:val="en-US"/>
         </w:rPr>
-        <w:t>down arrow</w:t>
-      </w:r>
-      <w:r>
+        <w:t>: basso</w:t>
+      </w:r>
+    </w:p>
+    <w:p>
+      <w:pPr>
         <w:rPr>
           <w:sz w:val="32"/>
           <w:szCs w:val="32"/>
           <w:lang w:val="en-US"/>
         </w:rPr>
-        <w:t>: basso</w:t>
-      </w:r>
-    </w:p>
-    <w:p>
-      <w:pPr>
-        <w:rPr>
+      </w:pPr>
+      <w:r>
+        <w:rPr>
+          <w:b/>
           <w:sz w:val="32"/>
           <w:szCs w:val="32"/>
           <w:lang w:val="en-US"/>
         </w:rPr>
-      </w:pPr>
-      <w:r>
-        <w:rPr>
-          <w:b/>
+        <w:t>right arrow</w:t>
+      </w:r>
+      <w:r>
+        <w:rPr>
           <w:sz w:val="32"/>
           <w:szCs w:val="32"/>
           <w:lang w:val="en-US"/>
         </w:rPr>
-        <w:t>right arrow</w:t>
-      </w:r>
-      <w:r>
-        <w:rPr>
-          <w:sz w:val="32"/>
-          <w:szCs w:val="32"/>
-          <w:lang w:val="en-US"/>
-        </w:rPr>
-        <w:t xml:space="preserve">: </w:t>
-      </w:r>
-      <w:proofErr w:type="spellStart"/>
-      <w:r>
-        <w:rPr>
-          <w:sz w:val="32"/>
-          <w:szCs w:val="32"/>
-          <w:lang w:val="en-US"/>
-        </w:rPr>
-        <w:t>destra</w:t>
-      </w:r>
-      <w:proofErr w:type="spellEnd"/>
+        <w:t>: destra</w:t>
+      </w:r>
     </w:p>
     <w:p>
       <w:pPr>
@@ -2750,7 +2619,6 @@
           <w:szCs w:val="32"/>
         </w:rPr>
       </w:pPr>
-      <w:proofErr w:type="spellStart"/>
       <w:r>
         <w:rPr>
           <w:b/>
@@ -2759,7 +2627,6 @@
         </w:rPr>
         <w:t>Ins</w:t>
       </w:r>
-      <w:proofErr w:type="spellEnd"/>
     </w:p>
     <w:p>
       <w:pPr>
@@ -2824,18 +2691,8 @@
           <w:szCs w:val="72"/>
         </w:rPr>
         <w:lastRenderedPageBreak/>
-        <w:t xml:space="preserve">Game </w:t>
-      </w:r>
-      <w:proofErr w:type="spellStart"/>
-      <w:r>
-        <w:rPr>
-          <w:color w:val="AEAAAA" w:themeColor="background2" w:themeShade="BF"/>
-          <w:sz w:val="72"/>
-          <w:szCs w:val="72"/>
-        </w:rPr>
-        <w:t>Structure</w:t>
-      </w:r>
-      <w:proofErr w:type="spellEnd"/>
+        <w:t>Game Structure</w:t>
+      </w:r>
     </w:p>
     <w:p>
       <w:pPr>
@@ -2901,7 +2758,7 @@
           <w:noProof/>
           <w:sz w:val="32"/>
           <w:szCs w:val="32"/>
-          <w:lang w:eastAsia="it-IT"/>
+          <w:lang w:eastAsia="ja-JP"/>
         </w:rPr>
         <w:drawing>
           <wp:inline distT="0" distB="0" distL="0" distR="0" wp14:anchorId="76C77DF8" wp14:editId="5E388DD3">
@@ -3018,7 +2875,7 @@
           <w:noProof/>
           <w:sz w:val="32"/>
           <w:szCs w:val="32"/>
-          <w:lang w:eastAsia="it-IT"/>
+          <w:lang w:eastAsia="ja-JP"/>
         </w:rPr>
         <w:drawing>
           <wp:inline distT="0" distB="0" distL="0" distR="0">
@@ -3117,7 +2974,7 @@
           <w:noProof/>
           <w:sz w:val="32"/>
           <w:szCs w:val="32"/>
-          <w:lang w:eastAsia="it-IT"/>
+          <w:lang w:eastAsia="ja-JP"/>
         </w:rPr>
         <w:drawing>
           <wp:inline distT="0" distB="0" distL="0" distR="0">
@@ -3229,7 +3086,7 @@
           <w:noProof/>
           <w:sz w:val="32"/>
           <w:szCs w:val="32"/>
-          <w:lang w:eastAsia="it-IT"/>
+          <w:lang w:eastAsia="ja-JP"/>
         </w:rPr>
         <w:drawing>
           <wp:inline distT="0" distB="0" distL="0" distR="0">
@@ -3502,23 +3359,13 @@
           <w:szCs w:val="72"/>
         </w:rPr>
       </w:pPr>
-      <w:proofErr w:type="spellStart"/>
       <w:r>
         <w:rPr>
           <w:color w:val="538135" w:themeColor="accent6" w:themeShade="BF"/>
           <w:sz w:val="72"/>
           <w:szCs w:val="72"/>
         </w:rPr>
-        <w:t>Scoring</w:t>
-      </w:r>
-      <w:proofErr w:type="spellEnd"/>
-      <w:r>
-        <w:rPr>
-          <w:color w:val="538135" w:themeColor="accent6" w:themeShade="BF"/>
-          <w:sz w:val="72"/>
-          <w:szCs w:val="72"/>
-        </w:rPr>
-        <w:t xml:space="preserve"> </w:t>
+        <w:t xml:space="preserve">Scoring </w:t>
       </w:r>
     </w:p>
     <w:p>
@@ -3624,7 +3471,14 @@
           <w:sz w:val="32"/>
           <w:szCs w:val="32"/>
         </w:rPr>
-        <w:t xml:space="preserve">Al termine di 3minuti dall’inizio della partita il round finisce e si dà un </w:t>
+        <w:t>Al termine di 2</w:t>
+      </w:r>
+      <w:r>
+        <w:rPr>
+          <w:sz w:val="32"/>
+          <w:szCs w:val="32"/>
+        </w:rPr>
+        <w:t xml:space="preserve">minuti dall’inizio della partita il round finisce e si dà un </w:t>
       </w:r>
       <w:r>
         <w:rPr>
@@ -3839,7 +3693,7 @@
           <w:noProof/>
           <w:sz w:val="32"/>
           <w:szCs w:val="32"/>
-          <w:lang w:eastAsia="it-IT"/>
+          <w:lang w:eastAsia="ja-JP"/>
         </w:rPr>
         <w:drawing>
           <wp:inline distT="0" distB="0" distL="0" distR="0" wp14:anchorId="5972D72C" wp14:editId="25B5A4E1">
@@ -4115,7 +3969,7 @@
           <w:noProof/>
           <w:sz w:val="32"/>
           <w:szCs w:val="32"/>
-          <w:lang w:eastAsia="it-IT"/>
+          <w:lang w:eastAsia="ja-JP"/>
         </w:rPr>
         <w:drawing>
           <wp:inline distT="0" distB="0" distL="0" distR="0">
@@ -4432,7 +4286,7 @@
           <w:noProof/>
           <w:sz w:val="32"/>
           <w:szCs w:val="32"/>
-          <w:lang w:eastAsia="it-IT"/>
+          <w:lang w:eastAsia="ja-JP"/>
         </w:rPr>
         <w:drawing>
           <wp:inline distT="0" distB="0" distL="0" distR="0">
@@ -4526,22 +4380,13 @@
           <w:szCs w:val="72"/>
         </w:rPr>
       </w:pPr>
-      <w:proofErr w:type="spellStart"/>
       <w:r>
         <w:rPr>
           <w:sz w:val="72"/>
           <w:szCs w:val="72"/>
         </w:rPr>
         <w:lastRenderedPageBreak/>
-        <w:t>U.i.</w:t>
-      </w:r>
-      <w:proofErr w:type="spellEnd"/>
-      <w:r>
-        <w:rPr>
-          <w:sz w:val="72"/>
-          <w:szCs w:val="72"/>
-        </w:rPr>
-        <w:t xml:space="preserve"> (user interface)</w:t>
+        <w:t>U.i. (user interface)</w:t>
       </w:r>
     </w:p>
     <w:p>
@@ -4580,8 +4425,6 @@
         </w:rPr>
         <w:t>:</w:t>
       </w:r>
-      <w:bookmarkStart w:id="0" w:name="_GoBack"/>
-      <w:bookmarkEnd w:id="0"/>
     </w:p>
     <w:p>
       <w:pPr>
@@ -4768,7 +4611,7 @@
           <w:noProof/>
           <w:sz w:val="32"/>
           <w:szCs w:val="32"/>
-          <w:lang w:eastAsia="it-IT"/>
+          <w:lang w:eastAsia="ja-JP"/>
         </w:rPr>
         <w:drawing>
           <wp:inline distT="0" distB="0" distL="0" distR="0">
@@ -5303,58 +5146,33 @@
           <w:sz w:val="32"/>
           <w:szCs w:val="32"/>
         </w:rPr>
-        <w:t xml:space="preserve">Modalità in cui la palla, </w:t>
-      </w:r>
-      <w:r>
-        <w:rPr>
-          <w:color w:val="7030A0"/>
-          <w:sz w:val="32"/>
-          <w:szCs w:val="32"/>
-        </w:rPr>
-        <w:t xml:space="preserve">tenuta, e poi </w:t>
-      </w:r>
-      <w:r>
-        <w:rPr>
-          <w:color w:val="7030A0"/>
-          <w:sz w:val="32"/>
-          <w:szCs w:val="32"/>
-        </w:rPr>
-        <w:t xml:space="preserve">lanciata dai player con una </w:t>
-      </w:r>
-      <w:r>
-        <w:rPr>
+        <w:t xml:space="preserve">Modalità in cui si ha lo scopo di arrecare danno all’Aversario lanciandogli la palla ad una velocità proporzionale al valore della </w:t>
+      </w:r>
+      <w:r>
+        <w:rPr>
+          <w:b/>
           <w:i/>
           <w:color w:val="7030A0"/>
           <w:sz w:val="32"/>
           <w:szCs w:val="32"/>
         </w:rPr>
-        <w:t>velocità scelta</w:t>
-      </w:r>
-      <w:r>
-        <w:rPr>
-          <w:color w:val="7030A0"/>
-          <w:sz w:val="32"/>
-          <w:szCs w:val="32"/>
-        </w:rPr>
-        <w:t xml:space="preserve"> e rappresentata dalla </w:t>
-      </w:r>
-      <w:r>
-        <w:rPr>
-          <w:b/>
-          <w:i/>
-          <w:color w:val="7030A0"/>
-          <w:sz w:val="32"/>
-          <w:szCs w:val="32"/>
-        </w:rPr>
-        <w:t>Barra Lancio</w:t>
-      </w:r>
-      <w:r>
-        <w:rPr>
-          <w:color w:val="7030A0"/>
-          <w:sz w:val="32"/>
-          <w:szCs w:val="32"/>
-        </w:rPr>
-        <w:t xml:space="preserve"> da questi ultimi deve colpire il player avversario togliendogli conseguentemente Hp. Il player può recuperare la palla solo se preme il tasto giuso nel momento esatto, segnalato con un effetto grafico.</w:t>
+        <w:t>Barra lancio</w:t>
+      </w:r>
+      <w:r>
+        <w:rPr>
+          <w:color w:val="7030A0"/>
+          <w:sz w:val="32"/>
+          <w:szCs w:val="32"/>
+        </w:rPr>
+        <w:t xml:space="preserve">, essa aumenta con una continua pressione del tasto azione. </w:t>
+      </w:r>
+      <w:r>
+        <w:rPr>
+          <w:color w:val="7030A0"/>
+          <w:sz w:val="32"/>
+          <w:szCs w:val="32"/>
+        </w:rPr>
+        <w:t>Il player può recuperare la palla solo se preme il tasto giuso nel momento esatto, segnalato con un effetto grafico.</w:t>
       </w:r>
     </w:p>
     <w:p>
@@ -5388,7 +5206,7 @@
           <w:color w:val="7030A0"/>
           <w:sz w:val="32"/>
           <w:szCs w:val="32"/>
-          <w:lang w:eastAsia="it-IT"/>
+          <w:lang w:eastAsia="ja-JP"/>
         </w:rPr>
         <w:drawing>
           <wp:inline distT="0" distB="0" distL="0" distR="0">
@@ -5563,7 +5381,166 @@
           <w:sz w:val="32"/>
           <w:szCs w:val="32"/>
         </w:rPr>
-        <w:t xml:space="preserve"> sono </w:t>
+        <w:t xml:space="preserve"> sono sprite generati casual</w:t>
+      </w:r>
+      <w:r>
+        <w:rPr>
+          <w:color w:val="7030A0"/>
+          <w:sz w:val="32"/>
+          <w:szCs w:val="32"/>
+        </w:rPr>
+        <w:t>mente al centro del</w:t>
+      </w:r>
+      <w:r>
+        <w:rPr>
+          <w:color w:val="7030A0"/>
+          <w:sz w:val="32"/>
+          <w:szCs w:val="32"/>
+        </w:rPr>
+        <w:t xml:space="preserve"> campo,</w:t>
+      </w:r>
+    </w:p>
+    <w:p>
+      <w:pPr>
+        <w:rPr>
+          <w:color w:val="7030A0"/>
+          <w:sz w:val="32"/>
+          <w:szCs w:val="32"/>
+        </w:rPr>
+      </w:pPr>
+      <w:r>
+        <w:rPr>
+          <w:color w:val="7030A0"/>
+          <w:sz w:val="32"/>
+          <w:szCs w:val="32"/>
+        </w:rPr>
+        <w:t>quando collidono con i player</w:t>
+      </w:r>
+      <w:r>
+        <w:rPr>
+          <w:color w:val="7030A0"/>
+          <w:sz w:val="32"/>
+          <w:szCs w:val="32"/>
+        </w:rPr>
+        <w:t xml:space="preserve"> vengono distrutti e danno un effetto </w:t>
+      </w:r>
+    </w:p>
+    <w:p>
+      <w:pPr>
+        <w:rPr>
+          <w:color w:val="7030A0"/>
+          <w:sz w:val="32"/>
+          <w:szCs w:val="32"/>
+        </w:rPr>
+      </w:pPr>
+      <w:r>
+        <w:rPr>
+          <w:color w:val="7030A0"/>
+          <w:sz w:val="32"/>
+          <w:szCs w:val="32"/>
+        </w:rPr>
+        <w:t>bonus o malus ad uno dei player.</w:t>
+      </w:r>
+    </w:p>
+    <w:p>
+      <w:pPr>
+        <w:rPr>
+          <w:color w:val="7030A0"/>
+          <w:sz w:val="32"/>
+          <w:szCs w:val="32"/>
+        </w:rPr>
+      </w:pPr>
+      <w:r>
+        <w:rPr>
+          <w:color w:val="7030A0"/>
+          <w:sz w:val="32"/>
+          <w:szCs w:val="32"/>
+        </w:rPr>
+        <w:t xml:space="preserve">Vengono di seguito elencati tutti i </w:t>
+      </w:r>
+      <w:r>
+        <w:rPr>
+          <w:i/>
+          <w:color w:val="7030A0"/>
+          <w:sz w:val="32"/>
+          <w:szCs w:val="32"/>
+        </w:rPr>
+        <w:t>modificatori</w:t>
+      </w:r>
+      <w:r>
+        <w:rPr>
+          <w:color w:val="7030A0"/>
+          <w:sz w:val="32"/>
+          <w:szCs w:val="32"/>
+        </w:rPr>
+        <w:t xml:space="preserve"> con il loro relativo effetto: </w:t>
+      </w:r>
+      <w:r>
+        <w:rPr>
+          <w:color w:val="7030A0"/>
+          <w:sz w:val="32"/>
+          <w:szCs w:val="32"/>
+        </w:rPr>
+        <w:t xml:space="preserve"> </w:t>
+      </w:r>
+    </w:p>
+    <w:p>
+      <w:pPr>
+        <w:rPr>
+          <w:color w:val="7030A0"/>
+          <w:sz w:val="32"/>
+          <w:szCs w:val="32"/>
+        </w:rPr>
+      </w:pPr>
+      <w:r>
+        <w:rPr>
+          <w:color w:val="7030A0"/>
+          <w:sz w:val="32"/>
+          <w:szCs w:val="32"/>
+        </w:rPr>
+        <w:t># power up della stamina</w:t>
+      </w:r>
+      <w:r>
+        <w:rPr>
+          <w:color w:val="7030A0"/>
+          <w:sz w:val="32"/>
+          <w:szCs w:val="32"/>
+        </w:rPr>
+        <w:t>: ripristina al 100% la stamina</w:t>
+      </w:r>
+    </w:p>
+    <w:p>
+      <w:pPr>
+        <w:rPr>
+          <w:color w:val="7030A0"/>
+          <w:sz w:val="32"/>
+          <w:szCs w:val="32"/>
+        </w:rPr>
+      </w:pPr>
+      <w:r>
+        <w:rPr>
+          <w:color w:val="7030A0"/>
+          <w:sz w:val="32"/>
+          <w:szCs w:val="32"/>
+        </w:rPr>
+        <w:t># malus della stamina: azzera la stamina</w:t>
+      </w:r>
+    </w:p>
+    <w:p>
+      <w:pPr>
+        <w:rPr>
+          <w:color w:val="7030A0"/>
+          <w:sz w:val="32"/>
+          <w:szCs w:val="32"/>
+        </w:rPr>
+      </w:pPr>
+      <w:r>
+        <w:rPr>
+          <w:color w:val="7030A0"/>
+          <w:sz w:val="32"/>
+          <w:szCs w:val="32"/>
+        </w:rPr>
+        <w:t xml:space="preserve"># </w:t>
       </w:r>
       <w:proofErr w:type="spellStart"/>
       <w:r>
@@ -5572,7 +5549,7 @@
           <w:sz w:val="32"/>
           <w:szCs w:val="32"/>
         </w:rPr>
-        <w:t>sprite</w:t>
+        <w:t>power</w:t>
       </w:r>
       <w:proofErr w:type="spellEnd"/>
       <w:r>
@@ -5581,132 +5558,35 @@
           <w:sz w:val="32"/>
           <w:szCs w:val="32"/>
         </w:rPr>
-        <w:t xml:space="preserve"> generati casual</w:t>
-      </w:r>
-      <w:r>
-        <w:rPr>
-          <w:color w:val="7030A0"/>
-          <w:sz w:val="32"/>
-          <w:szCs w:val="32"/>
-        </w:rPr>
-        <w:t>mente al centro del</w:t>
-      </w:r>
-      <w:r>
-        <w:rPr>
-          <w:color w:val="7030A0"/>
-          <w:sz w:val="32"/>
-          <w:szCs w:val="32"/>
-        </w:rPr>
-        <w:t xml:space="preserve"> campo,</w:t>
-      </w:r>
-    </w:p>
-    <w:p>
-      <w:pPr>
-        <w:rPr>
-          <w:color w:val="7030A0"/>
-          <w:sz w:val="32"/>
-          <w:szCs w:val="32"/>
-        </w:rPr>
-      </w:pPr>
-      <w:r>
-        <w:rPr>
-          <w:color w:val="7030A0"/>
-          <w:sz w:val="32"/>
-          <w:szCs w:val="32"/>
-        </w:rPr>
-        <w:t>quando collidono con i player</w:t>
-      </w:r>
-      <w:r>
-        <w:rPr>
-          <w:color w:val="7030A0"/>
-          <w:sz w:val="32"/>
-          <w:szCs w:val="32"/>
-        </w:rPr>
-        <w:t xml:space="preserve"> vengono distrutti e danno un effetto </w:t>
-      </w:r>
-    </w:p>
-    <w:p>
-      <w:pPr>
-        <w:rPr>
-          <w:color w:val="7030A0"/>
-          <w:sz w:val="32"/>
-          <w:szCs w:val="32"/>
-        </w:rPr>
-      </w:pPr>
-      <w:r>
-        <w:rPr>
-          <w:color w:val="7030A0"/>
-          <w:sz w:val="32"/>
-          <w:szCs w:val="32"/>
-        </w:rPr>
-        <w:t>bonus o malus ad uno dei player.</w:t>
-      </w:r>
-    </w:p>
-    <w:p>
-      <w:pPr>
-        <w:rPr>
-          <w:color w:val="7030A0"/>
-          <w:sz w:val="32"/>
-          <w:szCs w:val="32"/>
-        </w:rPr>
-      </w:pPr>
-      <w:r>
-        <w:rPr>
-          <w:color w:val="7030A0"/>
-          <w:sz w:val="32"/>
-          <w:szCs w:val="32"/>
-        </w:rPr>
-        <w:t xml:space="preserve">Vengono di seguito elencati tutti i </w:t>
-      </w:r>
-      <w:r>
-        <w:rPr>
-          <w:i/>
-          <w:color w:val="7030A0"/>
-          <w:sz w:val="32"/>
-          <w:szCs w:val="32"/>
-        </w:rPr>
-        <w:t>modificatori</w:t>
-      </w:r>
-      <w:r>
-        <w:rPr>
-          <w:color w:val="7030A0"/>
-          <w:sz w:val="32"/>
-          <w:szCs w:val="32"/>
-        </w:rPr>
-        <w:t xml:space="preserve"> con il loro relativo effetto: </w:t>
-      </w:r>
-      <w:r>
-        <w:rPr>
-          <w:color w:val="7030A0"/>
-          <w:sz w:val="32"/>
-          <w:szCs w:val="32"/>
-        </w:rPr>
-        <w:t xml:space="preserve"> </w:t>
-      </w:r>
-    </w:p>
-    <w:p>
-      <w:pPr>
-        <w:rPr>
-          <w:color w:val="7030A0"/>
-          <w:sz w:val="32"/>
-          <w:szCs w:val="32"/>
-        </w:rPr>
-      </w:pPr>
-      <w:r>
-        <w:rPr>
-          <w:color w:val="7030A0"/>
-          <w:sz w:val="32"/>
-          <w:szCs w:val="32"/>
-        </w:rPr>
-        <w:t># power up della stamina</w:t>
-      </w:r>
-      <w:r>
-        <w:rPr>
-          <w:color w:val="7030A0"/>
-          <w:sz w:val="32"/>
-          <w:szCs w:val="32"/>
-        </w:rPr>
-        <w:t>: ripristina al 100% la stamina</w:t>
+        <w:t xml:space="preserve"> up del colpo veloce: il player che prende il </w:t>
+      </w:r>
+      <w:proofErr w:type="spellStart"/>
+      <w:r>
+        <w:rPr>
+          <w:color w:val="7030A0"/>
+          <w:sz w:val="32"/>
+          <w:szCs w:val="32"/>
+        </w:rPr>
+        <w:t>power</w:t>
+      </w:r>
+      <w:proofErr w:type="spellEnd"/>
+      <w:r>
+        <w:rPr>
+          <w:color w:val="7030A0"/>
+          <w:sz w:val="32"/>
+          <w:szCs w:val="32"/>
+        </w:rPr>
+        <w:t xml:space="preserve"> up imprimerà</w:t>
+      </w:r>
+      <w:bookmarkStart w:id="0" w:name="_GoBack"/>
+      <w:bookmarkEnd w:id="0"/>
+      <w:r>
+        <w:rPr>
+          <w:color w:val="7030A0"/>
+          <w:sz w:val="32"/>
+          <w:szCs w:val="32"/>
+        </w:rPr>
+        <w:t xml:space="preserve"> sulla palla una velocità maggiore.</w:t>
       </w:r>
     </w:p>
     <w:p>
@@ -5794,7 +5674,7 @@
 </file>
 
 <file path=word/endnotes.xml><?xml version="1.0" encoding="utf-8"?>
-<w:endnotes xmlns:wpc="http://schemas.microsoft.com/office/word/2010/wordprocessingCanvas" xmlns:cx="http://schemas.microsoft.com/office/drawing/2014/chartex" xmlns:cx1="http://schemas.microsoft.com/office/drawing/2015/9/8/chartex" xmlns:cx2="http://schemas.microsoft.com/office/drawing/2015/10/21/chartex" xmlns:cx3="http://schemas.microsoft.com/office/drawing/2016/5/9/chartex" xmlns:cx4="http://schemas.microsoft.com/office/drawing/2016/5/10/chartex" xmlns:cx5="http://schemas.microsoft.com/office/drawing/2016/5/11/chartex" xmlns:mc="http://schemas.openxmlformats.org/markup-compatibility/2006" xmlns:o="urn:schemas-microsoft-com:office:office" xmlns:r="http://schemas.openxmlformats.org/officeDocument/2006/relationships" xmlns:m="http://schemas.openxmlformats.org/officeDocument/2006/math" xmlns:v="urn:schemas-microsoft-com:vml" xmlns:wp14="http://schemas.microsoft.com/office/word/2010/wordprocessingDrawing" xmlns:wp="http://schemas.openxmlformats.org/drawingml/2006/wordprocessingDrawing" xmlns:w10="urn:schemas-microsoft-com:office:word" xmlns:w="http://schemas.openxmlformats.org/wordprocessingml/2006/main" xmlns:w14="http://schemas.microsoft.com/office/word/2010/wordml" xmlns:w15="http://schemas.microsoft.com/office/word/2012/wordml" xmlns:w16se="http://schemas.microsoft.com/office/word/2015/wordml/symex" xmlns:wpg="http://schemas.microsoft.com/office/word/2010/wordprocessingGroup" xmlns:wpi="http://schemas.microsoft.com/office/word/2010/wordprocessingInk" xmlns:wne="http://schemas.microsoft.com/office/word/2006/wordml" xmlns:wps="http://schemas.microsoft.com/office/word/2010/wordprocessingShape" mc:Ignorable="w14 w15 w16se wp14">
+<w:endnotes xmlns:wpc="http://schemas.microsoft.com/office/word/2010/wordprocessingCanvas" xmlns:cx="http://schemas.microsoft.com/office/drawing/2014/chartex" xmlns:mc="http://schemas.openxmlformats.org/markup-compatibility/2006" xmlns:o="urn:schemas-microsoft-com:office:office" xmlns:r="http://schemas.openxmlformats.org/officeDocument/2006/relationships" xmlns:m="http://schemas.openxmlformats.org/officeDocument/2006/math" xmlns:v="urn:schemas-microsoft-com:vml" xmlns:wp14="http://schemas.microsoft.com/office/word/2010/wordprocessingDrawing" xmlns:wp="http://schemas.openxmlformats.org/drawingml/2006/wordprocessingDrawing" xmlns:w10="urn:schemas-microsoft-com:office:word" xmlns:w="http://schemas.openxmlformats.org/wordprocessingml/2006/main" xmlns:w14="http://schemas.microsoft.com/office/word/2010/wordml" xmlns:w15="http://schemas.microsoft.com/office/word/2012/wordml" xmlns:w16se="http://schemas.microsoft.com/office/word/2015/wordml/symex" xmlns:wpg="http://schemas.microsoft.com/office/word/2010/wordprocessingGroup" xmlns:wpi="http://schemas.microsoft.com/office/word/2010/wordprocessingInk" xmlns:wne="http://schemas.microsoft.com/office/word/2006/wordml" xmlns:wps="http://schemas.microsoft.com/office/word/2010/wordprocessingShape" mc:Ignorable="w14 w15 w16se wp14">
   <w:endnote w:type="separator" w:id="-1">
     <w:p>
       <w:pPr>
@@ -5819,7 +5699,7 @@
 </file>
 
 <file path=word/footer1.xml><?xml version="1.0" encoding="utf-8"?>
-<w:ftr xmlns:wpc="http://schemas.microsoft.com/office/word/2010/wordprocessingCanvas" xmlns:cx="http://schemas.microsoft.com/office/drawing/2014/chartex" xmlns:cx1="http://schemas.microsoft.com/office/drawing/2015/9/8/chartex" xmlns:cx2="http://schemas.microsoft.com/office/drawing/2015/10/21/chartex" xmlns:cx3="http://schemas.microsoft.com/office/drawing/2016/5/9/chartex" xmlns:cx4="http://schemas.microsoft.com/office/drawing/2016/5/10/chartex" xmlns:cx5="http://schemas.microsoft.com/office/drawing/2016/5/11/chartex" xmlns:mc="http://schemas.openxmlformats.org/markup-compatibility/2006" xmlns:o="urn:schemas-microsoft-com:office:office" xmlns:r="http://schemas.openxmlformats.org/officeDocument/2006/relationships" xmlns:m="http://schemas.openxmlformats.org/officeDocument/2006/math" xmlns:v="urn:schemas-microsoft-com:vml" xmlns:wp14="http://schemas.microsoft.com/office/word/2010/wordprocessingDrawing" xmlns:wp="http://schemas.openxmlformats.org/drawingml/2006/wordprocessingDrawing" xmlns:w10="urn:schemas-microsoft-com:office:word" xmlns:w="http://schemas.openxmlformats.org/wordprocessingml/2006/main" xmlns:w14="http://schemas.microsoft.com/office/word/2010/wordml" xmlns:w15="http://schemas.microsoft.com/office/word/2012/wordml" xmlns:w16se="http://schemas.microsoft.com/office/word/2015/wordml/symex" xmlns:wpg="http://schemas.microsoft.com/office/word/2010/wordprocessingGroup" xmlns:wpi="http://schemas.microsoft.com/office/word/2010/wordprocessingInk" xmlns:wne="http://schemas.microsoft.com/office/word/2006/wordml" xmlns:wps="http://schemas.microsoft.com/office/word/2010/wordprocessingShape" mc:Ignorable="w14 w15 w16se wp14">
+<w:ftr xmlns:wpc="http://schemas.microsoft.com/office/word/2010/wordprocessingCanvas" xmlns:cx="http://schemas.microsoft.com/office/drawing/2014/chartex" xmlns:mc="http://schemas.openxmlformats.org/markup-compatibility/2006" xmlns:o="urn:schemas-microsoft-com:office:office" xmlns:r="http://schemas.openxmlformats.org/officeDocument/2006/relationships" xmlns:m="http://schemas.openxmlformats.org/officeDocument/2006/math" xmlns:v="urn:schemas-microsoft-com:vml" xmlns:wp14="http://schemas.microsoft.com/office/word/2010/wordprocessingDrawing" xmlns:wp="http://schemas.openxmlformats.org/drawingml/2006/wordprocessingDrawing" xmlns:w10="urn:schemas-microsoft-com:office:word" xmlns:w="http://schemas.openxmlformats.org/wordprocessingml/2006/main" xmlns:w14="http://schemas.microsoft.com/office/word/2010/wordml" xmlns:w15="http://schemas.microsoft.com/office/word/2012/wordml" xmlns:w16se="http://schemas.microsoft.com/office/word/2015/wordml/symex" xmlns:wpg="http://schemas.microsoft.com/office/word/2010/wordprocessingGroup" xmlns:wpi="http://schemas.microsoft.com/office/word/2010/wordprocessingInk" xmlns:wne="http://schemas.microsoft.com/office/word/2006/wordml" xmlns:wps="http://schemas.microsoft.com/office/word/2010/wordprocessingShape" mc:Ignorable="w14 w15 w16se wp14">
   <w:sdt>
     <w:sdtPr>
       <w:id w:val="1977954731"/>
@@ -5848,7 +5728,7 @@
           <w:rPr>
             <w:noProof/>
           </w:rPr>
-          <w:t>14</w:t>
+          <w:t>12</w:t>
         </w:r>
         <w:r>
           <w:fldChar w:fldCharType="end"/>
@@ -5865,7 +5745,7 @@
 </file>
 
 <file path=word/footnotes.xml><?xml version="1.0" encoding="utf-8"?>
-<w:footnotes xmlns:wpc="http://schemas.microsoft.com/office/word/2010/wordprocessingCanvas" xmlns:cx="http://schemas.microsoft.com/office/drawing/2014/chartex" xmlns:cx1="http://schemas.microsoft.com/office/drawing/2015/9/8/chartex" xmlns:cx2="http://schemas.microsoft.com/office/drawing/2015/10/21/chartex" xmlns:cx3="http://schemas.microsoft.com/office/drawing/2016/5/9/chartex" xmlns:cx4="http://schemas.microsoft.com/office/drawing/2016/5/10/chartex" xmlns:cx5="http://schemas.microsoft.com/office/drawing/2016/5/11/chartex" xmlns:mc="http://schemas.openxmlformats.org/markup-compatibility/2006" xmlns:o="urn:schemas-microsoft-com:office:office" xmlns:r="http://schemas.openxmlformats.org/officeDocument/2006/relationships" xmlns:m="http://schemas.openxmlformats.org/officeDocument/2006/math" xmlns:v="urn:schemas-microsoft-com:vml" xmlns:wp14="http://schemas.microsoft.com/office/word/2010/wordprocessingDrawing" xmlns:wp="http://schemas.openxmlformats.org/drawingml/2006/wordprocessingDrawing" xmlns:w10="urn:schemas-microsoft-com:office:word" xmlns:w="http://schemas.openxmlformats.org/wordprocessingml/2006/main" xmlns:w14="http://schemas.microsoft.com/office/word/2010/wordml" xmlns:w15="http://schemas.microsoft.com/office/word/2012/wordml" xmlns:w16se="http://schemas.microsoft.com/office/word/2015/wordml/symex" xmlns:wpg="http://schemas.microsoft.com/office/word/2010/wordprocessingGroup" xmlns:wpi="http://schemas.microsoft.com/office/word/2010/wordprocessingInk" xmlns:wne="http://schemas.microsoft.com/office/word/2006/wordml" xmlns:wps="http://schemas.microsoft.com/office/word/2010/wordprocessingShape" mc:Ignorable="w14 w15 w16se wp14">
+<w:footnotes xmlns:wpc="http://schemas.microsoft.com/office/word/2010/wordprocessingCanvas" xmlns:cx="http://schemas.microsoft.com/office/drawing/2014/chartex" xmlns:mc="http://schemas.openxmlformats.org/markup-compatibility/2006" xmlns:o="urn:schemas-microsoft-com:office:office" xmlns:r="http://schemas.openxmlformats.org/officeDocument/2006/relationships" xmlns:m="http://schemas.openxmlformats.org/officeDocument/2006/math" xmlns:v="urn:schemas-microsoft-com:vml" xmlns:wp14="http://schemas.microsoft.com/office/word/2010/wordprocessingDrawing" xmlns:wp="http://schemas.openxmlformats.org/drawingml/2006/wordprocessingDrawing" xmlns:w10="urn:schemas-microsoft-com:office:word" xmlns:w="http://schemas.openxmlformats.org/wordprocessingml/2006/main" xmlns:w14="http://schemas.microsoft.com/office/word/2010/wordml" xmlns:w15="http://schemas.microsoft.com/office/word/2012/wordml" xmlns:w16se="http://schemas.microsoft.com/office/word/2015/wordml/symex" xmlns:wpg="http://schemas.microsoft.com/office/word/2010/wordprocessingGroup" xmlns:wpi="http://schemas.microsoft.com/office/word/2010/wordprocessingInk" xmlns:wne="http://schemas.microsoft.com/office/word/2006/wordml" xmlns:wps="http://schemas.microsoft.com/office/word/2010/wordprocessingShape" mc:Ignorable="w14 w15 w16se wp14">
   <w:footnote w:type="separator" w:id="-1">
     <w:p>
       <w:pPr>
@@ -5906,7 +5786,7 @@
       </w:pPr>
     </w:pPrDefault>
   </w:docDefaults>
-  <w:latentStyles w:defLockedState="0" w:defUIPriority="99" w:defSemiHidden="0" w:defUnhideWhenUsed="0" w:defQFormat="0" w:count="374">
+  <w:latentStyles w:defLockedState="0" w:defUIPriority="99" w:defSemiHidden="0" w:defUnhideWhenUsed="0" w:defQFormat="0" w:count="371">
     <w:lsdException w:name="Normal" w:uiPriority="0" w:qFormat="1"/>
     <w:lsdException w:name="heading 1" w:uiPriority="9" w:qFormat="1"/>
     <w:lsdException w:name="heading 2" w:semiHidden="1" w:uiPriority="9" w:unhideWhenUsed="1" w:qFormat="1"/>
@@ -6278,9 +6158,6 @@
     <w:lsdException w:name="List Table 5 Dark Accent 6" w:uiPriority="50"/>
     <w:lsdException w:name="List Table 6 Colorful Accent 6" w:uiPriority="51"/>
     <w:lsdException w:name="List Table 7 Colorful Accent 6" w:uiPriority="52"/>
-    <w:lsdException w:name="Mention" w:semiHidden="1" w:unhideWhenUsed="1"/>
-    <w:lsdException w:name="Smart Hyperlink" w:semiHidden="1" w:unhideWhenUsed="1"/>
-    <w:lsdException w:name="Hashtag" w:semiHidden="1" w:unhideWhenUsed="1"/>
   </w:latentStyles>
   <w:style w:type="paragraph" w:default="1" w:styleId="Normale">
     <w:name w:val="Normal"/>
@@ -6661,7 +6538,7 @@
 </file>
 
 <file path=customXml/itemProps1.xml><?xml version="1.0" encoding="utf-8"?>
-<ds:datastoreItem xmlns:ds="http://schemas.openxmlformats.org/officeDocument/2006/customXml" ds:itemID="{E0F67B5D-CF86-42CA-A635-75A1C333E939}">
+<ds:datastoreItem xmlns:ds="http://schemas.openxmlformats.org/officeDocument/2006/customXml" ds:itemID="{68F2C07E-ADDA-4D1D-9953-1FED0D84C522}">
   <ds:schemaRefs>
     <ds:schemaRef ds:uri="http://schemas.openxmlformats.org/officeDocument/2006/bibliography"/>
   </ds:schemaRefs>

</xml_diff>

<commit_message>
GDD aggiornato ed intro
</commit_message>
<xml_diff>
--- a/Design Document for.docx
+++ b/Design Document for.docx
@@ -1983,6 +1983,54 @@
     <w:p>
       <w:pPr>
         <w:rPr>
+          <w:sz w:val="32"/>
+          <w:szCs w:val="32"/>
+        </w:rPr>
+      </w:pPr>
+      <w:r>
+        <w:rPr>
+          <w:b/>
+          <w:sz w:val="32"/>
+          <w:szCs w:val="32"/>
+        </w:rPr>
+        <w:t xml:space="preserve"># </w:t>
+      </w:r>
+      <w:r>
+        <w:rPr>
+          <w:b/>
+          <w:sz w:val="32"/>
+          <w:szCs w:val="32"/>
+        </w:rPr>
+        <w:t xml:space="preserve">I </w:t>
+      </w:r>
+      <w:proofErr w:type="spellStart"/>
+      <w:r>
+        <w:rPr>
+          <w:b/>
+          <w:sz w:val="32"/>
+          <w:szCs w:val="32"/>
+        </w:rPr>
+        <w:t>players</w:t>
+      </w:r>
+      <w:proofErr w:type="spellEnd"/>
+      <w:r>
+        <w:rPr>
+          <w:sz w:val="32"/>
+          <w:szCs w:val="32"/>
+        </w:rPr>
+        <w:t>:</w:t>
+      </w:r>
+      <w:r>
+        <w:rPr>
+          <w:sz w:val="32"/>
+          <w:szCs w:val="32"/>
+        </w:rPr>
+        <w:t xml:space="preserve"> </w:t>
+      </w:r>
+    </w:p>
+    <w:p>
+      <w:pPr>
+        <w:rPr>
           <w:b/>
           <w:color w:val="C00000"/>
           <w:sz w:val="44"/>
@@ -1994,14 +2042,7 @@
           <w:sz w:val="32"/>
           <w:szCs w:val="32"/>
         </w:rPr>
-        <w:t>I players</w:t>
-      </w:r>
-      <w:r>
-        <w:rPr>
-          <w:sz w:val="32"/>
-          <w:szCs w:val="32"/>
-        </w:rPr>
-        <w:t xml:space="preserve"> si possono muovere nel campo, a velocità ridotta per</w:t>
+        <w:t>si possono muovere nel campo, a velocità ridotta per</w:t>
       </w:r>
       <w:r>
         <w:rPr>
@@ -2017,14 +2058,15 @@
         </w:rPr>
         <w:t>.</w:t>
       </w:r>
-    </w:p>
-    <w:p>
-      <w:pPr>
-        <w:rPr>
-          <w:sz w:val="32"/>
-          <w:szCs w:val="32"/>
-        </w:rPr>
-      </w:pPr>
+      <w:r>
+        <w:rPr>
+          <w:b/>
+          <w:color w:val="C00000"/>
+          <w:sz w:val="44"/>
+          <w:szCs w:val="44"/>
+        </w:rPr>
+        <w:t xml:space="preserve">             </w:t>
+      </w:r>
       <w:r>
         <w:rPr>
           <w:sz w:val="32"/>
@@ -2115,20 +2157,28 @@
         </w:rPr>
         <w:t xml:space="preserve"> </w:t>
       </w:r>
-    </w:p>
-    <w:p>
-      <w:pPr>
-        <w:rPr>
-          <w:sz w:val="32"/>
-          <w:szCs w:val="32"/>
-        </w:rPr>
-      </w:pPr>
-      <w:r>
-        <w:rPr>
-          <w:sz w:val="32"/>
-          <w:szCs w:val="32"/>
-        </w:rPr>
-        <w:t>I players non possono</w:t>
+      <w:r>
+        <w:rPr>
+          <w:sz w:val="32"/>
+          <w:szCs w:val="32"/>
+        </w:rPr>
+        <w:t xml:space="preserve">I </w:t>
+      </w:r>
+      <w:proofErr w:type="spellStart"/>
+      <w:r>
+        <w:rPr>
+          <w:sz w:val="32"/>
+          <w:szCs w:val="32"/>
+        </w:rPr>
+        <w:t>players</w:t>
+      </w:r>
+      <w:proofErr w:type="spellEnd"/>
+      <w:r>
+        <w:rPr>
+          <w:sz w:val="32"/>
+          <w:szCs w:val="32"/>
+        </w:rPr>
+        <w:t xml:space="preserve"> non possono</w:t>
       </w:r>
       <w:r>
         <w:rPr>
@@ -2185,6 +2235,77 @@
         </w:rPr>
         <w:t>.</w:t>
       </w:r>
+      <w:r>
+        <w:rPr>
+          <w:i/>
+          <w:sz w:val="32"/>
+          <w:szCs w:val="32"/>
+        </w:rPr>
+        <w:t xml:space="preserve"> </w:t>
+      </w:r>
+      <w:r>
+        <w:rPr>
+          <w:sz w:val="32"/>
+          <w:szCs w:val="32"/>
+        </w:rPr>
+        <w:t>Solo nel 2° livello la linea di divisione non esiste.</w:t>
+      </w:r>
+    </w:p>
+    <w:p>
+      <w:pPr>
+        <w:rPr>
+          <w:sz w:val="32"/>
+          <w:szCs w:val="32"/>
+        </w:rPr>
+      </w:pPr>
+      <w:r>
+        <w:rPr>
+          <w:b/>
+          <w:sz w:val="32"/>
+          <w:szCs w:val="32"/>
+        </w:rPr>
+        <w:t># La palla</w:t>
+      </w:r>
+      <w:r>
+        <w:rPr>
+          <w:b/>
+          <w:sz w:val="32"/>
+          <w:szCs w:val="32"/>
+        </w:rPr>
+        <w:t>:</w:t>
+      </w:r>
+      <w:r>
+        <w:rPr>
+          <w:sz w:val="32"/>
+          <w:szCs w:val="32"/>
+        </w:rPr>
+        <w:t xml:space="preserve"> </w:t>
+      </w:r>
+    </w:p>
+    <w:p>
+      <w:pPr>
+        <w:rPr>
+          <w:sz w:val="32"/>
+          <w:szCs w:val="32"/>
+        </w:rPr>
+      </w:pPr>
+      <w:r>
+        <w:rPr>
+          <w:sz w:val="32"/>
+          <w:szCs w:val="32"/>
+        </w:rPr>
+        <w:t>è in costante movimento e la sua velocità aumenta quando il contatore raggiunge il valore 10. La palla nel 2° livello è va a velocità maggiore rispetto agli altri livelli.</w:t>
+      </w:r>
+    </w:p>
+    <w:p>
+      <w:pPr>
+        <w:rPr>
+          <w:b/>
+          <w:color w:val="C00000"/>
+          <w:sz w:val="44"/>
+          <w:szCs w:val="44"/>
+        </w:rPr>
+      </w:pPr>
     </w:p>
     <w:p>
       <w:pPr>
@@ -2195,54 +2316,13 @@
           <w:szCs w:val="44"/>
         </w:rPr>
       </w:pPr>
-    </w:p>
-    <w:p>
-      <w:pPr>
-        <w:rPr>
-          <w:b/>
-          <w:color w:val="AEAAAA" w:themeColor="background2" w:themeShade="BF"/>
-          <w:sz w:val="44"/>
-          <w:szCs w:val="44"/>
-        </w:rPr>
-      </w:pPr>
-    </w:p>
-    <w:p>
-      <w:pPr>
+      <w:r>
         <w:rPr>
           <w:b/>
           <w:color w:val="C00000"/>
           <w:sz w:val="44"/>
           <w:szCs w:val="44"/>
         </w:rPr>
-      </w:pPr>
-    </w:p>
-    <w:p>
-      <w:pPr>
-        <w:rPr>
-          <w:b/>
-          <w:color w:val="C00000"/>
-          <w:sz w:val="44"/>
-          <w:szCs w:val="44"/>
-        </w:rPr>
-      </w:pPr>
-    </w:p>
-    <w:p>
-      <w:pPr>
-        <w:rPr>
-          <w:b/>
-          <w:color w:val="AEAAAA" w:themeColor="background2" w:themeShade="BF"/>
-          <w:sz w:val="44"/>
-          <w:szCs w:val="44"/>
-        </w:rPr>
-      </w:pPr>
-      <w:r>
-        <w:rPr>
-          <w:b/>
-          <w:color w:val="C00000"/>
-          <w:sz w:val="44"/>
-          <w:szCs w:val="44"/>
-        </w:rPr>
-        <w:lastRenderedPageBreak/>
         <w:t>#Controlli</w:t>
       </w:r>
     </w:p>
@@ -2592,16 +2672,6 @@
         <w:t>Ins</w:t>
       </w:r>
       <w:proofErr w:type="spellEnd"/>
-    </w:p>
-    <w:p>
-      <w:pPr>
-        <w:spacing w:after="0" w:line="240" w:lineRule="auto"/>
-        <w:rPr>
-          <w:color w:val="AEAAAA" w:themeColor="background2" w:themeShade="BF"/>
-          <w:sz w:val="72"/>
-          <w:szCs w:val="72"/>
-        </w:rPr>
-      </w:pPr>
     </w:p>
     <w:p>
       <w:pPr>
@@ -3193,55 +3263,14 @@
           <w:sz w:val="32"/>
           <w:szCs w:val="32"/>
         </w:rPr>
-        <w:t>lli variano in mood grafico,</w:t>
-      </w:r>
-      <w:r>
-        <w:rPr>
-          <w:sz w:val="32"/>
-          <w:szCs w:val="32"/>
-        </w:rPr>
-        <w:t xml:space="preserve"> </w:t>
-      </w:r>
-      <w:r>
-        <w:rPr>
-          <w:sz w:val="32"/>
-          <w:szCs w:val="32"/>
-          <w:highlight w:val="yellow"/>
-        </w:rPr>
-        <w:t xml:space="preserve">ritmo di </w:t>
-      </w:r>
-      <w:r>
-        <w:rPr>
-          <w:i/>
-          <w:sz w:val="32"/>
-          <w:szCs w:val="32"/>
-          <w:highlight w:val="yellow"/>
-        </w:rPr>
-        <w:t>m</w:t>
-      </w:r>
-      <w:r>
-        <w:rPr>
-          <w:i/>
-          <w:sz w:val="32"/>
-          <w:szCs w:val="32"/>
-          <w:highlight w:val="yellow"/>
-        </w:rPr>
-        <w:t xml:space="preserve">odificatori </w:t>
-      </w:r>
-      <w:r>
-        <w:rPr>
-          <w:sz w:val="32"/>
-          <w:szCs w:val="32"/>
-          <w:highlight w:val="yellow"/>
-        </w:rPr>
-        <w:t>prodotti</w:t>
-      </w:r>
-      <w:r>
-        <w:rPr>
-          <w:sz w:val="32"/>
-          <w:szCs w:val="32"/>
-        </w:rPr>
-        <w:t xml:space="preserve"> e modalità di gioco.</w:t>
+        <w:t>lli variano in mood grafico e</w:t>
+      </w:r>
+      <w:r>
+        <w:rPr>
+          <w:sz w:val="32"/>
+          <w:szCs w:val="32"/>
+        </w:rPr>
+        <w:t xml:space="preserve"> modalità di gioco.</w:t>
       </w:r>
     </w:p>
     <w:p>
@@ -3339,13 +3368,32 @@
           <w:szCs w:val="72"/>
         </w:rPr>
       </w:pPr>
-      <w:r>
+    </w:p>
+    <w:p>
+      <w:pPr>
         <w:rPr>
           <w:color w:val="538135" w:themeColor="accent6" w:themeShade="BF"/>
           <w:sz w:val="72"/>
           <w:szCs w:val="72"/>
         </w:rPr>
-        <w:t xml:space="preserve">Scoring </w:t>
+      </w:pPr>
+      <w:proofErr w:type="spellStart"/>
+      <w:r>
+        <w:rPr>
+          <w:color w:val="538135" w:themeColor="accent6" w:themeShade="BF"/>
+          <w:sz w:val="72"/>
+          <w:szCs w:val="72"/>
+        </w:rPr>
+        <w:t>Scoring</w:t>
+      </w:r>
+      <w:proofErr w:type="spellEnd"/>
+      <w:r>
+        <w:rPr>
+          <w:color w:val="538135" w:themeColor="accent6" w:themeShade="BF"/>
+          <w:sz w:val="72"/>
+          <w:szCs w:val="72"/>
+        </w:rPr>
+        <w:t xml:space="preserve"> </w:t>
       </w:r>
     </w:p>
     <w:p>
@@ -3506,16 +3554,6 @@
         </w:rPr>
         <w:t xml:space="preserve"> quest’ultimo si continua con un altro round, fino al secondo, terzo se si è in parità.  </w:t>
       </w:r>
-    </w:p>
-    <w:p>
-      <w:pPr>
-        <w:rPr>
-          <w:color w:val="000000" w:themeColor="text1"/>
-          <w:sz w:val="32"/>
-          <w:szCs w:val="32"/>
-          <w:highlight w:val="green"/>
-        </w:rPr>
-      </w:pPr>
     </w:p>
     <w:p>
       <w:pPr>
@@ -3734,6 +3772,7 @@
           <w:noProof/>
           <w:sz w:val="32"/>
           <w:szCs w:val="32"/>
+          <w:highlight w:val="green"/>
           <w:lang w:eastAsia="it-IT"/>
         </w:rPr>
       </w:pPr>
@@ -3744,6 +3783,7 @@
           <w:noProof/>
           <w:sz w:val="32"/>
           <w:szCs w:val="32"/>
+          <w:highlight w:val="green"/>
           <w:lang w:eastAsia="it-IT"/>
         </w:rPr>
       </w:pPr>
@@ -3754,6 +3794,7 @@
           <w:noProof/>
           <w:sz w:val="32"/>
           <w:szCs w:val="32"/>
+          <w:highlight w:val="green"/>
           <w:lang w:eastAsia="it-IT"/>
         </w:rPr>
       </w:pPr>
@@ -3764,6 +3805,7 @@
           <w:noProof/>
           <w:sz w:val="32"/>
           <w:szCs w:val="32"/>
+          <w:highlight w:val="green"/>
           <w:lang w:eastAsia="it-IT"/>
         </w:rPr>
       </w:pPr>
@@ -3935,6 +3977,13 @@
           <w:szCs w:val="32"/>
         </w:rPr>
         <w:t>con lo sprite facente la parte della porta.</w:t>
+      </w:r>
+      <w:r>
+        <w:rPr>
+          <w:sz w:val="32"/>
+          <w:szCs w:val="32"/>
+        </w:rPr>
+        <w:t xml:space="preserve"> </w:t>
       </w:r>
     </w:p>
     <w:p>
@@ -3955,7 +4004,7 @@
           <wp:inline distT="0" distB="0" distL="0" distR="0">
             <wp:extent cx="6120130" cy="3442335"/>
             <wp:effectExtent l="0" t="0" r="0" b="5715"/>
-            <wp:docPr id="3" name="Immagine 3"/>
+            <wp:docPr id="7" name="Immagine 7"/>
             <wp:cNvGraphicFramePr>
               <a:graphicFrameLocks xmlns:a="http://schemas.openxmlformats.org/drawingml/2006/main" noChangeAspect="1"/>
             </wp:cNvGraphicFramePr>
@@ -3963,7 +4012,7 @@
               <a:graphicData uri="http://schemas.openxmlformats.org/drawingml/2006/picture">
                 <pic:pic xmlns:pic="http://schemas.openxmlformats.org/drawingml/2006/picture">
                   <pic:nvPicPr>
-                    <pic:cNvPr id="3" name="hokey.png"/>
+                    <pic:cNvPr id="7" name="hokey.png"/>
                     <pic:cNvPicPr/>
                   </pic:nvPicPr>
                   <pic:blipFill>
@@ -4178,63 +4227,12 @@
           <w:sz w:val="32"/>
           <w:szCs w:val="32"/>
         </w:rPr>
-        <w:t xml:space="preserve">muovono in verticale </w:t>
-      </w:r>
-      <w:r>
-        <w:rPr>
-          <w:sz w:val="32"/>
-          <w:szCs w:val="32"/>
-          <w:highlight w:val="yellow"/>
-        </w:rPr>
-        <w:t xml:space="preserve">e si </w:t>
-      </w:r>
-      <w:r>
-        <w:rPr>
-          <w:sz w:val="32"/>
-          <w:szCs w:val="32"/>
-          <w:highlight w:val="yellow"/>
-        </w:rPr>
-        <w:t xml:space="preserve">distruggono in 2 colpi, per far capire ciò al </w:t>
-      </w:r>
-      <w:r>
-        <w:rPr>
-          <w:i/>
-          <w:sz w:val="32"/>
-          <w:szCs w:val="32"/>
-          <w:highlight w:val="yellow"/>
-        </w:rPr>
-        <w:t>player</w:t>
-      </w:r>
-      <w:r>
-        <w:rPr>
-          <w:sz w:val="32"/>
-          <w:szCs w:val="32"/>
-          <w:highlight w:val="yellow"/>
-        </w:rPr>
-        <w:t xml:space="preserve"> il </w:t>
-      </w:r>
-      <w:r>
-        <w:rPr>
-          <w:i/>
-          <w:sz w:val="32"/>
-          <w:szCs w:val="32"/>
-          <w:highlight w:val="yellow"/>
-        </w:rPr>
-        <w:t>birillo</w:t>
-      </w:r>
-      <w:r>
-        <w:rPr>
-          <w:sz w:val="32"/>
-          <w:szCs w:val="32"/>
-          <w:highlight w:val="yellow"/>
-        </w:rPr>
-        <w:t xml:space="preserve"> cambia colore una volta colpito</w:t>
-      </w:r>
-      <w:r>
-        <w:rPr>
-          <w:sz w:val="32"/>
-          <w:szCs w:val="32"/>
-          <w:highlight w:val="yellow"/>
+        <w:t>distruggono al contatto con la palla</w:t>
+      </w:r>
+      <w:r>
+        <w:rPr>
+          <w:sz w:val="32"/>
+          <w:szCs w:val="32"/>
         </w:rPr>
         <w:t>.</w:t>
       </w:r>
@@ -4666,16 +4664,17 @@
     <w:p>
       <w:pPr>
         <w:rPr>
-          <w:sz w:val="32"/>
-          <w:szCs w:val="32"/>
-        </w:rPr>
-      </w:pPr>
-      <w:r>
-        <w:rPr>
           <w:color w:val="833C0B" w:themeColor="accent2" w:themeShade="80"/>
           <w:sz w:val="72"/>
           <w:szCs w:val="72"/>
         </w:rPr>
+      </w:pPr>
+      <w:r>
+        <w:rPr>
+          <w:color w:val="833C0B" w:themeColor="accent2" w:themeShade="80"/>
+          <w:sz w:val="72"/>
+          <w:szCs w:val="72"/>
+        </w:rPr>
         <w:lastRenderedPageBreak/>
         <w:t>Audio e Feedback</w:t>
       </w:r>
@@ -4683,6 +4682,375 @@
     <w:p>
       <w:pPr>
         <w:rPr>
+          <w:b/>
+          <w:sz w:val="32"/>
+          <w:szCs w:val="32"/>
+        </w:rPr>
+      </w:pPr>
+      <w:r>
+        <w:rPr>
+          <w:b/>
+          <w:sz w:val="32"/>
+          <w:szCs w:val="32"/>
+        </w:rPr>
+        <w:t>Il feedback è trasmesso tramite suoni quando:</w:t>
+      </w:r>
+    </w:p>
+    <w:p>
+      <w:pPr>
+        <w:rPr>
+          <w:sz w:val="32"/>
+          <w:szCs w:val="32"/>
+        </w:rPr>
+      </w:pPr>
+      <w:r>
+        <w:rPr>
+          <w:sz w:val="32"/>
+          <w:szCs w:val="32"/>
+        </w:rPr>
+        <w:t>#La palla:</w:t>
+      </w:r>
+    </w:p>
+    <w:p>
+      <w:pPr>
+        <w:rPr>
+          <w:sz w:val="32"/>
+          <w:szCs w:val="32"/>
+        </w:rPr>
+      </w:pPr>
+      <w:r>
+        <w:rPr>
+          <w:sz w:val="32"/>
+          <w:szCs w:val="32"/>
+        </w:rPr>
+        <w:t xml:space="preserve">   </w:t>
+      </w:r>
+      <w:r>
+        <w:rPr>
+          <w:sz w:val="32"/>
+          <w:szCs w:val="32"/>
+        </w:rPr>
+        <w:t>rimbalza ai lati del campo</w:t>
+      </w:r>
+    </w:p>
+    <w:p>
+      <w:pPr>
+        <w:rPr>
+          <w:sz w:val="32"/>
+          <w:szCs w:val="32"/>
+        </w:rPr>
+      </w:pPr>
+      <w:r>
+        <w:rPr>
+          <w:sz w:val="32"/>
+          <w:szCs w:val="32"/>
+        </w:rPr>
+        <w:t xml:space="preserve">   </w:t>
+      </w:r>
+      <w:r>
+        <w:rPr>
+          <w:sz w:val="32"/>
+          <w:szCs w:val="32"/>
+        </w:rPr>
+        <w:t>viene a contatto con un player</w:t>
+      </w:r>
+    </w:p>
+    <w:p>
+      <w:pPr>
+        <w:rPr>
+          <w:sz w:val="32"/>
+          <w:szCs w:val="32"/>
+        </w:rPr>
+      </w:pPr>
+      <w:r>
+        <w:rPr>
+          <w:sz w:val="32"/>
+          <w:szCs w:val="32"/>
+        </w:rPr>
+        <w:t xml:space="preserve">   </w:t>
+      </w:r>
+      <w:r>
+        <w:rPr>
+          <w:sz w:val="32"/>
+          <w:szCs w:val="32"/>
+        </w:rPr>
+        <w:t>viene a contatto con un birillo</w:t>
+      </w:r>
+    </w:p>
+    <w:p>
+      <w:pPr>
+        <w:rPr>
+          <w:sz w:val="32"/>
+          <w:szCs w:val="32"/>
+        </w:rPr>
+      </w:pPr>
+      <w:r>
+        <w:rPr>
+          <w:sz w:val="32"/>
+          <w:szCs w:val="32"/>
+        </w:rPr>
+        <w:t>#</w:t>
+      </w:r>
+      <w:r>
+        <w:rPr>
+          <w:sz w:val="32"/>
+          <w:szCs w:val="32"/>
+        </w:rPr>
+        <w:t xml:space="preserve"> </w:t>
+      </w:r>
+      <w:r>
+        <w:rPr>
+          <w:sz w:val="32"/>
+          <w:szCs w:val="32"/>
+        </w:rPr>
+        <w:t>Nel</w:t>
+      </w:r>
+      <w:r>
+        <w:rPr>
+          <w:sz w:val="32"/>
+          <w:szCs w:val="32"/>
+        </w:rPr>
+        <w:t xml:space="preserve"> menù</w:t>
+      </w:r>
+      <w:r>
+        <w:rPr>
+          <w:sz w:val="32"/>
+          <w:szCs w:val="32"/>
+        </w:rPr>
+        <w:t>:</w:t>
+      </w:r>
+    </w:p>
+    <w:p>
+      <w:pPr>
+        <w:rPr>
+          <w:sz w:val="32"/>
+          <w:szCs w:val="32"/>
+        </w:rPr>
+      </w:pPr>
+      <w:r>
+        <w:rPr>
+          <w:sz w:val="32"/>
+          <w:szCs w:val="32"/>
+        </w:rPr>
+        <w:t xml:space="preserve">   si scorre tra le scelte</w:t>
+      </w:r>
+    </w:p>
+    <w:p>
+      <w:pPr>
+        <w:rPr>
+          <w:sz w:val="32"/>
+          <w:szCs w:val="32"/>
+        </w:rPr>
+      </w:pPr>
+      <w:r>
+        <w:rPr>
+          <w:sz w:val="32"/>
+          <w:szCs w:val="32"/>
+        </w:rPr>
+        <w:t xml:space="preserve">   si seleziona una scelta</w:t>
+      </w:r>
+    </w:p>
+    <w:p>
+      <w:pPr>
+        <w:rPr>
+          <w:sz w:val="32"/>
+          <w:szCs w:val="32"/>
+        </w:rPr>
+      </w:pPr>
+      <w:r>
+        <w:rPr>
+          <w:sz w:val="32"/>
+          <w:szCs w:val="32"/>
+        </w:rPr>
+        <w:t># Inizia e finisce una partita</w:t>
+      </w:r>
+    </w:p>
+    <w:p>
+      <w:pPr>
+        <w:rPr>
+          <w:sz w:val="32"/>
+          <w:szCs w:val="32"/>
+        </w:rPr>
+      </w:pPr>
+      <w:r>
+        <w:rPr>
+          <w:sz w:val="32"/>
+          <w:szCs w:val="32"/>
+        </w:rPr>
+        <w:t># Inizia e finisce un round</w:t>
+      </w:r>
+    </w:p>
+    <w:p>
+      <w:pPr>
+        <w:rPr>
+          <w:sz w:val="32"/>
+          <w:szCs w:val="32"/>
+        </w:rPr>
+      </w:pPr>
+      <w:r>
+        <w:rPr>
+          <w:sz w:val="32"/>
+          <w:szCs w:val="32"/>
+        </w:rPr>
+        <w:t># si segna punto</w:t>
+      </w:r>
+    </w:p>
+    <w:p>
+      <w:pPr>
+        <w:rPr>
+          <w:sz w:val="32"/>
+          <w:szCs w:val="32"/>
+        </w:rPr>
+      </w:pPr>
+      <w:r>
+        <w:rPr>
+          <w:sz w:val="32"/>
+          <w:szCs w:val="32"/>
+        </w:rPr>
+        <w:t># in tutti i livelli e menù c’è un sottofondo musicale</w:t>
+      </w:r>
+    </w:p>
+    <w:p>
+      <w:pPr>
+        <w:rPr>
+          <w:b/>
+          <w:sz w:val="32"/>
+          <w:szCs w:val="32"/>
+        </w:rPr>
+      </w:pPr>
+    </w:p>
+    <w:p>
+      <w:pPr>
+        <w:rPr>
+          <w:b/>
+          <w:sz w:val="32"/>
+          <w:szCs w:val="32"/>
+        </w:rPr>
+      </w:pPr>
+      <w:r>
+        <w:rPr>
+          <w:b/>
+          <w:sz w:val="32"/>
+          <w:szCs w:val="32"/>
+        </w:rPr>
+        <w:t>Il feedback è trasmesso tramite effetti visivi quando:</w:t>
+      </w:r>
+    </w:p>
+    <w:p>
+      <w:pPr>
+        <w:rPr>
+          <w:sz w:val="32"/>
+          <w:szCs w:val="32"/>
+        </w:rPr>
+      </w:pPr>
+      <w:r>
+        <w:rPr>
+          <w:sz w:val="32"/>
+          <w:szCs w:val="32"/>
+        </w:rPr>
+        <w:t># Nel menù:</w:t>
+      </w:r>
+    </w:p>
+    <w:p>
+      <w:pPr>
+        <w:rPr>
+          <w:sz w:val="32"/>
+          <w:szCs w:val="32"/>
+        </w:rPr>
+      </w:pPr>
+      <w:r>
+        <w:rPr>
+          <w:sz w:val="32"/>
+          <w:szCs w:val="32"/>
+        </w:rPr>
+        <w:t xml:space="preserve">   si scorre tra </w:t>
+      </w:r>
+      <w:r>
+        <w:rPr>
+          <w:sz w:val="32"/>
+          <w:szCs w:val="32"/>
+        </w:rPr>
+        <w:t>le scelte</w:t>
+      </w:r>
+    </w:p>
+    <w:p>
+      <w:pPr>
+        <w:rPr>
+          <w:sz w:val="32"/>
+          <w:szCs w:val="32"/>
+        </w:rPr>
+      </w:pPr>
+      <w:r>
+        <w:rPr>
+          <w:sz w:val="32"/>
+          <w:szCs w:val="32"/>
+        </w:rPr>
+        <w:t xml:space="preserve">   si seleziona una scelta</w:t>
+      </w:r>
+    </w:p>
+    <w:p>
+      <w:pPr>
+        <w:rPr>
+          <w:sz w:val="32"/>
+          <w:szCs w:val="32"/>
+        </w:rPr>
+      </w:pPr>
+      <w:r>
+        <w:rPr>
+          <w:sz w:val="32"/>
+          <w:szCs w:val="32"/>
+        </w:rPr>
+        <w:t># Il contatore ritmo aumenta ed arriva a 10</w:t>
+      </w:r>
+    </w:p>
+    <w:p>
+      <w:pPr>
+        <w:rPr>
+          <w:sz w:val="32"/>
+          <w:szCs w:val="32"/>
+        </w:rPr>
+      </w:pPr>
+      <w:r>
+        <w:rPr>
+          <w:sz w:val="32"/>
+          <w:szCs w:val="32"/>
+        </w:rPr>
+        <w:t># Inizia e finisce una partita</w:t>
+      </w:r>
+    </w:p>
+    <w:p>
+      <w:pPr>
+        <w:rPr>
+          <w:sz w:val="32"/>
+          <w:szCs w:val="32"/>
+        </w:rPr>
+      </w:pPr>
+      <w:r>
+        <w:rPr>
+          <w:sz w:val="32"/>
+          <w:szCs w:val="32"/>
+        </w:rPr>
+        <w:t># Inizia e finisce un round</w:t>
+      </w:r>
+    </w:p>
+    <w:p>
+      <w:pPr>
+        <w:rPr>
+          <w:sz w:val="32"/>
+          <w:szCs w:val="32"/>
+        </w:rPr>
+      </w:pPr>
+      <w:r>
+        <w:rPr>
+          <w:sz w:val="32"/>
+          <w:szCs w:val="32"/>
+        </w:rPr>
+        <w:t xml:space="preserve"> </w:t>
+      </w:r>
+    </w:p>
+    <w:p>
+      <w:pPr>
+        <w:rPr>
           <w:i/>
           <w:sz w:val="32"/>
           <w:szCs w:val="32"/>
@@ -4694,364 +5062,18 @@
           <w:sz w:val="32"/>
           <w:szCs w:val="32"/>
         </w:rPr>
-        <w:t>In tutti i livelli e menù è presente un sottofondo musicale.</w:t>
-      </w:r>
-    </w:p>
-    <w:p>
-      <w:pPr>
-        <w:rPr>
-          <w:b/>
-          <w:sz w:val="32"/>
-          <w:szCs w:val="32"/>
-        </w:rPr>
-      </w:pPr>
-      <w:r>
-        <w:rPr>
-          <w:b/>
-          <w:sz w:val="32"/>
-          <w:szCs w:val="32"/>
-        </w:rPr>
-        <w:t>Il feedback è trasmesso tramite suoni quando:</w:t>
-      </w:r>
-    </w:p>
-    <w:p>
-      <w:pPr>
-        <w:rPr>
-          <w:sz w:val="32"/>
-          <w:szCs w:val="32"/>
-        </w:rPr>
-      </w:pPr>
-      <w:r>
-        <w:rPr>
-          <w:sz w:val="32"/>
-          <w:szCs w:val="32"/>
-        </w:rPr>
-        <w:t>#La palla:</w:t>
-      </w:r>
-    </w:p>
-    <w:p>
-      <w:pPr>
-        <w:rPr>
-          <w:sz w:val="32"/>
-          <w:szCs w:val="32"/>
-        </w:rPr>
-      </w:pPr>
-      <w:r>
-        <w:rPr>
-          <w:sz w:val="32"/>
-          <w:szCs w:val="32"/>
-        </w:rPr>
-        <w:t xml:space="preserve">   </w:t>
-      </w:r>
-      <w:r>
-        <w:rPr>
-          <w:sz w:val="32"/>
-          <w:szCs w:val="32"/>
-        </w:rPr>
-        <w:t>rimbalza ai lati del campo</w:t>
-      </w:r>
-    </w:p>
-    <w:p>
-      <w:pPr>
-        <w:rPr>
-          <w:sz w:val="32"/>
-          <w:szCs w:val="32"/>
-        </w:rPr>
-      </w:pPr>
-      <w:r>
-        <w:rPr>
-          <w:sz w:val="32"/>
-          <w:szCs w:val="32"/>
-        </w:rPr>
-        <w:t xml:space="preserve">   </w:t>
-      </w:r>
-      <w:r>
-        <w:rPr>
-          <w:sz w:val="32"/>
-          <w:szCs w:val="32"/>
-        </w:rPr>
-        <w:t>viene a contatto con un player</w:t>
-      </w:r>
-    </w:p>
-    <w:p>
-      <w:pPr>
-        <w:rPr>
-          <w:sz w:val="32"/>
-          <w:szCs w:val="32"/>
-        </w:rPr>
-      </w:pPr>
-      <w:r>
-        <w:rPr>
-          <w:sz w:val="32"/>
-          <w:szCs w:val="32"/>
-        </w:rPr>
-        <w:t xml:space="preserve">   </w:t>
-      </w:r>
-      <w:r>
-        <w:rPr>
-          <w:sz w:val="32"/>
-          <w:szCs w:val="32"/>
-        </w:rPr>
-        <w:t>viene a contatto con un birillo</w:t>
-      </w:r>
-    </w:p>
-    <w:p>
-      <w:pPr>
-        <w:rPr>
-          <w:sz w:val="32"/>
-          <w:szCs w:val="32"/>
-        </w:rPr>
-      </w:pPr>
-      <w:r>
-        <w:rPr>
-          <w:sz w:val="32"/>
-          <w:szCs w:val="32"/>
-        </w:rPr>
-        <w:t>#</w:t>
-      </w:r>
-      <w:r>
-        <w:rPr>
-          <w:sz w:val="32"/>
-          <w:szCs w:val="32"/>
-        </w:rPr>
-        <w:t xml:space="preserve"> </w:t>
-      </w:r>
-      <w:r>
-        <w:rPr>
-          <w:sz w:val="32"/>
-          <w:szCs w:val="32"/>
-        </w:rPr>
-        <w:t>Nel</w:t>
-      </w:r>
-      <w:r>
-        <w:rPr>
-          <w:sz w:val="32"/>
-          <w:szCs w:val="32"/>
-        </w:rPr>
-        <w:t xml:space="preserve"> menù</w:t>
-      </w:r>
-      <w:r>
-        <w:rPr>
-          <w:sz w:val="32"/>
-          <w:szCs w:val="32"/>
-        </w:rPr>
-        <w:t>:</w:t>
-      </w:r>
-    </w:p>
-    <w:p>
-      <w:pPr>
-        <w:rPr>
-          <w:sz w:val="32"/>
-          <w:szCs w:val="32"/>
-        </w:rPr>
-      </w:pPr>
-      <w:r>
-        <w:rPr>
-          <w:sz w:val="32"/>
-          <w:szCs w:val="32"/>
-        </w:rPr>
-        <w:t xml:space="preserve">   si scorre tra le scelte</w:t>
-      </w:r>
-    </w:p>
-    <w:p>
-      <w:pPr>
-        <w:rPr>
-          <w:sz w:val="32"/>
-          <w:szCs w:val="32"/>
-        </w:rPr>
-      </w:pPr>
-      <w:r>
-        <w:rPr>
-          <w:sz w:val="32"/>
-          <w:szCs w:val="32"/>
-        </w:rPr>
-        <w:t xml:space="preserve">   si seleziona una scelta</w:t>
-      </w:r>
-    </w:p>
-    <w:p>
-      <w:pPr>
-        <w:rPr>
-          <w:sz w:val="32"/>
-          <w:szCs w:val="32"/>
-        </w:rPr>
-      </w:pPr>
-      <w:r>
-        <w:rPr>
-          <w:sz w:val="32"/>
-          <w:szCs w:val="32"/>
-        </w:rPr>
-        <w:t># Inizia e finisce una partita</w:t>
-      </w:r>
-    </w:p>
-    <w:p>
-      <w:pPr>
-        <w:rPr>
-          <w:sz w:val="32"/>
-          <w:szCs w:val="32"/>
-        </w:rPr>
-      </w:pPr>
-      <w:r>
-        <w:rPr>
-          <w:sz w:val="32"/>
-          <w:szCs w:val="32"/>
-        </w:rPr>
-        <w:t># Inizia e finisce un round</w:t>
-      </w:r>
-    </w:p>
-    <w:p>
-      <w:pPr>
-        <w:rPr>
-          <w:b/>
-          <w:sz w:val="32"/>
-          <w:szCs w:val="32"/>
-        </w:rPr>
-      </w:pPr>
-      <w:r>
-        <w:rPr>
-          <w:b/>
-          <w:sz w:val="32"/>
-          <w:szCs w:val="32"/>
-        </w:rPr>
-        <w:t>Il feedback è trasmesso tramite effetti visivi quando:</w:t>
-      </w:r>
-    </w:p>
-    <w:p>
-      <w:pPr>
-        <w:rPr>
-          <w:sz w:val="32"/>
-          <w:szCs w:val="32"/>
-        </w:rPr>
-      </w:pPr>
-      <w:r>
-        <w:rPr>
-          <w:sz w:val="32"/>
-          <w:szCs w:val="32"/>
-        </w:rPr>
-        <w:t># Nel menù:</w:t>
-      </w:r>
-    </w:p>
-    <w:p>
-      <w:pPr>
-        <w:rPr>
-          <w:sz w:val="32"/>
-          <w:szCs w:val="32"/>
-        </w:rPr>
-      </w:pPr>
-      <w:r>
-        <w:rPr>
-          <w:sz w:val="32"/>
-          <w:szCs w:val="32"/>
-        </w:rPr>
-        <w:t xml:space="preserve">   si scorre tra </w:t>
-      </w:r>
-      <w:r>
-        <w:rPr>
-          <w:sz w:val="32"/>
-          <w:szCs w:val="32"/>
-        </w:rPr>
-        <w:t>le scelte</w:t>
-      </w:r>
-    </w:p>
-    <w:p>
-      <w:pPr>
-        <w:rPr>
-          <w:sz w:val="32"/>
-          <w:szCs w:val="32"/>
-        </w:rPr>
-      </w:pPr>
-      <w:r>
-        <w:rPr>
-          <w:sz w:val="32"/>
-          <w:szCs w:val="32"/>
-        </w:rPr>
-        <w:t xml:space="preserve">   si seleziona una scelta</w:t>
-      </w:r>
-    </w:p>
-    <w:p>
-      <w:pPr>
-        <w:rPr>
-          <w:sz w:val="32"/>
-          <w:szCs w:val="32"/>
-        </w:rPr>
-      </w:pPr>
-      <w:r>
-        <w:rPr>
-          <w:sz w:val="32"/>
-          <w:szCs w:val="32"/>
-        </w:rPr>
-        <w:t># Il contatore ritmo aumenta ed arriva a 10</w:t>
-      </w:r>
-    </w:p>
-    <w:p>
-      <w:pPr>
-        <w:rPr>
-          <w:sz w:val="32"/>
-          <w:szCs w:val="32"/>
-        </w:rPr>
-      </w:pPr>
-      <w:r>
-        <w:rPr>
-          <w:sz w:val="32"/>
-          <w:szCs w:val="32"/>
-        </w:rPr>
-        <w:t># Inizia e finisce una partita</w:t>
-      </w:r>
-    </w:p>
-    <w:p>
-      <w:pPr>
-        <w:rPr>
-          <w:sz w:val="32"/>
-          <w:szCs w:val="32"/>
-        </w:rPr>
-      </w:pPr>
-      <w:r>
-        <w:rPr>
-          <w:sz w:val="32"/>
-          <w:szCs w:val="32"/>
-        </w:rPr>
-        <w:t># Inizia e finisce un round</w:t>
-      </w:r>
-    </w:p>
-    <w:p>
-      <w:pPr>
-        <w:rPr>
-          <w:sz w:val="32"/>
-          <w:szCs w:val="32"/>
-        </w:rPr>
-      </w:pPr>
-      <w:r>
-        <w:rPr>
-          <w:sz w:val="32"/>
-          <w:szCs w:val="32"/>
-        </w:rPr>
-        <w:t xml:space="preserve"> </w:t>
-      </w:r>
+        <w:t>Per l’elenco dei suoni/musiche consultare l’elenco allegato.</w:t>
+      </w:r>
+    </w:p>
+    <w:p>
+      <w:pPr>
+        <w:rPr>
+          <w:sz w:val="32"/>
+          <w:szCs w:val="32"/>
+        </w:rPr>
+      </w:pPr>
       <w:bookmarkStart w:id="0" w:name="_GoBack"/>
       <w:bookmarkEnd w:id="0"/>
-    </w:p>
-    <w:p>
-      <w:pPr>
-        <w:rPr>
-          <w:sz w:val="32"/>
-          <w:szCs w:val="32"/>
-        </w:rPr>
-      </w:pPr>
-    </w:p>
-    <w:p>
-      <w:pPr>
-        <w:rPr>
-          <w:sz w:val="32"/>
-          <w:szCs w:val="32"/>
-        </w:rPr>
-      </w:pPr>
-    </w:p>
-    <w:p>
-      <w:pPr>
-        <w:rPr>
-          <w:sz w:val="32"/>
-          <w:szCs w:val="32"/>
-        </w:rPr>
-      </w:pPr>
       <w:r>
         <w:rPr>
           <w:color w:val="7030A0"/>
@@ -6533,7 +6555,7 @@
 </file>
 
 <file path=customXml/itemProps1.xml><?xml version="1.0" encoding="utf-8"?>
-<ds:datastoreItem xmlns:ds="http://schemas.openxmlformats.org/officeDocument/2006/customXml" ds:itemID="{82B921D6-8E75-4C87-8135-348E841FDDC7}">
+<ds:datastoreItem xmlns:ds="http://schemas.openxmlformats.org/officeDocument/2006/customXml" ds:itemID="{6B42EA1D-AB3F-4C13-9B80-3009DC33B838}">
   <ds:schemaRefs>
     <ds:schemaRef ds:uri="http://schemas.openxmlformats.org/officeDocument/2006/bibliography"/>
   </ds:schemaRefs>

</xml_diff>